<commit_message>
Got a partially completed checking script, starting to diagnose questions as I finalize it. Immediate question is whether all SAC water sources are to be included or not. Currently the inventory preprocessor is excluding (for example) 241-A-103. I think that site (along with others) do need to be included, to be confirmed tomorrow
</commit_message>
<xml_diff>
--- a/docs/cie-ipp/00_cie-ipp_cie-ipp.pl_CACIE_Tools_ctp.docx
+++ b/docs/cie-ipp/00_cie-ipp_cie-ipp.pl_CACIE_Tools_ctp.docx
@@ -1,6 +1,6 @@
 
 <file path=word/document.xml><?xml version="1.0" encoding="utf-8"?>
-<w:document xmlns:wpc="http://schemas.microsoft.com/office/word/2010/wordprocessingCanvas" xmlns:cx="http://schemas.microsoft.com/office/drawing/2014/chartex" xmlns:cx1="http://schemas.microsoft.com/office/drawing/2015/9/8/chartex" xmlns:cx2="http://schemas.microsoft.com/office/drawing/2015/10/21/chartex" xmlns:cx3="http://schemas.microsoft.com/office/drawing/2016/5/9/chartex" xmlns:cx4="http://schemas.microsoft.com/office/drawing/2016/5/10/chartex" xmlns:cx5="http://schemas.microsoft.com/office/drawing/2016/5/11/chartex" xmlns:cx6="http://schemas.microsoft.com/office/drawing/2016/5/12/chartex" xmlns:cx7="http://schemas.microsoft.com/office/drawing/2016/5/13/chartex" xmlns:cx8="http://schemas.microsoft.com/office/drawing/2016/5/14/chartex" xmlns:mc="http://schemas.openxmlformats.org/markup-compatibility/2006" xmlns:aink="http://schemas.microsoft.com/office/drawing/2016/ink" xmlns:am3d="http://schemas.microsoft.com/office/drawing/2017/model3d" xmlns:o="urn:schemas-microsoft-com:office:office" xmlns:r="http://schemas.openxmlformats.org/officeDocument/2006/relationships" xmlns:m="http://schemas.openxmlformats.org/officeDocument/2006/math" xmlns:v="urn:schemas-microsoft-com:vml" xmlns:wp14="http://schemas.microsoft.com/office/word/2010/wordprocessingDrawing" xmlns:wp="http://schemas.openxmlformats.org/drawingml/2006/wordprocessingDrawing" xmlns:w10="urn:schemas-microsoft-com:office:word" xmlns:w="http://schemas.openxmlformats.org/wordprocessingml/2006/main" xmlns:w14="http://schemas.microsoft.com/office/word/2010/wordml" xmlns:w15="http://schemas.microsoft.com/office/word/2012/wordml" xmlns:w16cid="http://schemas.microsoft.com/office/word/2016/wordml/cid" xmlns:w16se="http://schemas.microsoft.com/office/word/2015/wordml/symex" xmlns:wpg="http://schemas.microsoft.com/office/word/2010/wordprocessingGroup" xmlns:wpi="http://schemas.microsoft.com/office/word/2010/wordprocessingInk" xmlns:wne="http://schemas.microsoft.com/office/word/2006/wordml" xmlns:wps="http://schemas.microsoft.com/office/word/2010/wordprocessingShape" mc:Ignorable="w14 w15 w16se w16cid wp14">
+<w:document xmlns:wpc="http://schemas.microsoft.com/office/word/2010/wordprocessingCanvas" xmlns:cx="http://schemas.microsoft.com/office/drawing/2014/chartex" xmlns:cx1="http://schemas.microsoft.com/office/drawing/2015/9/8/chartex" xmlns:cx2="http://schemas.microsoft.com/office/drawing/2015/10/21/chartex" xmlns:cx3="http://schemas.microsoft.com/office/drawing/2016/5/9/chartex" xmlns:cx4="http://schemas.microsoft.com/office/drawing/2016/5/10/chartex" xmlns:cx5="http://schemas.microsoft.com/office/drawing/2016/5/11/chartex" xmlns:cx6="http://schemas.microsoft.com/office/drawing/2016/5/12/chartex" xmlns:cx7="http://schemas.microsoft.com/office/drawing/2016/5/13/chartex" xmlns:cx8="http://schemas.microsoft.com/office/drawing/2016/5/14/chartex" xmlns:mc="http://schemas.openxmlformats.org/markup-compatibility/2006" xmlns:aink="http://schemas.microsoft.com/office/drawing/2016/ink" xmlns:am3d="http://schemas.microsoft.com/office/drawing/2017/model3d" xmlns:o="urn:schemas-microsoft-com:office:office" xmlns:r="http://schemas.openxmlformats.org/officeDocument/2006/relationships" xmlns:m="http://schemas.openxmlformats.org/officeDocument/2006/math" xmlns:v="urn:schemas-microsoft-com:vml" xmlns:wp14="http://schemas.microsoft.com/office/word/2010/wordprocessingDrawing" xmlns:wp="http://schemas.openxmlformats.org/drawingml/2006/wordprocessingDrawing" xmlns:w10="urn:schemas-microsoft-com:office:word" xmlns:w="http://schemas.openxmlformats.org/wordprocessingml/2006/main" xmlns:w14="http://schemas.microsoft.com/office/word/2010/wordml" xmlns:w15="http://schemas.microsoft.com/office/word/2012/wordml" xmlns:w16cex="http://schemas.microsoft.com/office/word/2018/wordml/cex" xmlns:w16cid="http://schemas.microsoft.com/office/word/2016/wordml/cid" xmlns:w16="http://schemas.microsoft.com/office/word/2018/wordml" xmlns:w16se="http://schemas.microsoft.com/office/word/2015/wordml/symex" xmlns:wpg="http://schemas.microsoft.com/office/word/2010/wordprocessingGroup" xmlns:wpi="http://schemas.microsoft.com/office/word/2010/wordprocessingInk" xmlns:wne="http://schemas.microsoft.com/office/word/2006/wordml" xmlns:wps="http://schemas.microsoft.com/office/word/2010/wordprocessingShape" mc:Ignorable="w14 w15 w16se w16cid w16 w16cex wp14">
   <w:body>
     <w:p>
       <w:pPr>
@@ -53,15 +53,46 @@
           <w:text/>
         </w:sdtPr>
         <w:sdtContent>
-          <w:r>
-            <w:rPr>
-              <w:rFonts w:ascii="Arial" w:hAnsi="Arial"/>
-              <w:b/>
-              <w:bCs/>
-              <w:lang w:val="es-GT"/>
-            </w:rPr>
-            <w:t>CA-IPP</w:t>
-          </w:r>
+          <w:del w:id="0" w:author="Jacob Fullerton" w:date="2020-09-01T08:14:00Z">
+            <w:r>
+              <w:rPr>
+                <w:rFonts w:ascii="Arial" w:hAnsi="Arial"/>
+                <w:b/>
+                <w:bCs/>
+                <w:lang w:val="es-GT"/>
+              </w:rPr>
+              <w:delText>CA-IPP</w:delText>
+            </w:r>
+          </w:del>
+          <w:ins w:id="1" w:author="Jacob Fullerton" w:date="2020-09-01T08:14:00Z">
+            <w:r>
+              <w:rPr>
+                <w:rFonts w:ascii="Arial" w:hAnsi="Arial"/>
+                <w:b/>
+                <w:bCs/>
+                <w:lang w:val="es-GT"/>
+              </w:rPr>
+              <w:t>C</w:t>
+            </w:r>
+            <w:r>
+              <w:rPr>
+                <w:rFonts w:ascii="Arial" w:hAnsi="Arial"/>
+                <w:b/>
+                <w:bCs/>
+                <w:lang w:val="es-GT"/>
+              </w:rPr>
+              <w:t>IE</w:t>
+            </w:r>
+            <w:r>
+              <w:rPr>
+                <w:rFonts w:ascii="Arial" w:hAnsi="Arial"/>
+                <w:b/>
+                <w:bCs/>
+                <w:lang w:val="es-GT"/>
+              </w:rPr>
+              <w:t>-IPP</w:t>
+            </w:r>
+          </w:ins>
         </w:sdtContent>
       </w:sdt>
       <w:r>
@@ -179,7 +210,7 @@
           <w:rFonts w:ascii="Arial" w:hAnsi="Arial"/>
         </w:rPr>
       </w:pPr>
-      <w:bookmarkStart w:id="0" w:name="_Hlk8896263"/>
+      <w:bookmarkStart w:id="2" w:name="_Hlk8896263"/>
       <w:r>
         <w:rPr>
           <w:rFonts w:ascii="Arial" w:hAnsi="Arial"/>
@@ -190,7 +221,50 @@
         <w:rPr>
           <w:rFonts w:ascii="Arial" w:hAnsi="Arial"/>
         </w:rPr>
-        <w:t xml:space="preserve"> CA-IPP tool’s purpose is to create a comprehensive data set consisting of radionuclide and aqueous volume releases as a function of time for Central Plateau sites. The data set consists of a modified compilation of a series of data sources, consisting of:</w:t>
+        <w:t xml:space="preserve"> </w:t>
+      </w:r>
+      <w:customXmlInsRangeStart w:id="3" w:author="Jacob Fullerton" w:date="2020-09-01T08:14:00Z"/>
+      <w:sdt>
+        <w:sdtPr>
+          <w:rPr>
+            <w:rFonts w:ascii="Arial" w:hAnsi="Arial"/>
+          </w:rPr>
+          <w:alias w:val="Keywords"/>
+          <w:tag w:val=""/>
+          <w:id w:val="-1815934915"/>
+          <w:placeholder>
+            <w:docPart w:val="A727A014C8F644C6AF79ADC79285433B"/>
+          </w:placeholder>
+          <w:dataBinding w:prefixMappings="xmlns:ns0='http://purl.org/dc/elements/1.1/' xmlns:ns1='http://schemas.openxmlformats.org/package/2006/metadata/core-properties' " w:xpath="/ns1:coreProperties[1]/ns1:keywords[1]" w:storeItemID="{6C3C8BC8-F283-45AE-878A-BAB7291924A1}"/>
+          <w:text/>
+        </w:sdtPr>
+        <w:sdtContent>
+          <w:customXmlInsRangeEnd w:id="3"/>
+          <w:ins w:id="4" w:author="Jacob Fullerton" w:date="2020-09-01T08:14:00Z">
+            <w:r>
+              <w:rPr>
+                <w:rFonts w:ascii="Arial" w:hAnsi="Arial"/>
+              </w:rPr>
+              <w:t>CIE-IPP</w:t>
+            </w:r>
+          </w:ins>
+          <w:customXmlInsRangeStart w:id="5" w:author="Jacob Fullerton" w:date="2020-09-01T08:14:00Z"/>
+        </w:sdtContent>
+      </w:sdt>
+      <w:customXmlInsRangeEnd w:id="5"/>
+      <w:del w:id="6" w:author="Jacob Fullerton" w:date="2020-09-01T08:14:00Z">
+        <w:r>
+          <w:rPr>
+            <w:rFonts w:ascii="Arial" w:hAnsi="Arial"/>
+          </w:rPr>
+          <w:delText>CA-IPP</w:delText>
+        </w:r>
+      </w:del>
+      <w:r>
+        <w:rPr>
+          <w:rFonts w:ascii="Arial" w:hAnsi="Arial"/>
+        </w:rPr>
+        <w:t xml:space="preserve"> tool’s purpose is to create a comprehensive data set consisting of radionuclide and aqueous volume releases as a function of time for Central Plateau sites. The data set consists of a modified compilation of a series of data sources, consisting of:</w:t>
       </w:r>
     </w:p>
     <w:p>
@@ -641,12 +715,22 @@
           <w:text/>
         </w:sdtPr>
         <w:sdtContent>
-          <w:r>
-            <w:rPr>
-              <w:rFonts w:ascii="Arial" w:hAnsi="Arial"/>
-            </w:rPr>
-            <w:t>CA-IPP</w:t>
-          </w:r>
+          <w:del w:id="7" w:author="Jacob Fullerton" w:date="2020-09-01T08:14:00Z">
+            <w:r>
+              <w:rPr>
+                <w:rFonts w:ascii="Arial" w:hAnsi="Arial"/>
+              </w:rPr>
+              <w:delText>CA-IPP</w:delText>
+            </w:r>
+          </w:del>
+          <w:ins w:id="8" w:author="Jacob Fullerton" w:date="2020-09-01T08:14:00Z">
+            <w:r>
+              <w:rPr>
+                <w:rFonts w:ascii="Arial" w:hAnsi="Arial"/>
+              </w:rPr>
+              <w:t>CIE-IPP</w:t>
+            </w:r>
+          </w:ins>
         </w:sdtContent>
       </w:sdt>
       <w:r>
@@ -691,12 +775,22 @@
           <w:text/>
         </w:sdtPr>
         <w:sdtContent>
-          <w:r>
-            <w:rPr>
-              <w:rFonts w:ascii="Arial" w:hAnsi="Arial"/>
-            </w:rPr>
-            <w:t>CA-IPP</w:t>
-          </w:r>
+          <w:del w:id="9" w:author="Jacob Fullerton" w:date="2020-09-01T08:14:00Z">
+            <w:r>
+              <w:rPr>
+                <w:rFonts w:ascii="Arial" w:hAnsi="Arial"/>
+              </w:rPr>
+              <w:delText>CA-IPP</w:delText>
+            </w:r>
+          </w:del>
+          <w:ins w:id="10" w:author="Jacob Fullerton" w:date="2020-09-01T08:14:00Z">
+            <w:r>
+              <w:rPr>
+                <w:rFonts w:ascii="Arial" w:hAnsi="Arial"/>
+              </w:rPr>
+              <w:t>CIE-IPP</w:t>
+            </w:r>
+          </w:ins>
         </w:sdtContent>
       </w:sdt>
       <w:r>
@@ -706,7 +800,7 @@
         <w:t>, uranium isotopes will be converted from activity to mass and summed together to provide a total uranium waste inventory on a site-by-site, year-by-year basis.</w:t>
       </w:r>
     </w:p>
-    <w:bookmarkEnd w:id="0"/>
+    <w:bookmarkEnd w:id="2"/>
     <w:p>
       <w:pPr>
         <w:pStyle w:val="Heading1"/>
@@ -761,12 +855,22 @@
           <w:text/>
         </w:sdtPr>
         <w:sdtContent>
-          <w:r>
-            <w:rPr>
-              <w:rFonts w:ascii="Arial" w:hAnsi="Arial"/>
-            </w:rPr>
-            <w:t>CA-IPP</w:t>
-          </w:r>
+          <w:del w:id="11" w:author="Jacob Fullerton" w:date="2020-09-01T08:14:00Z">
+            <w:r>
+              <w:rPr>
+                <w:rFonts w:ascii="Arial" w:hAnsi="Arial"/>
+              </w:rPr>
+              <w:delText>CA-IPP</w:delText>
+            </w:r>
+          </w:del>
+          <w:ins w:id="12" w:author="Jacob Fullerton" w:date="2020-09-01T08:14:00Z">
+            <w:r>
+              <w:rPr>
+                <w:rFonts w:ascii="Arial" w:hAnsi="Arial"/>
+              </w:rPr>
+              <w:t>CIE-IPP</w:t>
+            </w:r>
+          </w:ins>
         </w:sdtContent>
       </w:sdt>
       <w:r>
@@ -1022,7 +1126,7 @@
           <w:rFonts w:ascii="Arial" w:hAnsi="Arial" w:cs="Arial"/>
         </w:rPr>
       </w:pPr>
-      <w:bookmarkStart w:id="1" w:name="_Hlk35497990"/>
+      <w:bookmarkStart w:id="13" w:name="_Hlk35497990"/>
       <w:r>
         <w:rPr>
           <w:rFonts w:ascii="Arial" w:hAnsi="Arial" w:cs="Arial"/>
@@ -1053,14 +1157,12 @@
         </w:rPr>
         <w:t>Convert uranium from activity to mass for all isotopes</w:t>
       </w:r>
-      <w:bookmarkStart w:id="2" w:name="_GoBack"/>
       <w:r>
         <w:rPr>
           <w:rFonts w:ascii="Arial" w:hAnsi="Arial" w:cs="Arial"/>
         </w:rPr>
         <w:t xml:space="preserve"> for sites with a “Liquid” waste type</w:t>
       </w:r>
-      <w:bookmarkEnd w:id="2"/>
     </w:p>
     <w:p>
       <w:pPr>
@@ -1105,12 +1207,22 @@
           <w:text/>
         </w:sdtPr>
         <w:sdtContent>
-          <w:r>
-            <w:rPr>
-              <w:rFonts w:ascii="Arial" w:hAnsi="Arial"/>
-            </w:rPr>
-            <w:t>CA-IPP</w:t>
-          </w:r>
+          <w:del w:id="14" w:author="Jacob Fullerton" w:date="2020-09-01T08:14:00Z">
+            <w:r>
+              <w:rPr>
+                <w:rFonts w:ascii="Arial" w:hAnsi="Arial"/>
+              </w:rPr>
+              <w:delText>CA-IPP</w:delText>
+            </w:r>
+          </w:del>
+          <w:ins w:id="15" w:author="Jacob Fullerton" w:date="2020-09-01T08:14:00Z">
+            <w:r>
+              <w:rPr>
+                <w:rFonts w:ascii="Arial" w:hAnsi="Arial"/>
+              </w:rPr>
+              <w:t>CIE-IPP</w:t>
+            </w:r>
+          </w:ins>
         </w:sdtContent>
       </w:sdt>
       <w:r>
@@ -1120,7 +1232,7 @@
         <w:t xml:space="preserve"> output should have waste type “Liquid”</w:t>
       </w:r>
     </w:p>
-    <w:bookmarkEnd w:id="1"/>
+    <w:bookmarkEnd w:id="13"/>
     <w:p>
       <w:pPr>
         <w:pStyle w:val="Heading1"/>
@@ -1174,11 +1286,11 @@
       <w:pPr>
         <w:pStyle w:val="Heading1"/>
       </w:pPr>
-      <w:bookmarkStart w:id="3" w:name="_Ref36019339"/>
+      <w:bookmarkStart w:id="16" w:name="_Ref36019339"/>
       <w:r>
         <w:t>Software Design Description</w:t>
       </w:r>
-      <w:bookmarkEnd w:id="3"/>
+      <w:bookmarkEnd w:id="16"/>
     </w:p>
     <w:p>
       <w:pPr>
@@ -3032,7 +3144,7 @@
           <w:rFonts w:ascii="Arial" w:hAnsi="Arial"/>
         </w:rPr>
       </w:pPr>
-      <w:bookmarkStart w:id="4" w:name="_Hlk24021851"/>
+      <w:bookmarkStart w:id="17" w:name="_Hlk24021851"/>
       <w:r>
         <w:rPr>
           <w:rFonts w:ascii="Arial" w:hAnsi="Arial" w:cs="Arial"/>
@@ -3054,12 +3166,22 @@
           <w:text/>
         </w:sdtPr>
         <w:sdtContent>
-          <w:r>
-            <w:rPr>
-              <w:rFonts w:ascii="Arial" w:hAnsi="Arial"/>
-            </w:rPr>
-            <w:t>CA-IPP</w:t>
-          </w:r>
+          <w:del w:id="18" w:author="Jacob Fullerton" w:date="2020-09-01T08:14:00Z">
+            <w:r>
+              <w:rPr>
+                <w:rFonts w:ascii="Arial" w:hAnsi="Arial"/>
+              </w:rPr>
+              <w:delText>CA-IPP</w:delText>
+            </w:r>
+          </w:del>
+          <w:ins w:id="19" w:author="Jacob Fullerton" w:date="2020-09-01T08:14:00Z">
+            <w:r>
+              <w:rPr>
+                <w:rFonts w:ascii="Arial" w:hAnsi="Arial"/>
+              </w:rPr>
+              <w:t>CIE-IPP</w:t>
+            </w:r>
+          </w:ins>
         </w:sdtContent>
       </w:sdt>
       <w:r>
@@ -3174,8 +3296,8 @@
             <w:pPr>
               <w:pStyle w:val="Table"/>
             </w:pPr>
-            <w:bookmarkStart w:id="5" w:name="_Ref33083555"/>
-            <w:bookmarkEnd w:id="4"/>
+            <w:bookmarkStart w:id="20" w:name="_Ref33083555"/>
+            <w:bookmarkEnd w:id="17"/>
             <w:r>
               <w:t xml:space="preserve">Table </w:t>
             </w:r>
@@ -3187,7 +3309,7 @@
                 <w:t>1</w:t>
               </w:r>
             </w:fldSimple>
-            <w:bookmarkEnd w:id="5"/>
+            <w:bookmarkEnd w:id="20"/>
           </w:p>
           <w:p>
             <w:pPr>
@@ -4377,12 +4499,22 @@
           <w:text/>
         </w:sdtPr>
         <w:sdtContent>
-          <w:r>
-            <w:rPr>
-              <w:rFonts w:ascii="Arial" w:hAnsi="Arial"/>
-            </w:rPr>
-            <w:t>CA-IPP</w:t>
-          </w:r>
+          <w:del w:id="21" w:author="Jacob Fullerton" w:date="2020-09-01T08:14:00Z">
+            <w:r>
+              <w:rPr>
+                <w:rFonts w:ascii="Arial" w:hAnsi="Arial"/>
+              </w:rPr>
+              <w:delText>CA-IPP</w:delText>
+            </w:r>
+          </w:del>
+          <w:ins w:id="22" w:author="Jacob Fullerton" w:date="2020-09-01T08:14:00Z">
+            <w:r>
+              <w:rPr>
+                <w:rFonts w:ascii="Arial" w:hAnsi="Arial"/>
+              </w:rPr>
+              <w:t>CIE-IPP</w:t>
+            </w:r>
+          </w:ins>
         </w:sdtContent>
       </w:sdt>
       <w:r>
@@ -4495,12 +4627,22 @@
           <w:text/>
         </w:sdtPr>
         <w:sdtContent>
-          <w:r>
-            <w:rPr>
-              <w:rFonts w:ascii="Arial" w:hAnsi="Arial"/>
-            </w:rPr>
-            <w:t>CA-IPP</w:t>
-          </w:r>
+          <w:del w:id="23" w:author="Jacob Fullerton" w:date="2020-09-01T08:14:00Z">
+            <w:r>
+              <w:rPr>
+                <w:rFonts w:ascii="Arial" w:hAnsi="Arial"/>
+              </w:rPr>
+              <w:delText>CA-IPP</w:delText>
+            </w:r>
+          </w:del>
+          <w:ins w:id="24" w:author="Jacob Fullerton" w:date="2020-09-01T08:14:00Z">
+            <w:r>
+              <w:rPr>
+                <w:rFonts w:ascii="Arial" w:hAnsi="Arial"/>
+              </w:rPr>
+              <w:t>CIE-IPP</w:t>
+            </w:r>
+          </w:ins>
         </w:sdtContent>
       </w:sdt>
       <w:r>
@@ -4708,7 +4850,7 @@
                 <w:sz w:val="20"/>
               </w:rPr>
             </w:pPr>
-            <w:bookmarkStart w:id="6" w:name="_Ref35854255"/>
+            <w:bookmarkStart w:id="25" w:name="_Ref35854255"/>
             <w:r>
               <w:lastRenderedPageBreak/>
               <w:t xml:space="preserve">Table </w:t>
@@ -4721,7 +4863,7 @@
                 <w:t>2</w:t>
               </w:r>
             </w:fldSimple>
-            <w:bookmarkEnd w:id="6"/>
+            <w:bookmarkEnd w:id="25"/>
           </w:p>
           <w:p>
             <w:pPr>
@@ -4753,15 +4895,28 @@
                 <w:text/>
               </w:sdtPr>
               <w:sdtContent>
-                <w:r>
-                  <w:rPr>
-                    <w:rFonts w:ascii="Arial" w:hAnsi="Arial"/>
-                    <w:b/>
-                    <w:bCs/>
-                    <w:szCs w:val="22"/>
-                  </w:rPr>
-                  <w:t>CA-IPP</w:t>
-                </w:r>
+                <w:del w:id="26" w:author="Jacob Fullerton" w:date="2020-09-01T08:14:00Z">
+                  <w:r>
+                    <w:rPr>
+                      <w:rFonts w:ascii="Arial" w:hAnsi="Arial"/>
+                      <w:b/>
+                      <w:bCs/>
+                      <w:szCs w:val="22"/>
+                    </w:rPr>
+                    <w:delText>CA-IPP</w:delText>
+                  </w:r>
+                </w:del>
+                <w:ins w:id="27" w:author="Jacob Fullerton" w:date="2020-09-01T08:14:00Z">
+                  <w:r>
+                    <w:rPr>
+                      <w:rFonts w:ascii="Arial" w:hAnsi="Arial"/>
+                      <w:b/>
+                      <w:bCs/>
+                      <w:szCs w:val="22"/>
+                    </w:rPr>
+                    <w:t>CIE-IPP</w:t>
+                  </w:r>
+                </w:ins>
               </w:sdtContent>
             </w:sdt>
             <w:r>
@@ -4829,15 +4984,28 @@
                 <w:text/>
               </w:sdtPr>
               <w:sdtContent>
-                <w:r>
-                  <w:rPr>
-                    <w:rFonts w:ascii="Arial" w:hAnsi="Arial"/>
-                    <w:b/>
-                    <w:bCs/>
-                    <w:sz w:val="20"/>
-                  </w:rPr>
-                  <w:t>CA-IPP</w:t>
-                </w:r>
+                <w:del w:id="28" w:author="Jacob Fullerton" w:date="2020-09-01T08:14:00Z">
+                  <w:r>
+                    <w:rPr>
+                      <w:rFonts w:ascii="Arial" w:hAnsi="Arial"/>
+                      <w:b/>
+                      <w:bCs/>
+                      <w:sz w:val="20"/>
+                    </w:rPr>
+                    <w:delText>CA-IPP</w:delText>
+                  </w:r>
+                </w:del>
+                <w:ins w:id="29" w:author="Jacob Fullerton" w:date="2020-09-01T08:14:00Z">
+                  <w:r>
+                    <w:rPr>
+                      <w:rFonts w:ascii="Arial" w:hAnsi="Arial"/>
+                      <w:b/>
+                      <w:bCs/>
+                      <w:sz w:val="20"/>
+                    </w:rPr>
+                    <w:t>CIE-IPP</w:t>
+                  </w:r>
+                </w:ins>
               </w:sdtContent>
             </w:sdt>
             <w:r>
@@ -4903,15 +5071,28 @@
                 <w:text/>
               </w:sdtPr>
               <w:sdtContent>
-                <w:r>
-                  <w:rPr>
-                    <w:rFonts w:ascii="Arial" w:hAnsi="Arial"/>
-                    <w:b/>
-                    <w:bCs/>
-                    <w:sz w:val="20"/>
-                  </w:rPr>
-                  <w:t>CA-IPP</w:t>
-                </w:r>
+                <w:del w:id="30" w:author="Jacob Fullerton" w:date="2020-09-01T08:14:00Z">
+                  <w:r>
+                    <w:rPr>
+                      <w:rFonts w:ascii="Arial" w:hAnsi="Arial"/>
+                      <w:b/>
+                      <w:bCs/>
+                      <w:sz w:val="20"/>
+                    </w:rPr>
+                    <w:delText>CA-IPP</w:delText>
+                  </w:r>
+                </w:del>
+                <w:ins w:id="31" w:author="Jacob Fullerton" w:date="2020-09-01T08:14:00Z">
+                  <w:r>
+                    <w:rPr>
+                      <w:rFonts w:ascii="Arial" w:hAnsi="Arial"/>
+                      <w:b/>
+                      <w:bCs/>
+                      <w:sz w:val="20"/>
+                    </w:rPr>
+                    <w:t>CIE-IPP</w:t>
+                  </w:r>
+                </w:ins>
               </w:sdtContent>
             </w:sdt>
             <w:r>
@@ -5474,15 +5655,28 @@
                 <w:text/>
               </w:sdtPr>
               <w:sdtContent>
-                <w:r>
-                  <w:rPr>
-                    <w:rFonts w:ascii="Arial" w:hAnsi="Arial"/>
-                    <w:i/>
-                    <w:iCs/>
-                    <w:sz w:val="20"/>
-                  </w:rPr>
-                  <w:t>CA-IPP</w:t>
-                </w:r>
+                <w:del w:id="32" w:author="Jacob Fullerton" w:date="2020-09-01T08:14:00Z">
+                  <w:r>
+                    <w:rPr>
+                      <w:rFonts w:ascii="Arial" w:hAnsi="Arial"/>
+                      <w:i/>
+                      <w:iCs/>
+                      <w:sz w:val="20"/>
+                    </w:rPr>
+                    <w:delText>CA-IPP</w:delText>
+                  </w:r>
+                </w:del>
+                <w:ins w:id="33" w:author="Jacob Fullerton" w:date="2020-09-01T08:14:00Z">
+                  <w:r>
+                    <w:rPr>
+                      <w:rFonts w:ascii="Arial" w:hAnsi="Arial"/>
+                      <w:i/>
+                      <w:iCs/>
+                      <w:sz w:val="20"/>
+                    </w:rPr>
+                    <w:t>CIE-IPP</w:t>
+                  </w:r>
+                </w:ins>
               </w:sdtContent>
             </w:sdt>
             <w:r>
@@ -5723,7 +5917,6 @@
               </w:rPr>
               <w:t xml:space="preserve">Should see at least </w:t>
             </w:r>
-            <w:proofErr w:type="gramStart"/>
             <w:r>
               <w:rPr>
                 <w:rFonts w:ascii="Arial" w:hAnsi="Arial"/>
@@ -5736,15 +5929,7 @@
                 <w:rFonts w:ascii="Arial" w:hAnsi="Arial"/>
                 <w:sz w:val="20"/>
               </w:rPr>
-              <w:t xml:space="preserve"> line</w:t>
-            </w:r>
-            <w:proofErr w:type="gramEnd"/>
-            <w:r>
-              <w:rPr>
-                <w:rFonts w:ascii="Arial" w:hAnsi="Arial"/>
-                <w:sz w:val="20"/>
-              </w:rPr>
-              <w:t xml:space="preserve"> reading “</w:t>
+              <w:t xml:space="preserve"> line reading “</w:t>
             </w:r>
             <w:r>
               <w:rPr>
@@ -5826,7 +6011,7 @@
             <w:pPr>
               <w:pStyle w:val="Table"/>
             </w:pPr>
-            <w:bookmarkStart w:id="7" w:name="_Ref35857166"/>
+            <w:bookmarkStart w:id="34" w:name="_Ref35857166"/>
             <w:r>
               <w:t xml:space="preserve">Table </w:t>
             </w:r>
@@ -5838,7 +6023,7 @@
                 <w:t>3</w:t>
               </w:r>
             </w:fldSimple>
-            <w:bookmarkEnd w:id="7"/>
+            <w:bookmarkEnd w:id="34"/>
           </w:p>
           <w:p>
             <w:pPr>
@@ -5870,15 +6055,28 @@
                 <w:text/>
               </w:sdtPr>
               <w:sdtContent>
-                <w:r>
-                  <w:rPr>
-                    <w:rFonts w:ascii="Arial" w:hAnsi="Arial"/>
-                    <w:b/>
-                    <w:bCs/>
-                    <w:szCs w:val="22"/>
-                  </w:rPr>
-                  <w:t>CA-IPP</w:t>
-                </w:r>
+                <w:del w:id="35" w:author="Jacob Fullerton" w:date="2020-09-01T08:14:00Z">
+                  <w:r>
+                    <w:rPr>
+                      <w:rFonts w:ascii="Arial" w:hAnsi="Arial"/>
+                      <w:b/>
+                      <w:bCs/>
+                      <w:szCs w:val="22"/>
+                    </w:rPr>
+                    <w:delText>CA-IPP</w:delText>
+                  </w:r>
+                </w:del>
+                <w:ins w:id="36" w:author="Jacob Fullerton" w:date="2020-09-01T08:14:00Z">
+                  <w:r>
+                    <w:rPr>
+                      <w:rFonts w:ascii="Arial" w:hAnsi="Arial"/>
+                      <w:b/>
+                      <w:bCs/>
+                      <w:szCs w:val="22"/>
+                    </w:rPr>
+                    <w:t>CIE-IPP</w:t>
+                  </w:r>
+                </w:ins>
               </w:sdtContent>
             </w:sdt>
             <w:r>
@@ -5970,15 +6168,28 @@
                 <w:text/>
               </w:sdtPr>
               <w:sdtContent>
-                <w:r>
-                  <w:rPr>
-                    <w:rFonts w:ascii="Arial" w:hAnsi="Arial"/>
-                    <w:b/>
-                    <w:bCs/>
-                    <w:sz w:val="20"/>
-                  </w:rPr>
-                  <w:t>CA-IPP</w:t>
-                </w:r>
+                <w:del w:id="37" w:author="Jacob Fullerton" w:date="2020-09-01T08:14:00Z">
+                  <w:r>
+                    <w:rPr>
+                      <w:rFonts w:ascii="Arial" w:hAnsi="Arial"/>
+                      <w:b/>
+                      <w:bCs/>
+                      <w:sz w:val="20"/>
+                    </w:rPr>
+                    <w:delText>CA-IPP</w:delText>
+                  </w:r>
+                </w:del>
+                <w:ins w:id="38" w:author="Jacob Fullerton" w:date="2020-09-01T08:14:00Z">
+                  <w:r>
+                    <w:rPr>
+                      <w:rFonts w:ascii="Arial" w:hAnsi="Arial"/>
+                      <w:b/>
+                      <w:bCs/>
+                      <w:sz w:val="20"/>
+                    </w:rPr>
+                    <w:t>CIE-IPP</w:t>
+                  </w:r>
+                </w:ins>
               </w:sdtContent>
             </w:sdt>
             <w:r>
@@ -6044,15 +6255,28 @@
                 <w:text/>
               </w:sdtPr>
               <w:sdtContent>
-                <w:r>
-                  <w:rPr>
-                    <w:rFonts w:ascii="Arial" w:hAnsi="Arial"/>
-                    <w:b/>
-                    <w:bCs/>
-                    <w:sz w:val="20"/>
-                  </w:rPr>
-                  <w:t>CA-IPP</w:t>
-                </w:r>
+                <w:del w:id="39" w:author="Jacob Fullerton" w:date="2020-09-01T08:14:00Z">
+                  <w:r>
+                    <w:rPr>
+                      <w:rFonts w:ascii="Arial" w:hAnsi="Arial"/>
+                      <w:b/>
+                      <w:bCs/>
+                      <w:sz w:val="20"/>
+                    </w:rPr>
+                    <w:delText>CA-IPP</w:delText>
+                  </w:r>
+                </w:del>
+                <w:ins w:id="40" w:author="Jacob Fullerton" w:date="2020-09-01T08:14:00Z">
+                  <w:r>
+                    <w:rPr>
+                      <w:rFonts w:ascii="Arial" w:hAnsi="Arial"/>
+                      <w:b/>
+                      <w:bCs/>
+                      <w:sz w:val="20"/>
+                    </w:rPr>
+                    <w:t>CIE-IPP</w:t>
+                  </w:r>
+                </w:ins>
               </w:sdtContent>
             </w:sdt>
             <w:r>
@@ -7063,15 +7287,28 @@
                 <w:text/>
               </w:sdtPr>
               <w:sdtContent>
-                <w:r>
-                  <w:rPr>
-                    <w:rFonts w:ascii="Arial" w:hAnsi="Arial"/>
-                    <w:b/>
-                    <w:bCs/>
-                    <w:sz w:val="20"/>
-                  </w:rPr>
-                  <w:t>CA-IPP</w:t>
-                </w:r>
+                <w:del w:id="41" w:author="Jacob Fullerton" w:date="2020-09-01T08:14:00Z">
+                  <w:r>
+                    <w:rPr>
+                      <w:rFonts w:ascii="Arial" w:hAnsi="Arial"/>
+                      <w:b/>
+                      <w:bCs/>
+                      <w:sz w:val="20"/>
+                    </w:rPr>
+                    <w:delText>CA-IPP</w:delText>
+                  </w:r>
+                </w:del>
+                <w:ins w:id="42" w:author="Jacob Fullerton" w:date="2020-09-01T08:14:00Z">
+                  <w:r>
+                    <w:rPr>
+                      <w:rFonts w:ascii="Arial" w:hAnsi="Arial"/>
+                      <w:b/>
+                      <w:bCs/>
+                      <w:sz w:val="20"/>
+                    </w:rPr>
+                    <w:t>CIE-IPP</w:t>
+                  </w:r>
+                </w:ins>
               </w:sdtContent>
             </w:sdt>
             <w:r>
@@ -7289,15 +7526,28 @@
                 <w:text/>
               </w:sdtPr>
               <w:sdtContent>
-                <w:r>
-                  <w:rPr>
-                    <w:rFonts w:ascii="Arial" w:hAnsi="Arial"/>
-                    <w:b/>
-                    <w:bCs/>
-                    <w:sz w:val="20"/>
-                  </w:rPr>
-                  <w:t>CA-IPP</w:t>
-                </w:r>
+                <w:del w:id="43" w:author="Jacob Fullerton" w:date="2020-09-01T08:14:00Z">
+                  <w:r>
+                    <w:rPr>
+                      <w:rFonts w:ascii="Arial" w:hAnsi="Arial"/>
+                      <w:b/>
+                      <w:bCs/>
+                      <w:sz w:val="20"/>
+                    </w:rPr>
+                    <w:delText>CA-IPP</w:delText>
+                  </w:r>
+                </w:del>
+                <w:ins w:id="44" w:author="Jacob Fullerton" w:date="2020-09-01T08:14:00Z">
+                  <w:r>
+                    <w:rPr>
+                      <w:rFonts w:ascii="Arial" w:hAnsi="Arial"/>
+                      <w:b/>
+                      <w:bCs/>
+                      <w:sz w:val="20"/>
+                    </w:rPr>
+                    <w:t>CIE-IPP</w:t>
+                  </w:r>
+                </w:ins>
               </w:sdtContent>
             </w:sdt>
             <w:r>
@@ -7520,15 +7770,28 @@
                 <w:text/>
               </w:sdtPr>
               <w:sdtContent>
-                <w:r>
-                  <w:rPr>
-                    <w:rFonts w:ascii="Arial" w:hAnsi="Arial"/>
-                    <w:b/>
-                    <w:bCs/>
-                    <w:sz w:val="20"/>
-                  </w:rPr>
-                  <w:t>CA-IPP</w:t>
-                </w:r>
+                <w:del w:id="45" w:author="Jacob Fullerton" w:date="2020-09-01T08:14:00Z">
+                  <w:r>
+                    <w:rPr>
+                      <w:rFonts w:ascii="Arial" w:hAnsi="Arial"/>
+                      <w:b/>
+                      <w:bCs/>
+                      <w:sz w:val="20"/>
+                    </w:rPr>
+                    <w:delText>CA-IPP</w:delText>
+                  </w:r>
+                </w:del>
+                <w:ins w:id="46" w:author="Jacob Fullerton" w:date="2020-09-01T08:14:00Z">
+                  <w:r>
+                    <w:rPr>
+                      <w:rFonts w:ascii="Arial" w:hAnsi="Arial"/>
+                      <w:b/>
+                      <w:bCs/>
+                      <w:sz w:val="20"/>
+                    </w:rPr>
+                    <w:t>CIE-IPP</w:t>
+                  </w:r>
+                </w:ins>
               </w:sdtContent>
             </w:sdt>
             <w:r>
@@ -7760,15 +8023,28 @@
                 <w:text/>
               </w:sdtPr>
               <w:sdtContent>
-                <w:r>
-                  <w:rPr>
-                    <w:rFonts w:ascii="Arial" w:hAnsi="Arial"/>
-                    <w:b/>
-                    <w:bCs/>
-                    <w:sz w:val="20"/>
-                  </w:rPr>
-                  <w:t>CA-IPP</w:t>
-                </w:r>
+                <w:del w:id="47" w:author="Jacob Fullerton" w:date="2020-09-01T08:14:00Z">
+                  <w:r>
+                    <w:rPr>
+                      <w:rFonts w:ascii="Arial" w:hAnsi="Arial"/>
+                      <w:b/>
+                      <w:bCs/>
+                      <w:sz w:val="20"/>
+                    </w:rPr>
+                    <w:delText>CA-IPP</w:delText>
+                  </w:r>
+                </w:del>
+                <w:ins w:id="48" w:author="Jacob Fullerton" w:date="2020-09-01T08:14:00Z">
+                  <w:r>
+                    <w:rPr>
+                      <w:rFonts w:ascii="Arial" w:hAnsi="Arial"/>
+                      <w:b/>
+                      <w:bCs/>
+                      <w:sz w:val="20"/>
+                    </w:rPr>
+                    <w:t>CIE-IPP</w:t>
+                  </w:r>
+                </w:ins>
               </w:sdtContent>
             </w:sdt>
             <w:r>
@@ -7860,7 +8136,7 @@
             <w:pPr>
               <w:pStyle w:val="Table"/>
             </w:pPr>
-            <w:bookmarkStart w:id="8" w:name="_Ref35854855"/>
+            <w:bookmarkStart w:id="49" w:name="_Ref35854855"/>
             <w:r>
               <w:t xml:space="preserve">Table </w:t>
             </w:r>
@@ -7872,7 +8148,7 @@
                 <w:t>4</w:t>
               </w:r>
             </w:fldSimple>
-            <w:bookmarkEnd w:id="8"/>
+            <w:bookmarkEnd w:id="49"/>
           </w:p>
           <w:p>
             <w:pPr>
@@ -7904,15 +8180,28 @@
                 <w:text/>
               </w:sdtPr>
               <w:sdtContent>
-                <w:r>
-                  <w:rPr>
-                    <w:rFonts w:ascii="Arial" w:hAnsi="Arial"/>
-                    <w:b/>
-                    <w:bCs/>
-                    <w:sz w:val="20"/>
-                  </w:rPr>
-                  <w:t>CA-IPP</w:t>
-                </w:r>
+                <w:del w:id="50" w:author="Jacob Fullerton" w:date="2020-09-01T08:14:00Z">
+                  <w:r>
+                    <w:rPr>
+                      <w:rFonts w:ascii="Arial" w:hAnsi="Arial"/>
+                      <w:b/>
+                      <w:bCs/>
+                      <w:sz w:val="20"/>
+                    </w:rPr>
+                    <w:delText>CA-IPP</w:delText>
+                  </w:r>
+                </w:del>
+                <w:ins w:id="51" w:author="Jacob Fullerton" w:date="2020-09-01T08:14:00Z">
+                  <w:r>
+                    <w:rPr>
+                      <w:rFonts w:ascii="Arial" w:hAnsi="Arial"/>
+                      <w:b/>
+                      <w:bCs/>
+                      <w:sz w:val="20"/>
+                    </w:rPr>
+                    <w:t>CIE-IPP</w:t>
+                  </w:r>
+                </w:ins>
               </w:sdtContent>
             </w:sdt>
             <w:r>
@@ -8004,15 +8293,28 @@
                 <w:text/>
               </w:sdtPr>
               <w:sdtContent>
-                <w:r>
-                  <w:rPr>
-                    <w:rFonts w:ascii="Arial" w:hAnsi="Arial"/>
-                    <w:b/>
-                    <w:bCs/>
-                    <w:sz w:val="20"/>
-                  </w:rPr>
-                  <w:t>CA-IPP</w:t>
-                </w:r>
+                <w:del w:id="52" w:author="Jacob Fullerton" w:date="2020-09-01T08:14:00Z">
+                  <w:r>
+                    <w:rPr>
+                      <w:rFonts w:ascii="Arial" w:hAnsi="Arial"/>
+                      <w:b/>
+                      <w:bCs/>
+                      <w:sz w:val="20"/>
+                    </w:rPr>
+                    <w:delText>CA-IPP</w:delText>
+                  </w:r>
+                </w:del>
+                <w:ins w:id="53" w:author="Jacob Fullerton" w:date="2020-09-01T08:14:00Z">
+                  <w:r>
+                    <w:rPr>
+                      <w:rFonts w:ascii="Arial" w:hAnsi="Arial"/>
+                      <w:b/>
+                      <w:bCs/>
+                      <w:sz w:val="20"/>
+                    </w:rPr>
+                    <w:t>CIE-IPP</w:t>
+                  </w:r>
+                </w:ins>
               </w:sdtContent>
             </w:sdt>
             <w:r>
@@ -8062,15 +8364,28 @@
                 <w:text/>
               </w:sdtPr>
               <w:sdtContent>
-                <w:r>
-                  <w:rPr>
-                    <w:rFonts w:ascii="Arial" w:hAnsi="Arial"/>
-                    <w:b/>
-                    <w:bCs/>
-                    <w:sz w:val="20"/>
-                  </w:rPr>
-                  <w:t>CA-IPP</w:t>
-                </w:r>
+                <w:del w:id="54" w:author="Jacob Fullerton" w:date="2020-09-01T08:14:00Z">
+                  <w:r>
+                    <w:rPr>
+                      <w:rFonts w:ascii="Arial" w:hAnsi="Arial"/>
+                      <w:b/>
+                      <w:bCs/>
+                      <w:sz w:val="20"/>
+                    </w:rPr>
+                    <w:delText>CA-IPP</w:delText>
+                  </w:r>
+                </w:del>
+                <w:ins w:id="55" w:author="Jacob Fullerton" w:date="2020-09-01T08:14:00Z">
+                  <w:r>
+                    <w:rPr>
+                      <w:rFonts w:ascii="Arial" w:hAnsi="Arial"/>
+                      <w:b/>
+                      <w:bCs/>
+                      <w:sz w:val="20"/>
+                    </w:rPr>
+                    <w:t>CIE-IPP</w:t>
+                  </w:r>
+                </w:ins>
               </w:sdtContent>
             </w:sdt>
             <w:r>
@@ -8479,6 +8794,7 @@
                 <w:rFonts w:ascii="Arial" w:hAnsi="Arial"/>
                 <w:sz w:val="20"/>
               </w:rPr>
+              <w:lastRenderedPageBreak/>
               <w:t>1</w:t>
             </w:r>
           </w:p>
@@ -8614,7 +8930,6 @@
                 <w:rFonts w:ascii="Arial" w:hAnsi="Arial"/>
                 <w:sz w:val="20"/>
               </w:rPr>
-              <w:lastRenderedPageBreak/>
               <w:t>2</w:t>
             </w:r>
           </w:p>
@@ -10618,7 +10933,7 @@
       <w:pPr>
         <w:pStyle w:val="Caption"/>
       </w:pPr>
-      <w:bookmarkStart w:id="9" w:name="_Ref35935840"/>
+      <w:bookmarkStart w:id="56" w:name="_Ref35935840"/>
       <w:r>
         <w:t xml:space="preserve">Equation </w:t>
       </w:r>
@@ -10630,7 +10945,7 @@
           <w:t>1</w:t>
         </w:r>
       </w:fldSimple>
-      <w:bookmarkEnd w:id="9"/>
+      <w:bookmarkEnd w:id="56"/>
       <w:r>
         <w:t>. Activity to Mass</w:t>
       </w:r>
@@ -10640,7 +10955,7 @@
         <w:pStyle w:val="Caption"/>
         <w:keepNext/>
       </w:pPr>
-      <w:bookmarkStart w:id="10" w:name="_Ref36122657"/>
+      <w:bookmarkStart w:id="57" w:name="_Ref36122657"/>
       <w:r>
         <w:t xml:space="preserve">Table </w:t>
       </w:r>
@@ -10652,7 +10967,7 @@
           <w:t>5</w:t>
         </w:r>
       </w:fldSimple>
-      <w:bookmarkEnd w:id="10"/>
+      <w:bookmarkEnd w:id="57"/>
       <w:r>
         <w:t>. Constants for Uranium Isotopes</w:t>
       </w:r>
@@ -11669,7 +11984,7 @@
             <w:pPr>
               <w:pStyle w:val="Table"/>
             </w:pPr>
-            <w:bookmarkStart w:id="11" w:name="_Ref35956251"/>
+            <w:bookmarkStart w:id="58" w:name="_Ref35956251"/>
             <w:r>
               <w:lastRenderedPageBreak/>
               <w:t xml:space="preserve">Table </w:t>
@@ -11682,7 +11997,7 @@
                 <w:t>6</w:t>
               </w:r>
             </w:fldSimple>
-            <w:bookmarkEnd w:id="11"/>
+            <w:bookmarkEnd w:id="58"/>
           </w:p>
           <w:p>
             <w:pPr>
@@ -11714,15 +12029,28 @@
                 <w:text/>
               </w:sdtPr>
               <w:sdtContent>
-                <w:r>
-                  <w:rPr>
-                    <w:rFonts w:ascii="Arial" w:hAnsi="Arial"/>
-                    <w:b/>
-                    <w:bCs/>
-                    <w:sz w:val="20"/>
-                  </w:rPr>
-                  <w:t>CA-IPP</w:t>
-                </w:r>
+                <w:del w:id="59" w:author="Jacob Fullerton" w:date="2020-09-01T08:14:00Z">
+                  <w:r>
+                    <w:rPr>
+                      <w:rFonts w:ascii="Arial" w:hAnsi="Arial"/>
+                      <w:b/>
+                      <w:bCs/>
+                      <w:sz w:val="20"/>
+                    </w:rPr>
+                    <w:delText>CA-IPP</w:delText>
+                  </w:r>
+                </w:del>
+                <w:ins w:id="60" w:author="Jacob Fullerton" w:date="2020-09-01T08:14:00Z">
+                  <w:r>
+                    <w:rPr>
+                      <w:rFonts w:ascii="Arial" w:hAnsi="Arial"/>
+                      <w:b/>
+                      <w:bCs/>
+                      <w:sz w:val="20"/>
+                    </w:rPr>
+                    <w:t>CIE-IPP</w:t>
+                  </w:r>
+                </w:ins>
               </w:sdtContent>
             </w:sdt>
             <w:r>
@@ -11798,15 +12126,28 @@
                 <w:text/>
               </w:sdtPr>
               <w:sdtContent>
-                <w:r>
-                  <w:rPr>
-                    <w:rFonts w:ascii="Arial" w:hAnsi="Arial"/>
-                    <w:b/>
-                    <w:bCs/>
-                    <w:sz w:val="20"/>
-                  </w:rPr>
-                  <w:t>CA-IPP</w:t>
-                </w:r>
+                <w:del w:id="61" w:author="Jacob Fullerton" w:date="2020-09-01T08:14:00Z">
+                  <w:r>
+                    <w:rPr>
+                      <w:rFonts w:ascii="Arial" w:hAnsi="Arial"/>
+                      <w:b/>
+                      <w:bCs/>
+                      <w:sz w:val="20"/>
+                    </w:rPr>
+                    <w:delText>CA-IPP</w:delText>
+                  </w:r>
+                </w:del>
+                <w:ins w:id="62" w:author="Jacob Fullerton" w:date="2020-09-01T08:14:00Z">
+                  <w:r>
+                    <w:rPr>
+                      <w:rFonts w:ascii="Arial" w:hAnsi="Arial"/>
+                      <w:b/>
+                      <w:bCs/>
+                      <w:sz w:val="20"/>
+                    </w:rPr>
+                    <w:t>CIE-IPP</w:t>
+                  </w:r>
+                </w:ins>
               </w:sdtContent>
             </w:sdt>
             <w:r>
@@ -11856,15 +12197,28 @@
                 <w:text/>
               </w:sdtPr>
               <w:sdtContent>
-                <w:r>
-                  <w:rPr>
-                    <w:rFonts w:ascii="Arial" w:hAnsi="Arial"/>
-                    <w:b/>
-                    <w:bCs/>
-                    <w:sz w:val="20"/>
-                  </w:rPr>
-                  <w:t>CA-IPP</w:t>
-                </w:r>
+                <w:del w:id="63" w:author="Jacob Fullerton" w:date="2020-09-01T08:14:00Z">
+                  <w:r>
+                    <w:rPr>
+                      <w:rFonts w:ascii="Arial" w:hAnsi="Arial"/>
+                      <w:b/>
+                      <w:bCs/>
+                      <w:sz w:val="20"/>
+                    </w:rPr>
+                    <w:delText>CA-IPP</w:delText>
+                  </w:r>
+                </w:del>
+                <w:ins w:id="64" w:author="Jacob Fullerton" w:date="2020-09-01T08:14:00Z">
+                  <w:r>
+                    <w:rPr>
+                      <w:rFonts w:ascii="Arial" w:hAnsi="Arial"/>
+                      <w:b/>
+                      <w:bCs/>
+                      <w:sz w:val="20"/>
+                    </w:rPr>
+                    <w:t>CIE-IPP</w:t>
+                  </w:r>
+                </w:ins>
               </w:sdtContent>
             </w:sdt>
             <w:r>
@@ -13770,14 +14124,26 @@
           <w:text/>
         </w:sdtPr>
         <w:sdtContent>
-          <w:r>
-            <w:rPr>
-              <w:b/>
-              <w:bCs/>
-              <w:sz w:val="20"/>
-            </w:rPr>
-            <w:t>CA-IPP</w:t>
-          </w:r>
+          <w:del w:id="65" w:author="Jacob Fullerton" w:date="2020-09-01T08:14:00Z">
+            <w:r>
+              <w:rPr>
+                <w:b/>
+                <w:bCs/>
+                <w:sz w:val="20"/>
+              </w:rPr>
+              <w:delText>CA-IPP</w:delText>
+            </w:r>
+          </w:del>
+          <w:ins w:id="66" w:author="Jacob Fullerton" w:date="2020-09-01T08:14:00Z">
+            <w:r>
+              <w:rPr>
+                <w:b/>
+                <w:bCs/>
+                <w:sz w:val="20"/>
+              </w:rPr>
+              <w:t>CIE-IPP</w:t>
+            </w:r>
+          </w:ins>
         </w:sdtContent>
       </w:sdt>
       <w:r>
@@ -14059,7 +14425,7 @@
           <w:bCs/>
         </w:rPr>
       </w:pPr>
-      <w:bookmarkStart w:id="12" w:name="_Ref33082828"/>
+      <w:bookmarkStart w:id="67" w:name="_Ref33082828"/>
       <w:r>
         <w:t xml:space="preserve">Appendix </w:t>
       </w:r>
@@ -14071,7 +14437,7 @@
           <w:t>A</w:t>
         </w:r>
       </w:fldSimple>
-      <w:bookmarkEnd w:id="12"/>
+      <w:bookmarkEnd w:id="67"/>
     </w:p>
     <w:p>
       <w:pPr>
@@ -14164,9 +14530,16 @@
           <w:text/>
         </w:sdtPr>
         <w:sdtContent>
-          <w:r>
-            <w:t>CA-IPP</w:t>
-          </w:r>
+          <w:del w:id="68" w:author="Jacob Fullerton" w:date="2020-09-01T08:14:00Z">
+            <w:r>
+              <w:delText>CA-IPP</w:delText>
+            </w:r>
+          </w:del>
+          <w:ins w:id="69" w:author="Jacob Fullerton" w:date="2020-09-01T08:14:00Z">
+            <w:r>
+              <w:t>CIE-IPP</w:t>
+            </w:r>
+          </w:ins>
         </w:sdtContent>
       </w:sdt>
       <w:r>
@@ -14228,9 +14601,16 @@
           <w:text/>
         </w:sdtPr>
         <w:sdtContent>
-          <w:r>
-            <w:t>CA-IPP</w:t>
-          </w:r>
+          <w:del w:id="70" w:author="Jacob Fullerton" w:date="2020-09-01T08:14:00Z">
+            <w:r>
+              <w:delText>CA-IPP</w:delText>
+            </w:r>
+          </w:del>
+          <w:ins w:id="71" w:author="Jacob Fullerton" w:date="2020-09-01T08:14:00Z">
+            <w:r>
+              <w:t>CIE-IPP</w:t>
+            </w:r>
+          </w:ins>
         </w:sdtContent>
       </w:sdt>
       <w:r>
@@ -14670,15 +15050,28 @@
                 <w:text/>
               </w:sdtPr>
               <w:sdtContent>
-                <w:r>
-                  <w:rPr>
-                    <w:rFonts w:ascii="Arial" w:hAnsi="Arial"/>
-                    <w:b/>
-                    <w:bCs/>
-                    <w:szCs w:val="22"/>
-                  </w:rPr>
-                  <w:t>CA-IPP</w:t>
-                </w:r>
+                <w:del w:id="72" w:author="Jacob Fullerton" w:date="2020-09-01T08:14:00Z">
+                  <w:r>
+                    <w:rPr>
+                      <w:rFonts w:ascii="Arial" w:hAnsi="Arial"/>
+                      <w:b/>
+                      <w:bCs/>
+                      <w:szCs w:val="22"/>
+                    </w:rPr>
+                    <w:delText>CA-IPP</w:delText>
+                  </w:r>
+                </w:del>
+                <w:ins w:id="73" w:author="Jacob Fullerton" w:date="2020-09-01T08:14:00Z">
+                  <w:r>
+                    <w:rPr>
+                      <w:rFonts w:ascii="Arial" w:hAnsi="Arial"/>
+                      <w:b/>
+                      <w:bCs/>
+                      <w:szCs w:val="22"/>
+                    </w:rPr>
+                    <w:t>CIE-IPP</w:t>
+                  </w:r>
+                </w:ins>
               </w:sdtContent>
             </w:sdt>
             <w:r>
@@ -14746,15 +15139,28 @@
                 <w:text/>
               </w:sdtPr>
               <w:sdtContent>
-                <w:r>
-                  <w:rPr>
-                    <w:rFonts w:ascii="Arial" w:hAnsi="Arial"/>
-                    <w:b/>
-                    <w:bCs/>
-                    <w:sz w:val="20"/>
-                  </w:rPr>
-                  <w:t>CA-IPP</w:t>
-                </w:r>
+                <w:del w:id="74" w:author="Jacob Fullerton" w:date="2020-09-01T08:14:00Z">
+                  <w:r>
+                    <w:rPr>
+                      <w:rFonts w:ascii="Arial" w:hAnsi="Arial"/>
+                      <w:b/>
+                      <w:bCs/>
+                      <w:sz w:val="20"/>
+                    </w:rPr>
+                    <w:delText>CA-IPP</w:delText>
+                  </w:r>
+                </w:del>
+                <w:ins w:id="75" w:author="Jacob Fullerton" w:date="2020-09-01T08:14:00Z">
+                  <w:r>
+                    <w:rPr>
+                      <w:rFonts w:ascii="Arial" w:hAnsi="Arial"/>
+                      <w:b/>
+                      <w:bCs/>
+                      <w:sz w:val="20"/>
+                    </w:rPr>
+                    <w:t>CIE-IPP</w:t>
+                  </w:r>
+                </w:ins>
               </w:sdtContent>
             </w:sdt>
             <w:r>
@@ -14820,15 +15226,28 @@
                 <w:text/>
               </w:sdtPr>
               <w:sdtContent>
-                <w:r>
-                  <w:rPr>
-                    <w:rFonts w:ascii="Arial" w:hAnsi="Arial"/>
-                    <w:b/>
-                    <w:bCs/>
-                    <w:sz w:val="20"/>
-                  </w:rPr>
-                  <w:t>CA-IPP</w:t>
-                </w:r>
+                <w:del w:id="76" w:author="Jacob Fullerton" w:date="2020-09-01T08:14:00Z">
+                  <w:r>
+                    <w:rPr>
+                      <w:rFonts w:ascii="Arial" w:hAnsi="Arial"/>
+                      <w:b/>
+                      <w:bCs/>
+                      <w:sz w:val="20"/>
+                    </w:rPr>
+                    <w:delText>CA-IPP</w:delText>
+                  </w:r>
+                </w:del>
+                <w:ins w:id="77" w:author="Jacob Fullerton" w:date="2020-09-01T08:14:00Z">
+                  <w:r>
+                    <w:rPr>
+                      <w:rFonts w:ascii="Arial" w:hAnsi="Arial"/>
+                      <w:b/>
+                      <w:bCs/>
+                      <w:sz w:val="20"/>
+                    </w:rPr>
+                    <w:t>CIE-IPP</w:t>
+                  </w:r>
+                </w:ins>
               </w:sdtContent>
             </w:sdt>
             <w:r>
@@ -15835,15 +16254,28 @@
                 <w:text/>
               </w:sdtPr>
               <w:sdtContent>
-                <w:r>
-                  <w:rPr>
-                    <w:rFonts w:ascii="Arial" w:hAnsi="Arial"/>
-                    <w:b/>
-                    <w:bCs/>
-                    <w:sz w:val="20"/>
-                  </w:rPr>
-                  <w:t>CA-IPP</w:t>
-                </w:r>
+                <w:del w:id="78" w:author="Jacob Fullerton" w:date="2020-09-01T08:14:00Z">
+                  <w:r>
+                    <w:rPr>
+                      <w:rFonts w:ascii="Arial" w:hAnsi="Arial"/>
+                      <w:b/>
+                      <w:bCs/>
+                      <w:sz w:val="20"/>
+                    </w:rPr>
+                    <w:delText>CA-IPP</w:delText>
+                  </w:r>
+                </w:del>
+                <w:ins w:id="79" w:author="Jacob Fullerton" w:date="2020-09-01T08:14:00Z">
+                  <w:r>
+                    <w:rPr>
+                      <w:rFonts w:ascii="Arial" w:hAnsi="Arial"/>
+                      <w:b/>
+                      <w:bCs/>
+                      <w:sz w:val="20"/>
+                    </w:rPr>
+                    <w:t>CIE-IPP</w:t>
+                  </w:r>
+                </w:ins>
               </w:sdtContent>
             </w:sdt>
             <w:r>
@@ -16068,15 +16500,28 @@
                 <w:text/>
               </w:sdtPr>
               <w:sdtContent>
-                <w:r>
-                  <w:rPr>
-                    <w:rFonts w:ascii="Arial" w:hAnsi="Arial"/>
-                    <w:b/>
-                    <w:bCs/>
-                    <w:sz w:val="20"/>
-                  </w:rPr>
-                  <w:t>CA-IPP</w:t>
-                </w:r>
+                <w:del w:id="80" w:author="Jacob Fullerton" w:date="2020-09-01T08:14:00Z">
+                  <w:r>
+                    <w:rPr>
+                      <w:rFonts w:ascii="Arial" w:hAnsi="Arial"/>
+                      <w:b/>
+                      <w:bCs/>
+                      <w:sz w:val="20"/>
+                    </w:rPr>
+                    <w:delText>CA-IPP</w:delText>
+                  </w:r>
+                </w:del>
+                <w:ins w:id="81" w:author="Jacob Fullerton" w:date="2020-09-01T08:14:00Z">
+                  <w:r>
+                    <w:rPr>
+                      <w:rFonts w:ascii="Arial" w:hAnsi="Arial"/>
+                      <w:b/>
+                      <w:bCs/>
+                      <w:sz w:val="20"/>
+                    </w:rPr>
+                    <w:t>CIE-IPP</w:t>
+                  </w:r>
+                </w:ins>
               </w:sdtContent>
             </w:sdt>
             <w:r>
@@ -16306,15 +16751,28 @@
                 <w:text/>
               </w:sdtPr>
               <w:sdtContent>
-                <w:r>
-                  <w:rPr>
-                    <w:rFonts w:ascii="Arial" w:hAnsi="Arial"/>
-                    <w:b/>
-                    <w:bCs/>
-                    <w:sz w:val="20"/>
-                  </w:rPr>
-                  <w:t>CA-IPP</w:t>
-                </w:r>
+                <w:del w:id="82" w:author="Jacob Fullerton" w:date="2020-09-01T08:14:00Z">
+                  <w:r>
+                    <w:rPr>
+                      <w:rFonts w:ascii="Arial" w:hAnsi="Arial"/>
+                      <w:b/>
+                      <w:bCs/>
+                      <w:sz w:val="20"/>
+                    </w:rPr>
+                    <w:delText>CA-IPP</w:delText>
+                  </w:r>
+                </w:del>
+                <w:ins w:id="83" w:author="Jacob Fullerton" w:date="2020-09-01T08:14:00Z">
+                  <w:r>
+                    <w:rPr>
+                      <w:rFonts w:ascii="Arial" w:hAnsi="Arial"/>
+                      <w:b/>
+                      <w:bCs/>
+                      <w:sz w:val="20"/>
+                    </w:rPr>
+                    <w:t>CIE-IPP</w:t>
+                  </w:r>
+                </w:ins>
               </w:sdtContent>
             </w:sdt>
             <w:r>
@@ -16553,15 +17011,28 @@
                 <w:text/>
               </w:sdtPr>
               <w:sdtContent>
-                <w:r>
-                  <w:rPr>
-                    <w:rFonts w:ascii="Arial" w:hAnsi="Arial"/>
-                    <w:b/>
-                    <w:bCs/>
-                    <w:sz w:val="20"/>
-                  </w:rPr>
-                  <w:t>CA-IPP</w:t>
-                </w:r>
+                <w:del w:id="84" w:author="Jacob Fullerton" w:date="2020-09-01T08:14:00Z">
+                  <w:r>
+                    <w:rPr>
+                      <w:rFonts w:ascii="Arial" w:hAnsi="Arial"/>
+                      <w:b/>
+                      <w:bCs/>
+                      <w:sz w:val="20"/>
+                    </w:rPr>
+                    <w:delText>CA-IPP</w:delText>
+                  </w:r>
+                </w:del>
+                <w:ins w:id="85" w:author="Jacob Fullerton" w:date="2020-09-01T08:14:00Z">
+                  <w:r>
+                    <w:rPr>
+                      <w:rFonts w:ascii="Arial" w:hAnsi="Arial"/>
+                      <w:b/>
+                      <w:bCs/>
+                      <w:sz w:val="20"/>
+                    </w:rPr>
+                    <w:t>CIE-IPP</w:t>
+                  </w:r>
+                </w:ins>
               </w:sdtContent>
             </w:sdt>
             <w:r>
@@ -16723,15 +17194,28 @@
                 <w:text/>
               </w:sdtPr>
               <w:sdtContent>
-                <w:r>
-                  <w:rPr>
-                    <w:rFonts w:ascii="Arial" w:hAnsi="Arial"/>
-                    <w:b/>
-                    <w:bCs/>
-                    <w:szCs w:val="22"/>
-                  </w:rPr>
-                  <w:t>CA-IPP</w:t>
-                </w:r>
+                <w:del w:id="86" w:author="Jacob Fullerton" w:date="2020-09-01T08:14:00Z">
+                  <w:r>
+                    <w:rPr>
+                      <w:rFonts w:ascii="Arial" w:hAnsi="Arial"/>
+                      <w:b/>
+                      <w:bCs/>
+                      <w:szCs w:val="22"/>
+                    </w:rPr>
+                    <w:delText>CA-IPP</w:delText>
+                  </w:r>
+                </w:del>
+                <w:ins w:id="87" w:author="Jacob Fullerton" w:date="2020-09-01T08:14:00Z">
+                  <w:r>
+                    <w:rPr>
+                      <w:rFonts w:ascii="Arial" w:hAnsi="Arial"/>
+                      <w:b/>
+                      <w:bCs/>
+                      <w:szCs w:val="22"/>
+                    </w:rPr>
+                    <w:t>CIE-IPP</w:t>
+                  </w:r>
+                </w:ins>
               </w:sdtContent>
             </w:sdt>
             <w:r>
@@ -16799,15 +17283,28 @@
                 <w:text/>
               </w:sdtPr>
               <w:sdtContent>
-                <w:r>
-                  <w:rPr>
-                    <w:rFonts w:ascii="Arial" w:hAnsi="Arial"/>
-                    <w:b/>
-                    <w:bCs/>
-                    <w:sz w:val="20"/>
-                  </w:rPr>
-                  <w:t>CA-IPP</w:t>
-                </w:r>
+                <w:del w:id="88" w:author="Jacob Fullerton" w:date="2020-09-01T08:14:00Z">
+                  <w:r>
+                    <w:rPr>
+                      <w:rFonts w:ascii="Arial" w:hAnsi="Arial"/>
+                      <w:b/>
+                      <w:bCs/>
+                      <w:sz w:val="20"/>
+                    </w:rPr>
+                    <w:delText>CA-IPP</w:delText>
+                  </w:r>
+                </w:del>
+                <w:ins w:id="89" w:author="Jacob Fullerton" w:date="2020-09-01T08:14:00Z">
+                  <w:r>
+                    <w:rPr>
+                      <w:rFonts w:ascii="Arial" w:hAnsi="Arial"/>
+                      <w:b/>
+                      <w:bCs/>
+                      <w:sz w:val="20"/>
+                    </w:rPr>
+                    <w:t>CIE-IPP</w:t>
+                  </w:r>
+                </w:ins>
               </w:sdtContent>
             </w:sdt>
             <w:r>
@@ -16857,15 +17354,28 @@
                 <w:text/>
               </w:sdtPr>
               <w:sdtContent>
-                <w:r>
-                  <w:rPr>
-                    <w:rFonts w:ascii="Arial" w:hAnsi="Arial"/>
-                    <w:b/>
-                    <w:bCs/>
-                    <w:sz w:val="20"/>
-                  </w:rPr>
-                  <w:t>CA-IPP</w:t>
-                </w:r>
+                <w:del w:id="90" w:author="Jacob Fullerton" w:date="2020-09-01T08:14:00Z">
+                  <w:r>
+                    <w:rPr>
+                      <w:rFonts w:ascii="Arial" w:hAnsi="Arial"/>
+                      <w:b/>
+                      <w:bCs/>
+                      <w:sz w:val="20"/>
+                    </w:rPr>
+                    <w:delText>CA-IPP</w:delText>
+                  </w:r>
+                </w:del>
+                <w:ins w:id="91" w:author="Jacob Fullerton" w:date="2020-09-01T08:14:00Z">
+                  <w:r>
+                    <w:rPr>
+                      <w:rFonts w:ascii="Arial" w:hAnsi="Arial"/>
+                      <w:b/>
+                      <w:bCs/>
+                      <w:sz w:val="20"/>
+                    </w:rPr>
+                    <w:t>CIE-IPP</w:t>
+                  </w:r>
+                </w:ins>
               </w:sdtContent>
             </w:sdt>
             <w:r>
@@ -17773,15 +18283,28 @@
                 <w:text/>
               </w:sdtPr>
               <w:sdtContent>
-                <w:r>
-                  <w:rPr>
-                    <w:rFonts w:ascii="Arial" w:hAnsi="Arial"/>
-                    <w:b/>
-                    <w:bCs/>
-                    <w:szCs w:val="22"/>
-                  </w:rPr>
-                  <w:t>CA-IPP</w:t>
-                </w:r>
+                <w:del w:id="92" w:author="Jacob Fullerton" w:date="2020-09-01T08:14:00Z">
+                  <w:r>
+                    <w:rPr>
+                      <w:rFonts w:ascii="Arial" w:hAnsi="Arial"/>
+                      <w:b/>
+                      <w:bCs/>
+                      <w:szCs w:val="22"/>
+                    </w:rPr>
+                    <w:delText>CA-IPP</w:delText>
+                  </w:r>
+                </w:del>
+                <w:ins w:id="93" w:author="Jacob Fullerton" w:date="2020-09-01T08:14:00Z">
+                  <w:r>
+                    <w:rPr>
+                      <w:rFonts w:ascii="Arial" w:hAnsi="Arial"/>
+                      <w:b/>
+                      <w:bCs/>
+                      <w:szCs w:val="22"/>
+                    </w:rPr>
+                    <w:t>CIE-IPP</w:t>
+                  </w:r>
+                </w:ins>
               </w:sdtContent>
             </w:sdt>
             <w:r>
@@ -17857,15 +18380,28 @@
                 <w:text/>
               </w:sdtPr>
               <w:sdtContent>
-                <w:r>
-                  <w:rPr>
-                    <w:rFonts w:ascii="Arial" w:hAnsi="Arial"/>
-                    <w:b/>
-                    <w:bCs/>
-                    <w:sz w:val="20"/>
-                  </w:rPr>
-                  <w:t>CA-IPP</w:t>
-                </w:r>
+                <w:del w:id="94" w:author="Jacob Fullerton" w:date="2020-09-01T08:14:00Z">
+                  <w:r>
+                    <w:rPr>
+                      <w:rFonts w:ascii="Arial" w:hAnsi="Arial"/>
+                      <w:b/>
+                      <w:bCs/>
+                      <w:sz w:val="20"/>
+                    </w:rPr>
+                    <w:delText>CA-IPP</w:delText>
+                  </w:r>
+                </w:del>
+                <w:ins w:id="95" w:author="Jacob Fullerton" w:date="2020-09-01T08:14:00Z">
+                  <w:r>
+                    <w:rPr>
+                      <w:rFonts w:ascii="Arial" w:hAnsi="Arial"/>
+                      <w:b/>
+                      <w:bCs/>
+                      <w:sz w:val="20"/>
+                    </w:rPr>
+                    <w:t>CIE-IPP</w:t>
+                  </w:r>
+                </w:ins>
               </w:sdtContent>
             </w:sdt>
             <w:r>
@@ -17915,15 +18451,28 @@
                 <w:text/>
               </w:sdtPr>
               <w:sdtContent>
-                <w:r>
-                  <w:rPr>
-                    <w:rFonts w:ascii="Arial" w:hAnsi="Arial"/>
-                    <w:b/>
-                    <w:bCs/>
-                    <w:sz w:val="20"/>
-                  </w:rPr>
-                  <w:t>CA-IPP</w:t>
-                </w:r>
+                <w:del w:id="96" w:author="Jacob Fullerton" w:date="2020-09-01T08:14:00Z">
+                  <w:r>
+                    <w:rPr>
+                      <w:rFonts w:ascii="Arial" w:hAnsi="Arial"/>
+                      <w:b/>
+                      <w:bCs/>
+                      <w:sz w:val="20"/>
+                    </w:rPr>
+                    <w:delText>CA-IPP</w:delText>
+                  </w:r>
+                </w:del>
+                <w:ins w:id="97" w:author="Jacob Fullerton" w:date="2020-09-01T08:14:00Z">
+                  <w:r>
+                    <w:rPr>
+                      <w:rFonts w:ascii="Arial" w:hAnsi="Arial"/>
+                      <w:b/>
+                      <w:bCs/>
+                      <w:sz w:val="20"/>
+                    </w:rPr>
+                    <w:t>CIE-IPP</w:t>
+                  </w:r>
+                </w:ins>
               </w:sdtContent>
             </w:sdt>
             <w:r>
@@ -19227,15 +19776,28 @@
                 <w:text/>
               </w:sdtPr>
               <w:sdtContent>
-                <w:r>
-                  <w:rPr>
-                    <w:rFonts w:ascii="Arial" w:hAnsi="Arial"/>
-                    <w:b/>
-                    <w:bCs/>
-                    <w:szCs w:val="22"/>
-                  </w:rPr>
-                  <w:t>CA-IPP</w:t>
-                </w:r>
+                <w:del w:id="98" w:author="Jacob Fullerton" w:date="2020-09-01T08:14:00Z">
+                  <w:r>
+                    <w:rPr>
+                      <w:rFonts w:ascii="Arial" w:hAnsi="Arial"/>
+                      <w:b/>
+                      <w:bCs/>
+                      <w:szCs w:val="22"/>
+                    </w:rPr>
+                    <w:delText>CA-IPP</w:delText>
+                  </w:r>
+                </w:del>
+                <w:ins w:id="99" w:author="Jacob Fullerton" w:date="2020-09-01T08:14:00Z">
+                  <w:r>
+                    <w:rPr>
+                      <w:rFonts w:ascii="Arial" w:hAnsi="Arial"/>
+                      <w:b/>
+                      <w:bCs/>
+                      <w:szCs w:val="22"/>
+                    </w:rPr>
+                    <w:t>CIE-IPP</w:t>
+                  </w:r>
+                </w:ins>
               </w:sdtContent>
             </w:sdt>
             <w:r>
@@ -19303,15 +19865,28 @@
                 <w:text/>
               </w:sdtPr>
               <w:sdtContent>
-                <w:r>
-                  <w:rPr>
-                    <w:rFonts w:ascii="Arial" w:hAnsi="Arial"/>
-                    <w:b/>
-                    <w:bCs/>
-                    <w:sz w:val="20"/>
-                  </w:rPr>
-                  <w:t>CA-IPP</w:t>
-                </w:r>
+                <w:del w:id="100" w:author="Jacob Fullerton" w:date="2020-09-01T08:14:00Z">
+                  <w:r>
+                    <w:rPr>
+                      <w:rFonts w:ascii="Arial" w:hAnsi="Arial"/>
+                      <w:b/>
+                      <w:bCs/>
+                      <w:sz w:val="20"/>
+                    </w:rPr>
+                    <w:delText>CA-IPP</w:delText>
+                  </w:r>
+                </w:del>
+                <w:ins w:id="101" w:author="Jacob Fullerton" w:date="2020-09-01T08:14:00Z">
+                  <w:r>
+                    <w:rPr>
+                      <w:rFonts w:ascii="Arial" w:hAnsi="Arial"/>
+                      <w:b/>
+                      <w:bCs/>
+                      <w:sz w:val="20"/>
+                    </w:rPr>
+                    <w:t>CIE-IPP</w:t>
+                  </w:r>
+                </w:ins>
               </w:sdtContent>
             </w:sdt>
             <w:r>
@@ -19377,15 +19952,28 @@
                 <w:text/>
               </w:sdtPr>
               <w:sdtContent>
-                <w:r>
-                  <w:rPr>
-                    <w:rFonts w:ascii="Arial" w:hAnsi="Arial"/>
-                    <w:b/>
-                    <w:bCs/>
-                    <w:sz w:val="20"/>
-                  </w:rPr>
-                  <w:t>CA-IPP</w:t>
-                </w:r>
+                <w:del w:id="102" w:author="Jacob Fullerton" w:date="2020-09-01T08:14:00Z">
+                  <w:r>
+                    <w:rPr>
+                      <w:rFonts w:ascii="Arial" w:hAnsi="Arial"/>
+                      <w:b/>
+                      <w:bCs/>
+                      <w:sz w:val="20"/>
+                    </w:rPr>
+                    <w:delText>CA-IPP</w:delText>
+                  </w:r>
+                </w:del>
+                <w:ins w:id="103" w:author="Jacob Fullerton" w:date="2020-09-01T08:14:00Z">
+                  <w:r>
+                    <w:rPr>
+                      <w:rFonts w:ascii="Arial" w:hAnsi="Arial"/>
+                      <w:b/>
+                      <w:bCs/>
+                      <w:sz w:val="20"/>
+                    </w:rPr>
+                    <w:t>CIE-IPP</w:t>
+                  </w:r>
+                </w:ins>
               </w:sdtContent>
             </w:sdt>
             <w:r>
@@ -19915,15 +20503,28 @@
                 <w:text/>
               </w:sdtPr>
               <w:sdtContent>
-                <w:r>
-                  <w:rPr>
-                    <w:rFonts w:ascii="Arial" w:hAnsi="Arial"/>
-                    <w:i/>
-                    <w:iCs/>
-                    <w:sz w:val="20"/>
-                  </w:rPr>
-                  <w:t>CA-IPP</w:t>
-                </w:r>
+                <w:del w:id="104" w:author="Jacob Fullerton" w:date="2020-09-01T08:14:00Z">
+                  <w:r>
+                    <w:rPr>
+                      <w:rFonts w:ascii="Arial" w:hAnsi="Arial"/>
+                      <w:i/>
+                      <w:iCs/>
+                      <w:sz w:val="20"/>
+                    </w:rPr>
+                    <w:delText>CA-IPP</w:delText>
+                  </w:r>
+                </w:del>
+                <w:ins w:id="105" w:author="Jacob Fullerton" w:date="2020-09-01T08:14:00Z">
+                  <w:r>
+                    <w:rPr>
+                      <w:rFonts w:ascii="Arial" w:hAnsi="Arial"/>
+                      <w:i/>
+                      <w:iCs/>
+                      <w:sz w:val="20"/>
+                    </w:rPr>
+                    <w:t>CIE-IPP</w:t>
+                  </w:r>
+                </w:ins>
               </w:sdtContent>
             </w:sdt>
             <w:r>
@@ -20159,7 +20760,6 @@
               </w:rPr>
               <w:t xml:space="preserve">Should see at least </w:t>
             </w:r>
-            <w:proofErr w:type="gramStart"/>
             <w:r>
               <w:rPr>
                 <w:rFonts w:ascii="Arial" w:hAnsi="Arial"/>
@@ -20172,15 +20772,7 @@
                 <w:rFonts w:ascii="Arial" w:hAnsi="Arial"/>
                 <w:sz w:val="20"/>
               </w:rPr>
-              <w:t xml:space="preserve"> line</w:t>
-            </w:r>
-            <w:proofErr w:type="gramEnd"/>
-            <w:r>
-              <w:rPr>
-                <w:rFonts w:ascii="Arial" w:hAnsi="Arial"/>
-                <w:sz w:val="20"/>
-              </w:rPr>
-              <w:t xml:space="preserve"> reading “</w:t>
+              <w:t xml:space="preserve"> line reading “</w:t>
             </w:r>
             <w:r>
               <w:rPr>
@@ -20234,7 +20826,7 @@
 </file>
 
 <file path=word/endnotes.xml><?xml version="1.0" encoding="utf-8"?>
-<w:endnotes xmlns:wpc="http://schemas.microsoft.com/office/word/2010/wordprocessingCanvas" xmlns:cx="http://schemas.microsoft.com/office/drawing/2014/chartex" xmlns:cx1="http://schemas.microsoft.com/office/drawing/2015/9/8/chartex" xmlns:cx2="http://schemas.microsoft.com/office/drawing/2015/10/21/chartex" xmlns:cx3="http://schemas.microsoft.com/office/drawing/2016/5/9/chartex" xmlns:cx4="http://schemas.microsoft.com/office/drawing/2016/5/10/chartex" xmlns:cx5="http://schemas.microsoft.com/office/drawing/2016/5/11/chartex" xmlns:cx6="http://schemas.microsoft.com/office/drawing/2016/5/12/chartex" xmlns:cx7="http://schemas.microsoft.com/office/drawing/2016/5/13/chartex" xmlns:cx8="http://schemas.microsoft.com/office/drawing/2016/5/14/chartex" xmlns:mc="http://schemas.openxmlformats.org/markup-compatibility/2006" xmlns:aink="http://schemas.microsoft.com/office/drawing/2016/ink" xmlns:am3d="http://schemas.microsoft.com/office/drawing/2017/model3d" xmlns:o="urn:schemas-microsoft-com:office:office" xmlns:r="http://schemas.openxmlformats.org/officeDocument/2006/relationships" xmlns:m="http://schemas.openxmlformats.org/officeDocument/2006/math" xmlns:v="urn:schemas-microsoft-com:vml" xmlns:wp14="http://schemas.microsoft.com/office/word/2010/wordprocessingDrawing" xmlns:wp="http://schemas.openxmlformats.org/drawingml/2006/wordprocessingDrawing" xmlns:w10="urn:schemas-microsoft-com:office:word" xmlns:w="http://schemas.openxmlformats.org/wordprocessingml/2006/main" xmlns:w14="http://schemas.microsoft.com/office/word/2010/wordml" xmlns:w15="http://schemas.microsoft.com/office/word/2012/wordml" xmlns:w16cid="http://schemas.microsoft.com/office/word/2016/wordml/cid" xmlns:w16se="http://schemas.microsoft.com/office/word/2015/wordml/symex" xmlns:wpg="http://schemas.microsoft.com/office/word/2010/wordprocessingGroup" xmlns:wpi="http://schemas.microsoft.com/office/word/2010/wordprocessingInk" xmlns:wne="http://schemas.microsoft.com/office/word/2006/wordml" xmlns:wps="http://schemas.microsoft.com/office/word/2010/wordprocessingShape" mc:Ignorable="w14 w15 w16se w16cid wp14">
+<w:endnotes xmlns:wpc="http://schemas.microsoft.com/office/word/2010/wordprocessingCanvas" xmlns:cx="http://schemas.microsoft.com/office/drawing/2014/chartex" xmlns:cx1="http://schemas.microsoft.com/office/drawing/2015/9/8/chartex" xmlns:cx2="http://schemas.microsoft.com/office/drawing/2015/10/21/chartex" xmlns:cx3="http://schemas.microsoft.com/office/drawing/2016/5/9/chartex" xmlns:cx4="http://schemas.microsoft.com/office/drawing/2016/5/10/chartex" xmlns:cx5="http://schemas.microsoft.com/office/drawing/2016/5/11/chartex" xmlns:cx6="http://schemas.microsoft.com/office/drawing/2016/5/12/chartex" xmlns:cx7="http://schemas.microsoft.com/office/drawing/2016/5/13/chartex" xmlns:cx8="http://schemas.microsoft.com/office/drawing/2016/5/14/chartex" xmlns:mc="http://schemas.openxmlformats.org/markup-compatibility/2006" xmlns:aink="http://schemas.microsoft.com/office/drawing/2016/ink" xmlns:am3d="http://schemas.microsoft.com/office/drawing/2017/model3d" xmlns:o="urn:schemas-microsoft-com:office:office" xmlns:r="http://schemas.openxmlformats.org/officeDocument/2006/relationships" xmlns:m="http://schemas.openxmlformats.org/officeDocument/2006/math" xmlns:v="urn:schemas-microsoft-com:vml" xmlns:wp14="http://schemas.microsoft.com/office/word/2010/wordprocessingDrawing" xmlns:wp="http://schemas.openxmlformats.org/drawingml/2006/wordprocessingDrawing" xmlns:w10="urn:schemas-microsoft-com:office:word" xmlns:w="http://schemas.openxmlformats.org/wordprocessingml/2006/main" xmlns:w14="http://schemas.microsoft.com/office/word/2010/wordml" xmlns:w15="http://schemas.microsoft.com/office/word/2012/wordml" xmlns:w16cex="http://schemas.microsoft.com/office/word/2018/wordml/cex" xmlns:w16cid="http://schemas.microsoft.com/office/word/2016/wordml/cid" xmlns:w16="http://schemas.microsoft.com/office/word/2018/wordml" xmlns:w16se="http://schemas.microsoft.com/office/word/2015/wordml/symex" xmlns:wpg="http://schemas.microsoft.com/office/word/2010/wordprocessingGroup" xmlns:wpi="http://schemas.microsoft.com/office/word/2010/wordprocessingInk" xmlns:wne="http://schemas.microsoft.com/office/word/2006/wordml" xmlns:wps="http://schemas.microsoft.com/office/word/2010/wordprocessingShape" mc:Ignorable="w14 w15 w16se w16cid w16 w16cex wp14">
   <w:endnote w:type="separator" w:id="-1">
     <w:p>
       <w:r>
@@ -20256,7 +20848,7 @@
 </file>
 
 <file path=word/footer1.xml><?xml version="1.0" encoding="utf-8"?>
-<w:ftr xmlns:wpc="http://schemas.microsoft.com/office/word/2010/wordprocessingCanvas" xmlns:cx="http://schemas.microsoft.com/office/drawing/2014/chartex" xmlns:cx1="http://schemas.microsoft.com/office/drawing/2015/9/8/chartex" xmlns:cx2="http://schemas.microsoft.com/office/drawing/2015/10/21/chartex" xmlns:cx3="http://schemas.microsoft.com/office/drawing/2016/5/9/chartex" xmlns:cx4="http://schemas.microsoft.com/office/drawing/2016/5/10/chartex" xmlns:cx5="http://schemas.microsoft.com/office/drawing/2016/5/11/chartex" xmlns:cx6="http://schemas.microsoft.com/office/drawing/2016/5/12/chartex" xmlns:cx7="http://schemas.microsoft.com/office/drawing/2016/5/13/chartex" xmlns:cx8="http://schemas.microsoft.com/office/drawing/2016/5/14/chartex" xmlns:mc="http://schemas.openxmlformats.org/markup-compatibility/2006" xmlns:aink="http://schemas.microsoft.com/office/drawing/2016/ink" xmlns:am3d="http://schemas.microsoft.com/office/drawing/2017/model3d" xmlns:o="urn:schemas-microsoft-com:office:office" xmlns:r="http://schemas.openxmlformats.org/officeDocument/2006/relationships" xmlns:m="http://schemas.openxmlformats.org/officeDocument/2006/math" xmlns:v="urn:schemas-microsoft-com:vml" xmlns:wp14="http://schemas.microsoft.com/office/word/2010/wordprocessingDrawing" xmlns:wp="http://schemas.openxmlformats.org/drawingml/2006/wordprocessingDrawing" xmlns:w10="urn:schemas-microsoft-com:office:word" xmlns:w="http://schemas.openxmlformats.org/wordprocessingml/2006/main" xmlns:w14="http://schemas.microsoft.com/office/word/2010/wordml" xmlns:w15="http://schemas.microsoft.com/office/word/2012/wordml" xmlns:w16cid="http://schemas.microsoft.com/office/word/2016/wordml/cid" xmlns:w16se="http://schemas.microsoft.com/office/word/2015/wordml/symex" xmlns:wpg="http://schemas.microsoft.com/office/word/2010/wordprocessingGroup" xmlns:wpi="http://schemas.microsoft.com/office/word/2010/wordprocessingInk" xmlns:wne="http://schemas.microsoft.com/office/word/2006/wordml" xmlns:wps="http://schemas.microsoft.com/office/word/2010/wordprocessingShape" mc:Ignorable="w14 w15 w16se w16cid wp14">
+<w:ftr xmlns:wpc="http://schemas.microsoft.com/office/word/2010/wordprocessingCanvas" xmlns:cx="http://schemas.microsoft.com/office/drawing/2014/chartex" xmlns:cx1="http://schemas.microsoft.com/office/drawing/2015/9/8/chartex" xmlns:cx2="http://schemas.microsoft.com/office/drawing/2015/10/21/chartex" xmlns:cx3="http://schemas.microsoft.com/office/drawing/2016/5/9/chartex" xmlns:cx4="http://schemas.microsoft.com/office/drawing/2016/5/10/chartex" xmlns:cx5="http://schemas.microsoft.com/office/drawing/2016/5/11/chartex" xmlns:cx6="http://schemas.microsoft.com/office/drawing/2016/5/12/chartex" xmlns:cx7="http://schemas.microsoft.com/office/drawing/2016/5/13/chartex" xmlns:cx8="http://schemas.microsoft.com/office/drawing/2016/5/14/chartex" xmlns:mc="http://schemas.openxmlformats.org/markup-compatibility/2006" xmlns:aink="http://schemas.microsoft.com/office/drawing/2016/ink" xmlns:am3d="http://schemas.microsoft.com/office/drawing/2017/model3d" xmlns:o="urn:schemas-microsoft-com:office:office" xmlns:r="http://schemas.openxmlformats.org/officeDocument/2006/relationships" xmlns:m="http://schemas.openxmlformats.org/officeDocument/2006/math" xmlns:v="urn:schemas-microsoft-com:vml" xmlns:wp14="http://schemas.microsoft.com/office/word/2010/wordprocessingDrawing" xmlns:wp="http://schemas.openxmlformats.org/drawingml/2006/wordprocessingDrawing" xmlns:w10="urn:schemas-microsoft-com:office:word" xmlns:w="http://schemas.openxmlformats.org/wordprocessingml/2006/main" xmlns:w14="http://schemas.microsoft.com/office/word/2010/wordml" xmlns:w15="http://schemas.microsoft.com/office/word/2012/wordml" xmlns:w16cex="http://schemas.microsoft.com/office/word/2018/wordml/cex" xmlns:w16cid="http://schemas.microsoft.com/office/word/2016/wordml/cid" xmlns:w16="http://schemas.microsoft.com/office/word/2018/wordml" xmlns:w16se="http://schemas.microsoft.com/office/word/2015/wordml/symex" xmlns:wpg="http://schemas.microsoft.com/office/word/2010/wordprocessingGroup" xmlns:wpi="http://schemas.microsoft.com/office/word/2010/wordprocessingInk" xmlns:wne="http://schemas.microsoft.com/office/word/2006/wordml" xmlns:wps="http://schemas.microsoft.com/office/word/2010/wordprocessingShape" mc:Ignorable="w14 w15 w16se w16cid w16 w16cex wp14">
   <w:p>
     <w:pPr>
       <w:pStyle w:val="Footer"/>
@@ -20357,7 +20949,7 @@
 </file>
 
 <file path=word/footnotes.xml><?xml version="1.0" encoding="utf-8"?>
-<w:footnotes xmlns:wpc="http://schemas.microsoft.com/office/word/2010/wordprocessingCanvas" xmlns:cx="http://schemas.microsoft.com/office/drawing/2014/chartex" xmlns:cx1="http://schemas.microsoft.com/office/drawing/2015/9/8/chartex" xmlns:cx2="http://schemas.microsoft.com/office/drawing/2015/10/21/chartex" xmlns:cx3="http://schemas.microsoft.com/office/drawing/2016/5/9/chartex" xmlns:cx4="http://schemas.microsoft.com/office/drawing/2016/5/10/chartex" xmlns:cx5="http://schemas.microsoft.com/office/drawing/2016/5/11/chartex" xmlns:cx6="http://schemas.microsoft.com/office/drawing/2016/5/12/chartex" xmlns:cx7="http://schemas.microsoft.com/office/drawing/2016/5/13/chartex" xmlns:cx8="http://schemas.microsoft.com/office/drawing/2016/5/14/chartex" xmlns:mc="http://schemas.openxmlformats.org/markup-compatibility/2006" xmlns:aink="http://schemas.microsoft.com/office/drawing/2016/ink" xmlns:am3d="http://schemas.microsoft.com/office/drawing/2017/model3d" xmlns:o="urn:schemas-microsoft-com:office:office" xmlns:r="http://schemas.openxmlformats.org/officeDocument/2006/relationships" xmlns:m="http://schemas.openxmlformats.org/officeDocument/2006/math" xmlns:v="urn:schemas-microsoft-com:vml" xmlns:wp14="http://schemas.microsoft.com/office/word/2010/wordprocessingDrawing" xmlns:wp="http://schemas.openxmlformats.org/drawingml/2006/wordprocessingDrawing" xmlns:w10="urn:schemas-microsoft-com:office:word" xmlns:w="http://schemas.openxmlformats.org/wordprocessingml/2006/main" xmlns:w14="http://schemas.microsoft.com/office/word/2010/wordml" xmlns:w15="http://schemas.microsoft.com/office/word/2012/wordml" xmlns:w16cid="http://schemas.microsoft.com/office/word/2016/wordml/cid" xmlns:w16se="http://schemas.microsoft.com/office/word/2015/wordml/symex" xmlns:wpg="http://schemas.microsoft.com/office/word/2010/wordprocessingGroup" xmlns:wpi="http://schemas.microsoft.com/office/word/2010/wordprocessingInk" xmlns:wne="http://schemas.microsoft.com/office/word/2006/wordml" xmlns:wps="http://schemas.microsoft.com/office/word/2010/wordprocessingShape" mc:Ignorable="w14 w15 w16se w16cid wp14">
+<w:footnotes xmlns:wpc="http://schemas.microsoft.com/office/word/2010/wordprocessingCanvas" xmlns:cx="http://schemas.microsoft.com/office/drawing/2014/chartex" xmlns:cx1="http://schemas.microsoft.com/office/drawing/2015/9/8/chartex" xmlns:cx2="http://schemas.microsoft.com/office/drawing/2015/10/21/chartex" xmlns:cx3="http://schemas.microsoft.com/office/drawing/2016/5/9/chartex" xmlns:cx4="http://schemas.microsoft.com/office/drawing/2016/5/10/chartex" xmlns:cx5="http://schemas.microsoft.com/office/drawing/2016/5/11/chartex" xmlns:cx6="http://schemas.microsoft.com/office/drawing/2016/5/12/chartex" xmlns:cx7="http://schemas.microsoft.com/office/drawing/2016/5/13/chartex" xmlns:cx8="http://schemas.microsoft.com/office/drawing/2016/5/14/chartex" xmlns:mc="http://schemas.openxmlformats.org/markup-compatibility/2006" xmlns:aink="http://schemas.microsoft.com/office/drawing/2016/ink" xmlns:am3d="http://schemas.microsoft.com/office/drawing/2017/model3d" xmlns:o="urn:schemas-microsoft-com:office:office" xmlns:r="http://schemas.openxmlformats.org/officeDocument/2006/relationships" xmlns:m="http://schemas.openxmlformats.org/officeDocument/2006/math" xmlns:v="urn:schemas-microsoft-com:vml" xmlns:wp14="http://schemas.microsoft.com/office/word/2010/wordprocessingDrawing" xmlns:wp="http://schemas.openxmlformats.org/drawingml/2006/wordprocessingDrawing" xmlns:w10="urn:schemas-microsoft-com:office:word" xmlns:w="http://schemas.openxmlformats.org/wordprocessingml/2006/main" xmlns:w14="http://schemas.microsoft.com/office/word/2010/wordml" xmlns:w15="http://schemas.microsoft.com/office/word/2012/wordml" xmlns:w16cex="http://schemas.microsoft.com/office/word/2018/wordml/cex" xmlns:w16cid="http://schemas.microsoft.com/office/word/2016/wordml/cid" xmlns:w16="http://schemas.microsoft.com/office/word/2018/wordml" xmlns:w16se="http://schemas.microsoft.com/office/word/2015/wordml/symex" xmlns:wpg="http://schemas.microsoft.com/office/word/2010/wordprocessingGroup" xmlns:wpi="http://schemas.microsoft.com/office/word/2010/wordprocessingInk" xmlns:wne="http://schemas.microsoft.com/office/word/2006/wordml" xmlns:wps="http://schemas.microsoft.com/office/word/2010/wordprocessingShape" mc:Ignorable="w14 w15 w16se w16cid w16 w16cex wp14">
   <w:footnote w:type="separator" w:id="-1">
     <w:p>
       <w:r>
@@ -20379,7 +20971,7 @@
 </file>
 
 <file path=word/header1.xml><?xml version="1.0" encoding="utf-8"?>
-<w:hdr xmlns:wpc="http://schemas.microsoft.com/office/word/2010/wordprocessingCanvas" xmlns:cx="http://schemas.microsoft.com/office/drawing/2014/chartex" xmlns:cx1="http://schemas.microsoft.com/office/drawing/2015/9/8/chartex" xmlns:cx2="http://schemas.microsoft.com/office/drawing/2015/10/21/chartex" xmlns:cx3="http://schemas.microsoft.com/office/drawing/2016/5/9/chartex" xmlns:cx4="http://schemas.microsoft.com/office/drawing/2016/5/10/chartex" xmlns:cx5="http://schemas.microsoft.com/office/drawing/2016/5/11/chartex" xmlns:cx6="http://schemas.microsoft.com/office/drawing/2016/5/12/chartex" xmlns:cx7="http://schemas.microsoft.com/office/drawing/2016/5/13/chartex" xmlns:cx8="http://schemas.microsoft.com/office/drawing/2016/5/14/chartex" xmlns:mc="http://schemas.openxmlformats.org/markup-compatibility/2006" xmlns:aink="http://schemas.microsoft.com/office/drawing/2016/ink" xmlns:am3d="http://schemas.microsoft.com/office/drawing/2017/model3d" xmlns:o="urn:schemas-microsoft-com:office:office" xmlns:r="http://schemas.openxmlformats.org/officeDocument/2006/relationships" xmlns:m="http://schemas.openxmlformats.org/officeDocument/2006/math" xmlns:v="urn:schemas-microsoft-com:vml" xmlns:wp14="http://schemas.microsoft.com/office/word/2010/wordprocessingDrawing" xmlns:wp="http://schemas.openxmlformats.org/drawingml/2006/wordprocessingDrawing" xmlns:w10="urn:schemas-microsoft-com:office:word" xmlns:w="http://schemas.openxmlformats.org/wordprocessingml/2006/main" xmlns:w14="http://schemas.microsoft.com/office/word/2010/wordml" xmlns:w15="http://schemas.microsoft.com/office/word/2012/wordml" xmlns:w16cid="http://schemas.microsoft.com/office/word/2016/wordml/cid" xmlns:w16se="http://schemas.microsoft.com/office/word/2015/wordml/symex" xmlns:wpg="http://schemas.microsoft.com/office/word/2010/wordprocessingGroup" xmlns:wpi="http://schemas.microsoft.com/office/word/2010/wordprocessingInk" xmlns:wne="http://schemas.microsoft.com/office/word/2006/wordml" xmlns:wps="http://schemas.microsoft.com/office/word/2010/wordprocessingShape" mc:Ignorable="w14 w15 w16se w16cid wp14">
+<w:hdr xmlns:wpc="http://schemas.microsoft.com/office/word/2010/wordprocessingCanvas" xmlns:cx="http://schemas.microsoft.com/office/drawing/2014/chartex" xmlns:cx1="http://schemas.microsoft.com/office/drawing/2015/9/8/chartex" xmlns:cx2="http://schemas.microsoft.com/office/drawing/2015/10/21/chartex" xmlns:cx3="http://schemas.microsoft.com/office/drawing/2016/5/9/chartex" xmlns:cx4="http://schemas.microsoft.com/office/drawing/2016/5/10/chartex" xmlns:cx5="http://schemas.microsoft.com/office/drawing/2016/5/11/chartex" xmlns:cx6="http://schemas.microsoft.com/office/drawing/2016/5/12/chartex" xmlns:cx7="http://schemas.microsoft.com/office/drawing/2016/5/13/chartex" xmlns:cx8="http://schemas.microsoft.com/office/drawing/2016/5/14/chartex" xmlns:mc="http://schemas.openxmlformats.org/markup-compatibility/2006" xmlns:aink="http://schemas.microsoft.com/office/drawing/2016/ink" xmlns:am3d="http://schemas.microsoft.com/office/drawing/2017/model3d" xmlns:o="urn:schemas-microsoft-com:office:office" xmlns:r="http://schemas.openxmlformats.org/officeDocument/2006/relationships" xmlns:m="http://schemas.openxmlformats.org/officeDocument/2006/math" xmlns:v="urn:schemas-microsoft-com:vml" xmlns:wp14="http://schemas.microsoft.com/office/word/2010/wordprocessingDrawing" xmlns:wp="http://schemas.openxmlformats.org/drawingml/2006/wordprocessingDrawing" xmlns:w10="urn:schemas-microsoft-com:office:word" xmlns:w="http://schemas.openxmlformats.org/wordprocessingml/2006/main" xmlns:w14="http://schemas.microsoft.com/office/word/2010/wordml" xmlns:w15="http://schemas.microsoft.com/office/word/2012/wordml" xmlns:w16cex="http://schemas.microsoft.com/office/word/2018/wordml/cex" xmlns:w16cid="http://schemas.microsoft.com/office/word/2016/wordml/cid" xmlns:w16="http://schemas.microsoft.com/office/word/2018/wordml" xmlns:w16se="http://schemas.microsoft.com/office/word/2015/wordml/symex" xmlns:wpg="http://schemas.microsoft.com/office/word/2010/wordprocessingGroup" xmlns:wpi="http://schemas.microsoft.com/office/word/2010/wordprocessingInk" xmlns:wne="http://schemas.microsoft.com/office/word/2006/wordml" xmlns:wps="http://schemas.microsoft.com/office/word/2010/wordprocessingShape" mc:Ignorable="w14 w15 w16se w16cid w16 w16cex wp14">
   <w:p>
     <w:pPr>
       <w:pStyle w:val="BodyText3"/>
@@ -20502,7 +21094,7 @@
 </file>
 
 <file path=word/header2.xml><?xml version="1.0" encoding="utf-8"?>
-<w:hdr xmlns:wpc="http://schemas.microsoft.com/office/word/2010/wordprocessingCanvas" xmlns:cx="http://schemas.microsoft.com/office/drawing/2014/chartex" xmlns:cx1="http://schemas.microsoft.com/office/drawing/2015/9/8/chartex" xmlns:cx2="http://schemas.microsoft.com/office/drawing/2015/10/21/chartex" xmlns:cx3="http://schemas.microsoft.com/office/drawing/2016/5/9/chartex" xmlns:cx4="http://schemas.microsoft.com/office/drawing/2016/5/10/chartex" xmlns:cx5="http://schemas.microsoft.com/office/drawing/2016/5/11/chartex" xmlns:cx6="http://schemas.microsoft.com/office/drawing/2016/5/12/chartex" xmlns:cx7="http://schemas.microsoft.com/office/drawing/2016/5/13/chartex" xmlns:cx8="http://schemas.microsoft.com/office/drawing/2016/5/14/chartex" xmlns:mc="http://schemas.openxmlformats.org/markup-compatibility/2006" xmlns:aink="http://schemas.microsoft.com/office/drawing/2016/ink" xmlns:am3d="http://schemas.microsoft.com/office/drawing/2017/model3d" xmlns:o="urn:schemas-microsoft-com:office:office" xmlns:r="http://schemas.openxmlformats.org/officeDocument/2006/relationships" xmlns:m="http://schemas.openxmlformats.org/officeDocument/2006/math" xmlns:v="urn:schemas-microsoft-com:vml" xmlns:wp14="http://schemas.microsoft.com/office/word/2010/wordprocessingDrawing" xmlns:wp="http://schemas.openxmlformats.org/drawingml/2006/wordprocessingDrawing" xmlns:w10="urn:schemas-microsoft-com:office:word" xmlns:w="http://schemas.openxmlformats.org/wordprocessingml/2006/main" xmlns:w14="http://schemas.microsoft.com/office/word/2010/wordml" xmlns:w15="http://schemas.microsoft.com/office/word/2012/wordml" xmlns:w16cid="http://schemas.microsoft.com/office/word/2016/wordml/cid" xmlns:w16se="http://schemas.microsoft.com/office/word/2015/wordml/symex" xmlns:wpg="http://schemas.microsoft.com/office/word/2010/wordprocessingGroup" xmlns:wpi="http://schemas.microsoft.com/office/word/2010/wordprocessingInk" xmlns:wne="http://schemas.microsoft.com/office/word/2006/wordml" xmlns:wps="http://schemas.microsoft.com/office/word/2010/wordprocessingShape" mc:Ignorable="w14 w15 w16se w16cid wp14">
+<w:hdr xmlns:wpc="http://schemas.microsoft.com/office/word/2010/wordprocessingCanvas" xmlns:cx="http://schemas.microsoft.com/office/drawing/2014/chartex" xmlns:cx1="http://schemas.microsoft.com/office/drawing/2015/9/8/chartex" xmlns:cx2="http://schemas.microsoft.com/office/drawing/2015/10/21/chartex" xmlns:cx3="http://schemas.microsoft.com/office/drawing/2016/5/9/chartex" xmlns:cx4="http://schemas.microsoft.com/office/drawing/2016/5/10/chartex" xmlns:cx5="http://schemas.microsoft.com/office/drawing/2016/5/11/chartex" xmlns:cx6="http://schemas.microsoft.com/office/drawing/2016/5/12/chartex" xmlns:cx7="http://schemas.microsoft.com/office/drawing/2016/5/13/chartex" xmlns:cx8="http://schemas.microsoft.com/office/drawing/2016/5/14/chartex" xmlns:mc="http://schemas.openxmlformats.org/markup-compatibility/2006" xmlns:aink="http://schemas.microsoft.com/office/drawing/2016/ink" xmlns:am3d="http://schemas.microsoft.com/office/drawing/2017/model3d" xmlns:o="urn:schemas-microsoft-com:office:office" xmlns:r="http://schemas.openxmlformats.org/officeDocument/2006/relationships" xmlns:m="http://schemas.openxmlformats.org/officeDocument/2006/math" xmlns:v="urn:schemas-microsoft-com:vml" xmlns:wp14="http://schemas.microsoft.com/office/word/2010/wordprocessingDrawing" xmlns:wp="http://schemas.openxmlformats.org/drawingml/2006/wordprocessingDrawing" xmlns:w10="urn:schemas-microsoft-com:office:word" xmlns:w="http://schemas.openxmlformats.org/wordprocessingml/2006/main" xmlns:w14="http://schemas.microsoft.com/office/word/2010/wordml" xmlns:w15="http://schemas.microsoft.com/office/word/2012/wordml" xmlns:w16cex="http://schemas.microsoft.com/office/word/2018/wordml/cex" xmlns:w16cid="http://schemas.microsoft.com/office/word/2016/wordml/cid" xmlns:w16="http://schemas.microsoft.com/office/word/2018/wordml" xmlns:w16se="http://schemas.microsoft.com/office/word/2015/wordml/symex" xmlns:wpg="http://schemas.microsoft.com/office/word/2010/wordprocessingGroup" xmlns:wpi="http://schemas.microsoft.com/office/word/2010/wordprocessingInk" xmlns:wne="http://schemas.microsoft.com/office/word/2006/wordml" xmlns:wps="http://schemas.microsoft.com/office/word/2010/wordprocessingShape" mc:Ignorable="w14 w15 w16se w16cid w16 w16cex wp14">
   <w:p>
     <w:pPr>
       <w:pStyle w:val="BodyText3"/>
@@ -20568,7 +21160,7 @@
 </file>
 
 <file path=word/numbering.xml><?xml version="1.0" encoding="utf-8"?>
-<w:numbering xmlns:wpc="http://schemas.microsoft.com/office/word/2010/wordprocessingCanvas" xmlns:cx="http://schemas.microsoft.com/office/drawing/2014/chartex" xmlns:cx1="http://schemas.microsoft.com/office/drawing/2015/9/8/chartex" xmlns:cx2="http://schemas.microsoft.com/office/drawing/2015/10/21/chartex" xmlns:cx3="http://schemas.microsoft.com/office/drawing/2016/5/9/chartex" xmlns:cx4="http://schemas.microsoft.com/office/drawing/2016/5/10/chartex" xmlns:cx5="http://schemas.microsoft.com/office/drawing/2016/5/11/chartex" xmlns:cx6="http://schemas.microsoft.com/office/drawing/2016/5/12/chartex" xmlns:cx7="http://schemas.microsoft.com/office/drawing/2016/5/13/chartex" xmlns:cx8="http://schemas.microsoft.com/office/drawing/2016/5/14/chartex" xmlns:mc="http://schemas.openxmlformats.org/markup-compatibility/2006" xmlns:aink="http://schemas.microsoft.com/office/drawing/2016/ink" xmlns:am3d="http://schemas.microsoft.com/office/drawing/2017/model3d" xmlns:o="urn:schemas-microsoft-com:office:office" xmlns:r="http://schemas.openxmlformats.org/officeDocument/2006/relationships" xmlns:m="http://schemas.openxmlformats.org/officeDocument/2006/math" xmlns:v="urn:schemas-microsoft-com:vml" xmlns:wp14="http://schemas.microsoft.com/office/word/2010/wordprocessingDrawing" xmlns:wp="http://schemas.openxmlformats.org/drawingml/2006/wordprocessingDrawing" xmlns:w10="urn:schemas-microsoft-com:office:word" xmlns:w="http://schemas.openxmlformats.org/wordprocessingml/2006/main" xmlns:w14="http://schemas.microsoft.com/office/word/2010/wordml" xmlns:w15="http://schemas.microsoft.com/office/word/2012/wordml" xmlns:w16cid="http://schemas.microsoft.com/office/word/2016/wordml/cid" xmlns:w16se="http://schemas.microsoft.com/office/word/2015/wordml/symex" xmlns:wpg="http://schemas.microsoft.com/office/word/2010/wordprocessingGroup" xmlns:wpi="http://schemas.microsoft.com/office/word/2010/wordprocessingInk" xmlns:wne="http://schemas.microsoft.com/office/word/2006/wordml" xmlns:wps="http://schemas.microsoft.com/office/word/2010/wordprocessingShape" mc:Ignorable="w14 w15 w16se w16cid wp14">
+<w:numbering xmlns:wpc="http://schemas.microsoft.com/office/word/2010/wordprocessingCanvas" xmlns:cx="http://schemas.microsoft.com/office/drawing/2014/chartex" xmlns:cx1="http://schemas.microsoft.com/office/drawing/2015/9/8/chartex" xmlns:cx2="http://schemas.microsoft.com/office/drawing/2015/10/21/chartex" xmlns:cx3="http://schemas.microsoft.com/office/drawing/2016/5/9/chartex" xmlns:cx4="http://schemas.microsoft.com/office/drawing/2016/5/10/chartex" xmlns:cx5="http://schemas.microsoft.com/office/drawing/2016/5/11/chartex" xmlns:cx6="http://schemas.microsoft.com/office/drawing/2016/5/12/chartex" xmlns:cx7="http://schemas.microsoft.com/office/drawing/2016/5/13/chartex" xmlns:cx8="http://schemas.microsoft.com/office/drawing/2016/5/14/chartex" xmlns:mc="http://schemas.openxmlformats.org/markup-compatibility/2006" xmlns:aink="http://schemas.microsoft.com/office/drawing/2016/ink" xmlns:am3d="http://schemas.microsoft.com/office/drawing/2017/model3d" xmlns:o="urn:schemas-microsoft-com:office:office" xmlns:r="http://schemas.openxmlformats.org/officeDocument/2006/relationships" xmlns:m="http://schemas.openxmlformats.org/officeDocument/2006/math" xmlns:v="urn:schemas-microsoft-com:vml" xmlns:wp14="http://schemas.microsoft.com/office/word/2010/wordprocessingDrawing" xmlns:wp="http://schemas.openxmlformats.org/drawingml/2006/wordprocessingDrawing" xmlns:w10="urn:schemas-microsoft-com:office:word" xmlns:w="http://schemas.openxmlformats.org/wordprocessingml/2006/main" xmlns:w14="http://schemas.microsoft.com/office/word/2010/wordml" xmlns:w15="http://schemas.microsoft.com/office/word/2012/wordml" xmlns:w16cex="http://schemas.microsoft.com/office/word/2018/wordml/cex" xmlns:w16cid="http://schemas.microsoft.com/office/word/2016/wordml/cid" xmlns:w16="http://schemas.microsoft.com/office/word/2018/wordml" xmlns:w16se="http://schemas.microsoft.com/office/word/2015/wordml/symex" xmlns:wpg="http://schemas.microsoft.com/office/word/2010/wordprocessingGroup" xmlns:wpi="http://schemas.microsoft.com/office/word/2010/wordprocessingInk" xmlns:wne="http://schemas.microsoft.com/office/word/2006/wordml" xmlns:wps="http://schemas.microsoft.com/office/word/2010/wordprocessingShape" mc:Ignorable="w14 w15 w16se w16cid w16 w16cex wp14">
   <w:abstractNum w:abstractNumId="0" w15:restartNumberingAfterBreak="0">
     <w:nsid w:val="0F421A64"/>
     <w:multiLevelType w:val="hybridMultilevel"/>
@@ -22680,8 +23272,16 @@
 </w:numbering>
 </file>
 
+<file path=word/people.xml><?xml version="1.0" encoding="utf-8"?>
+<w15:people xmlns:wpc="http://schemas.microsoft.com/office/word/2010/wordprocessingCanvas" xmlns:cx="http://schemas.microsoft.com/office/drawing/2014/chartex" xmlns:cx1="http://schemas.microsoft.com/office/drawing/2015/9/8/chartex" xmlns:cx2="http://schemas.microsoft.com/office/drawing/2015/10/21/chartex" xmlns:cx3="http://schemas.microsoft.com/office/drawing/2016/5/9/chartex" xmlns:cx4="http://schemas.microsoft.com/office/drawing/2016/5/10/chartex" xmlns:cx5="http://schemas.microsoft.com/office/drawing/2016/5/11/chartex" xmlns:cx6="http://schemas.microsoft.com/office/drawing/2016/5/12/chartex" xmlns:cx7="http://schemas.microsoft.com/office/drawing/2016/5/13/chartex" xmlns:cx8="http://schemas.microsoft.com/office/drawing/2016/5/14/chartex" xmlns:mc="http://schemas.openxmlformats.org/markup-compatibility/2006" xmlns:aink="http://schemas.microsoft.com/office/drawing/2016/ink" xmlns:am3d="http://schemas.microsoft.com/office/drawing/2017/model3d" xmlns:o="urn:schemas-microsoft-com:office:office" xmlns:r="http://schemas.openxmlformats.org/officeDocument/2006/relationships" xmlns:m="http://schemas.openxmlformats.org/officeDocument/2006/math" xmlns:v="urn:schemas-microsoft-com:vml" xmlns:wp14="http://schemas.microsoft.com/office/word/2010/wordprocessingDrawing" xmlns:wp="http://schemas.openxmlformats.org/drawingml/2006/wordprocessingDrawing" xmlns:w10="urn:schemas-microsoft-com:office:word" xmlns:w="http://schemas.openxmlformats.org/wordprocessingml/2006/main" xmlns:w14="http://schemas.microsoft.com/office/word/2010/wordml" xmlns:w15="http://schemas.microsoft.com/office/word/2012/wordml" xmlns:w16cex="http://schemas.microsoft.com/office/word/2018/wordml/cex" xmlns:w16cid="http://schemas.microsoft.com/office/word/2016/wordml/cid" xmlns:w16="http://schemas.microsoft.com/office/word/2018/wordml" xmlns:w16se="http://schemas.microsoft.com/office/word/2015/wordml/symex" xmlns:wpg="http://schemas.microsoft.com/office/word/2010/wordprocessingGroup" xmlns:wpi="http://schemas.microsoft.com/office/word/2010/wordprocessingInk" xmlns:wne="http://schemas.microsoft.com/office/word/2006/wordml" xmlns:wps="http://schemas.microsoft.com/office/word/2010/wordprocessingShape" mc:Ignorable="w14 w15 w16se w16cid w16 w16cex wp14">
+  <w15:person w15:author="Jacob Fullerton">
+    <w15:presenceInfo w15:providerId="AD" w15:userId="S::JFullerton@intera.com::64fc05d1-2fcd-4f29-b1b5-230f6658f8ad"/>
+  </w15:person>
+</w15:people>
+</file>
+
 <file path=word/styles.xml><?xml version="1.0" encoding="utf-8"?>
-<w:styles xmlns:mc="http://schemas.openxmlformats.org/markup-compatibility/2006" xmlns:r="http://schemas.openxmlformats.org/officeDocument/2006/relationships" xmlns:w="http://schemas.openxmlformats.org/wordprocessingml/2006/main" xmlns:w14="http://schemas.microsoft.com/office/word/2010/wordml" xmlns:w15="http://schemas.microsoft.com/office/word/2012/wordml" xmlns:w16cid="http://schemas.microsoft.com/office/word/2016/wordml/cid" xmlns:w16se="http://schemas.microsoft.com/office/word/2015/wordml/symex" mc:Ignorable="w14 w15 w16se w16cid">
+<w:styles xmlns:mc="http://schemas.openxmlformats.org/markup-compatibility/2006" xmlns:r="http://schemas.openxmlformats.org/officeDocument/2006/relationships" xmlns:w="http://schemas.openxmlformats.org/wordprocessingml/2006/main" xmlns:w14="http://schemas.microsoft.com/office/word/2010/wordml" xmlns:w15="http://schemas.microsoft.com/office/word/2012/wordml" xmlns:w16cex="http://schemas.microsoft.com/office/word/2018/wordml/cex" xmlns:w16cid="http://schemas.microsoft.com/office/word/2016/wordml/cid" xmlns:w16="http://schemas.microsoft.com/office/word/2018/wordml" xmlns:w16se="http://schemas.microsoft.com/office/word/2015/wordml/symex" mc:Ignorable="w14 w15 w16se w16cid w16 w16cex">
   <w:docDefaults>
     <w:rPrDefault>
       <w:rPr>
@@ -23691,7 +24291,7 @@
 </file>
 
 <file path=word/glossary/document.xml><?xml version="1.0" encoding="utf-8"?>
-<w:glossaryDocument xmlns:wpc="http://schemas.microsoft.com/office/word/2010/wordprocessingCanvas" xmlns:cx="http://schemas.microsoft.com/office/drawing/2014/chartex" xmlns:cx1="http://schemas.microsoft.com/office/drawing/2015/9/8/chartex" xmlns:cx2="http://schemas.microsoft.com/office/drawing/2015/10/21/chartex" xmlns:cx3="http://schemas.microsoft.com/office/drawing/2016/5/9/chartex" xmlns:cx4="http://schemas.microsoft.com/office/drawing/2016/5/10/chartex" xmlns:cx5="http://schemas.microsoft.com/office/drawing/2016/5/11/chartex" xmlns:cx6="http://schemas.microsoft.com/office/drawing/2016/5/12/chartex" xmlns:cx7="http://schemas.microsoft.com/office/drawing/2016/5/13/chartex" xmlns:cx8="http://schemas.microsoft.com/office/drawing/2016/5/14/chartex" xmlns:mc="http://schemas.openxmlformats.org/markup-compatibility/2006" xmlns:aink="http://schemas.microsoft.com/office/drawing/2016/ink" xmlns:am3d="http://schemas.microsoft.com/office/drawing/2017/model3d" xmlns:o="urn:schemas-microsoft-com:office:office" xmlns:r="http://schemas.openxmlformats.org/officeDocument/2006/relationships" xmlns:m="http://schemas.openxmlformats.org/officeDocument/2006/math" xmlns:v="urn:schemas-microsoft-com:vml" xmlns:wp14="http://schemas.microsoft.com/office/word/2010/wordprocessingDrawing" xmlns:wp="http://schemas.openxmlformats.org/drawingml/2006/wordprocessingDrawing" xmlns:w10="urn:schemas-microsoft-com:office:word" xmlns:w="http://schemas.openxmlformats.org/wordprocessingml/2006/main" xmlns:w14="http://schemas.microsoft.com/office/word/2010/wordml" xmlns:w15="http://schemas.microsoft.com/office/word/2012/wordml" xmlns:w16cid="http://schemas.microsoft.com/office/word/2016/wordml/cid" xmlns:w16se="http://schemas.microsoft.com/office/word/2015/wordml/symex" xmlns:wpg="http://schemas.microsoft.com/office/word/2010/wordprocessingGroup" xmlns:wpi="http://schemas.microsoft.com/office/word/2010/wordprocessingInk" xmlns:wne="http://schemas.microsoft.com/office/word/2006/wordml" xmlns:wps="http://schemas.microsoft.com/office/word/2010/wordprocessingShape" mc:Ignorable="w14 w15 w16se w16cid wp14">
+<w:glossaryDocument xmlns:wpc="http://schemas.microsoft.com/office/word/2010/wordprocessingCanvas" xmlns:cx="http://schemas.microsoft.com/office/drawing/2014/chartex" xmlns:cx1="http://schemas.microsoft.com/office/drawing/2015/9/8/chartex" xmlns:cx2="http://schemas.microsoft.com/office/drawing/2015/10/21/chartex" xmlns:cx3="http://schemas.microsoft.com/office/drawing/2016/5/9/chartex" xmlns:cx4="http://schemas.microsoft.com/office/drawing/2016/5/10/chartex" xmlns:cx5="http://schemas.microsoft.com/office/drawing/2016/5/11/chartex" xmlns:cx6="http://schemas.microsoft.com/office/drawing/2016/5/12/chartex" xmlns:cx7="http://schemas.microsoft.com/office/drawing/2016/5/13/chartex" xmlns:cx8="http://schemas.microsoft.com/office/drawing/2016/5/14/chartex" xmlns:mc="http://schemas.openxmlformats.org/markup-compatibility/2006" xmlns:aink="http://schemas.microsoft.com/office/drawing/2016/ink" xmlns:am3d="http://schemas.microsoft.com/office/drawing/2017/model3d" xmlns:o="urn:schemas-microsoft-com:office:office" xmlns:r="http://schemas.openxmlformats.org/officeDocument/2006/relationships" xmlns:m="http://schemas.openxmlformats.org/officeDocument/2006/math" xmlns:v="urn:schemas-microsoft-com:vml" xmlns:wp14="http://schemas.microsoft.com/office/word/2010/wordprocessingDrawing" xmlns:wp="http://schemas.openxmlformats.org/drawingml/2006/wordprocessingDrawing" xmlns:w10="urn:schemas-microsoft-com:office:word" xmlns:w="http://schemas.openxmlformats.org/wordprocessingml/2006/main" xmlns:w14="http://schemas.microsoft.com/office/word/2010/wordml" xmlns:w15="http://schemas.microsoft.com/office/word/2012/wordml" xmlns:w16cex="http://schemas.microsoft.com/office/word/2018/wordml/cex" xmlns:w16cid="http://schemas.microsoft.com/office/word/2016/wordml/cid" xmlns:w16="http://schemas.microsoft.com/office/word/2018/wordml" xmlns:w16se="http://schemas.microsoft.com/office/word/2015/wordml/symex" xmlns:wpg="http://schemas.microsoft.com/office/word/2010/wordprocessingGroup" xmlns:wpi="http://schemas.microsoft.com/office/word/2010/wordprocessingInk" xmlns:wne="http://schemas.microsoft.com/office/word/2006/wordml" xmlns:wps="http://schemas.microsoft.com/office/word/2010/wordprocessingShape" mc:Ignorable="w14 w15 w16se w16cid w16 w16cex wp14">
   <w:docParts>
     <w:docPart>
       <w:docPartPr>
@@ -24998,12 +25598,41 @@
         </w:p>
       </w:docPartBody>
     </w:docPart>
+    <w:docPart>
+      <w:docPartPr>
+        <w:name w:val="A727A014C8F644C6AF79ADC79285433B"/>
+        <w:category>
+          <w:name w:val="General"/>
+          <w:gallery w:val="placeholder"/>
+        </w:category>
+        <w:types>
+          <w:type w:val="bbPlcHdr"/>
+        </w:types>
+        <w:behaviors>
+          <w:behavior w:val="content"/>
+        </w:behaviors>
+        <w:guid w:val="{5F128B89-9D97-4610-BB7D-0B988385C5B9}"/>
+      </w:docPartPr>
+      <w:docPartBody>
+        <w:p>
+          <w:pPr>
+            <w:pStyle w:val="A727A014C8F644C6AF79ADC79285433B"/>
+          </w:pPr>
+          <w:r>
+            <w:rPr>
+              <w:rStyle w:val="PlaceholderText"/>
+            </w:rPr>
+            <w:t>[Keywords]</w:t>
+          </w:r>
+        </w:p>
+      </w:docPartBody>
+    </w:docPart>
   </w:docParts>
 </w:glossaryDocument>
 </file>
 
 <file path=word/glossary/fontTable.xml><?xml version="1.0" encoding="utf-8"?>
-<w:fonts xmlns:mc="http://schemas.openxmlformats.org/markup-compatibility/2006" xmlns:r="http://schemas.openxmlformats.org/officeDocument/2006/relationships" xmlns:w="http://schemas.openxmlformats.org/wordprocessingml/2006/main" xmlns:w14="http://schemas.microsoft.com/office/word/2010/wordml" xmlns:w15="http://schemas.microsoft.com/office/word/2012/wordml" xmlns:w16cid="http://schemas.microsoft.com/office/word/2016/wordml/cid" xmlns:w16se="http://schemas.microsoft.com/office/word/2015/wordml/symex" mc:Ignorable="w14 w15 w16se w16cid">
+<w:fonts xmlns:mc="http://schemas.openxmlformats.org/markup-compatibility/2006" xmlns:r="http://schemas.openxmlformats.org/officeDocument/2006/relationships" xmlns:w="http://schemas.openxmlformats.org/wordprocessingml/2006/main" xmlns:w14="http://schemas.microsoft.com/office/word/2010/wordml" xmlns:w15="http://schemas.microsoft.com/office/word/2012/wordml" xmlns:w16cex="http://schemas.microsoft.com/office/word/2018/wordml/cex" xmlns:w16cid="http://schemas.microsoft.com/office/word/2016/wordml/cid" xmlns:w16="http://schemas.microsoft.com/office/word/2018/wordml" xmlns:w16se="http://schemas.microsoft.com/office/word/2015/wordml/symex" mc:Ignorable="w14 w15 w16se w16cid w16 w16cex">
   <w:font w:name="Symbol">
     <w:panose1 w:val="05050102010706020507"/>
     <w:charset w:val="02"/>
@@ -25071,7 +25700,7 @@
 </file>
 
 <file path=word/glossary/settings.xml><?xml version="1.0" encoding="utf-8"?>
-<w:settings xmlns:mc="http://schemas.openxmlformats.org/markup-compatibility/2006" xmlns:o="urn:schemas-microsoft-com:office:office" xmlns:r="http://schemas.openxmlformats.org/officeDocument/2006/relationships" xmlns:m="http://schemas.openxmlformats.org/officeDocument/2006/math" xmlns:v="urn:schemas-microsoft-com:vml" xmlns:w10="urn:schemas-microsoft-com:office:word" xmlns:w="http://schemas.openxmlformats.org/wordprocessingml/2006/main" xmlns:w14="http://schemas.microsoft.com/office/word/2010/wordml" xmlns:w15="http://schemas.microsoft.com/office/word/2012/wordml" xmlns:w16cid="http://schemas.microsoft.com/office/word/2016/wordml/cid" xmlns:w16se="http://schemas.microsoft.com/office/word/2015/wordml/symex" xmlns:sl="http://schemas.openxmlformats.org/schemaLibrary/2006/main" mc:Ignorable="w14 w15 w16se w16cid">
+<w:settings xmlns:mc="http://schemas.openxmlformats.org/markup-compatibility/2006" xmlns:o="urn:schemas-microsoft-com:office:office" xmlns:r="http://schemas.openxmlformats.org/officeDocument/2006/relationships" xmlns:m="http://schemas.openxmlformats.org/officeDocument/2006/math" xmlns:v="urn:schemas-microsoft-com:vml" xmlns:w10="urn:schemas-microsoft-com:office:word" xmlns:w="http://schemas.openxmlformats.org/wordprocessingml/2006/main" xmlns:w14="http://schemas.microsoft.com/office/word/2010/wordml" xmlns:w15="http://schemas.microsoft.com/office/word/2012/wordml" xmlns:w16cex="http://schemas.microsoft.com/office/word/2018/wordml/cex" xmlns:w16cid="http://schemas.microsoft.com/office/word/2016/wordml/cid" xmlns:w16="http://schemas.microsoft.com/office/word/2018/wordml" xmlns:w16se="http://schemas.microsoft.com/office/word/2015/wordml/symex" xmlns:sl="http://schemas.openxmlformats.org/schemaLibrary/2006/main" mc:Ignorable="w14 w15 w16se w16cid w16 w16cex">
   <w:view w:val="normal"/>
   <w:defaultTabStop w:val="720"/>
   <w:characterSpacingControl w:val="doNotCompress"/>
@@ -25095,6 +25724,7 @@
     <w:rsid w:val="006C19CD"/>
     <w:rsid w:val="0070296C"/>
     <w:rsid w:val="0072006C"/>
+    <w:rsid w:val="007879F4"/>
     <w:rsid w:val="007A3320"/>
     <w:rsid w:val="00860665"/>
     <w:rsid w:val="008911A7"/>
@@ -25131,7 +25761,7 @@
 </file>
 
 <file path=word/glossary/styles.xml><?xml version="1.0" encoding="utf-8"?>
-<w:styles xmlns:mc="http://schemas.openxmlformats.org/markup-compatibility/2006" xmlns:r="http://schemas.openxmlformats.org/officeDocument/2006/relationships" xmlns:w="http://schemas.openxmlformats.org/wordprocessingml/2006/main" xmlns:w14="http://schemas.microsoft.com/office/word/2010/wordml" xmlns:w15="http://schemas.microsoft.com/office/word/2012/wordml" xmlns:w16cid="http://schemas.microsoft.com/office/word/2016/wordml/cid" xmlns:w16se="http://schemas.microsoft.com/office/word/2015/wordml/symex" mc:Ignorable="w14 w15 w16se w16cid">
+<w:styles xmlns:mc="http://schemas.openxmlformats.org/markup-compatibility/2006" xmlns:r="http://schemas.openxmlformats.org/officeDocument/2006/relationships" xmlns:w="http://schemas.openxmlformats.org/wordprocessingml/2006/main" xmlns:w14="http://schemas.microsoft.com/office/word/2010/wordml" xmlns:w15="http://schemas.microsoft.com/office/word/2012/wordml" xmlns:w16cex="http://schemas.microsoft.com/office/word/2018/wordml/cex" xmlns:w16cid="http://schemas.microsoft.com/office/word/2016/wordml/cid" xmlns:w16="http://schemas.microsoft.com/office/word/2018/wordml" xmlns:w16se="http://schemas.microsoft.com/office/word/2015/wordml/symex" mc:Ignorable="w14 w15 w16se w16cid w16 w16cex">
   <w:docDefaults>
     <w:rPrDefault>
       <w:rPr>
@@ -25561,7 +26191,7 @@
     <w:basedOn w:val="DefaultParagraphFont"/>
     <w:uiPriority w:val="99"/>
     <w:semiHidden/>
-    <w:rsid w:val="005C11DF"/>
+    <w:rsid w:val="007879F4"/>
     <w:rPr>
       <w:color w:val="808080"/>
     </w:rPr>
@@ -25882,11 +26512,15 @@
     <w:name w:val="800F04DBF70F4E00A773D631DE3A8F65"/>
     <w:rsid w:val="005C11DF"/>
   </w:style>
+  <w:style w:type="paragraph" w:customStyle="1" w:styleId="A727A014C8F644C6AF79ADC79285433B">
+    <w:name w:val="A727A014C8F644C6AF79ADC79285433B"/>
+    <w:rsid w:val="007879F4"/>
+  </w:style>
 </w:styles>
 </file>
 
 <file path=word/glossary/webSettings.xml><?xml version="1.0" encoding="utf-8"?>
-<w:webSettings xmlns:mc="http://schemas.openxmlformats.org/markup-compatibility/2006" xmlns:r="http://schemas.openxmlformats.org/officeDocument/2006/relationships" xmlns:w="http://schemas.openxmlformats.org/wordprocessingml/2006/main" xmlns:w14="http://schemas.microsoft.com/office/word/2010/wordml" xmlns:w15="http://schemas.microsoft.com/office/word/2012/wordml" xmlns:w16cid="http://schemas.microsoft.com/office/word/2016/wordml/cid" xmlns:w16se="http://schemas.microsoft.com/office/word/2015/wordml/symex" mc:Ignorable="w14 w15 w16se w16cid">
+<w:webSettings xmlns:mc="http://schemas.openxmlformats.org/markup-compatibility/2006" xmlns:r="http://schemas.openxmlformats.org/officeDocument/2006/relationships" xmlns:w="http://schemas.openxmlformats.org/wordprocessingml/2006/main" xmlns:w14="http://schemas.microsoft.com/office/word/2010/wordml" xmlns:w15="http://schemas.microsoft.com/office/word/2012/wordml" xmlns:w16cex="http://schemas.microsoft.com/office/word/2018/wordml/cex" xmlns:w16cid="http://schemas.microsoft.com/office/word/2016/wordml/cid" xmlns:w16="http://schemas.microsoft.com/office/word/2018/wordml" xmlns:w16se="http://schemas.microsoft.com/office/word/2015/wordml/symex" mc:Ignorable="w14 w15 w16se w16cid w16 w16cex">
   <w:optimizeForBrowser/>
   <w:allowPNG/>
 </w:webSettings>
@@ -26188,15 +26822,16 @@
 </file>
 
 <file path=customXml/item1.xml><?xml version="1.0" encoding="utf-8"?>
-<?mso-contentType ?>
-<FormTemplates xmlns="http://schemas.microsoft.com/sharepoint/v3/contenttype/forms">
-  <Display>DocumentLibraryForm</Display>
-  <Edit>DocumentLibraryForm</Edit>
-  <New>DocumentLibraryForm</New>
-</FormTemplates>
+<b:Sources xmlns:b="http://schemas.openxmlformats.org/officeDocument/2006/bibliography" xmlns="http://schemas.openxmlformats.org/officeDocument/2006/bibliography" SelectedStyle="\APASixthEditionOfficeOnline.xsl" StyleName="APA" Version="6"/>
 </file>
 
 <file path=customXml/item2.xml><?xml version="1.0" encoding="utf-8"?>
+<p:properties xmlns:p="http://schemas.microsoft.com/office/2006/metadata/properties" xmlns:xsi="http://www.w3.org/2001/XMLSchema-instance" xmlns:pc="http://schemas.microsoft.com/office/infopath/2007/PartnerControls">
+  <documentManagement/>
+</p:properties>
+</file>
+
+<file path=customXml/item3.xml><?xml version="1.0" encoding="utf-8"?>
 <ct:contentTypeSchema xmlns:ct="http://schemas.microsoft.com/office/2006/metadata/contentType" xmlns:ma="http://schemas.microsoft.com/office/2006/metadata/properties/metaAttributes" ct:_="" ma:_="" ma:contentTypeName="Document" ma:contentTypeID="0x010100092ED8BFBE6B3A4EA77F2F6C3B7D5F03" ma:contentTypeVersion="8" ma:contentTypeDescription="Create a new document." ma:contentTypeScope="" ma:versionID="796696fc8e9b9101acb13fc7b732803f">
   <xsd:schema xmlns:xsd="http://www.w3.org/2001/XMLSchema" xmlns:xs="http://www.w3.org/2001/XMLSchema" xmlns:p="http://schemas.microsoft.com/office/2006/metadata/properties" xmlns:ns2="786b8faf-106f-4958-a2b4-f779ae144ea5" targetNamespace="http://schemas.microsoft.com/office/2006/metadata/properties" ma:root="true" ma:fieldsID="7e5bcc9bcf80405593e224788f38d223" ns2:_="">
     <xsd:import namespace="786b8faf-106f-4958-a2b4-f779ae144ea5"/>
@@ -26368,25 +27003,33 @@
 </ct:contentTypeSchema>
 </file>
 
-<file path=customXml/item3.xml><?xml version="1.0" encoding="utf-8"?>
-<p:properties xmlns:p="http://schemas.microsoft.com/office/2006/metadata/properties" xmlns:xsi="http://www.w3.org/2001/XMLSchema-instance" xmlns:pc="http://schemas.microsoft.com/office/infopath/2007/PartnerControls">
-  <documentManagement/>
-</p:properties>
-</file>
-
 <file path=customXml/item4.xml><?xml version="1.0" encoding="utf-8"?>
-<b:Sources xmlns:b="http://schemas.openxmlformats.org/officeDocument/2006/bibliography" xmlns="http://schemas.openxmlformats.org/officeDocument/2006/bibliography" SelectedStyle="\APASixthEditionOfficeOnline.xsl" StyleName="APA" Version="6"/>
+<?mso-contentType ?>
+<FormTemplates xmlns="http://schemas.microsoft.com/sharepoint/v3/contenttype/forms">
+  <Display>DocumentLibraryForm</Display>
+  <Edit>DocumentLibraryForm</Edit>
+  <New>DocumentLibraryForm</New>
+</FormTemplates>
 </file>
 
 <file path=customXml/itemProps1.xml><?xml version="1.0" encoding="utf-8"?>
-<ds:datastoreItem xmlns:ds="http://schemas.openxmlformats.org/officeDocument/2006/customXml" ds:itemID="{8D42678C-F8F3-49FD-9D71-B1240709B3FD}">
+<ds:datastoreItem xmlns:ds="http://schemas.openxmlformats.org/officeDocument/2006/customXml" ds:itemID="{2720F218-8B4B-4A5E-8C27-4CA0B85B0CEC}">
   <ds:schemaRefs>
-    <ds:schemaRef ds:uri="http://schemas.microsoft.com/sharepoint/v3/contenttype/forms"/>
+    <ds:schemaRef ds:uri="http://schemas.openxmlformats.org/officeDocument/2006/bibliography"/>
   </ds:schemaRefs>
 </ds:datastoreItem>
 </file>
 
 <file path=customXml/itemProps2.xml><?xml version="1.0" encoding="utf-8"?>
+<ds:datastoreItem xmlns:ds="http://schemas.openxmlformats.org/officeDocument/2006/customXml" ds:itemID="{E06CAFCD-6133-4BF3-A671-56544DC9D586}">
+  <ds:schemaRefs>
+    <ds:schemaRef ds:uri="http://schemas.microsoft.com/office/2006/metadata/properties"/>
+    <ds:schemaRef ds:uri="http://schemas.microsoft.com/office/infopath/2007/PartnerControls"/>
+  </ds:schemaRefs>
+</ds:datastoreItem>
+</file>
+
+<file path=customXml/itemProps3.xml><?xml version="1.0" encoding="utf-8"?>
 <ds:datastoreItem xmlns:ds="http://schemas.openxmlformats.org/officeDocument/2006/customXml" ds:itemID="{1FAACE68-BB26-42D3-BF86-4B60A8669896}">
   <ds:schemaRefs>
     <ds:schemaRef ds:uri="http://schemas.microsoft.com/office/2006/metadata/contentType"/>
@@ -26404,19 +27047,10 @@
 </ds:datastoreItem>
 </file>
 
-<file path=customXml/itemProps3.xml><?xml version="1.0" encoding="utf-8"?>
-<ds:datastoreItem xmlns:ds="http://schemas.openxmlformats.org/officeDocument/2006/customXml" ds:itemID="{E06CAFCD-6133-4BF3-A671-56544DC9D586}">
+<file path=customXml/itemProps4.xml><?xml version="1.0" encoding="utf-8"?>
+<ds:datastoreItem xmlns:ds="http://schemas.openxmlformats.org/officeDocument/2006/customXml" ds:itemID="{8D42678C-F8F3-49FD-9D71-B1240709B3FD}">
   <ds:schemaRefs>
-    <ds:schemaRef ds:uri="http://schemas.microsoft.com/office/2006/metadata/properties"/>
-    <ds:schemaRef ds:uri="http://schemas.microsoft.com/office/infopath/2007/PartnerControls"/>
-  </ds:schemaRefs>
-</ds:datastoreItem>
-</file>
-
-<file path=customXml/itemProps4.xml><?xml version="1.0" encoding="utf-8"?>
-<ds:datastoreItem xmlns:ds="http://schemas.openxmlformats.org/officeDocument/2006/customXml" ds:itemID="{2720F218-8B4B-4A5E-8C27-4CA0B85B0CEC}">
-  <ds:schemaRefs>
-    <ds:schemaRef ds:uri="http://schemas.openxmlformats.org/officeDocument/2006/bibliography"/>
+    <ds:schemaRef ds:uri="http://schemas.microsoft.com/sharepoint/v3/contenttype/forms"/>
   </ds:schemaRefs>
 </ds:datastoreItem>
 </file>
</xml_diff>

<commit_message>
Working on drafting the revised QA document
</commit_message>
<xml_diff>
--- a/docs/cie-ipp/00_cie-ipp_cie-ipp.pl_CACIE_Tools_ctp.docx
+++ b/docs/cie-ipp/00_cie-ipp_cie-ipp.pl_CACIE_Tools_ctp.docx
@@ -264,7 +264,29 @@
         <w:rPr>
           <w:rFonts w:ascii="Arial" w:hAnsi="Arial"/>
         </w:rPr>
-        <w:t xml:space="preserve"> tool’s purpose is to create a comprehensive data set consisting of radionuclide and aqueous volume releases as a function of time for Central Plateau sites. The data set consists of a modified compilation of a series of data sources, consisting of:</w:t>
+        <w:t xml:space="preserve"> tool’s purpose is to create a comprehensive data set consisting of radionuclide</w:t>
+      </w:r>
+      <w:ins w:id="7" w:author="Jacob Fullerton" w:date="2020-09-03T10:09:00Z">
+        <w:r>
+          <w:rPr>
+            <w:rFonts w:ascii="Arial" w:hAnsi="Arial"/>
+          </w:rPr>
+          <w:t xml:space="preserve"> and chemical</w:t>
+        </w:r>
+      </w:ins>
+      <w:del w:id="8" w:author="Jacob Fullerton" w:date="2020-09-03T10:09:00Z">
+        <w:r>
+          <w:rPr>
+            <w:rFonts w:ascii="Arial" w:hAnsi="Arial"/>
+          </w:rPr>
+          <w:delText xml:space="preserve"> and</w:delText>
+        </w:r>
+      </w:del>
+      <w:r>
+        <w:rPr>
+          <w:rFonts w:ascii="Arial" w:hAnsi="Arial"/>
+        </w:rPr>
+        <w:t xml:space="preserve"> aqueous volume releases as a function of time for Central Plateau sites. The data set consists of a modified compilation of a series of data sources, consisting of:</w:t>
       </w:r>
     </w:p>
     <w:p>
@@ -397,88 +419,180 @@
         </w:rPr>
         <w:tab/>
       </w:r>
-      <w:r>
-        <w:rPr>
-          <w:rFonts w:ascii="Arial" w:hAnsi="Arial"/>
-          <w:b/>
-          <w:bCs/>
-        </w:rPr>
-        <w:t>Solid Waste Release</w:t>
-      </w:r>
-      <w:r>
-        <w:rPr>
-          <w:rFonts w:ascii="Arial" w:hAnsi="Arial"/>
-        </w:rPr>
-        <w:t xml:space="preserve">: The data set consists of </w:t>
-      </w:r>
+      <w:del w:id="9" w:author="Jacob Fullerton" w:date="2020-09-03T10:11:00Z">
+        <w:r>
+          <w:rPr>
+            <w:rFonts w:ascii="Arial" w:hAnsi="Arial"/>
+            <w:b/>
+            <w:bCs/>
+          </w:rPr>
+          <w:delText>Solid Waste Release</w:delText>
+        </w:r>
+      </w:del>
+      <w:ins w:id="10" w:author="Jacob Fullerton" w:date="2020-09-03T10:11:00Z">
+        <w:r>
+          <w:rPr>
+            <w:rFonts w:ascii="Arial" w:hAnsi="Arial"/>
+            <w:b/>
+            <w:bCs/>
+          </w:rPr>
+          <w:t xml:space="preserve">Chemical </w:t>
+        </w:r>
+      </w:ins>
+      <w:ins w:id="11" w:author="Jacob Fullerton" w:date="2020-09-03T10:13:00Z">
+        <w:r>
+          <w:rPr>
+            <w:rFonts w:ascii="Arial" w:hAnsi="Arial"/>
+            <w:b/>
+            <w:bCs/>
+          </w:rPr>
+          <w:t>Inventory</w:t>
+        </w:r>
+      </w:ins>
+      <w:ins w:id="12" w:author="Jacob Fullerton" w:date="2020-09-03T10:14:00Z">
+        <w:r>
+          <w:rPr>
+            <w:rFonts w:ascii="Arial" w:hAnsi="Arial"/>
+            <w:b/>
+            <w:bCs/>
+          </w:rPr>
+          <w:t xml:space="preserve"> Release</w:t>
+        </w:r>
+      </w:ins>
+      <w:r>
+        <w:rPr>
+          <w:rFonts w:ascii="Arial" w:hAnsi="Arial"/>
+        </w:rPr>
+        <w:t xml:space="preserve">: The data set </w:t>
+      </w:r>
+      <w:del w:id="13" w:author="Jacob Fullerton" w:date="2020-09-03T10:14:00Z">
+        <w:r>
+          <w:rPr>
+            <w:rFonts w:ascii="Arial" w:hAnsi="Arial"/>
+          </w:rPr>
+          <w:delText xml:space="preserve">consists of </w:delText>
+        </w:r>
+        <w:r>
+          <w:rPr>
+            <w:rFonts w:ascii="Arial" w:hAnsi="Arial" w:cs="Arial"/>
+            <w:szCs w:val="22"/>
+          </w:rPr>
+          <w:delText>modified (i.e., reduction of number of time steps through interpolation) output from the Composite Analysis Solid Waste Release Model. The Solid Waste Release data files consist of a summary file,</w:delText>
+        </w:r>
+        <w:r>
+          <w:rPr>
+            <w:rFonts w:ascii="Arial" w:hAnsi="Arial" w:cs="Arial"/>
+            <w:szCs w:val="22"/>
+          </w:rPr>
+          <w:delText xml:space="preserve"> and</w:delText>
+        </w:r>
+        <w:r>
+          <w:rPr>
+            <w:rFonts w:ascii="Arial" w:hAnsi="Arial" w:cs="Arial"/>
+            <w:szCs w:val="22"/>
+          </w:rPr>
+          <w:delText xml:space="preserve"> the associated</w:delText>
+        </w:r>
+        <w:r>
+          <w:rPr>
+            <w:rFonts w:ascii="Arial" w:hAnsi="Arial" w:cs="Arial"/>
+            <w:szCs w:val="22"/>
+          </w:rPr>
+          <w:delText xml:space="preserve"> </w:delText>
+        </w:r>
+        <w:r>
+          <w:rPr>
+            <w:rFonts w:ascii="Arial" w:hAnsi="Arial" w:cs="Arial"/>
+            <w:i/>
+            <w:iCs/>
+            <w:szCs w:val="22"/>
+          </w:rPr>
+          <w:delText>wastesite_radionuclide.csv</w:delText>
+        </w:r>
+        <w:r>
+          <w:rPr>
+            <w:rFonts w:ascii="Arial" w:hAnsi="Arial" w:cs="Arial"/>
+            <w:szCs w:val="22"/>
+          </w:rPr>
+          <w:delText xml:space="preserve"> files (e.g.,</w:delText>
+        </w:r>
+        <w:r>
+          <w:rPr>
+            <w:rFonts w:ascii="Arial" w:hAnsi="Arial" w:cs="Arial"/>
+            <w:i/>
+            <w:iCs/>
+            <w:szCs w:val="22"/>
+          </w:rPr>
+          <w:delText>T31_Tc-99.csv</w:delText>
+        </w:r>
+        <w:r>
+          <w:rPr>
+            <w:rFonts w:ascii="Arial" w:hAnsi="Arial" w:cs="Arial"/>
+            <w:szCs w:val="22"/>
+          </w:rPr>
+          <w:delText>)</w:delText>
+        </w:r>
+      </w:del>
+      <w:ins w:id="14" w:author="Jacob Fullerton" w:date="2020-09-03T10:17:00Z">
+        <w:r>
+          <w:rPr>
+            <w:rFonts w:ascii="Arial" w:hAnsi="Arial"/>
+          </w:rPr>
+          <w:t>consists of a single CSV file containing waste releases</w:t>
+        </w:r>
+      </w:ins>
+      <w:ins w:id="15" w:author="Jacob Fullerton" w:date="2020-09-03T10:19:00Z">
+        <w:r>
+          <w:rPr>
+            <w:rFonts w:ascii="Arial" w:hAnsi="Arial"/>
+          </w:rPr>
+          <w:t xml:space="preserve"> for </w:t>
+        </w:r>
+      </w:ins>
+      <w:ins w:id="16" w:author="Jacob Fullerton" w:date="2020-09-03T10:20:00Z">
+        <w:r>
+          <w:rPr>
+            <w:rFonts w:ascii="Arial" w:hAnsi="Arial"/>
+          </w:rPr>
+          <w:t>chemical waste releases,</w:t>
+        </w:r>
+      </w:ins>
+      <w:ins w:id="17" w:author="Jacob Fullerton" w:date="2020-09-03T10:19:00Z">
+        <w:r>
+          <w:rPr>
+            <w:rFonts w:ascii="Arial" w:hAnsi="Arial"/>
+          </w:rPr>
+          <w:t xml:space="preserve"> comprised of chro</w:t>
+        </w:r>
+      </w:ins>
+      <w:ins w:id="18" w:author="Jacob Fullerton" w:date="2020-09-03T10:20:00Z">
+        <w:r>
+          <w:rPr>
+            <w:rFonts w:ascii="Arial" w:hAnsi="Arial"/>
+          </w:rPr>
+          <w:t>mium, nitrate, uranium (total uranium</w:t>
+        </w:r>
+        <w:r>
+          <w:rPr>
+            <w:rFonts w:ascii="Arial" w:hAnsi="Arial"/>
+          </w:rPr>
+          <w:t xml:space="preserve">), and </w:t>
+        </w:r>
+      </w:ins>
+      <w:ins w:id="19" w:author="Jacob Fullerton" w:date="2020-09-03T10:24:00Z">
+        <w:r>
+          <w:rPr>
+            <w:rFonts w:ascii="Arial" w:hAnsi="Arial"/>
+          </w:rPr>
+          <w:t>cyanide</w:t>
+        </w:r>
+      </w:ins>
       <w:r>
         <w:rPr>
           <w:rFonts w:ascii="Arial" w:hAnsi="Arial" w:cs="Arial"/>
           <w:szCs w:val="22"/>
         </w:rPr>
-        <w:t>modified (i.e., reduction of number of time steps through interpolation) output from the Composite Analysis Solid Waste Release Model. The Solid Waste Release data files consist of a summary file,</w:t>
-      </w:r>
-      <w:r>
-        <w:rPr>
-          <w:rFonts w:ascii="Arial" w:hAnsi="Arial" w:cs="Arial"/>
-          <w:szCs w:val="22"/>
-        </w:rPr>
-        <w:t xml:space="preserve"> and</w:t>
-      </w:r>
-      <w:r>
-        <w:rPr>
-          <w:rFonts w:ascii="Arial" w:hAnsi="Arial" w:cs="Arial"/>
-          <w:szCs w:val="22"/>
-        </w:rPr>
-        <w:t xml:space="preserve"> the associated</w:t>
-      </w:r>
-      <w:r>
-        <w:rPr>
-          <w:rFonts w:ascii="Arial" w:hAnsi="Arial" w:cs="Arial"/>
-          <w:szCs w:val="22"/>
-        </w:rPr>
-        <w:t xml:space="preserve"> </w:t>
-      </w:r>
-      <w:r>
-        <w:rPr>
-          <w:rFonts w:ascii="Arial" w:hAnsi="Arial" w:cs="Arial"/>
-          <w:i/>
-          <w:iCs/>
-          <w:szCs w:val="22"/>
-        </w:rPr>
-        <w:t>wastesite_radionuclide.csv</w:t>
-      </w:r>
-      <w:r>
-        <w:rPr>
-          <w:rFonts w:ascii="Arial" w:hAnsi="Arial" w:cs="Arial"/>
-          <w:szCs w:val="22"/>
-        </w:rPr>
-        <w:t xml:space="preserve"> files (</w:t>
-      </w:r>
-      <w:proofErr w:type="gramStart"/>
-      <w:r>
-        <w:rPr>
-          <w:rFonts w:ascii="Arial" w:hAnsi="Arial" w:cs="Arial"/>
-          <w:szCs w:val="22"/>
-        </w:rPr>
-        <w:t>e.g.,</w:t>
-      </w:r>
-      <w:r>
-        <w:rPr>
-          <w:rFonts w:ascii="Arial" w:hAnsi="Arial" w:cs="Arial"/>
-          <w:i/>
-          <w:iCs/>
-          <w:szCs w:val="22"/>
-        </w:rPr>
-        <w:t>T31_Tc-99.csv</w:t>
-      </w:r>
-      <w:proofErr w:type="gramEnd"/>
-      <w:r>
-        <w:rPr>
-          <w:rFonts w:ascii="Arial" w:hAnsi="Arial" w:cs="Arial"/>
-          <w:szCs w:val="22"/>
-        </w:rPr>
-        <w:t>).</w:t>
+        <w:t>.</w:t>
       </w:r>
       <w:r>
         <w:rPr>
@@ -672,34 +786,38 @@
         <w:pStyle w:val="H1bodytext"/>
         <w:spacing w:after="120"/>
         <w:rPr>
+          <w:del w:id="20" w:author="Jacob Fullerton" w:date="2020-09-03T10:28:00Z"/>
           <w:rFonts w:ascii="Arial" w:hAnsi="Arial" w:cs="Arial"/>
           <w:szCs w:val="22"/>
         </w:rPr>
       </w:pPr>
-      <w:r>
-        <w:rPr>
-          <w:rFonts w:ascii="Arial" w:hAnsi="Arial" w:cs="Arial"/>
-          <w:color w:val="000000"/>
-          <w:szCs w:val="22"/>
-        </w:rPr>
-        <w:t>This iteration of qualifying the inventory preprocessor</w:t>
-      </w:r>
-      <w:r>
-        <w:rPr>
-          <w:rFonts w:ascii="Arial" w:hAnsi="Arial" w:cs="Arial"/>
-          <w:color w:val="000000"/>
-          <w:szCs w:val="22"/>
-        </w:rPr>
-        <w:t>,</w:t>
-      </w:r>
-      <w:r>
-        <w:rPr>
-          <w:rFonts w:ascii="Arial" w:hAnsi="Arial" w:cs="Arial"/>
-          <w:color w:val="000000"/>
-          <w:szCs w:val="22"/>
-        </w:rPr>
-        <w:t xml:space="preserve"> </w:t>
-      </w:r>
+      <w:del w:id="21" w:author="Jacob Fullerton" w:date="2020-09-03T10:28:00Z">
+        <w:r>
+          <w:rPr>
+            <w:rFonts w:ascii="Arial" w:hAnsi="Arial" w:cs="Arial"/>
+            <w:color w:val="000000"/>
+            <w:szCs w:val="22"/>
+          </w:rPr>
+          <w:delText>This iteration of qualifying the inventory preprocessor</w:delText>
+        </w:r>
+        <w:r>
+          <w:rPr>
+            <w:rFonts w:ascii="Arial" w:hAnsi="Arial" w:cs="Arial"/>
+            <w:color w:val="000000"/>
+            <w:szCs w:val="22"/>
+          </w:rPr>
+          <w:delText>,</w:delText>
+        </w:r>
+        <w:r>
+          <w:rPr>
+            <w:rFonts w:ascii="Arial" w:hAnsi="Arial" w:cs="Arial"/>
+            <w:color w:val="000000"/>
+            <w:szCs w:val="22"/>
+          </w:rPr>
+          <w:delText xml:space="preserve"> </w:delText>
+        </w:r>
+      </w:del>
+      <w:customXmlDelRangeStart w:id="22" w:author="Jacob Fullerton" w:date="2020-09-03T10:28:00Z"/>
       <w:sdt>
         <w:sdtPr>
           <w:rPr>
@@ -715,7 +833,8 @@
           <w:text/>
         </w:sdtPr>
         <w:sdtContent>
-          <w:del w:id="7" w:author="Jacob Fullerton" w:date="2020-09-01T08:14:00Z">
+          <w:customXmlDelRangeEnd w:id="22"/>
+          <w:del w:id="23" w:author="Jacob Fullerton" w:date="2020-09-01T08:14:00Z">
             <w:r>
               <w:rPr>
                 <w:rFonts w:ascii="Arial" w:hAnsi="Arial"/>
@@ -723,28 +842,24 @@
               <w:delText>CA-IPP</w:delText>
             </w:r>
           </w:del>
-          <w:ins w:id="8" w:author="Jacob Fullerton" w:date="2020-09-01T08:14:00Z">
-            <w:r>
-              <w:rPr>
-                <w:rFonts w:ascii="Arial" w:hAnsi="Arial"/>
-              </w:rPr>
-              <w:t>CIE-IPP</w:t>
-            </w:r>
-          </w:ins>
+          <w:customXmlDelRangeStart w:id="24" w:author="Jacob Fullerton" w:date="2020-09-03T10:28:00Z"/>
         </w:sdtContent>
       </w:sdt>
-      <w:r>
-        <w:rPr>
-          <w:rFonts w:ascii="Arial" w:hAnsi="Arial"/>
-        </w:rPr>
-        <w:t>,</w:t>
-      </w:r>
-      <w:r>
-        <w:rPr>
-          <w:rFonts w:ascii="Arial" w:hAnsi="Arial"/>
-        </w:rPr>
-        <w:t xml:space="preserve"> will omit qualifying the chemical inventory option (i.e. the chemical inventory argument will be “none” for this set of acceptance tests).</w:t>
-      </w:r>
+      <w:customXmlDelRangeEnd w:id="24"/>
+      <w:del w:id="25" w:author="Jacob Fullerton" w:date="2020-09-03T10:28:00Z">
+        <w:r>
+          <w:rPr>
+            <w:rFonts w:ascii="Arial" w:hAnsi="Arial"/>
+          </w:rPr>
+          <w:delText>,</w:delText>
+        </w:r>
+        <w:r>
+          <w:rPr>
+            <w:rFonts w:ascii="Arial" w:hAnsi="Arial"/>
+          </w:rPr>
+          <w:delText xml:space="preserve"> will omit qualifying the chemical inventory option (i.e. the chemical inventory argument will be “none” for this set of acceptance tests).</w:delText>
+        </w:r>
+      </w:del>
     </w:p>
     <w:p>
       <w:pPr>
@@ -758,7 +873,37 @@
         <w:rPr>
           <w:rFonts w:ascii="Arial" w:hAnsi="Arial"/>
         </w:rPr>
-        <w:t xml:space="preserve">This tool’s specific task is to parse out the relevant information for the CA waste and liquid-only sites to assemble a site list containing radionuclide and water release over time. During the execution of </w:t>
+        <w:t xml:space="preserve">This tool’s specific task is to parse out the relevant information for the </w:t>
+      </w:r>
+      <w:del w:id="26" w:author="Jacob Fullerton" w:date="2020-09-03T10:28:00Z">
+        <w:r>
+          <w:rPr>
+            <w:rFonts w:ascii="Arial" w:hAnsi="Arial"/>
+          </w:rPr>
+          <w:delText xml:space="preserve">CA </w:delText>
+        </w:r>
+      </w:del>
+      <w:ins w:id="27" w:author="Jacob Fullerton" w:date="2020-09-03T10:29:00Z">
+        <w:r>
+          <w:rPr>
+            <w:rFonts w:ascii="Arial" w:hAnsi="Arial"/>
+          </w:rPr>
+          <w:t xml:space="preserve">VZEHSIT </w:t>
+        </w:r>
+      </w:ins>
+      <w:del w:id="28" w:author="Jacob Fullerton" w:date="2020-09-03T10:29:00Z">
+        <w:r>
+          <w:rPr>
+            <w:rFonts w:ascii="Arial" w:hAnsi="Arial"/>
+          </w:rPr>
+          <w:delText xml:space="preserve">waste and liquid-only </w:delText>
+        </w:r>
+      </w:del>
+      <w:r>
+        <w:rPr>
+          <w:rFonts w:ascii="Arial" w:hAnsi="Arial"/>
+        </w:rPr>
+        <w:t xml:space="preserve">sites to assemble a site list containing radionuclide and water release over time. During the execution of </w:t>
       </w:r>
       <w:sdt>
         <w:sdtPr>
@@ -775,7 +920,7 @@
           <w:text/>
         </w:sdtPr>
         <w:sdtContent>
-          <w:del w:id="9" w:author="Jacob Fullerton" w:date="2020-09-01T08:14:00Z">
+          <w:del w:id="29" w:author="Jacob Fullerton" w:date="2020-09-01T08:14:00Z">
             <w:r>
               <w:rPr>
                 <w:rFonts w:ascii="Arial" w:hAnsi="Arial"/>
@@ -783,7 +928,7 @@
               <w:delText>CA-IPP</w:delText>
             </w:r>
           </w:del>
-          <w:ins w:id="10" w:author="Jacob Fullerton" w:date="2020-09-01T08:14:00Z">
+          <w:ins w:id="30" w:author="Jacob Fullerton" w:date="2020-09-01T08:14:00Z">
             <w:r>
               <w:rPr>
                 <w:rFonts w:ascii="Arial" w:hAnsi="Arial"/>
@@ -855,7 +1000,7 @@
           <w:text/>
         </w:sdtPr>
         <w:sdtContent>
-          <w:del w:id="11" w:author="Jacob Fullerton" w:date="2020-09-01T08:14:00Z">
+          <w:del w:id="31" w:author="Jacob Fullerton" w:date="2020-09-01T08:14:00Z">
             <w:r>
               <w:rPr>
                 <w:rFonts w:ascii="Arial" w:hAnsi="Arial"/>
@@ -863,7 +1008,7 @@
               <w:delText>CA-IPP</w:delText>
             </w:r>
           </w:del>
-          <w:ins w:id="12" w:author="Jacob Fullerton" w:date="2020-09-01T08:14:00Z">
+          <w:ins w:id="32" w:author="Jacob Fullerton" w:date="2020-09-01T08:14:00Z">
             <w:r>
               <w:rPr>
                 <w:rFonts w:ascii="Arial" w:hAnsi="Arial"/>
@@ -888,52 +1033,53 @@
           <w:rFonts w:ascii="Arial" w:hAnsi="Arial" w:cs="Arial"/>
         </w:rPr>
       </w:pPr>
+      <w:bookmarkStart w:id="33" w:name="_Hlk50024328"/>
       <w:r>
         <w:rPr>
           <w:rFonts w:ascii="Arial" w:hAnsi="Arial" w:cs="Arial"/>
         </w:rPr>
         <w:t xml:space="preserve">FR-1:   </w:t>
       </w:r>
+      <w:del w:id="34" w:author="Jacob Fullerton" w:date="2020-09-03T11:06:00Z">
+        <w:r>
+          <w:rPr>
+            <w:rFonts w:ascii="Arial" w:hAnsi="Arial" w:cs="Arial"/>
+          </w:rPr>
+          <w:delText>Radionuclide and liquid r</w:delText>
+        </w:r>
+      </w:del>
+      <w:ins w:id="35" w:author="Jacob Fullerton" w:date="2020-09-03T11:06:00Z">
+        <w:r>
+          <w:rPr>
+            <w:rFonts w:ascii="Arial" w:hAnsi="Arial" w:cs="Arial"/>
+          </w:rPr>
+          <w:t>R</w:t>
+        </w:r>
+      </w:ins>
       <w:r>
         <w:rPr>
           <w:rFonts w:ascii="Arial" w:hAnsi="Arial" w:cs="Arial"/>
         </w:rPr>
-        <w:t>Radionuclide and liquid releases are included only if the site is part of the VZEHSIT data set</w:t>
-      </w:r>
-    </w:p>
-    <w:p>
-      <w:pPr>
-        <w:pStyle w:val="H1bodytext"/>
-        <w:ind w:left="1440" w:hanging="720"/>
-        <w:rPr>
-          <w:rFonts w:ascii="Arial" w:hAnsi="Arial" w:cs="Arial"/>
-        </w:rPr>
-      </w:pPr>
-      <w:r>
-        <w:rPr>
-          <w:rFonts w:ascii="Arial" w:hAnsi="Arial" w:cs="Arial"/>
-        </w:rPr>
-        <w:t xml:space="preserve">FR-2:   </w:t>
-      </w:r>
-      <w:r>
-        <w:rPr>
-          <w:rFonts w:ascii="Arial" w:hAnsi="Arial" w:cs="Arial"/>
-        </w:rPr>
-        <w:t xml:space="preserve">Read in all </w:t>
+        <w:t xml:space="preserve">eleases are included only if the site is part of the </w:t>
       </w:r>
       <w:r>
         <w:rPr>
           <w:rFonts w:ascii="Arial" w:hAnsi="Arial" w:cs="Arial"/>
           <w:b/>
           <w:bCs/>
-        </w:rPr>
-        <w:t>SIMv2 Release</w:t>
+          <w:rPrChange w:id="36" w:author="Jacob Fullerton" w:date="2020-09-03T11:07:00Z">
+            <w:rPr>
+              <w:rFonts w:ascii="Arial" w:hAnsi="Arial" w:cs="Arial"/>
+            </w:rPr>
+          </w:rPrChange>
+        </w:rPr>
+        <w:t>VZEHSIT</w:t>
       </w:r>
       <w:r>
         <w:rPr>
           <w:rFonts w:ascii="Arial" w:hAnsi="Arial" w:cs="Arial"/>
         </w:rPr>
-        <w:t xml:space="preserve"> records with temporal data (excluding records with no year recorded)</w:t>
+        <w:t xml:space="preserve"> data set</w:t>
       </w:r>
     </w:p>
     <w:p>
@@ -948,7 +1094,7 @@
         <w:rPr>
           <w:rFonts w:ascii="Arial" w:hAnsi="Arial" w:cs="Arial"/>
         </w:rPr>
-        <w:t xml:space="preserve">FR-3:   </w:t>
+        <w:t xml:space="preserve">FR-2:   </w:t>
       </w:r>
       <w:r>
         <w:rPr>
@@ -962,13 +1108,42 @@
           <w:b/>
           <w:bCs/>
         </w:rPr>
-        <w:t>Rerouted Inventory Release</w:t>
+        <w:t>SIMv2 Release</w:t>
       </w:r>
       <w:r>
         <w:rPr>
           <w:rFonts w:ascii="Arial" w:hAnsi="Arial" w:cs="Arial"/>
         </w:rPr>
-        <w:t xml:space="preserve"> information, replacing </w:t>
+        <w:t xml:space="preserve"> records with temporal data</w:t>
+      </w:r>
+      <w:del w:id="37" w:author="Jacob Fullerton" w:date="2020-09-03T11:16:00Z">
+        <w:r>
+          <w:rPr>
+            <w:rFonts w:ascii="Arial" w:hAnsi="Arial" w:cs="Arial"/>
+          </w:rPr>
+          <w:delText xml:space="preserve"> (excluding records with no year recorded)</w:delText>
+        </w:r>
+      </w:del>
+    </w:p>
+    <w:p>
+      <w:pPr>
+        <w:pStyle w:val="H1bodytext"/>
+        <w:ind w:left="1440" w:hanging="720"/>
+        <w:rPr>
+          <w:rFonts w:ascii="Arial" w:hAnsi="Arial" w:cs="Arial"/>
+        </w:rPr>
+      </w:pPr>
+      <w:r>
+        <w:rPr>
+          <w:rFonts w:ascii="Arial" w:hAnsi="Arial" w:cs="Arial"/>
+        </w:rPr>
+        <w:t xml:space="preserve">FR-3:   </w:t>
+      </w:r>
+      <w:r>
+        <w:rPr>
+          <w:rFonts w:ascii="Arial" w:hAnsi="Arial" w:cs="Arial"/>
+        </w:rPr>
+        <w:t xml:space="preserve">Read in all </w:t>
       </w:r>
       <w:r>
         <w:rPr>
@@ -976,14 +1151,54 @@
           <w:b/>
           <w:bCs/>
         </w:rPr>
-        <w:t>SIMV2 Release</w:t>
+        <w:t>Rerouted Inventory Release</w:t>
       </w:r>
       <w:r>
         <w:rPr>
           <w:rFonts w:ascii="Arial" w:hAnsi="Arial" w:cs="Arial"/>
         </w:rPr>
-        <w:t xml:space="preserve"> information where applicable</w:t>
-      </w:r>
+        <w:t xml:space="preserve"> information, replacing </w:t>
+      </w:r>
+      <w:del w:id="38" w:author="Jacob Fullerton" w:date="2020-09-03T11:17:00Z">
+        <w:r>
+          <w:rPr>
+            <w:rFonts w:ascii="Arial" w:hAnsi="Arial" w:cs="Arial"/>
+            <w:b/>
+            <w:bCs/>
+          </w:rPr>
+          <w:delText>SIMV2 Release</w:delText>
+        </w:r>
+      </w:del>
+      <w:ins w:id="39" w:author="Jacob Fullerton" w:date="2020-09-03T11:17:00Z">
+        <w:r>
+          <w:rPr>
+            <w:rFonts w:ascii="Arial" w:hAnsi="Arial" w:cs="Arial"/>
+          </w:rPr>
+          <w:t>or overriding other source(s)</w:t>
+        </w:r>
+      </w:ins>
+      <w:del w:id="40" w:author="Jacob Fullerton" w:date="2020-09-03T11:17:00Z">
+        <w:r>
+          <w:rPr>
+            <w:rFonts w:ascii="Arial" w:hAnsi="Arial" w:cs="Arial"/>
+          </w:rPr>
+          <w:delText xml:space="preserve"> information</w:delText>
+        </w:r>
+      </w:del>
+      <w:r>
+        <w:rPr>
+          <w:rFonts w:ascii="Arial" w:hAnsi="Arial" w:cs="Arial"/>
+        </w:rPr>
+        <w:t xml:space="preserve"> where applicable</w:t>
+      </w:r>
+      <w:ins w:id="41" w:author="Jacob Fullerton" w:date="2020-09-03T11:17:00Z">
+        <w:r>
+          <w:rPr>
+            <w:rFonts w:ascii="Arial" w:hAnsi="Arial" w:cs="Arial"/>
+          </w:rPr>
+          <w:t xml:space="preserve"> (on a site-by-site level)</w:t>
+        </w:r>
+      </w:ins>
     </w:p>
     <w:p>
       <w:pPr>
@@ -1005,19 +1220,101 @@
         </w:rPr>
         <w:t xml:space="preserve">Read in all </w:t>
       </w:r>
+      <w:del w:id="42" w:author="Jacob Fullerton" w:date="2020-09-03T10:45:00Z">
+        <w:r>
+          <w:rPr>
+            <w:rFonts w:ascii="Arial" w:hAnsi="Arial" w:cs="Arial"/>
+            <w:b/>
+            <w:bCs/>
+          </w:rPr>
+          <w:delText>Solid</w:delText>
+        </w:r>
+      </w:del>
+      <w:ins w:id="43" w:author="Jacob Fullerton" w:date="2020-09-03T10:45:00Z">
+        <w:r>
+          <w:rPr>
+            <w:rFonts w:ascii="Arial" w:hAnsi="Arial" w:cs="Arial"/>
+            <w:b/>
+            <w:bCs/>
+          </w:rPr>
+          <w:t>Chemical Inventory</w:t>
+        </w:r>
+      </w:ins>
+      <w:del w:id="44" w:author="Jacob Fullerton" w:date="2020-09-03T10:45:00Z">
+        <w:r>
+          <w:rPr>
+            <w:rFonts w:ascii="Arial" w:hAnsi="Arial" w:cs="Arial"/>
+            <w:b/>
+            <w:bCs/>
+          </w:rPr>
+          <w:delText xml:space="preserve"> Waste</w:delText>
+        </w:r>
+      </w:del>
       <w:r>
         <w:rPr>
           <w:rFonts w:ascii="Arial" w:hAnsi="Arial" w:cs="Arial"/>
           <w:b/>
           <w:bCs/>
         </w:rPr>
-        <w:t>Solid Waste Release</w:t>
+        <w:t xml:space="preserve"> Release</w:t>
       </w:r>
       <w:r>
         <w:rPr>
           <w:rFonts w:ascii="Arial" w:hAnsi="Arial" w:cs="Arial"/>
         </w:rPr>
-        <w:t xml:space="preserve"> information, replacing </w:t>
+        <w:t xml:space="preserve"> </w:t>
+      </w:r>
+      <w:ins w:id="45" w:author="Jacob Fullerton" w:date="2020-09-03T10:48:00Z">
+        <w:r>
+          <w:rPr>
+            <w:rFonts w:ascii="Arial" w:hAnsi="Arial" w:cs="Arial"/>
+          </w:rPr>
+          <w:t>records with temporal data.</w:t>
+        </w:r>
+      </w:ins>
+      <w:del w:id="46" w:author="Jacob Fullerton" w:date="2020-09-03T10:46:00Z">
+        <w:r>
+          <w:rPr>
+            <w:rFonts w:ascii="Arial" w:hAnsi="Arial" w:cs="Arial"/>
+          </w:rPr>
+          <w:delText xml:space="preserve">information, replacing </w:delText>
+        </w:r>
+        <w:r>
+          <w:rPr>
+            <w:rFonts w:ascii="Arial" w:hAnsi="Arial" w:cs="Arial"/>
+            <w:b/>
+            <w:bCs/>
+          </w:rPr>
+          <w:delText>SIMv2 Release</w:delText>
+        </w:r>
+        <w:r>
+          <w:rPr>
+            <w:rFonts w:ascii="Arial" w:hAnsi="Arial" w:cs="Arial"/>
+          </w:rPr>
+          <w:delText xml:space="preserve"> output and appending new sites as applicable</w:delText>
+        </w:r>
+      </w:del>
+    </w:p>
+    <w:p>
+      <w:pPr>
+        <w:pStyle w:val="H1bodytext"/>
+        <w:ind w:left="1440" w:hanging="720"/>
+        <w:rPr>
+          <w:ins w:id="47" w:author="Jacob Fullerton" w:date="2020-09-03T10:55:00Z"/>
+          <w:rFonts w:ascii="Arial" w:hAnsi="Arial" w:cs="Arial"/>
+        </w:rPr>
+      </w:pPr>
+      <w:r>
+        <w:rPr>
+          <w:rFonts w:ascii="Arial" w:hAnsi="Arial" w:cs="Arial"/>
+        </w:rPr>
+        <w:t xml:space="preserve">FR-5:   </w:t>
+      </w:r>
+      <w:r>
+        <w:rPr>
+          <w:rFonts w:ascii="Arial" w:hAnsi="Arial" w:cs="Arial"/>
+        </w:rPr>
+        <w:t xml:space="preserve">Convert </w:t>
       </w:r>
       <w:r>
         <w:rPr>
@@ -1031,8 +1328,16 @@
         <w:rPr>
           <w:rFonts w:ascii="Arial" w:hAnsi="Arial" w:cs="Arial"/>
         </w:rPr>
-        <w:t xml:space="preserve"> output and appending new sites as applicable</w:t>
-      </w:r>
+        <w:t xml:space="preserve"> records’ source type (e.g. “Solids” vs “Liquid”) to “Liquid” where the “Inventory Module” has the matching string “entrained”</w:t>
+      </w:r>
+      <w:del w:id="48" w:author="Jacob Fullerton" w:date="2020-09-03T10:48:00Z">
+        <w:r>
+          <w:rPr>
+            <w:rFonts w:ascii="Arial" w:hAnsi="Arial" w:cs="Arial"/>
+          </w:rPr>
+          <w:delText xml:space="preserve"> (case-insensitive match)</w:delText>
+        </w:r>
+      </w:del>
     </w:p>
     <w:p>
       <w:pPr>
@@ -1042,32 +1347,75 @@
           <w:rFonts w:ascii="Arial" w:hAnsi="Arial" w:cs="Arial"/>
         </w:rPr>
       </w:pPr>
-      <w:r>
-        <w:rPr>
-          <w:rFonts w:ascii="Arial" w:hAnsi="Arial" w:cs="Arial"/>
-        </w:rPr>
-        <w:t xml:space="preserve">FR-5:   </w:t>
-      </w:r>
-      <w:r>
-        <w:rPr>
-          <w:rFonts w:ascii="Arial" w:hAnsi="Arial" w:cs="Arial"/>
-        </w:rPr>
-        <w:t xml:space="preserve">Convert </w:t>
-      </w:r>
-      <w:r>
-        <w:rPr>
-          <w:rFonts w:ascii="Arial" w:hAnsi="Arial" w:cs="Arial"/>
-          <w:b/>
-          <w:bCs/>
-        </w:rPr>
-        <w:t>SIMv2 Release</w:t>
-      </w:r>
-      <w:r>
-        <w:rPr>
-          <w:rFonts w:ascii="Arial" w:hAnsi="Arial" w:cs="Arial"/>
-        </w:rPr>
-        <w:t xml:space="preserve"> records’ source type (e.g. “Solids” vs “Liquid”) to “Liquid” where the “Inventory Module” has the matching string “entrained” (case-insensitive match)</w:t>
-      </w:r>
+      <w:ins w:id="49" w:author="Jacob Fullerton" w:date="2020-09-03T10:55:00Z">
+        <w:r>
+          <w:rPr>
+            <w:rFonts w:ascii="Arial" w:hAnsi="Arial" w:cs="Arial"/>
+          </w:rPr>
+          <w:t>FR-6:</w:t>
+        </w:r>
+        <w:r>
+          <w:rPr>
+            <w:rFonts w:ascii="Arial" w:hAnsi="Arial" w:cs="Arial"/>
+          </w:rPr>
+          <w:tab/>
+          <w:t xml:space="preserve">Include only “liquid” sources from </w:t>
+        </w:r>
+        <w:r>
+          <w:rPr>
+            <w:rFonts w:ascii="Arial" w:hAnsi="Arial" w:cs="Arial"/>
+            <w:b/>
+            <w:bCs/>
+            <w:rPrChange w:id="50" w:author="Jacob Fullerton" w:date="2020-09-03T11:07:00Z">
+              <w:rPr>
+                <w:rFonts w:ascii="Arial" w:hAnsi="Arial" w:cs="Arial"/>
+              </w:rPr>
+            </w:rPrChange>
+          </w:rPr>
+          <w:t>SIMv2</w:t>
+        </w:r>
+        <w:r>
+          <w:rPr>
+            <w:rFonts w:ascii="Arial" w:hAnsi="Arial" w:cs="Arial"/>
+          </w:rPr>
+          <w:t xml:space="preserve"> </w:t>
+        </w:r>
+        <w:r>
+          <w:rPr>
+            <w:rFonts w:ascii="Arial" w:hAnsi="Arial" w:cs="Arial"/>
+            <w:b/>
+            <w:bCs/>
+            <w:rPrChange w:id="51" w:author="Jacob Fullerton" w:date="2020-09-03T11:07:00Z">
+              <w:rPr>
+                <w:rFonts w:ascii="Arial" w:hAnsi="Arial" w:cs="Arial"/>
+              </w:rPr>
+            </w:rPrChange>
+          </w:rPr>
+          <w:t>Release</w:t>
+        </w:r>
+        <w:r>
+          <w:rPr>
+            <w:rFonts w:ascii="Arial" w:hAnsi="Arial" w:cs="Arial"/>
+          </w:rPr>
+          <w:t xml:space="preserve"> records (after </w:t>
+        </w:r>
+      </w:ins>
+      <w:ins w:id="52" w:author="Jacob Fullerton" w:date="2020-09-03T11:18:00Z">
+        <w:r>
+          <w:rPr>
+            <w:rFonts w:ascii="Arial" w:hAnsi="Arial" w:cs="Arial"/>
+          </w:rPr>
+          <w:t>satisfying</w:t>
+        </w:r>
+      </w:ins>
+      <w:ins w:id="53" w:author="Jacob Fullerton" w:date="2020-09-03T10:55:00Z">
+        <w:r>
+          <w:rPr>
+            <w:rFonts w:ascii="Arial" w:hAnsi="Arial" w:cs="Arial"/>
+          </w:rPr>
+          <w:t xml:space="preserve"> FR-5)</w:t>
+        </w:r>
+      </w:ins>
     </w:p>
     <w:p>
       <w:pPr>
@@ -1081,7 +1429,6 @@
         <w:rPr>
           <w:rFonts w:ascii="Arial" w:hAnsi="Arial" w:cs="Arial"/>
         </w:rPr>
-        <w:lastRenderedPageBreak/>
         <w:t xml:space="preserve">FR-6:   </w:t>
       </w:r>
       <w:r>
@@ -1123,75 +1470,83 @@
       <w:pPr>
         <w:pStyle w:val="H1bodytext"/>
         <w:rPr>
+          <w:del w:id="54" w:author="Jacob Fullerton" w:date="2020-09-03T10:57:00Z"/>
           <w:rFonts w:ascii="Arial" w:hAnsi="Arial" w:cs="Arial"/>
         </w:rPr>
       </w:pPr>
-      <w:bookmarkStart w:id="13" w:name="_Hlk35497990"/>
-      <w:r>
-        <w:rPr>
-          <w:rFonts w:ascii="Arial" w:hAnsi="Arial" w:cs="Arial"/>
-        </w:rPr>
-        <w:t>FR-</w:t>
-      </w:r>
-      <w:r>
-        <w:rPr>
-          <w:rFonts w:ascii="Arial" w:hAnsi="Arial" w:cs="Arial"/>
-        </w:rPr>
-        <w:t>7</w:t>
-      </w:r>
-      <w:r>
-        <w:rPr>
-          <w:rFonts w:ascii="Arial" w:hAnsi="Arial" w:cs="Arial"/>
-        </w:rPr>
-        <w:t>:</w:t>
-      </w:r>
-      <w:r>
-        <w:rPr>
-          <w:rFonts w:ascii="Arial" w:hAnsi="Arial" w:cs="Arial"/>
-        </w:rPr>
-        <w:t xml:space="preserve">   </w:t>
-      </w:r>
-      <w:r>
-        <w:rPr>
-          <w:rFonts w:ascii="Arial" w:hAnsi="Arial" w:cs="Arial"/>
-        </w:rPr>
-        <w:t>Convert uranium from activity to mass for all isotopes</w:t>
-      </w:r>
-      <w:r>
-        <w:rPr>
-          <w:rFonts w:ascii="Arial" w:hAnsi="Arial" w:cs="Arial"/>
-        </w:rPr>
-        <w:t xml:space="preserve"> for sites with a “Liquid” waste type</w:t>
-      </w:r>
+      <w:bookmarkStart w:id="55" w:name="_Hlk35497990"/>
+      <w:bookmarkEnd w:id="33"/>
+      <w:del w:id="56" w:author="Jacob Fullerton" w:date="2020-09-03T10:57:00Z">
+        <w:r>
+          <w:rPr>
+            <w:rFonts w:ascii="Arial" w:hAnsi="Arial" w:cs="Arial"/>
+          </w:rPr>
+          <w:delText>FR-</w:delText>
+        </w:r>
+        <w:r>
+          <w:rPr>
+            <w:rFonts w:ascii="Arial" w:hAnsi="Arial" w:cs="Arial"/>
+          </w:rPr>
+          <w:delText>7</w:delText>
+        </w:r>
+        <w:r>
+          <w:rPr>
+            <w:rFonts w:ascii="Arial" w:hAnsi="Arial" w:cs="Arial"/>
+          </w:rPr>
+          <w:delText>:</w:delText>
+        </w:r>
+        <w:r>
+          <w:rPr>
+            <w:rFonts w:ascii="Arial" w:hAnsi="Arial" w:cs="Arial"/>
+          </w:rPr>
+          <w:delText xml:space="preserve">   </w:delText>
+        </w:r>
+        <w:r>
+          <w:rPr>
+            <w:rFonts w:ascii="Arial" w:hAnsi="Arial" w:cs="Arial"/>
+          </w:rPr>
+          <w:delText>Convert uranium from activity to mass for all isotopes</w:delText>
+        </w:r>
+        <w:r>
+          <w:rPr>
+            <w:rFonts w:ascii="Arial" w:hAnsi="Arial" w:cs="Arial"/>
+          </w:rPr>
+          <w:delText xml:space="preserve"> for sites with a “Liquid” waste type</w:delText>
+        </w:r>
+      </w:del>
     </w:p>
     <w:p>
       <w:pPr>
         <w:pStyle w:val="H1bodytext"/>
         <w:ind w:left="1440" w:hanging="720"/>
         <w:rPr>
+          <w:del w:id="57" w:author="Jacob Fullerton" w:date="2020-09-03T10:57:00Z"/>
           <w:rFonts w:ascii="Arial" w:hAnsi="Arial" w:cs="Arial"/>
         </w:rPr>
       </w:pPr>
-      <w:r>
-        <w:rPr>
-          <w:rFonts w:ascii="Arial" w:hAnsi="Arial" w:cs="Arial"/>
-        </w:rPr>
-        <w:t xml:space="preserve">FR-8:   </w:t>
-      </w:r>
-      <w:r>
-        <w:rPr>
-          <w:rFonts w:ascii="Arial" w:hAnsi="Arial" w:cs="Arial"/>
-          <w:b/>
-          <w:bCs/>
-        </w:rPr>
-        <w:t>Solid Waste Release</w:t>
-      </w:r>
-      <w:r>
-        <w:rPr>
-          <w:rFonts w:ascii="Arial" w:hAnsi="Arial" w:cs="Arial"/>
-        </w:rPr>
-        <w:t xml:space="preserve"> types should be assigned the waste type “Solid Release Series”. All remaining records in the </w:t>
-      </w:r>
+      <w:del w:id="58" w:author="Jacob Fullerton" w:date="2020-09-03T10:57:00Z">
+        <w:r>
+          <w:rPr>
+            <w:rFonts w:ascii="Arial" w:hAnsi="Arial" w:cs="Arial"/>
+          </w:rPr>
+          <w:delText xml:space="preserve">FR-8:   </w:delText>
+        </w:r>
+        <w:r>
+          <w:rPr>
+            <w:rFonts w:ascii="Arial" w:hAnsi="Arial" w:cs="Arial"/>
+            <w:b/>
+            <w:bCs/>
+          </w:rPr>
+          <w:delText>Solid Waste Release</w:delText>
+        </w:r>
+        <w:r>
+          <w:rPr>
+            <w:rFonts w:ascii="Arial" w:hAnsi="Arial" w:cs="Arial"/>
+          </w:rPr>
+          <w:delText xml:space="preserve"> types should be assigned the waste type “Solid Release Series”. All remaining records in the </w:delText>
+        </w:r>
+      </w:del>
+      <w:customXmlDelRangeStart w:id="59" w:author="Jacob Fullerton" w:date="2020-09-03T10:57:00Z"/>
       <w:sdt>
         <w:sdtPr>
           <w:rPr>
@@ -1207,7 +1562,8 @@
           <w:text/>
         </w:sdtPr>
         <w:sdtContent>
-          <w:del w:id="14" w:author="Jacob Fullerton" w:date="2020-09-01T08:14:00Z">
+          <w:customXmlDelRangeEnd w:id="59"/>
+          <w:del w:id="60" w:author="Jacob Fullerton" w:date="2020-09-01T08:14:00Z">
             <w:r>
               <w:rPr>
                 <w:rFonts w:ascii="Arial" w:hAnsi="Arial"/>
@@ -1215,24 +1571,20 @@
               <w:delText>CA-IPP</w:delText>
             </w:r>
           </w:del>
-          <w:ins w:id="15" w:author="Jacob Fullerton" w:date="2020-09-01T08:14:00Z">
-            <w:r>
-              <w:rPr>
-                <w:rFonts w:ascii="Arial" w:hAnsi="Arial"/>
-              </w:rPr>
-              <w:t>CIE-IPP</w:t>
-            </w:r>
-          </w:ins>
+          <w:customXmlDelRangeStart w:id="61" w:author="Jacob Fullerton" w:date="2020-09-03T10:57:00Z"/>
         </w:sdtContent>
       </w:sdt>
-      <w:r>
-        <w:rPr>
-          <w:rFonts w:ascii="Arial" w:hAnsi="Arial" w:cs="Arial"/>
-        </w:rPr>
-        <w:t xml:space="preserve"> output should have waste type “Liquid”</w:t>
-      </w:r>
+      <w:customXmlDelRangeEnd w:id="61"/>
+      <w:del w:id="62" w:author="Jacob Fullerton" w:date="2020-09-03T10:57:00Z">
+        <w:r>
+          <w:rPr>
+            <w:rFonts w:ascii="Arial" w:hAnsi="Arial" w:cs="Arial"/>
+          </w:rPr>
+          <w:delText xml:space="preserve"> output should have waste type “Liquid”</w:delText>
+        </w:r>
+      </w:del>
     </w:p>
-    <w:bookmarkEnd w:id="13"/>
+    <w:bookmarkEnd w:id="55"/>
     <w:p>
       <w:pPr>
         <w:pStyle w:val="Heading1"/>
@@ -1286,11 +1638,12 @@
       <w:pPr>
         <w:pStyle w:val="Heading1"/>
       </w:pPr>
-      <w:bookmarkStart w:id="16" w:name="_Ref36019339"/>
-      <w:r>
+      <w:bookmarkStart w:id="63" w:name="_Ref36019339"/>
+      <w:r>
+        <w:lastRenderedPageBreak/>
         <w:t>Software Design Description</w:t>
       </w:r>
-      <w:bookmarkEnd w:id="16"/>
+      <w:bookmarkEnd w:id="63"/>
     </w:p>
     <w:p>
       <w:pPr>
@@ -1923,7 +2276,6 @@
         <w:rPr>
           <w:rFonts w:ascii="Arial" w:hAnsi="Arial"/>
         </w:rPr>
-        <w:lastRenderedPageBreak/>
         <w:t>Volume [m3]</w:t>
       </w:r>
     </w:p>
@@ -2076,6 +2428,7 @@
         <w:rPr>
           <w:rFonts w:ascii="Arial" w:hAnsi="Arial"/>
         </w:rPr>
+        <w:lastRenderedPageBreak/>
         <w:t>Sr-90</w:t>
       </w:r>
     </w:p>
@@ -2623,7 +2976,6 @@
         <w:rPr>
           <w:rFonts w:ascii="Arial" w:hAnsi="Arial"/>
         </w:rPr>
-        <w:lastRenderedPageBreak/>
         <w:t xml:space="preserve">Total Mass Relative </w:t>
       </w:r>
       <w:r>
@@ -2763,6 +3115,7 @@
         <w:rPr>
           <w:rFonts w:ascii="Arial" w:hAnsi="Arial"/>
         </w:rPr>
+        <w:lastRenderedPageBreak/>
         <w:t xml:space="preserve">This file is the </w:t>
       </w:r>
       <w:r>
@@ -3144,7 +3497,7 @@
           <w:rFonts w:ascii="Arial" w:hAnsi="Arial"/>
         </w:rPr>
       </w:pPr>
-      <w:bookmarkStart w:id="17" w:name="_Hlk24021851"/>
+      <w:bookmarkStart w:id="64" w:name="_Hlk24021851"/>
       <w:r>
         <w:rPr>
           <w:rFonts w:ascii="Arial" w:hAnsi="Arial" w:cs="Arial"/>
@@ -3166,7 +3519,7 @@
           <w:text/>
         </w:sdtPr>
         <w:sdtContent>
-          <w:del w:id="18" w:author="Jacob Fullerton" w:date="2020-09-01T08:14:00Z">
+          <w:del w:id="65" w:author="Jacob Fullerton" w:date="2020-09-01T08:14:00Z">
             <w:r>
               <w:rPr>
                 <w:rFonts w:ascii="Arial" w:hAnsi="Arial"/>
@@ -3174,7 +3527,7 @@
               <w:delText>CA-IPP</w:delText>
             </w:r>
           </w:del>
-          <w:ins w:id="19" w:author="Jacob Fullerton" w:date="2020-09-01T08:14:00Z">
+          <w:ins w:id="66" w:author="Jacob Fullerton" w:date="2020-09-01T08:14:00Z">
             <w:r>
               <w:rPr>
                 <w:rFonts w:ascii="Arial" w:hAnsi="Arial"/>
@@ -3296,8 +3649,8 @@
             <w:pPr>
               <w:pStyle w:val="Table"/>
             </w:pPr>
-            <w:bookmarkStart w:id="20" w:name="_Ref33083555"/>
-            <w:bookmarkEnd w:id="17"/>
+            <w:bookmarkStart w:id="67" w:name="_Ref33083555"/>
+            <w:bookmarkEnd w:id="64"/>
             <w:r>
               <w:t xml:space="preserve">Table </w:t>
             </w:r>
@@ -3309,7 +3662,7 @@
                 <w:t>1</w:t>
               </w:r>
             </w:fldSimple>
-            <w:bookmarkEnd w:id="20"/>
+            <w:bookmarkEnd w:id="67"/>
           </w:p>
           <w:p>
             <w:pPr>
@@ -3536,7 +3889,6 @@
                 <w:rFonts w:ascii="Arial" w:hAnsi="Arial"/>
                 <w:sz w:val="20"/>
               </w:rPr>
-              <w:lastRenderedPageBreak/>
               <w:t>FR-</w:t>
             </w:r>
             <w:r>
@@ -3801,6 +4153,7 @@
                 <w:rFonts w:ascii="Arial" w:hAnsi="Arial"/>
                 <w:sz w:val="20"/>
               </w:rPr>
+              <w:lastRenderedPageBreak/>
               <w:t>FR-3</w:t>
             </w:r>
           </w:p>
@@ -4499,7 +4852,7 @@
           <w:text/>
         </w:sdtPr>
         <w:sdtContent>
-          <w:del w:id="21" w:author="Jacob Fullerton" w:date="2020-09-01T08:14:00Z">
+          <w:del w:id="68" w:author="Jacob Fullerton" w:date="2020-09-01T08:14:00Z">
             <w:r>
               <w:rPr>
                 <w:rFonts w:ascii="Arial" w:hAnsi="Arial"/>
@@ -4507,7 +4860,7 @@
               <w:delText>CA-IPP</w:delText>
             </w:r>
           </w:del>
-          <w:ins w:id="22" w:author="Jacob Fullerton" w:date="2020-09-01T08:14:00Z">
+          <w:ins w:id="69" w:author="Jacob Fullerton" w:date="2020-09-01T08:14:00Z">
             <w:r>
               <w:rPr>
                 <w:rFonts w:ascii="Arial" w:hAnsi="Arial"/>
@@ -4627,7 +4980,7 @@
           <w:text/>
         </w:sdtPr>
         <w:sdtContent>
-          <w:del w:id="23" w:author="Jacob Fullerton" w:date="2020-09-01T08:14:00Z">
+          <w:del w:id="70" w:author="Jacob Fullerton" w:date="2020-09-01T08:14:00Z">
             <w:r>
               <w:rPr>
                 <w:rFonts w:ascii="Arial" w:hAnsi="Arial"/>
@@ -4635,7 +4988,7 @@
               <w:delText>CA-IPP</w:delText>
             </w:r>
           </w:del>
-          <w:ins w:id="24" w:author="Jacob Fullerton" w:date="2020-09-01T08:14:00Z">
+          <w:ins w:id="71" w:author="Jacob Fullerton" w:date="2020-09-01T08:14:00Z">
             <w:r>
               <w:rPr>
                 <w:rFonts w:ascii="Arial" w:hAnsi="Arial"/>
@@ -4850,7 +5203,7 @@
                 <w:sz w:val="20"/>
               </w:rPr>
             </w:pPr>
-            <w:bookmarkStart w:id="25" w:name="_Ref35854255"/>
+            <w:bookmarkStart w:id="72" w:name="_Ref35854255"/>
             <w:r>
               <w:lastRenderedPageBreak/>
               <w:t xml:space="preserve">Table </w:t>
@@ -4863,7 +5216,7 @@
                 <w:t>2</w:t>
               </w:r>
             </w:fldSimple>
-            <w:bookmarkEnd w:id="25"/>
+            <w:bookmarkEnd w:id="72"/>
           </w:p>
           <w:p>
             <w:pPr>
@@ -4895,7 +5248,7 @@
                 <w:text/>
               </w:sdtPr>
               <w:sdtContent>
-                <w:del w:id="26" w:author="Jacob Fullerton" w:date="2020-09-01T08:14:00Z">
+                <w:del w:id="73" w:author="Jacob Fullerton" w:date="2020-09-01T08:14:00Z">
                   <w:r>
                     <w:rPr>
                       <w:rFonts w:ascii="Arial" w:hAnsi="Arial"/>
@@ -4906,7 +5259,7 @@
                     <w:delText>CA-IPP</w:delText>
                   </w:r>
                 </w:del>
-                <w:ins w:id="27" w:author="Jacob Fullerton" w:date="2020-09-01T08:14:00Z">
+                <w:ins w:id="74" w:author="Jacob Fullerton" w:date="2020-09-01T08:14:00Z">
                   <w:r>
                     <w:rPr>
                       <w:rFonts w:ascii="Arial" w:hAnsi="Arial"/>
@@ -4984,7 +5337,7 @@
                 <w:text/>
               </w:sdtPr>
               <w:sdtContent>
-                <w:del w:id="28" w:author="Jacob Fullerton" w:date="2020-09-01T08:14:00Z">
+                <w:del w:id="75" w:author="Jacob Fullerton" w:date="2020-09-01T08:14:00Z">
                   <w:r>
                     <w:rPr>
                       <w:rFonts w:ascii="Arial" w:hAnsi="Arial"/>
@@ -4995,7 +5348,7 @@
                     <w:delText>CA-IPP</w:delText>
                   </w:r>
                 </w:del>
-                <w:ins w:id="29" w:author="Jacob Fullerton" w:date="2020-09-01T08:14:00Z">
+                <w:ins w:id="76" w:author="Jacob Fullerton" w:date="2020-09-01T08:14:00Z">
                   <w:r>
                     <w:rPr>
                       <w:rFonts w:ascii="Arial" w:hAnsi="Arial"/>
@@ -5071,7 +5424,7 @@
                 <w:text/>
               </w:sdtPr>
               <w:sdtContent>
-                <w:del w:id="30" w:author="Jacob Fullerton" w:date="2020-09-01T08:14:00Z">
+                <w:del w:id="77" w:author="Jacob Fullerton" w:date="2020-09-01T08:14:00Z">
                   <w:r>
                     <w:rPr>
                       <w:rFonts w:ascii="Arial" w:hAnsi="Arial"/>
@@ -5082,7 +5435,7 @@
                     <w:delText>CA-IPP</w:delText>
                   </w:r>
                 </w:del>
-                <w:ins w:id="31" w:author="Jacob Fullerton" w:date="2020-09-01T08:14:00Z">
+                <w:ins w:id="78" w:author="Jacob Fullerton" w:date="2020-09-01T08:14:00Z">
                   <w:r>
                     <w:rPr>
                       <w:rFonts w:ascii="Arial" w:hAnsi="Arial"/>
@@ -5655,7 +6008,7 @@
                 <w:text/>
               </w:sdtPr>
               <w:sdtContent>
-                <w:del w:id="32" w:author="Jacob Fullerton" w:date="2020-09-01T08:14:00Z">
+                <w:del w:id="79" w:author="Jacob Fullerton" w:date="2020-09-01T08:14:00Z">
                   <w:r>
                     <w:rPr>
                       <w:rFonts w:ascii="Arial" w:hAnsi="Arial"/>
@@ -5666,7 +6019,7 @@
                     <w:delText>CA-IPP</w:delText>
                   </w:r>
                 </w:del>
-                <w:ins w:id="33" w:author="Jacob Fullerton" w:date="2020-09-01T08:14:00Z">
+                <w:ins w:id="80" w:author="Jacob Fullerton" w:date="2020-09-01T08:14:00Z">
                   <w:r>
                     <w:rPr>
                       <w:rFonts w:ascii="Arial" w:hAnsi="Arial"/>
@@ -6011,7 +6364,7 @@
             <w:pPr>
               <w:pStyle w:val="Table"/>
             </w:pPr>
-            <w:bookmarkStart w:id="34" w:name="_Ref35857166"/>
+            <w:bookmarkStart w:id="81" w:name="_Ref35857166"/>
             <w:r>
               <w:t xml:space="preserve">Table </w:t>
             </w:r>
@@ -6023,7 +6376,7 @@
                 <w:t>3</w:t>
               </w:r>
             </w:fldSimple>
-            <w:bookmarkEnd w:id="34"/>
+            <w:bookmarkEnd w:id="81"/>
           </w:p>
           <w:p>
             <w:pPr>
@@ -6055,7 +6408,7 @@
                 <w:text/>
               </w:sdtPr>
               <w:sdtContent>
-                <w:del w:id="35" w:author="Jacob Fullerton" w:date="2020-09-01T08:14:00Z">
+                <w:del w:id="82" w:author="Jacob Fullerton" w:date="2020-09-01T08:14:00Z">
                   <w:r>
                     <w:rPr>
                       <w:rFonts w:ascii="Arial" w:hAnsi="Arial"/>
@@ -6066,7 +6419,7 @@
                     <w:delText>CA-IPP</w:delText>
                   </w:r>
                 </w:del>
-                <w:ins w:id="36" w:author="Jacob Fullerton" w:date="2020-09-01T08:14:00Z">
+                <w:ins w:id="83" w:author="Jacob Fullerton" w:date="2020-09-01T08:14:00Z">
                   <w:r>
                     <w:rPr>
                       <w:rFonts w:ascii="Arial" w:hAnsi="Arial"/>
@@ -6168,7 +6521,7 @@
                 <w:text/>
               </w:sdtPr>
               <w:sdtContent>
-                <w:del w:id="37" w:author="Jacob Fullerton" w:date="2020-09-01T08:14:00Z">
+                <w:del w:id="84" w:author="Jacob Fullerton" w:date="2020-09-01T08:14:00Z">
                   <w:r>
                     <w:rPr>
                       <w:rFonts w:ascii="Arial" w:hAnsi="Arial"/>
@@ -6179,7 +6532,7 @@
                     <w:delText>CA-IPP</w:delText>
                   </w:r>
                 </w:del>
-                <w:ins w:id="38" w:author="Jacob Fullerton" w:date="2020-09-01T08:14:00Z">
+                <w:ins w:id="85" w:author="Jacob Fullerton" w:date="2020-09-01T08:14:00Z">
                   <w:r>
                     <w:rPr>
                       <w:rFonts w:ascii="Arial" w:hAnsi="Arial"/>
@@ -6255,7 +6608,7 @@
                 <w:text/>
               </w:sdtPr>
               <w:sdtContent>
-                <w:del w:id="39" w:author="Jacob Fullerton" w:date="2020-09-01T08:14:00Z">
+                <w:del w:id="86" w:author="Jacob Fullerton" w:date="2020-09-01T08:14:00Z">
                   <w:r>
                     <w:rPr>
                       <w:rFonts w:ascii="Arial" w:hAnsi="Arial"/>
@@ -6266,7 +6619,7 @@
                     <w:delText>CA-IPP</w:delText>
                   </w:r>
                 </w:del>
-                <w:ins w:id="40" w:author="Jacob Fullerton" w:date="2020-09-01T08:14:00Z">
+                <w:ins w:id="87" w:author="Jacob Fullerton" w:date="2020-09-01T08:14:00Z">
                   <w:r>
                     <w:rPr>
                       <w:rFonts w:ascii="Arial" w:hAnsi="Arial"/>
@@ -7287,7 +7640,7 @@
                 <w:text/>
               </w:sdtPr>
               <w:sdtContent>
-                <w:del w:id="41" w:author="Jacob Fullerton" w:date="2020-09-01T08:14:00Z">
+                <w:del w:id="88" w:author="Jacob Fullerton" w:date="2020-09-01T08:14:00Z">
                   <w:r>
                     <w:rPr>
                       <w:rFonts w:ascii="Arial" w:hAnsi="Arial"/>
@@ -7298,7 +7651,7 @@
                     <w:delText>CA-IPP</w:delText>
                   </w:r>
                 </w:del>
-                <w:ins w:id="42" w:author="Jacob Fullerton" w:date="2020-09-01T08:14:00Z">
+                <w:ins w:id="89" w:author="Jacob Fullerton" w:date="2020-09-01T08:14:00Z">
                   <w:r>
                     <w:rPr>
                       <w:rFonts w:ascii="Arial" w:hAnsi="Arial"/>
@@ -7526,7 +7879,7 @@
                 <w:text/>
               </w:sdtPr>
               <w:sdtContent>
-                <w:del w:id="43" w:author="Jacob Fullerton" w:date="2020-09-01T08:14:00Z">
+                <w:del w:id="90" w:author="Jacob Fullerton" w:date="2020-09-01T08:14:00Z">
                   <w:r>
                     <w:rPr>
                       <w:rFonts w:ascii="Arial" w:hAnsi="Arial"/>
@@ -7537,7 +7890,7 @@
                     <w:delText>CA-IPP</w:delText>
                   </w:r>
                 </w:del>
-                <w:ins w:id="44" w:author="Jacob Fullerton" w:date="2020-09-01T08:14:00Z">
+                <w:ins w:id="91" w:author="Jacob Fullerton" w:date="2020-09-01T08:14:00Z">
                   <w:r>
                     <w:rPr>
                       <w:rFonts w:ascii="Arial" w:hAnsi="Arial"/>
@@ -7770,7 +8123,7 @@
                 <w:text/>
               </w:sdtPr>
               <w:sdtContent>
-                <w:del w:id="45" w:author="Jacob Fullerton" w:date="2020-09-01T08:14:00Z">
+                <w:del w:id="92" w:author="Jacob Fullerton" w:date="2020-09-01T08:14:00Z">
                   <w:r>
                     <w:rPr>
                       <w:rFonts w:ascii="Arial" w:hAnsi="Arial"/>
@@ -7781,7 +8134,7 @@
                     <w:delText>CA-IPP</w:delText>
                   </w:r>
                 </w:del>
-                <w:ins w:id="46" w:author="Jacob Fullerton" w:date="2020-09-01T08:14:00Z">
+                <w:ins w:id="93" w:author="Jacob Fullerton" w:date="2020-09-01T08:14:00Z">
                   <w:r>
                     <w:rPr>
                       <w:rFonts w:ascii="Arial" w:hAnsi="Arial"/>
@@ -8023,7 +8376,7 @@
                 <w:text/>
               </w:sdtPr>
               <w:sdtContent>
-                <w:del w:id="47" w:author="Jacob Fullerton" w:date="2020-09-01T08:14:00Z">
+                <w:del w:id="94" w:author="Jacob Fullerton" w:date="2020-09-01T08:14:00Z">
                   <w:r>
                     <w:rPr>
                       <w:rFonts w:ascii="Arial" w:hAnsi="Arial"/>
@@ -8034,7 +8387,7 @@
                     <w:delText>CA-IPP</w:delText>
                   </w:r>
                 </w:del>
-                <w:ins w:id="48" w:author="Jacob Fullerton" w:date="2020-09-01T08:14:00Z">
+                <w:ins w:id="95" w:author="Jacob Fullerton" w:date="2020-09-01T08:14:00Z">
                   <w:r>
                     <w:rPr>
                       <w:rFonts w:ascii="Arial" w:hAnsi="Arial"/>
@@ -8136,7 +8489,7 @@
             <w:pPr>
               <w:pStyle w:val="Table"/>
             </w:pPr>
-            <w:bookmarkStart w:id="49" w:name="_Ref35854855"/>
+            <w:bookmarkStart w:id="96" w:name="_Ref35854855"/>
             <w:r>
               <w:t xml:space="preserve">Table </w:t>
             </w:r>
@@ -8148,7 +8501,7 @@
                 <w:t>4</w:t>
               </w:r>
             </w:fldSimple>
-            <w:bookmarkEnd w:id="49"/>
+            <w:bookmarkEnd w:id="96"/>
           </w:p>
           <w:p>
             <w:pPr>
@@ -8180,7 +8533,7 @@
                 <w:text/>
               </w:sdtPr>
               <w:sdtContent>
-                <w:del w:id="50" w:author="Jacob Fullerton" w:date="2020-09-01T08:14:00Z">
+                <w:del w:id="97" w:author="Jacob Fullerton" w:date="2020-09-01T08:14:00Z">
                   <w:r>
                     <w:rPr>
                       <w:rFonts w:ascii="Arial" w:hAnsi="Arial"/>
@@ -8191,7 +8544,7 @@
                     <w:delText>CA-IPP</w:delText>
                   </w:r>
                 </w:del>
-                <w:ins w:id="51" w:author="Jacob Fullerton" w:date="2020-09-01T08:14:00Z">
+                <w:ins w:id="98" w:author="Jacob Fullerton" w:date="2020-09-01T08:14:00Z">
                   <w:r>
                     <w:rPr>
                       <w:rFonts w:ascii="Arial" w:hAnsi="Arial"/>
@@ -8293,7 +8646,7 @@
                 <w:text/>
               </w:sdtPr>
               <w:sdtContent>
-                <w:del w:id="52" w:author="Jacob Fullerton" w:date="2020-09-01T08:14:00Z">
+                <w:del w:id="99" w:author="Jacob Fullerton" w:date="2020-09-01T08:14:00Z">
                   <w:r>
                     <w:rPr>
                       <w:rFonts w:ascii="Arial" w:hAnsi="Arial"/>
@@ -8304,7 +8657,7 @@
                     <w:delText>CA-IPP</w:delText>
                   </w:r>
                 </w:del>
-                <w:ins w:id="53" w:author="Jacob Fullerton" w:date="2020-09-01T08:14:00Z">
+                <w:ins w:id="100" w:author="Jacob Fullerton" w:date="2020-09-01T08:14:00Z">
                   <w:r>
                     <w:rPr>
                       <w:rFonts w:ascii="Arial" w:hAnsi="Arial"/>
@@ -8364,7 +8717,7 @@
                 <w:text/>
               </w:sdtPr>
               <w:sdtContent>
-                <w:del w:id="54" w:author="Jacob Fullerton" w:date="2020-09-01T08:14:00Z">
+                <w:del w:id="101" w:author="Jacob Fullerton" w:date="2020-09-01T08:14:00Z">
                   <w:r>
                     <w:rPr>
                       <w:rFonts w:ascii="Arial" w:hAnsi="Arial"/>
@@ -8375,7 +8728,7 @@
                     <w:delText>CA-IPP</w:delText>
                   </w:r>
                 </w:del>
-                <w:ins w:id="55" w:author="Jacob Fullerton" w:date="2020-09-01T08:14:00Z">
+                <w:ins w:id="102" w:author="Jacob Fullerton" w:date="2020-09-01T08:14:00Z">
                   <w:r>
                     <w:rPr>
                       <w:rFonts w:ascii="Arial" w:hAnsi="Arial"/>
@@ -8794,7 +9147,6 @@
                 <w:rFonts w:ascii="Arial" w:hAnsi="Arial"/>
                 <w:sz w:val="20"/>
               </w:rPr>
-              <w:lastRenderedPageBreak/>
               <w:t>1</w:t>
             </w:r>
           </w:p>
@@ -8930,6 +9282,7 @@
                 <w:rFonts w:ascii="Arial" w:hAnsi="Arial"/>
                 <w:sz w:val="20"/>
               </w:rPr>
+              <w:lastRenderedPageBreak/>
               <w:t>2</w:t>
             </w:r>
           </w:p>
@@ -10933,7 +11286,7 @@
       <w:pPr>
         <w:pStyle w:val="Caption"/>
       </w:pPr>
-      <w:bookmarkStart w:id="56" w:name="_Ref35935840"/>
+      <w:bookmarkStart w:id="103" w:name="_Ref35935840"/>
       <w:r>
         <w:t xml:space="preserve">Equation </w:t>
       </w:r>
@@ -10945,7 +11298,7 @@
           <w:t>1</w:t>
         </w:r>
       </w:fldSimple>
-      <w:bookmarkEnd w:id="56"/>
+      <w:bookmarkEnd w:id="103"/>
       <w:r>
         <w:t>. Activity to Mass</w:t>
       </w:r>
@@ -10955,7 +11308,7 @@
         <w:pStyle w:val="Caption"/>
         <w:keepNext/>
       </w:pPr>
-      <w:bookmarkStart w:id="57" w:name="_Ref36122657"/>
+      <w:bookmarkStart w:id="104" w:name="_Ref36122657"/>
       <w:r>
         <w:t xml:space="preserve">Table </w:t>
       </w:r>
@@ -10967,7 +11320,7 @@
           <w:t>5</w:t>
         </w:r>
       </w:fldSimple>
-      <w:bookmarkEnd w:id="57"/>
+      <w:bookmarkEnd w:id="104"/>
       <w:r>
         <w:t>. Constants for Uranium Isotopes</w:t>
       </w:r>
@@ -11984,7 +12337,7 @@
             <w:pPr>
               <w:pStyle w:val="Table"/>
             </w:pPr>
-            <w:bookmarkStart w:id="58" w:name="_Ref35956251"/>
+            <w:bookmarkStart w:id="105" w:name="_Ref35956251"/>
             <w:r>
               <w:lastRenderedPageBreak/>
               <w:t xml:space="preserve">Table </w:t>
@@ -11997,7 +12350,7 @@
                 <w:t>6</w:t>
               </w:r>
             </w:fldSimple>
-            <w:bookmarkEnd w:id="58"/>
+            <w:bookmarkEnd w:id="105"/>
           </w:p>
           <w:p>
             <w:pPr>
@@ -12029,7 +12382,7 @@
                 <w:text/>
               </w:sdtPr>
               <w:sdtContent>
-                <w:del w:id="59" w:author="Jacob Fullerton" w:date="2020-09-01T08:14:00Z">
+                <w:del w:id="106" w:author="Jacob Fullerton" w:date="2020-09-01T08:14:00Z">
                   <w:r>
                     <w:rPr>
                       <w:rFonts w:ascii="Arial" w:hAnsi="Arial"/>
@@ -12040,7 +12393,7 @@
                     <w:delText>CA-IPP</w:delText>
                   </w:r>
                 </w:del>
-                <w:ins w:id="60" w:author="Jacob Fullerton" w:date="2020-09-01T08:14:00Z">
+                <w:ins w:id="107" w:author="Jacob Fullerton" w:date="2020-09-01T08:14:00Z">
                   <w:r>
                     <w:rPr>
                       <w:rFonts w:ascii="Arial" w:hAnsi="Arial"/>
@@ -12126,7 +12479,7 @@
                 <w:text/>
               </w:sdtPr>
               <w:sdtContent>
-                <w:del w:id="61" w:author="Jacob Fullerton" w:date="2020-09-01T08:14:00Z">
+                <w:del w:id="108" w:author="Jacob Fullerton" w:date="2020-09-01T08:14:00Z">
                   <w:r>
                     <w:rPr>
                       <w:rFonts w:ascii="Arial" w:hAnsi="Arial"/>
@@ -12137,7 +12490,7 @@
                     <w:delText>CA-IPP</w:delText>
                   </w:r>
                 </w:del>
-                <w:ins w:id="62" w:author="Jacob Fullerton" w:date="2020-09-01T08:14:00Z">
+                <w:ins w:id="109" w:author="Jacob Fullerton" w:date="2020-09-01T08:14:00Z">
                   <w:r>
                     <w:rPr>
                       <w:rFonts w:ascii="Arial" w:hAnsi="Arial"/>
@@ -12197,7 +12550,7 @@
                 <w:text/>
               </w:sdtPr>
               <w:sdtContent>
-                <w:del w:id="63" w:author="Jacob Fullerton" w:date="2020-09-01T08:14:00Z">
+                <w:del w:id="110" w:author="Jacob Fullerton" w:date="2020-09-01T08:14:00Z">
                   <w:r>
                     <w:rPr>
                       <w:rFonts w:ascii="Arial" w:hAnsi="Arial"/>
@@ -12208,7 +12561,7 @@
                     <w:delText>CA-IPP</w:delText>
                   </w:r>
                 </w:del>
-                <w:ins w:id="64" w:author="Jacob Fullerton" w:date="2020-09-01T08:14:00Z">
+                <w:ins w:id="111" w:author="Jacob Fullerton" w:date="2020-09-01T08:14:00Z">
                   <w:r>
                     <w:rPr>
                       <w:rFonts w:ascii="Arial" w:hAnsi="Arial"/>
@@ -14124,7 +14477,7 @@
           <w:text/>
         </w:sdtPr>
         <w:sdtContent>
-          <w:del w:id="65" w:author="Jacob Fullerton" w:date="2020-09-01T08:14:00Z">
+          <w:del w:id="112" w:author="Jacob Fullerton" w:date="2020-09-01T08:14:00Z">
             <w:r>
               <w:rPr>
                 <w:b/>
@@ -14134,7 +14487,7 @@
               <w:delText>CA-IPP</w:delText>
             </w:r>
           </w:del>
-          <w:ins w:id="66" w:author="Jacob Fullerton" w:date="2020-09-01T08:14:00Z">
+          <w:ins w:id="113" w:author="Jacob Fullerton" w:date="2020-09-01T08:14:00Z">
             <w:r>
               <w:rPr>
                 <w:b/>
@@ -14425,7 +14778,7 @@
           <w:bCs/>
         </w:rPr>
       </w:pPr>
-      <w:bookmarkStart w:id="67" w:name="_Ref33082828"/>
+      <w:bookmarkStart w:id="114" w:name="_Ref33082828"/>
       <w:r>
         <w:t xml:space="preserve">Appendix </w:t>
       </w:r>
@@ -14437,7 +14790,7 @@
           <w:t>A</w:t>
         </w:r>
       </w:fldSimple>
-      <w:bookmarkEnd w:id="67"/>
+      <w:bookmarkEnd w:id="114"/>
     </w:p>
     <w:p>
       <w:pPr>
@@ -14530,12 +14883,12 @@
           <w:text/>
         </w:sdtPr>
         <w:sdtContent>
-          <w:del w:id="68" w:author="Jacob Fullerton" w:date="2020-09-01T08:14:00Z">
+          <w:del w:id="115" w:author="Jacob Fullerton" w:date="2020-09-01T08:14:00Z">
             <w:r>
               <w:delText>CA-IPP</w:delText>
             </w:r>
           </w:del>
-          <w:ins w:id="69" w:author="Jacob Fullerton" w:date="2020-09-01T08:14:00Z">
+          <w:ins w:id="116" w:author="Jacob Fullerton" w:date="2020-09-01T08:14:00Z">
             <w:r>
               <w:t>CIE-IPP</w:t>
             </w:r>
@@ -14601,12 +14954,12 @@
           <w:text/>
         </w:sdtPr>
         <w:sdtContent>
-          <w:del w:id="70" w:author="Jacob Fullerton" w:date="2020-09-01T08:14:00Z">
+          <w:del w:id="117" w:author="Jacob Fullerton" w:date="2020-09-01T08:14:00Z">
             <w:r>
               <w:delText>CA-IPP</w:delText>
             </w:r>
           </w:del>
-          <w:ins w:id="71" w:author="Jacob Fullerton" w:date="2020-09-01T08:14:00Z">
+          <w:ins w:id="118" w:author="Jacob Fullerton" w:date="2020-09-01T08:14:00Z">
             <w:r>
               <w:t>CIE-IPP</w:t>
             </w:r>
@@ -15050,7 +15403,7 @@
                 <w:text/>
               </w:sdtPr>
               <w:sdtContent>
-                <w:del w:id="72" w:author="Jacob Fullerton" w:date="2020-09-01T08:14:00Z">
+                <w:del w:id="119" w:author="Jacob Fullerton" w:date="2020-09-01T08:14:00Z">
                   <w:r>
                     <w:rPr>
                       <w:rFonts w:ascii="Arial" w:hAnsi="Arial"/>
@@ -15061,7 +15414,7 @@
                     <w:delText>CA-IPP</w:delText>
                   </w:r>
                 </w:del>
-                <w:ins w:id="73" w:author="Jacob Fullerton" w:date="2020-09-01T08:14:00Z">
+                <w:ins w:id="120" w:author="Jacob Fullerton" w:date="2020-09-01T08:14:00Z">
                   <w:r>
                     <w:rPr>
                       <w:rFonts w:ascii="Arial" w:hAnsi="Arial"/>
@@ -15139,7 +15492,7 @@
                 <w:text/>
               </w:sdtPr>
               <w:sdtContent>
-                <w:del w:id="74" w:author="Jacob Fullerton" w:date="2020-09-01T08:14:00Z">
+                <w:del w:id="121" w:author="Jacob Fullerton" w:date="2020-09-01T08:14:00Z">
                   <w:r>
                     <w:rPr>
                       <w:rFonts w:ascii="Arial" w:hAnsi="Arial"/>
@@ -15150,7 +15503,7 @@
                     <w:delText>CA-IPP</w:delText>
                   </w:r>
                 </w:del>
-                <w:ins w:id="75" w:author="Jacob Fullerton" w:date="2020-09-01T08:14:00Z">
+                <w:ins w:id="122" w:author="Jacob Fullerton" w:date="2020-09-01T08:14:00Z">
                   <w:r>
                     <w:rPr>
                       <w:rFonts w:ascii="Arial" w:hAnsi="Arial"/>
@@ -15226,7 +15579,7 @@
                 <w:text/>
               </w:sdtPr>
               <w:sdtContent>
-                <w:del w:id="76" w:author="Jacob Fullerton" w:date="2020-09-01T08:14:00Z">
+                <w:del w:id="123" w:author="Jacob Fullerton" w:date="2020-09-01T08:14:00Z">
                   <w:r>
                     <w:rPr>
                       <w:rFonts w:ascii="Arial" w:hAnsi="Arial"/>
@@ -15237,7 +15590,7 @@
                     <w:delText>CA-IPP</w:delText>
                   </w:r>
                 </w:del>
-                <w:ins w:id="77" w:author="Jacob Fullerton" w:date="2020-09-01T08:14:00Z">
+                <w:ins w:id="124" w:author="Jacob Fullerton" w:date="2020-09-01T08:14:00Z">
                   <w:r>
                     <w:rPr>
                       <w:rFonts w:ascii="Arial" w:hAnsi="Arial"/>
@@ -16254,7 +16607,7 @@
                 <w:text/>
               </w:sdtPr>
               <w:sdtContent>
-                <w:del w:id="78" w:author="Jacob Fullerton" w:date="2020-09-01T08:14:00Z">
+                <w:del w:id="125" w:author="Jacob Fullerton" w:date="2020-09-01T08:14:00Z">
                   <w:r>
                     <w:rPr>
                       <w:rFonts w:ascii="Arial" w:hAnsi="Arial"/>
@@ -16265,7 +16618,7 @@
                     <w:delText>CA-IPP</w:delText>
                   </w:r>
                 </w:del>
-                <w:ins w:id="79" w:author="Jacob Fullerton" w:date="2020-09-01T08:14:00Z">
+                <w:ins w:id="126" w:author="Jacob Fullerton" w:date="2020-09-01T08:14:00Z">
                   <w:r>
                     <w:rPr>
                       <w:rFonts w:ascii="Arial" w:hAnsi="Arial"/>
@@ -16500,7 +16853,7 @@
                 <w:text/>
               </w:sdtPr>
               <w:sdtContent>
-                <w:del w:id="80" w:author="Jacob Fullerton" w:date="2020-09-01T08:14:00Z">
+                <w:del w:id="127" w:author="Jacob Fullerton" w:date="2020-09-01T08:14:00Z">
                   <w:r>
                     <w:rPr>
                       <w:rFonts w:ascii="Arial" w:hAnsi="Arial"/>
@@ -16511,7 +16864,7 @@
                     <w:delText>CA-IPP</w:delText>
                   </w:r>
                 </w:del>
-                <w:ins w:id="81" w:author="Jacob Fullerton" w:date="2020-09-01T08:14:00Z">
+                <w:ins w:id="128" w:author="Jacob Fullerton" w:date="2020-09-01T08:14:00Z">
                   <w:r>
                     <w:rPr>
                       <w:rFonts w:ascii="Arial" w:hAnsi="Arial"/>
@@ -16751,7 +17104,7 @@
                 <w:text/>
               </w:sdtPr>
               <w:sdtContent>
-                <w:del w:id="82" w:author="Jacob Fullerton" w:date="2020-09-01T08:14:00Z">
+                <w:del w:id="129" w:author="Jacob Fullerton" w:date="2020-09-01T08:14:00Z">
                   <w:r>
                     <w:rPr>
                       <w:rFonts w:ascii="Arial" w:hAnsi="Arial"/>
@@ -16762,7 +17115,7 @@
                     <w:delText>CA-IPP</w:delText>
                   </w:r>
                 </w:del>
-                <w:ins w:id="83" w:author="Jacob Fullerton" w:date="2020-09-01T08:14:00Z">
+                <w:ins w:id="130" w:author="Jacob Fullerton" w:date="2020-09-01T08:14:00Z">
                   <w:r>
                     <w:rPr>
                       <w:rFonts w:ascii="Arial" w:hAnsi="Arial"/>
@@ -17011,7 +17364,7 @@
                 <w:text/>
               </w:sdtPr>
               <w:sdtContent>
-                <w:del w:id="84" w:author="Jacob Fullerton" w:date="2020-09-01T08:14:00Z">
+                <w:del w:id="131" w:author="Jacob Fullerton" w:date="2020-09-01T08:14:00Z">
                   <w:r>
                     <w:rPr>
                       <w:rFonts w:ascii="Arial" w:hAnsi="Arial"/>
@@ -17022,7 +17375,7 @@
                     <w:delText>CA-IPP</w:delText>
                   </w:r>
                 </w:del>
-                <w:ins w:id="85" w:author="Jacob Fullerton" w:date="2020-09-01T08:14:00Z">
+                <w:ins w:id="132" w:author="Jacob Fullerton" w:date="2020-09-01T08:14:00Z">
                   <w:r>
                     <w:rPr>
                       <w:rFonts w:ascii="Arial" w:hAnsi="Arial"/>
@@ -17194,7 +17547,7 @@
                 <w:text/>
               </w:sdtPr>
               <w:sdtContent>
-                <w:del w:id="86" w:author="Jacob Fullerton" w:date="2020-09-01T08:14:00Z">
+                <w:del w:id="133" w:author="Jacob Fullerton" w:date="2020-09-01T08:14:00Z">
                   <w:r>
                     <w:rPr>
                       <w:rFonts w:ascii="Arial" w:hAnsi="Arial"/>
@@ -17205,7 +17558,7 @@
                     <w:delText>CA-IPP</w:delText>
                   </w:r>
                 </w:del>
-                <w:ins w:id="87" w:author="Jacob Fullerton" w:date="2020-09-01T08:14:00Z">
+                <w:ins w:id="134" w:author="Jacob Fullerton" w:date="2020-09-01T08:14:00Z">
                   <w:r>
                     <w:rPr>
                       <w:rFonts w:ascii="Arial" w:hAnsi="Arial"/>
@@ -17283,7 +17636,7 @@
                 <w:text/>
               </w:sdtPr>
               <w:sdtContent>
-                <w:del w:id="88" w:author="Jacob Fullerton" w:date="2020-09-01T08:14:00Z">
+                <w:del w:id="135" w:author="Jacob Fullerton" w:date="2020-09-01T08:14:00Z">
                   <w:r>
                     <w:rPr>
                       <w:rFonts w:ascii="Arial" w:hAnsi="Arial"/>
@@ -17294,7 +17647,7 @@
                     <w:delText>CA-IPP</w:delText>
                   </w:r>
                 </w:del>
-                <w:ins w:id="89" w:author="Jacob Fullerton" w:date="2020-09-01T08:14:00Z">
+                <w:ins w:id="136" w:author="Jacob Fullerton" w:date="2020-09-01T08:14:00Z">
                   <w:r>
                     <w:rPr>
                       <w:rFonts w:ascii="Arial" w:hAnsi="Arial"/>
@@ -17354,7 +17707,7 @@
                 <w:text/>
               </w:sdtPr>
               <w:sdtContent>
-                <w:del w:id="90" w:author="Jacob Fullerton" w:date="2020-09-01T08:14:00Z">
+                <w:del w:id="137" w:author="Jacob Fullerton" w:date="2020-09-01T08:14:00Z">
                   <w:r>
                     <w:rPr>
                       <w:rFonts w:ascii="Arial" w:hAnsi="Arial"/>
@@ -17365,7 +17718,7 @@
                     <w:delText>CA-IPP</w:delText>
                   </w:r>
                 </w:del>
-                <w:ins w:id="91" w:author="Jacob Fullerton" w:date="2020-09-01T08:14:00Z">
+                <w:ins w:id="138" w:author="Jacob Fullerton" w:date="2020-09-01T08:14:00Z">
                   <w:r>
                     <w:rPr>
                       <w:rFonts w:ascii="Arial" w:hAnsi="Arial"/>
@@ -18283,7 +18636,7 @@
                 <w:text/>
               </w:sdtPr>
               <w:sdtContent>
-                <w:del w:id="92" w:author="Jacob Fullerton" w:date="2020-09-01T08:14:00Z">
+                <w:del w:id="139" w:author="Jacob Fullerton" w:date="2020-09-01T08:14:00Z">
                   <w:r>
                     <w:rPr>
                       <w:rFonts w:ascii="Arial" w:hAnsi="Arial"/>
@@ -18294,7 +18647,7 @@
                     <w:delText>CA-IPP</w:delText>
                   </w:r>
                 </w:del>
-                <w:ins w:id="93" w:author="Jacob Fullerton" w:date="2020-09-01T08:14:00Z">
+                <w:ins w:id="140" w:author="Jacob Fullerton" w:date="2020-09-01T08:14:00Z">
                   <w:r>
                     <w:rPr>
                       <w:rFonts w:ascii="Arial" w:hAnsi="Arial"/>
@@ -18380,7 +18733,7 @@
                 <w:text/>
               </w:sdtPr>
               <w:sdtContent>
-                <w:del w:id="94" w:author="Jacob Fullerton" w:date="2020-09-01T08:14:00Z">
+                <w:del w:id="141" w:author="Jacob Fullerton" w:date="2020-09-01T08:14:00Z">
                   <w:r>
                     <w:rPr>
                       <w:rFonts w:ascii="Arial" w:hAnsi="Arial"/>
@@ -18391,7 +18744,7 @@
                     <w:delText>CA-IPP</w:delText>
                   </w:r>
                 </w:del>
-                <w:ins w:id="95" w:author="Jacob Fullerton" w:date="2020-09-01T08:14:00Z">
+                <w:ins w:id="142" w:author="Jacob Fullerton" w:date="2020-09-01T08:14:00Z">
                   <w:r>
                     <w:rPr>
                       <w:rFonts w:ascii="Arial" w:hAnsi="Arial"/>
@@ -18451,7 +18804,7 @@
                 <w:text/>
               </w:sdtPr>
               <w:sdtContent>
-                <w:del w:id="96" w:author="Jacob Fullerton" w:date="2020-09-01T08:14:00Z">
+                <w:del w:id="143" w:author="Jacob Fullerton" w:date="2020-09-01T08:14:00Z">
                   <w:r>
                     <w:rPr>
                       <w:rFonts w:ascii="Arial" w:hAnsi="Arial"/>
@@ -18462,7 +18815,7 @@
                     <w:delText>CA-IPP</w:delText>
                   </w:r>
                 </w:del>
-                <w:ins w:id="97" w:author="Jacob Fullerton" w:date="2020-09-01T08:14:00Z">
+                <w:ins w:id="144" w:author="Jacob Fullerton" w:date="2020-09-01T08:14:00Z">
                   <w:r>
                     <w:rPr>
                       <w:rFonts w:ascii="Arial" w:hAnsi="Arial"/>
@@ -19776,7 +20129,7 @@
                 <w:text/>
               </w:sdtPr>
               <w:sdtContent>
-                <w:del w:id="98" w:author="Jacob Fullerton" w:date="2020-09-01T08:14:00Z">
+                <w:del w:id="145" w:author="Jacob Fullerton" w:date="2020-09-01T08:14:00Z">
                   <w:r>
                     <w:rPr>
                       <w:rFonts w:ascii="Arial" w:hAnsi="Arial"/>
@@ -19787,7 +20140,7 @@
                     <w:delText>CA-IPP</w:delText>
                   </w:r>
                 </w:del>
-                <w:ins w:id="99" w:author="Jacob Fullerton" w:date="2020-09-01T08:14:00Z">
+                <w:ins w:id="146" w:author="Jacob Fullerton" w:date="2020-09-01T08:14:00Z">
                   <w:r>
                     <w:rPr>
                       <w:rFonts w:ascii="Arial" w:hAnsi="Arial"/>
@@ -19865,7 +20218,7 @@
                 <w:text/>
               </w:sdtPr>
               <w:sdtContent>
-                <w:del w:id="100" w:author="Jacob Fullerton" w:date="2020-09-01T08:14:00Z">
+                <w:del w:id="147" w:author="Jacob Fullerton" w:date="2020-09-01T08:14:00Z">
                   <w:r>
                     <w:rPr>
                       <w:rFonts w:ascii="Arial" w:hAnsi="Arial"/>
@@ -19876,7 +20229,7 @@
                     <w:delText>CA-IPP</w:delText>
                   </w:r>
                 </w:del>
-                <w:ins w:id="101" w:author="Jacob Fullerton" w:date="2020-09-01T08:14:00Z">
+                <w:ins w:id="148" w:author="Jacob Fullerton" w:date="2020-09-01T08:14:00Z">
                   <w:r>
                     <w:rPr>
                       <w:rFonts w:ascii="Arial" w:hAnsi="Arial"/>
@@ -19952,7 +20305,7 @@
                 <w:text/>
               </w:sdtPr>
               <w:sdtContent>
-                <w:del w:id="102" w:author="Jacob Fullerton" w:date="2020-09-01T08:14:00Z">
+                <w:del w:id="149" w:author="Jacob Fullerton" w:date="2020-09-01T08:14:00Z">
                   <w:r>
                     <w:rPr>
                       <w:rFonts w:ascii="Arial" w:hAnsi="Arial"/>
@@ -19963,7 +20316,7 @@
                     <w:delText>CA-IPP</w:delText>
                   </w:r>
                 </w:del>
-                <w:ins w:id="103" w:author="Jacob Fullerton" w:date="2020-09-01T08:14:00Z">
+                <w:ins w:id="150" w:author="Jacob Fullerton" w:date="2020-09-01T08:14:00Z">
                   <w:r>
                     <w:rPr>
                       <w:rFonts w:ascii="Arial" w:hAnsi="Arial"/>
@@ -20503,7 +20856,7 @@
                 <w:text/>
               </w:sdtPr>
               <w:sdtContent>
-                <w:del w:id="104" w:author="Jacob Fullerton" w:date="2020-09-01T08:14:00Z">
+                <w:del w:id="151" w:author="Jacob Fullerton" w:date="2020-09-01T08:14:00Z">
                   <w:r>
                     <w:rPr>
                       <w:rFonts w:ascii="Arial" w:hAnsi="Arial"/>
@@ -20514,7 +20867,7 @@
                     <w:delText>CA-IPP</w:delText>
                   </w:r>
                 </w:del>
-                <w:ins w:id="105" w:author="Jacob Fullerton" w:date="2020-09-01T08:14:00Z">
+                <w:ins w:id="152" w:author="Jacob Fullerton" w:date="2020-09-01T08:14:00Z">
                   <w:r>
                     <w:rPr>
                       <w:rFonts w:ascii="Arial" w:hAnsi="Arial"/>
@@ -25720,6 +26073,7 @@
     <w:rsid w:val="00226593"/>
     <w:rsid w:val="0039400B"/>
     <w:rsid w:val="00437290"/>
+    <w:rsid w:val="00565015"/>
     <w:rsid w:val="005C11DF"/>
     <w:rsid w:val="006C19CD"/>
     <w:rsid w:val="0070296C"/>
@@ -26822,16 +27176,15 @@
 </file>
 
 <file path=customXml/item1.xml><?xml version="1.0" encoding="utf-8"?>
-<b:Sources xmlns:b="http://schemas.openxmlformats.org/officeDocument/2006/bibliography" xmlns="http://schemas.openxmlformats.org/officeDocument/2006/bibliography" SelectedStyle="\APASixthEditionOfficeOnline.xsl" StyleName="APA" Version="6"/>
+<?mso-contentType ?>
+<FormTemplates xmlns="http://schemas.microsoft.com/sharepoint/v3/contenttype/forms">
+  <Display>DocumentLibraryForm</Display>
+  <Edit>DocumentLibraryForm</Edit>
+  <New>DocumentLibraryForm</New>
+</FormTemplates>
 </file>
 
 <file path=customXml/item2.xml><?xml version="1.0" encoding="utf-8"?>
-<p:properties xmlns:p="http://schemas.microsoft.com/office/2006/metadata/properties" xmlns:xsi="http://www.w3.org/2001/XMLSchema-instance" xmlns:pc="http://schemas.microsoft.com/office/infopath/2007/PartnerControls">
-  <documentManagement/>
-</p:properties>
-</file>
-
-<file path=customXml/item3.xml><?xml version="1.0" encoding="utf-8"?>
 <ct:contentTypeSchema xmlns:ct="http://schemas.microsoft.com/office/2006/metadata/contentType" xmlns:ma="http://schemas.microsoft.com/office/2006/metadata/properties/metaAttributes" ct:_="" ma:_="" ma:contentTypeName="Document" ma:contentTypeID="0x010100092ED8BFBE6B3A4EA77F2F6C3B7D5F03" ma:contentTypeVersion="8" ma:contentTypeDescription="Create a new document." ma:contentTypeScope="" ma:versionID="796696fc8e9b9101acb13fc7b732803f">
   <xsd:schema xmlns:xsd="http://www.w3.org/2001/XMLSchema" xmlns:xs="http://www.w3.org/2001/XMLSchema" xmlns:p="http://schemas.microsoft.com/office/2006/metadata/properties" xmlns:ns2="786b8faf-106f-4958-a2b4-f779ae144ea5" targetNamespace="http://schemas.microsoft.com/office/2006/metadata/properties" ma:root="true" ma:fieldsID="7e5bcc9bcf80405593e224788f38d223" ns2:_="">
     <xsd:import namespace="786b8faf-106f-4958-a2b4-f779ae144ea5"/>
@@ -27003,33 +27356,25 @@
 </ct:contentTypeSchema>
 </file>
 
+<file path=customXml/item3.xml><?xml version="1.0" encoding="utf-8"?>
+<p:properties xmlns:p="http://schemas.microsoft.com/office/2006/metadata/properties" xmlns:xsi="http://www.w3.org/2001/XMLSchema-instance" xmlns:pc="http://schemas.microsoft.com/office/infopath/2007/PartnerControls">
+  <documentManagement/>
+</p:properties>
+</file>
+
 <file path=customXml/item4.xml><?xml version="1.0" encoding="utf-8"?>
-<?mso-contentType ?>
-<FormTemplates xmlns="http://schemas.microsoft.com/sharepoint/v3/contenttype/forms">
-  <Display>DocumentLibraryForm</Display>
-  <Edit>DocumentLibraryForm</Edit>
-  <New>DocumentLibraryForm</New>
-</FormTemplates>
+<b:Sources xmlns:b="http://schemas.openxmlformats.org/officeDocument/2006/bibliography" xmlns="http://schemas.openxmlformats.org/officeDocument/2006/bibliography" SelectedStyle="\APASixthEditionOfficeOnline.xsl" StyleName="APA" Version="6"/>
 </file>
 
 <file path=customXml/itemProps1.xml><?xml version="1.0" encoding="utf-8"?>
-<ds:datastoreItem xmlns:ds="http://schemas.openxmlformats.org/officeDocument/2006/customXml" ds:itemID="{2720F218-8B4B-4A5E-8C27-4CA0B85B0CEC}">
+<ds:datastoreItem xmlns:ds="http://schemas.openxmlformats.org/officeDocument/2006/customXml" ds:itemID="{8D42678C-F8F3-49FD-9D71-B1240709B3FD}">
   <ds:schemaRefs>
-    <ds:schemaRef ds:uri="http://schemas.openxmlformats.org/officeDocument/2006/bibliography"/>
+    <ds:schemaRef ds:uri="http://schemas.microsoft.com/sharepoint/v3/contenttype/forms"/>
   </ds:schemaRefs>
 </ds:datastoreItem>
 </file>
 
 <file path=customXml/itemProps2.xml><?xml version="1.0" encoding="utf-8"?>
-<ds:datastoreItem xmlns:ds="http://schemas.openxmlformats.org/officeDocument/2006/customXml" ds:itemID="{E06CAFCD-6133-4BF3-A671-56544DC9D586}">
-  <ds:schemaRefs>
-    <ds:schemaRef ds:uri="http://schemas.microsoft.com/office/2006/metadata/properties"/>
-    <ds:schemaRef ds:uri="http://schemas.microsoft.com/office/infopath/2007/PartnerControls"/>
-  </ds:schemaRefs>
-</ds:datastoreItem>
-</file>
-
-<file path=customXml/itemProps3.xml><?xml version="1.0" encoding="utf-8"?>
 <ds:datastoreItem xmlns:ds="http://schemas.openxmlformats.org/officeDocument/2006/customXml" ds:itemID="{1FAACE68-BB26-42D3-BF86-4B60A8669896}">
   <ds:schemaRefs>
     <ds:schemaRef ds:uri="http://schemas.microsoft.com/office/2006/metadata/contentType"/>
@@ -27047,10 +27392,19 @@
 </ds:datastoreItem>
 </file>
 
+<file path=customXml/itemProps3.xml><?xml version="1.0" encoding="utf-8"?>
+<ds:datastoreItem xmlns:ds="http://schemas.openxmlformats.org/officeDocument/2006/customXml" ds:itemID="{E06CAFCD-6133-4BF3-A671-56544DC9D586}">
+  <ds:schemaRefs>
+    <ds:schemaRef ds:uri="http://schemas.microsoft.com/office/2006/metadata/properties"/>
+    <ds:schemaRef ds:uri="http://schemas.microsoft.com/office/infopath/2007/PartnerControls"/>
+  </ds:schemaRefs>
+</ds:datastoreItem>
+</file>
+
 <file path=customXml/itemProps4.xml><?xml version="1.0" encoding="utf-8"?>
-<ds:datastoreItem xmlns:ds="http://schemas.openxmlformats.org/officeDocument/2006/customXml" ds:itemID="{8D42678C-F8F3-49FD-9D71-B1240709B3FD}">
+<ds:datastoreItem xmlns:ds="http://schemas.openxmlformats.org/officeDocument/2006/customXml" ds:itemID="{2720F218-8B4B-4A5E-8C27-4CA0B85B0CEC}">
   <ds:schemaRefs>
-    <ds:schemaRef ds:uri="http://schemas.microsoft.com/sharepoint/v3/contenttype/forms"/>
+    <ds:schemaRef ds:uri="http://schemas.openxmlformats.org/officeDocument/2006/bibliography"/>
   </ds:schemaRefs>
 </ds:datastoreItem>
 </file>
</xml_diff>

<commit_message>
Starting work on the tracibility matrix of the document and modified the script to remove the semi-arbitrary 'FR-#' statements, replacing them with longer, more descriptive codes to help with clarity in the checking output.
</commit_message>
<xml_diff>
--- a/docs/cie-ipp/00_cie-ipp_cie-ipp.pl_CACIE_Tools_ctp.docx
+++ b/docs/cie-ipp/00_cie-ipp_cie-ipp.pl_CACIE_Tools_ctp.docx
@@ -1429,7 +1429,29 @@
         <w:rPr>
           <w:rFonts w:ascii="Arial" w:hAnsi="Arial" w:cs="Arial"/>
         </w:rPr>
-        <w:t xml:space="preserve">FR-6:   </w:t>
+        <w:t>FR-</w:t>
+      </w:r>
+      <w:del w:id="54" w:author="Jacob Fullerton" w:date="2020-09-03T16:04:00Z">
+        <w:r>
+          <w:rPr>
+            <w:rFonts w:ascii="Arial" w:hAnsi="Arial" w:cs="Arial"/>
+          </w:rPr>
+          <w:delText>6</w:delText>
+        </w:r>
+      </w:del>
+      <w:ins w:id="55" w:author="Jacob Fullerton" w:date="2020-09-03T16:04:00Z">
+        <w:r>
+          <w:rPr>
+            <w:rFonts w:ascii="Arial" w:hAnsi="Arial" w:cs="Arial"/>
+          </w:rPr>
+          <w:t>7</w:t>
+        </w:r>
+      </w:ins>
+      <w:r>
+        <w:rPr>
+          <w:rFonts w:ascii="Arial" w:hAnsi="Arial" w:cs="Arial"/>
+        </w:rPr>
+        <w:t xml:space="preserve">:   </w:t>
       </w:r>
       <w:r>
         <w:rPr>
@@ -1470,13 +1492,13 @@
       <w:pPr>
         <w:pStyle w:val="H1bodytext"/>
         <w:rPr>
-          <w:del w:id="54" w:author="Jacob Fullerton" w:date="2020-09-03T10:57:00Z"/>
+          <w:del w:id="56" w:author="Jacob Fullerton" w:date="2020-09-03T10:57:00Z"/>
           <w:rFonts w:ascii="Arial" w:hAnsi="Arial" w:cs="Arial"/>
         </w:rPr>
       </w:pPr>
-      <w:bookmarkStart w:id="55" w:name="_Hlk35497990"/>
+      <w:bookmarkStart w:id="57" w:name="_Hlk35497990"/>
       <w:bookmarkEnd w:id="33"/>
-      <w:del w:id="56" w:author="Jacob Fullerton" w:date="2020-09-03T10:57:00Z">
+      <w:del w:id="58" w:author="Jacob Fullerton" w:date="2020-09-03T10:57:00Z">
         <w:r>
           <w:rPr>
             <w:rFonts w:ascii="Arial" w:hAnsi="Arial" w:cs="Arial"/>
@@ -1520,11 +1542,11 @@
         <w:pStyle w:val="H1bodytext"/>
         <w:ind w:left="1440" w:hanging="720"/>
         <w:rPr>
-          <w:del w:id="57" w:author="Jacob Fullerton" w:date="2020-09-03T10:57:00Z"/>
+          <w:del w:id="59" w:author="Jacob Fullerton" w:date="2020-09-03T10:57:00Z"/>
           <w:rFonts w:ascii="Arial" w:hAnsi="Arial" w:cs="Arial"/>
         </w:rPr>
       </w:pPr>
-      <w:del w:id="58" w:author="Jacob Fullerton" w:date="2020-09-03T10:57:00Z">
+      <w:del w:id="60" w:author="Jacob Fullerton" w:date="2020-09-03T10:57:00Z">
         <w:r>
           <w:rPr>
             <w:rFonts w:ascii="Arial" w:hAnsi="Arial" w:cs="Arial"/>
@@ -1546,7 +1568,7 @@
           <w:delText xml:space="preserve"> types should be assigned the waste type “Solid Release Series”. All remaining records in the </w:delText>
         </w:r>
       </w:del>
-      <w:customXmlDelRangeStart w:id="59" w:author="Jacob Fullerton" w:date="2020-09-03T10:57:00Z"/>
+      <w:customXmlDelRangeStart w:id="61" w:author="Jacob Fullerton" w:date="2020-09-03T10:57:00Z"/>
       <w:sdt>
         <w:sdtPr>
           <w:rPr>
@@ -1562,8 +1584,8 @@
           <w:text/>
         </w:sdtPr>
         <w:sdtContent>
-          <w:customXmlDelRangeEnd w:id="59"/>
-          <w:del w:id="60" w:author="Jacob Fullerton" w:date="2020-09-01T08:14:00Z">
+          <w:customXmlDelRangeEnd w:id="61"/>
+          <w:del w:id="62" w:author="Jacob Fullerton" w:date="2020-09-01T08:14:00Z">
             <w:r>
               <w:rPr>
                 <w:rFonts w:ascii="Arial" w:hAnsi="Arial"/>
@@ -1571,11 +1593,11 @@
               <w:delText>CA-IPP</w:delText>
             </w:r>
           </w:del>
-          <w:customXmlDelRangeStart w:id="61" w:author="Jacob Fullerton" w:date="2020-09-03T10:57:00Z"/>
+          <w:customXmlDelRangeStart w:id="63" w:author="Jacob Fullerton" w:date="2020-09-03T10:57:00Z"/>
         </w:sdtContent>
       </w:sdt>
-      <w:customXmlDelRangeEnd w:id="61"/>
-      <w:del w:id="62" w:author="Jacob Fullerton" w:date="2020-09-03T10:57:00Z">
+      <w:customXmlDelRangeEnd w:id="63"/>
+      <w:del w:id="64" w:author="Jacob Fullerton" w:date="2020-09-03T10:57:00Z">
         <w:r>
           <w:rPr>
             <w:rFonts w:ascii="Arial" w:hAnsi="Arial" w:cs="Arial"/>
@@ -1584,7 +1606,7 @@
         </w:r>
       </w:del>
     </w:p>
-    <w:bookmarkEnd w:id="55"/>
+    <w:bookmarkEnd w:id="57"/>
     <w:p>
       <w:pPr>
         <w:pStyle w:val="Heading1"/>
@@ -1638,12 +1660,12 @@
       <w:pPr>
         <w:pStyle w:val="Heading1"/>
       </w:pPr>
-      <w:bookmarkStart w:id="63" w:name="_Ref36019339"/>
+      <w:bookmarkStart w:id="65" w:name="_Ref36019339"/>
       <w:r>
         <w:lastRenderedPageBreak/>
         <w:t>Software Design Description</w:t>
       </w:r>
-      <w:bookmarkEnd w:id="63"/>
+      <w:bookmarkEnd w:id="65"/>
     </w:p>
     <w:p>
       <w:pPr>
@@ -1709,8 +1731,24 @@
         <w:rPr>
           <w:rFonts w:ascii="Arial" w:hAnsi="Arial"/>
         </w:rPr>
-        <w:t xml:space="preserve"> ca-ipp.pl [1] [2] [3] [4] [5] [6] [7] [8]</w:t>
-      </w:r>
+        <w:t xml:space="preserve"> ca-ipp.pl [1] [2] [3] [4] [5]</w:t>
+      </w:r>
+      <w:ins w:id="66" w:author="Jacob Fullerton" w:date="2020-09-03T11:22:00Z">
+        <w:r>
+          <w:rPr>
+            <w:rFonts w:ascii="Arial" w:hAnsi="Arial"/>
+          </w:rPr>
+          <w:t xml:space="preserve"> [6]</w:t>
+        </w:r>
+      </w:ins>
+      <w:del w:id="67" w:author="Jacob Fullerton" w:date="2020-09-03T11:22:00Z">
+        <w:r>
+          <w:rPr>
+            <w:rFonts w:ascii="Arial" w:hAnsi="Arial"/>
+          </w:rPr>
+          <w:delText xml:space="preserve"> [6] [7] [8]</w:delText>
+        </w:r>
+      </w:del>
     </w:p>
     <w:p>
       <w:pPr>
@@ -1863,8 +1901,62 @@
         <w:rPr>
           <w:rFonts w:ascii="Arial" w:hAnsi="Arial"/>
         </w:rPr>
-        <w:t>File path (including file name and extension) to the chemical inventory file (for CA applications, using “none” to exclude)</w:t>
-      </w:r>
+        <w:t xml:space="preserve">File path (including file name and extension) to the </w:t>
+      </w:r>
+      <w:r>
+        <w:rPr>
+          <w:rFonts w:ascii="Arial" w:hAnsi="Arial"/>
+          <w:b/>
+          <w:bCs/>
+          <w:rPrChange w:id="68" w:author="Jacob Fullerton" w:date="2020-09-03T11:25:00Z">
+            <w:rPr>
+              <w:rFonts w:ascii="Arial" w:hAnsi="Arial"/>
+            </w:rPr>
+          </w:rPrChange>
+        </w:rPr>
+        <w:t>chemical inventory</w:t>
+      </w:r>
+      <w:r>
+        <w:rPr>
+          <w:rFonts w:ascii="Arial" w:hAnsi="Arial"/>
+        </w:rPr>
+        <w:t xml:space="preserve"> </w:t>
+      </w:r>
+      <w:ins w:id="69" w:author="Jacob Fullerton" w:date="2020-09-03T11:25:00Z">
+        <w:r>
+          <w:rPr>
+            <w:rFonts w:ascii="Arial" w:hAnsi="Arial"/>
+            <w:b/>
+            <w:bCs/>
+            <w:rPrChange w:id="70" w:author="Jacob Fullerton" w:date="2020-09-03T11:25:00Z">
+              <w:rPr>
+                <w:rFonts w:ascii="Arial" w:hAnsi="Arial"/>
+              </w:rPr>
+            </w:rPrChange>
+          </w:rPr>
+          <w:t>Release</w:t>
+        </w:r>
+        <w:r>
+          <w:rPr>
+            <w:rFonts w:ascii="Arial" w:hAnsi="Arial"/>
+          </w:rPr>
+          <w:t xml:space="preserve"> </w:t>
+        </w:r>
+      </w:ins>
+      <w:r>
+        <w:rPr>
+          <w:rFonts w:ascii="Arial" w:hAnsi="Arial"/>
+        </w:rPr>
+        <w:t>file</w:t>
+      </w:r>
+      <w:del w:id="71" w:author="Jacob Fullerton" w:date="2020-09-03T11:23:00Z">
+        <w:r>
+          <w:rPr>
+            <w:rFonts w:ascii="Arial" w:hAnsi="Arial"/>
+          </w:rPr>
+          <w:delText xml:space="preserve"> (for CA applications, using “none” to exclude)</w:delText>
+        </w:r>
+      </w:del>
     </w:p>
     <w:p>
       <w:pPr>
@@ -1875,43 +1967,46 @@
         </w:numPr>
         <w:spacing w:after="120"/>
         <w:rPr>
-          <w:rFonts w:ascii="Arial" w:hAnsi="Arial"/>
-        </w:rPr>
-      </w:pPr>
-      <w:r>
-        <w:rPr>
-          <w:rFonts w:ascii="Arial" w:hAnsi="Arial"/>
-        </w:rPr>
-        <w:t xml:space="preserve">Directory path to the </w:t>
-      </w:r>
-      <w:r>
-        <w:rPr>
-          <w:rFonts w:ascii="Arial" w:hAnsi="Arial" w:cs="Arial"/>
-          <w:b/>
-          <w:bCs/>
-        </w:rPr>
-        <w:t>Solid Waste Release</w:t>
-      </w:r>
-      <w:r>
-        <w:rPr>
-          <w:rFonts w:ascii="Arial" w:hAnsi="Arial" w:cs="Arial"/>
-          <w:b/>
-          <w:bCs/>
-        </w:rPr>
-        <w:t xml:space="preserve"> </w:t>
-      </w:r>
-      <w:r>
-        <w:rPr>
-          <w:rFonts w:ascii="Arial" w:hAnsi="Arial" w:cs="Arial"/>
-        </w:rPr>
-        <w:t>data</w:t>
-      </w:r>
-      <w:r>
-        <w:rPr>
-          <w:rFonts w:ascii="Arial" w:hAnsi="Arial" w:cs="Arial"/>
-        </w:rPr>
-        <w:t xml:space="preserve"> files</w:t>
-      </w:r>
+          <w:del w:id="72" w:author="Jacob Fullerton" w:date="2020-09-03T11:23:00Z"/>
+          <w:rFonts w:ascii="Arial" w:hAnsi="Arial"/>
+        </w:rPr>
+      </w:pPr>
+      <w:del w:id="73" w:author="Jacob Fullerton" w:date="2020-09-03T11:23:00Z">
+        <w:r>
+          <w:rPr>
+            <w:rFonts w:ascii="Arial" w:hAnsi="Arial"/>
+          </w:rPr>
+          <w:delText xml:space="preserve">Directory path to the </w:delText>
+        </w:r>
+        <w:r>
+          <w:rPr>
+            <w:rFonts w:ascii="Arial" w:hAnsi="Arial" w:cs="Arial"/>
+            <w:b/>
+            <w:bCs/>
+          </w:rPr>
+          <w:delText>Solid Waste Release</w:delText>
+        </w:r>
+        <w:r>
+          <w:rPr>
+            <w:rFonts w:ascii="Arial" w:hAnsi="Arial" w:cs="Arial"/>
+            <w:b/>
+            <w:bCs/>
+          </w:rPr>
+          <w:delText xml:space="preserve"> </w:delText>
+        </w:r>
+        <w:r>
+          <w:rPr>
+            <w:rFonts w:ascii="Arial" w:hAnsi="Arial" w:cs="Arial"/>
+          </w:rPr>
+          <w:delText>data</w:delText>
+        </w:r>
+        <w:r>
+          <w:rPr>
+            <w:rFonts w:ascii="Arial" w:hAnsi="Arial" w:cs="Arial"/>
+          </w:rPr>
+          <w:delText xml:space="preserve"> files</w:delText>
+        </w:r>
+      </w:del>
     </w:p>
     <w:p>
       <w:pPr>
@@ -1922,37 +2017,40 @@
         </w:numPr>
         <w:spacing w:after="120"/>
         <w:rPr>
-          <w:rFonts w:ascii="Arial" w:hAnsi="Arial"/>
-        </w:rPr>
-      </w:pPr>
-      <w:r>
-        <w:rPr>
-          <w:rFonts w:ascii="Arial" w:hAnsi="Arial"/>
-        </w:rPr>
-        <w:t xml:space="preserve">File path (including file name and extension) to the </w:t>
-      </w:r>
-      <w:r>
-        <w:rPr>
-          <w:rFonts w:ascii="Arial" w:hAnsi="Arial" w:cs="Arial"/>
-          <w:b/>
-          <w:bCs/>
-        </w:rPr>
-        <w:t>Solid Waste Release</w:t>
-      </w:r>
-      <w:r>
-        <w:rPr>
-          <w:rFonts w:ascii="Arial" w:hAnsi="Arial" w:cs="Arial"/>
-          <w:b/>
-          <w:bCs/>
-        </w:rPr>
-        <w:t xml:space="preserve"> </w:t>
-      </w:r>
-      <w:r>
-        <w:rPr>
-          <w:rFonts w:ascii="Arial" w:hAnsi="Arial"/>
-        </w:rPr>
-        <w:t>index/summary file</w:t>
-      </w:r>
+          <w:del w:id="74" w:author="Jacob Fullerton" w:date="2020-09-03T11:23:00Z"/>
+          <w:rFonts w:ascii="Arial" w:hAnsi="Arial"/>
+        </w:rPr>
+      </w:pPr>
+      <w:del w:id="75" w:author="Jacob Fullerton" w:date="2020-09-03T11:23:00Z">
+        <w:r>
+          <w:rPr>
+            <w:rFonts w:ascii="Arial" w:hAnsi="Arial"/>
+          </w:rPr>
+          <w:delText xml:space="preserve">File path (including file name and extension) to the </w:delText>
+        </w:r>
+        <w:r>
+          <w:rPr>
+            <w:rFonts w:ascii="Arial" w:hAnsi="Arial" w:cs="Arial"/>
+            <w:b/>
+            <w:bCs/>
+          </w:rPr>
+          <w:delText>Solid Waste Release</w:delText>
+        </w:r>
+        <w:r>
+          <w:rPr>
+            <w:rFonts w:ascii="Arial" w:hAnsi="Arial" w:cs="Arial"/>
+            <w:b/>
+            <w:bCs/>
+          </w:rPr>
+          <w:delText xml:space="preserve"> </w:delText>
+        </w:r>
+        <w:r>
+          <w:rPr>
+            <w:rFonts w:ascii="Arial" w:hAnsi="Arial"/>
+          </w:rPr>
+          <w:delText>index/summary file</w:delText>
+        </w:r>
+      </w:del>
     </w:p>
     <w:p>
       <w:pPr>
@@ -2428,7 +2526,6 @@
         <w:rPr>
           <w:rFonts w:ascii="Arial" w:hAnsi="Arial"/>
         </w:rPr>
-        <w:lastRenderedPageBreak/>
         <w:t>Sr-90</w:t>
       </w:r>
     </w:p>
@@ -2486,6 +2583,7 @@
         <w:rPr>
           <w:rFonts w:ascii="Arial" w:hAnsi="Arial"/>
         </w:rPr>
+        <w:lastRenderedPageBreak/>
         <w:t>U-233</w:t>
       </w:r>
     </w:p>
@@ -2612,21 +2710,299 @@
         </w:numPr>
         <w:spacing w:after="120"/>
         <w:rPr>
-          <w:rFonts w:ascii="Arial" w:hAnsi="Arial"/>
-        </w:rPr>
-      </w:pPr>
-      <w:r>
-        <w:rPr>
-          <w:rFonts w:ascii="Arial" w:hAnsi="Arial"/>
-        </w:rPr>
-        <w:t>“none” is provided for this version of the script</w:t>
-      </w:r>
-      <w:r>
-        <w:rPr>
-          <w:rFonts w:ascii="Arial" w:hAnsi="Arial"/>
-        </w:rPr>
-        <w:t>, which skips parsing any chemical inventory file</w:t>
-      </w:r>
+          <w:ins w:id="76" w:author="Jacob Fullerton" w:date="2020-09-03T15:38:00Z"/>
+          <w:rFonts w:ascii="Arial" w:hAnsi="Arial"/>
+        </w:rPr>
+      </w:pPr>
+      <w:ins w:id="77" w:author="Jacob Fullerton" w:date="2020-09-03T11:39:00Z">
+        <w:r>
+          <w:rPr>
+            <w:rFonts w:ascii="Arial" w:hAnsi="Arial"/>
+          </w:rPr>
+          <w:t xml:space="preserve">The </w:t>
+        </w:r>
+        <w:r>
+          <w:rPr>
+            <w:rFonts w:ascii="Arial" w:hAnsi="Arial"/>
+            <w:b/>
+            <w:bCs/>
+          </w:rPr>
+          <w:t xml:space="preserve">Chemical </w:t>
+        </w:r>
+        <w:r>
+          <w:rPr>
+            <w:rFonts w:ascii="Arial" w:hAnsi="Arial"/>
+            <w:b/>
+            <w:bCs/>
+          </w:rPr>
+          <w:t>Inventory Release</w:t>
+        </w:r>
+        <w:r>
+          <w:rPr>
+            <w:rFonts w:ascii="Arial" w:hAnsi="Arial"/>
+          </w:rPr>
+          <w:t xml:space="preserve"> </w:t>
+        </w:r>
+      </w:ins>
+      <w:ins w:id="78" w:author="Jacob Fullerton" w:date="2020-09-03T15:37:00Z">
+        <w:r>
+          <w:rPr>
+            <w:rFonts w:ascii="Arial" w:hAnsi="Arial"/>
+          </w:rPr>
+          <w:t xml:space="preserve">file is a comma-separated file with 1 header line. The column headings are </w:t>
+        </w:r>
+      </w:ins>
+      <w:ins w:id="79" w:author="Jacob Fullerton" w:date="2020-09-03T15:38:00Z">
+        <w:r>
+          <w:rPr>
+            <w:rFonts w:ascii="Arial" w:hAnsi="Arial"/>
+          </w:rPr>
+          <w:t>as follows:</w:t>
+        </w:r>
+      </w:ins>
+      <w:del w:id="80" w:author="Jacob Fullerton" w:date="2020-09-03T11:35:00Z">
+        <w:r>
+          <w:rPr>
+            <w:rFonts w:ascii="Arial" w:hAnsi="Arial"/>
+          </w:rPr>
+          <w:delText>“none” is provided for this version of the script</w:delText>
+        </w:r>
+        <w:r>
+          <w:rPr>
+            <w:rFonts w:ascii="Arial" w:hAnsi="Arial"/>
+          </w:rPr>
+          <w:delText>, which skips parsing any chemical inventory file</w:delText>
+        </w:r>
+      </w:del>
+    </w:p>
+    <w:p>
+      <w:pPr>
+        <w:pStyle w:val="H1bodytext"/>
+        <w:numPr>
+          <w:ilvl w:val="1"/>
+          <w:numId w:val="17"/>
+        </w:numPr>
+        <w:spacing w:after="120"/>
+        <w:rPr>
+          <w:ins w:id="81" w:author="Jacob Fullerton" w:date="2020-09-03T15:38:00Z"/>
+          <w:rFonts w:ascii="Arial" w:hAnsi="Arial"/>
+        </w:rPr>
+      </w:pPr>
+      <w:ins w:id="82" w:author="Jacob Fullerton" w:date="2020-09-03T15:38:00Z">
+        <w:r>
+          <w:rPr>
+            <w:rFonts w:ascii="Arial" w:hAnsi="Arial"/>
+          </w:rPr>
+          <w:t>Inventory Module</w:t>
+        </w:r>
+      </w:ins>
+    </w:p>
+    <w:p>
+      <w:pPr>
+        <w:pStyle w:val="H1bodytext"/>
+        <w:numPr>
+          <w:ilvl w:val="1"/>
+          <w:numId w:val="17"/>
+        </w:numPr>
+        <w:spacing w:after="120"/>
+        <w:rPr>
+          <w:ins w:id="83" w:author="Jacob Fullerton" w:date="2020-09-03T15:38:00Z"/>
+          <w:rFonts w:ascii="Arial" w:hAnsi="Arial"/>
+        </w:rPr>
+      </w:pPr>
+      <w:ins w:id="84" w:author="Jacob Fullerton" w:date="2020-09-03T15:38:00Z">
+        <w:r>
+          <w:rPr>
+            <w:rFonts w:ascii="Arial" w:hAnsi="Arial"/>
+          </w:rPr>
+          <w:t>SIMV2 Site Name</w:t>
+        </w:r>
+      </w:ins>
+    </w:p>
+    <w:p>
+      <w:pPr>
+        <w:pStyle w:val="H1bodytext"/>
+        <w:numPr>
+          <w:ilvl w:val="1"/>
+          <w:numId w:val="17"/>
+        </w:numPr>
+        <w:spacing w:after="120"/>
+        <w:rPr>
+          <w:ins w:id="85" w:author="Jacob Fullerton" w:date="2020-09-03T15:38:00Z"/>
+          <w:rFonts w:ascii="Arial" w:hAnsi="Arial"/>
+        </w:rPr>
+      </w:pPr>
+      <w:ins w:id="86" w:author="Jacob Fullerton" w:date="2020-09-03T15:38:00Z">
+        <w:r>
+          <w:rPr>
+            <w:rFonts w:ascii="Arial" w:hAnsi="Arial"/>
+          </w:rPr>
+          <w:t>CIE Site Name</w:t>
+        </w:r>
+      </w:ins>
+    </w:p>
+    <w:p>
+      <w:pPr>
+        <w:pStyle w:val="H1bodytext"/>
+        <w:numPr>
+          <w:ilvl w:val="1"/>
+          <w:numId w:val="17"/>
+        </w:numPr>
+        <w:spacing w:after="120"/>
+        <w:rPr>
+          <w:ins w:id="87" w:author="Jacob Fullerton" w:date="2020-09-03T15:38:00Z"/>
+          <w:rFonts w:ascii="Arial" w:hAnsi="Arial"/>
+        </w:rPr>
+      </w:pPr>
+      <w:ins w:id="88" w:author="Jacob Fullerton" w:date="2020-09-03T15:38:00Z">
+        <w:r>
+          <w:rPr>
+            <w:rFonts w:ascii="Arial" w:hAnsi="Arial"/>
+          </w:rPr>
+          <w:t>Source Type</w:t>
+        </w:r>
+      </w:ins>
+    </w:p>
+    <w:p>
+      <w:pPr>
+        <w:pStyle w:val="H1bodytext"/>
+        <w:numPr>
+          <w:ilvl w:val="1"/>
+          <w:numId w:val="17"/>
+        </w:numPr>
+        <w:spacing w:after="120"/>
+        <w:rPr>
+          <w:ins w:id="89" w:author="Jacob Fullerton" w:date="2020-09-03T15:38:00Z"/>
+          <w:rFonts w:ascii="Arial" w:hAnsi="Arial"/>
+        </w:rPr>
+      </w:pPr>
+      <w:ins w:id="90" w:author="Jacob Fullerton" w:date="2020-09-03T15:38:00Z">
+        <w:r>
+          <w:rPr>
+            <w:rFonts w:ascii="Arial" w:hAnsi="Arial"/>
+          </w:rPr>
+          <w:t>Year</w:t>
+        </w:r>
+      </w:ins>
+    </w:p>
+    <w:p>
+      <w:pPr>
+        <w:pStyle w:val="H1bodytext"/>
+        <w:numPr>
+          <w:ilvl w:val="1"/>
+          <w:numId w:val="17"/>
+        </w:numPr>
+        <w:spacing w:after="120"/>
+        <w:rPr>
+          <w:ins w:id="91" w:author="Jacob Fullerton" w:date="2020-09-03T15:38:00Z"/>
+          <w:rFonts w:ascii="Arial" w:hAnsi="Arial"/>
+        </w:rPr>
+      </w:pPr>
+      <w:ins w:id="92" w:author="Jacob Fullerton" w:date="2020-09-03T15:38:00Z">
+        <w:r>
+          <w:rPr>
+            <w:rFonts w:ascii="Arial" w:hAnsi="Arial"/>
+          </w:rPr>
+          <w:t>Volume Mean [m3]</w:t>
+        </w:r>
+      </w:ins>
+    </w:p>
+    <w:p>
+      <w:pPr>
+        <w:pStyle w:val="H1bodytext"/>
+        <w:numPr>
+          <w:ilvl w:val="1"/>
+          <w:numId w:val="17"/>
+        </w:numPr>
+        <w:spacing w:after="120"/>
+        <w:rPr>
+          <w:ins w:id="93" w:author="Jacob Fullerton" w:date="2020-09-03T15:38:00Z"/>
+          <w:rFonts w:ascii="Arial" w:hAnsi="Arial"/>
+        </w:rPr>
+      </w:pPr>
+      <w:ins w:id="94" w:author="Jacob Fullerton" w:date="2020-09-03T15:38:00Z">
+        <w:r>
+          <w:rPr>
+            <w:rFonts w:ascii="Arial" w:hAnsi="Arial"/>
+          </w:rPr>
+          <w:t>Cr [kg]</w:t>
+        </w:r>
+      </w:ins>
+    </w:p>
+    <w:p>
+      <w:pPr>
+        <w:pStyle w:val="H1bodytext"/>
+        <w:numPr>
+          <w:ilvl w:val="1"/>
+          <w:numId w:val="17"/>
+        </w:numPr>
+        <w:spacing w:after="120"/>
+        <w:rPr>
+          <w:ins w:id="95" w:author="Jacob Fullerton" w:date="2020-09-03T15:38:00Z"/>
+          <w:rFonts w:ascii="Arial" w:hAnsi="Arial"/>
+        </w:rPr>
+      </w:pPr>
+      <w:ins w:id="96" w:author="Jacob Fullerton" w:date="2020-09-03T15:38:00Z">
+        <w:r>
+          <w:rPr>
+            <w:rFonts w:ascii="Arial" w:hAnsi="Arial"/>
+          </w:rPr>
+          <w:t>NO3 [kg]</w:t>
+        </w:r>
+      </w:ins>
+    </w:p>
+    <w:p>
+      <w:pPr>
+        <w:pStyle w:val="H1bodytext"/>
+        <w:numPr>
+          <w:ilvl w:val="1"/>
+          <w:numId w:val="17"/>
+        </w:numPr>
+        <w:spacing w:after="120"/>
+        <w:rPr>
+          <w:ins w:id="97" w:author="Jacob Fullerton" w:date="2020-09-03T15:38:00Z"/>
+          <w:rFonts w:ascii="Arial" w:hAnsi="Arial"/>
+        </w:rPr>
+      </w:pPr>
+      <w:ins w:id="98" w:author="Jacob Fullerton" w:date="2020-09-03T15:38:00Z">
+        <w:r>
+          <w:rPr>
+            <w:rFonts w:ascii="Arial" w:hAnsi="Arial"/>
+          </w:rPr>
+          <w:t>U-Total [kg]</w:t>
+        </w:r>
+      </w:ins>
+    </w:p>
+    <w:p>
+      <w:pPr>
+        <w:pStyle w:val="H1bodytext"/>
+        <w:numPr>
+          <w:ilvl w:val="1"/>
+          <w:numId w:val="17"/>
+        </w:numPr>
+        <w:spacing w:after="120"/>
+        <w:rPr>
+          <w:rFonts w:ascii="Arial" w:hAnsi="Arial"/>
+        </w:rPr>
+        <w:pPrChange w:id="99" w:author="Jacob Fullerton" w:date="2020-09-03T15:38:00Z">
+          <w:pPr>
+            <w:pStyle w:val="H1bodytext"/>
+            <w:numPr>
+              <w:numId w:val="17"/>
+            </w:numPr>
+            <w:spacing w:after="120"/>
+            <w:ind w:left="1440" w:hanging="360"/>
+          </w:pPr>
+        </w:pPrChange>
+      </w:pPr>
+      <w:ins w:id="100" w:author="Jacob Fullerton" w:date="2020-09-03T15:38:00Z">
+        <w:r>
+          <w:rPr>
+            <w:rFonts w:ascii="Arial" w:hAnsi="Arial"/>
+          </w:rPr>
+          <w:t>CN [kg]</w:t>
+        </w:r>
+      </w:ins>
     </w:p>
     <w:p>
       <w:pPr>
@@ -2682,33 +3058,36 @@
         </w:numPr>
         <w:spacing w:after="120"/>
         <w:rPr>
-          <w:rFonts w:ascii="Arial" w:hAnsi="Arial"/>
-        </w:rPr>
-      </w:pPr>
-      <w:r>
-        <w:rPr>
-          <w:rFonts w:ascii="Arial" w:hAnsi="Arial"/>
-        </w:rPr>
-        <w:t xml:space="preserve">The path to the </w:t>
-      </w:r>
-      <w:r>
-        <w:rPr>
-          <w:rFonts w:ascii="Arial" w:hAnsi="Arial"/>
-        </w:rPr>
-        <w:t xml:space="preserve">top-level directory of the </w:t>
-      </w:r>
-      <w:r>
-        <w:rPr>
-          <w:rFonts w:ascii="Arial" w:hAnsi="Arial"/>
-        </w:rPr>
-        <w:t xml:space="preserve">solid waste release </w:t>
-      </w:r>
-      <w:r>
-        <w:rPr>
-          <w:rFonts w:ascii="Arial" w:hAnsi="Arial"/>
-        </w:rPr>
-        <w:t>files (passed as a string)</w:t>
-      </w:r>
+          <w:del w:id="101" w:author="Jacob Fullerton" w:date="2020-09-03T15:43:00Z"/>
+          <w:rFonts w:ascii="Arial" w:hAnsi="Arial"/>
+        </w:rPr>
+      </w:pPr>
+      <w:del w:id="102" w:author="Jacob Fullerton" w:date="2020-09-03T15:43:00Z">
+        <w:r>
+          <w:rPr>
+            <w:rFonts w:ascii="Arial" w:hAnsi="Arial"/>
+          </w:rPr>
+          <w:delText xml:space="preserve">The path to the </w:delText>
+        </w:r>
+        <w:r>
+          <w:rPr>
+            <w:rFonts w:ascii="Arial" w:hAnsi="Arial"/>
+          </w:rPr>
+          <w:delText xml:space="preserve">top-level directory of the </w:delText>
+        </w:r>
+        <w:r>
+          <w:rPr>
+            <w:rFonts w:ascii="Arial" w:hAnsi="Arial"/>
+          </w:rPr>
+          <w:delText xml:space="preserve">solid waste release </w:delText>
+        </w:r>
+        <w:r>
+          <w:rPr>
+            <w:rFonts w:ascii="Arial" w:hAnsi="Arial"/>
+          </w:rPr>
+          <w:delText>files (passed as a string)</w:delText>
+        </w:r>
+      </w:del>
     </w:p>
     <w:p>
       <w:pPr>
@@ -2719,61 +3098,64 @@
         </w:numPr>
         <w:spacing w:after="120"/>
         <w:rPr>
-          <w:rFonts w:ascii="Arial" w:hAnsi="Arial"/>
-        </w:rPr>
-      </w:pPr>
-      <w:r>
-        <w:rPr>
-          <w:rFonts w:ascii="Arial" w:hAnsi="Arial"/>
-        </w:rPr>
-        <w:t xml:space="preserve">The </w:t>
-      </w:r>
-      <w:r>
-        <w:rPr>
-          <w:rFonts w:ascii="Arial" w:hAnsi="Arial"/>
-        </w:rPr>
-        <w:t xml:space="preserve">index file for the </w:t>
-      </w:r>
-      <w:r>
-        <w:rPr>
-          <w:rFonts w:ascii="Arial" w:hAnsi="Arial" w:cs="Arial"/>
-          <w:b/>
-          <w:bCs/>
-        </w:rPr>
-        <w:t>Solid Waste Release</w:t>
-      </w:r>
-      <w:r>
-        <w:rPr>
-          <w:rFonts w:ascii="Arial" w:hAnsi="Arial" w:cs="Arial"/>
-          <w:b/>
-          <w:bCs/>
-        </w:rPr>
-        <w:t xml:space="preserve"> </w:t>
-      </w:r>
-      <w:r>
-        <w:rPr>
-          <w:rFonts w:ascii="Arial" w:hAnsi="Arial"/>
-        </w:rPr>
-        <w:t>is a comma separated file</w:t>
-      </w:r>
-      <w:r>
-        <w:rPr>
-          <w:rFonts w:ascii="Arial" w:hAnsi="Arial"/>
-        </w:rPr>
-        <w:t xml:space="preserve"> with the first line as a header (the header is skipped). The column</w:t>
-      </w:r>
-      <w:r>
-        <w:rPr>
-          <w:rFonts w:ascii="Arial" w:hAnsi="Arial"/>
-        </w:rPr>
-        <w:t>s are</w:t>
-      </w:r>
-      <w:r>
-        <w:rPr>
-          <w:rFonts w:ascii="Arial" w:hAnsi="Arial"/>
-        </w:rPr>
-        <w:t xml:space="preserve"> as follows:</w:t>
-      </w:r>
+          <w:del w:id="103" w:author="Jacob Fullerton" w:date="2020-09-03T15:43:00Z"/>
+          <w:rFonts w:ascii="Arial" w:hAnsi="Arial"/>
+        </w:rPr>
+      </w:pPr>
+      <w:del w:id="104" w:author="Jacob Fullerton" w:date="2020-09-03T15:43:00Z">
+        <w:r>
+          <w:rPr>
+            <w:rFonts w:ascii="Arial" w:hAnsi="Arial"/>
+          </w:rPr>
+          <w:delText xml:space="preserve">The </w:delText>
+        </w:r>
+        <w:r>
+          <w:rPr>
+            <w:rFonts w:ascii="Arial" w:hAnsi="Arial"/>
+          </w:rPr>
+          <w:delText xml:space="preserve">index file for the </w:delText>
+        </w:r>
+        <w:r>
+          <w:rPr>
+            <w:rFonts w:ascii="Arial" w:hAnsi="Arial" w:cs="Arial"/>
+            <w:b/>
+            <w:bCs/>
+          </w:rPr>
+          <w:delText>Solid Waste Release</w:delText>
+        </w:r>
+        <w:r>
+          <w:rPr>
+            <w:rFonts w:ascii="Arial" w:hAnsi="Arial" w:cs="Arial"/>
+            <w:b/>
+            <w:bCs/>
+          </w:rPr>
+          <w:delText xml:space="preserve"> </w:delText>
+        </w:r>
+        <w:r>
+          <w:rPr>
+            <w:rFonts w:ascii="Arial" w:hAnsi="Arial"/>
+          </w:rPr>
+          <w:delText>is a comma separated file</w:delText>
+        </w:r>
+        <w:r>
+          <w:rPr>
+            <w:rFonts w:ascii="Arial" w:hAnsi="Arial"/>
+          </w:rPr>
+          <w:delText xml:space="preserve"> with the first line as a header (the header is skipped). The column</w:delText>
+        </w:r>
+        <w:r>
+          <w:rPr>
+            <w:rFonts w:ascii="Arial" w:hAnsi="Arial"/>
+          </w:rPr>
+          <w:delText>s are</w:delText>
+        </w:r>
+        <w:r>
+          <w:rPr>
+            <w:rFonts w:ascii="Arial" w:hAnsi="Arial"/>
+          </w:rPr>
+          <w:delText xml:space="preserve"> as follows:</w:delText>
+        </w:r>
+      </w:del>
     </w:p>
     <w:p>
       <w:pPr>
@@ -2784,15 +3166,18 @@
         </w:numPr>
         <w:spacing w:after="120"/>
         <w:rPr>
-          <w:rFonts w:ascii="Arial" w:hAnsi="Arial"/>
-        </w:rPr>
-      </w:pPr>
-      <w:r>
-        <w:rPr>
-          <w:rFonts w:ascii="Arial" w:hAnsi="Arial"/>
-        </w:rPr>
-        <w:t>COPC</w:t>
-      </w:r>
+          <w:del w:id="105" w:author="Jacob Fullerton" w:date="2020-09-03T15:43:00Z"/>
+          <w:rFonts w:ascii="Arial" w:hAnsi="Arial"/>
+        </w:rPr>
+      </w:pPr>
+      <w:del w:id="106" w:author="Jacob Fullerton" w:date="2020-09-03T15:43:00Z">
+        <w:r>
+          <w:rPr>
+            <w:rFonts w:ascii="Arial" w:hAnsi="Arial"/>
+          </w:rPr>
+          <w:delText>COPC</w:delText>
+        </w:r>
+      </w:del>
     </w:p>
     <w:p>
       <w:pPr>
@@ -2803,15 +3188,18 @@
         </w:numPr>
         <w:spacing w:after="120"/>
         <w:rPr>
-          <w:rFonts w:ascii="Arial" w:hAnsi="Arial"/>
-        </w:rPr>
-      </w:pPr>
-      <w:r>
-        <w:rPr>
-          <w:rFonts w:ascii="Arial" w:hAnsi="Arial"/>
-        </w:rPr>
-        <w:t>SITE</w:t>
-      </w:r>
+          <w:del w:id="107" w:author="Jacob Fullerton" w:date="2020-09-03T15:43:00Z"/>
+          <w:rFonts w:ascii="Arial" w:hAnsi="Arial"/>
+        </w:rPr>
+      </w:pPr>
+      <w:del w:id="108" w:author="Jacob Fullerton" w:date="2020-09-03T15:43:00Z">
+        <w:r>
+          <w:rPr>
+            <w:rFonts w:ascii="Arial" w:hAnsi="Arial"/>
+          </w:rPr>
+          <w:delText>SITE</w:delText>
+        </w:r>
+      </w:del>
     </w:p>
     <w:p>
       <w:pPr>
@@ -2822,15 +3210,18 @@
         </w:numPr>
         <w:spacing w:after="120"/>
         <w:rPr>
-          <w:rFonts w:ascii="Arial" w:hAnsi="Arial"/>
-        </w:rPr>
-      </w:pPr>
-      <w:r>
-        <w:rPr>
-          <w:rFonts w:ascii="Arial" w:hAnsi="Arial"/>
-        </w:rPr>
-        <w:t>N reduced</w:t>
-      </w:r>
+          <w:del w:id="109" w:author="Jacob Fullerton" w:date="2020-09-03T15:43:00Z"/>
+          <w:rFonts w:ascii="Arial" w:hAnsi="Arial"/>
+        </w:rPr>
+      </w:pPr>
+      <w:del w:id="110" w:author="Jacob Fullerton" w:date="2020-09-03T15:43:00Z">
+        <w:r>
+          <w:rPr>
+            <w:rFonts w:ascii="Arial" w:hAnsi="Arial"/>
+          </w:rPr>
+          <w:delText>N reduced</w:delText>
+        </w:r>
+      </w:del>
     </w:p>
     <w:p>
       <w:pPr>
@@ -2841,15 +3232,18 @@
         </w:numPr>
         <w:spacing w:after="120"/>
         <w:rPr>
-          <w:rFonts w:ascii="Arial" w:hAnsi="Arial"/>
-        </w:rPr>
-      </w:pPr>
-      <w:r>
-        <w:rPr>
-          <w:rFonts w:ascii="Arial" w:hAnsi="Arial"/>
-        </w:rPr>
-        <w:t>N Iterations</w:t>
-      </w:r>
+          <w:del w:id="111" w:author="Jacob Fullerton" w:date="2020-09-03T15:43:00Z"/>
+          <w:rFonts w:ascii="Arial" w:hAnsi="Arial"/>
+        </w:rPr>
+      </w:pPr>
+      <w:del w:id="112" w:author="Jacob Fullerton" w:date="2020-09-03T15:43:00Z">
+        <w:r>
+          <w:rPr>
+            <w:rFonts w:ascii="Arial" w:hAnsi="Arial"/>
+          </w:rPr>
+          <w:delText>N Iterations</w:delText>
+        </w:r>
+      </w:del>
     </w:p>
     <w:p>
       <w:pPr>
@@ -2860,15 +3254,18 @@
         </w:numPr>
         <w:spacing w:after="120"/>
         <w:rPr>
-          <w:rFonts w:ascii="Arial" w:hAnsi="Arial"/>
-        </w:rPr>
-      </w:pPr>
-      <w:r>
-        <w:rPr>
-          <w:rFonts w:ascii="Arial" w:hAnsi="Arial"/>
-        </w:rPr>
-        <w:t>Epsilon</w:t>
-      </w:r>
+          <w:del w:id="113" w:author="Jacob Fullerton" w:date="2020-09-03T15:43:00Z"/>
+          <w:rFonts w:ascii="Arial" w:hAnsi="Arial"/>
+        </w:rPr>
+      </w:pPr>
+      <w:del w:id="114" w:author="Jacob Fullerton" w:date="2020-09-03T15:43:00Z">
+        <w:r>
+          <w:rPr>
+            <w:rFonts w:ascii="Arial" w:hAnsi="Arial"/>
+          </w:rPr>
+          <w:delText>Epsilon</w:delText>
+        </w:r>
+      </w:del>
     </w:p>
     <w:p>
       <w:pPr>
@@ -2879,15 +3276,18 @@
         </w:numPr>
         <w:spacing w:after="120"/>
         <w:rPr>
-          <w:rFonts w:ascii="Arial" w:hAnsi="Arial"/>
-        </w:rPr>
-      </w:pPr>
-      <w:r>
-        <w:rPr>
-          <w:rFonts w:ascii="Arial" w:hAnsi="Arial"/>
-        </w:rPr>
-        <w:t>Original Total Mass (Ci)</w:t>
-      </w:r>
+          <w:del w:id="115" w:author="Jacob Fullerton" w:date="2020-09-03T15:43:00Z"/>
+          <w:rFonts w:ascii="Arial" w:hAnsi="Arial"/>
+        </w:rPr>
+      </w:pPr>
+      <w:del w:id="116" w:author="Jacob Fullerton" w:date="2020-09-03T15:43:00Z">
+        <w:r>
+          <w:rPr>
+            <w:rFonts w:ascii="Arial" w:hAnsi="Arial"/>
+          </w:rPr>
+          <w:delText>Original Total Mass (Ci)</w:delText>
+        </w:r>
+      </w:del>
     </w:p>
     <w:p>
       <w:pPr>
@@ -2898,15 +3298,18 @@
         </w:numPr>
         <w:spacing w:after="120"/>
         <w:rPr>
-          <w:rFonts w:ascii="Arial" w:hAnsi="Arial"/>
-        </w:rPr>
-      </w:pPr>
-      <w:r>
-        <w:rPr>
-          <w:rFonts w:ascii="Arial" w:hAnsi="Arial"/>
-        </w:rPr>
-        <w:t>Reduced/Rebalanced Total Mass (Ci)</w:t>
-      </w:r>
+          <w:del w:id="117" w:author="Jacob Fullerton" w:date="2020-09-03T15:43:00Z"/>
+          <w:rFonts w:ascii="Arial" w:hAnsi="Arial"/>
+        </w:rPr>
+      </w:pPr>
+      <w:del w:id="118" w:author="Jacob Fullerton" w:date="2020-09-03T15:43:00Z">
+        <w:r>
+          <w:rPr>
+            <w:rFonts w:ascii="Arial" w:hAnsi="Arial"/>
+          </w:rPr>
+          <w:delText>Reduced/Rebalanced Total Mass (Ci)</w:delText>
+        </w:r>
+      </w:del>
     </w:p>
     <w:p>
       <w:pPr>
@@ -2917,15 +3320,18 @@
         </w:numPr>
         <w:spacing w:after="120"/>
         <w:rPr>
-          <w:rFonts w:ascii="Arial" w:hAnsi="Arial"/>
-        </w:rPr>
-      </w:pPr>
-      <w:r>
-        <w:rPr>
-          <w:rFonts w:ascii="Arial" w:hAnsi="Arial"/>
-        </w:rPr>
-        <w:t>Unbalanced Total Mass Error (Ci) (Original-Reduced)</w:t>
-      </w:r>
+          <w:del w:id="119" w:author="Jacob Fullerton" w:date="2020-09-03T15:43:00Z"/>
+          <w:rFonts w:ascii="Arial" w:hAnsi="Arial"/>
+        </w:rPr>
+      </w:pPr>
+      <w:del w:id="120" w:author="Jacob Fullerton" w:date="2020-09-03T15:43:00Z">
+        <w:r>
+          <w:rPr>
+            <w:rFonts w:ascii="Arial" w:hAnsi="Arial"/>
+          </w:rPr>
+          <w:delText>Unbalanced Total Mass Error (Ci) (Original-Reduced)</w:delText>
+        </w:r>
+      </w:del>
     </w:p>
     <w:p>
       <w:pPr>
@@ -2936,29 +3342,18 @@
         </w:numPr>
         <w:spacing w:after="120"/>
         <w:rPr>
-          <w:rFonts w:ascii="Arial" w:hAnsi="Arial"/>
-        </w:rPr>
-      </w:pPr>
-      <w:r>
-        <w:rPr>
-          <w:rFonts w:ascii="Arial" w:hAnsi="Arial"/>
-        </w:rPr>
-        <w:t xml:space="preserve">Total Mass Relative Percent Error [before </w:t>
-      </w:r>
-      <w:proofErr w:type="gramStart"/>
-      <w:r>
-        <w:rPr>
-          <w:rFonts w:ascii="Arial" w:hAnsi="Arial"/>
-        </w:rPr>
-        <w:t>rebalance</w:t>
-      </w:r>
-      <w:proofErr w:type="gramEnd"/>
-      <w:r>
-        <w:rPr>
-          <w:rFonts w:ascii="Arial" w:hAnsi="Arial"/>
-        </w:rPr>
-        <w:t>]</w:t>
-      </w:r>
+          <w:del w:id="121" w:author="Jacob Fullerton" w:date="2020-09-03T15:43:00Z"/>
+          <w:rFonts w:ascii="Arial" w:hAnsi="Arial"/>
+        </w:rPr>
+      </w:pPr>
+      <w:del w:id="122" w:author="Jacob Fullerton" w:date="2020-09-03T15:43:00Z">
+        <w:r>
+          <w:rPr>
+            <w:rFonts w:ascii="Arial" w:hAnsi="Arial"/>
+          </w:rPr>
+          <w:delText>Total Mass Relative Percent Error [before rebalance]</w:delText>
+        </w:r>
+      </w:del>
     </w:p>
     <w:p>
       <w:pPr>
@@ -2969,41 +3364,30 @@
         </w:numPr>
         <w:spacing w:after="120"/>
         <w:rPr>
-          <w:rFonts w:ascii="Arial" w:hAnsi="Arial"/>
-        </w:rPr>
-      </w:pPr>
-      <w:r>
-        <w:rPr>
-          <w:rFonts w:ascii="Arial" w:hAnsi="Arial"/>
-        </w:rPr>
-        <w:t xml:space="preserve">Total Mass Relative </w:t>
-      </w:r>
-      <w:r>
-        <w:rPr>
-          <w:rFonts w:ascii="Arial" w:hAnsi="Arial"/>
-        </w:rPr>
-        <w:t>P</w:t>
-      </w:r>
-      <w:r>
-        <w:rPr>
-          <w:rFonts w:ascii="Arial" w:hAnsi="Arial"/>
-        </w:rPr>
-        <w:t xml:space="preserve">ercent Error (after </w:t>
-      </w:r>
-      <w:proofErr w:type="gramStart"/>
-      <w:r>
-        <w:rPr>
-          <w:rFonts w:ascii="Arial" w:hAnsi="Arial"/>
-        </w:rPr>
-        <w:t>rebalance</w:t>
-      </w:r>
-      <w:proofErr w:type="gramEnd"/>
-      <w:r>
-        <w:rPr>
-          <w:rFonts w:ascii="Arial" w:hAnsi="Arial"/>
-        </w:rPr>
-        <w:t>)</w:t>
-      </w:r>
+          <w:del w:id="123" w:author="Jacob Fullerton" w:date="2020-09-03T15:43:00Z"/>
+          <w:rFonts w:ascii="Arial" w:hAnsi="Arial"/>
+        </w:rPr>
+      </w:pPr>
+      <w:del w:id="124" w:author="Jacob Fullerton" w:date="2020-09-03T15:43:00Z">
+        <w:r>
+          <w:rPr>
+            <w:rFonts w:ascii="Arial" w:hAnsi="Arial"/>
+          </w:rPr>
+          <w:delText xml:space="preserve">Total Mass Relative </w:delText>
+        </w:r>
+        <w:r>
+          <w:rPr>
+            <w:rFonts w:ascii="Arial" w:hAnsi="Arial"/>
+          </w:rPr>
+          <w:delText>P</w:delText>
+        </w:r>
+        <w:r>
+          <w:rPr>
+            <w:rFonts w:ascii="Arial" w:hAnsi="Arial"/>
+          </w:rPr>
+          <w:delText>ercent Error (after rebalance)</w:delText>
+        </w:r>
+      </w:del>
     </w:p>
     <w:p>
       <w:pPr>
@@ -3073,11 +3457,33 @@
           <w:rFonts w:ascii="Arial" w:hAnsi="Arial"/>
         </w:rPr>
       </w:pPr>
-      <w:r>
-        <w:rPr>
-          <w:rFonts w:ascii="Arial" w:hAnsi="Arial"/>
-        </w:rPr>
-        <w:t>Three files are produced by this tool:</w:t>
+      <w:del w:id="125" w:author="Jacob Fullerton" w:date="2020-09-03T15:45:00Z">
+        <w:r>
+          <w:rPr>
+            <w:rFonts w:ascii="Arial" w:hAnsi="Arial"/>
+          </w:rPr>
+          <w:delText xml:space="preserve">Three </w:delText>
+        </w:r>
+      </w:del>
+      <w:ins w:id="126" w:author="Jacob Fullerton" w:date="2020-09-03T15:45:00Z">
+        <w:r>
+          <w:rPr>
+            <w:rFonts w:ascii="Arial" w:hAnsi="Arial"/>
+          </w:rPr>
+          <w:t>Four</w:t>
+        </w:r>
+        <w:r>
+          <w:rPr>
+            <w:rFonts w:ascii="Arial" w:hAnsi="Arial"/>
+          </w:rPr>
+          <w:t xml:space="preserve"> </w:t>
+        </w:r>
+      </w:ins>
+      <w:r>
+        <w:rPr>
+          <w:rFonts w:ascii="Arial" w:hAnsi="Arial"/>
+        </w:rPr>
+        <w:t>files are produced by this tool:</w:t>
       </w:r>
     </w:p>
     <w:p>
@@ -3115,7 +3521,6 @@
         <w:rPr>
           <w:rFonts w:ascii="Arial" w:hAnsi="Arial"/>
         </w:rPr>
-        <w:lastRenderedPageBreak/>
         <w:t xml:space="preserve">This file is the </w:t>
       </w:r>
       <w:r>
@@ -3198,6 +3603,7 @@
         </w:numPr>
         <w:spacing w:after="120"/>
         <w:rPr>
+          <w:ins w:id="127" w:author="Jacob Fullerton" w:date="2020-09-03T15:49:00Z"/>
           <w:rFonts w:ascii="Arial" w:hAnsi="Arial"/>
         </w:rPr>
       </w:pPr>
@@ -3217,15 +3623,18 @@
         </w:numPr>
         <w:spacing w:after="120"/>
         <w:rPr>
-          <w:rFonts w:ascii="Arial" w:hAnsi="Arial"/>
-        </w:rPr>
-      </w:pPr>
-      <w:r>
-        <w:rPr>
-          <w:rFonts w:ascii="Arial" w:hAnsi="Arial"/>
-        </w:rPr>
-        <w:t>&lt;base file name&gt;-summary.csv</w:t>
-      </w:r>
+          <w:ins w:id="128" w:author="Jacob Fullerton" w:date="2020-09-03T15:49:00Z"/>
+          <w:rFonts w:ascii="Arial" w:hAnsi="Arial"/>
+        </w:rPr>
+      </w:pPr>
+      <w:ins w:id="129" w:author="Jacob Fullerton" w:date="2020-09-03T15:49:00Z">
+        <w:r>
+          <w:rPr>
+            <w:rFonts w:ascii="Arial" w:hAnsi="Arial"/>
+          </w:rPr>
+          <w:t>&lt;base file name&gt;-exclude.csv</w:t>
+        </w:r>
+      </w:ins>
     </w:p>
     <w:p>
       <w:pPr>
@@ -3238,17 +3647,51 @@
         <w:rPr>
           <w:rFonts w:ascii="Arial" w:hAnsi="Arial"/>
         </w:rPr>
-      </w:pPr>
-      <w:r>
-        <w:rPr>
-          <w:rFonts w:ascii="Arial" w:hAnsi="Arial"/>
-        </w:rPr>
-        <w:t>Contains summary information of the total inventory by waste site and some breakdown of the integrated mass over specific time frames. This information, like the log file, is not to be QA’d but is useful information for evaluating the script and its output.</w:t>
-      </w:r>
+        <w:pPrChange w:id="130" w:author="Jacob Fullerton" w:date="2020-09-03T15:49:00Z">
+          <w:pPr>
+            <w:pStyle w:val="H1bodytext"/>
+            <w:numPr>
+              <w:ilvl w:val="1"/>
+              <w:numId w:val="18"/>
+            </w:numPr>
+            <w:spacing w:after="120"/>
+            <w:ind w:left="2160" w:hanging="360"/>
+          </w:pPr>
+        </w:pPrChange>
+      </w:pPr>
+      <w:ins w:id="131" w:author="Jacob Fullerton" w:date="2020-09-03T15:51:00Z">
+        <w:r>
+          <w:rPr>
+            <w:rFonts w:ascii="Arial" w:hAnsi="Arial"/>
+          </w:rPr>
+          <w:lastRenderedPageBreak/>
+          <w:t xml:space="preserve">This file is formatted the same as the final output, but it is a compilation of waste stream information </w:t>
+        </w:r>
+      </w:ins>
+      <w:ins w:id="132" w:author="Jacob Fullerton" w:date="2020-09-03T15:52:00Z">
+        <w:r>
+          <w:rPr>
+            <w:rFonts w:ascii="Arial" w:hAnsi="Arial"/>
+          </w:rPr>
+          <w:t xml:space="preserve">that was excluded </w:t>
+        </w:r>
+      </w:ins>
+      <w:ins w:id="133" w:author="Jacob Fullerton" w:date="2020-09-03T15:53:00Z">
+        <w:r>
+          <w:rPr>
+            <w:rFonts w:ascii="Arial" w:hAnsi="Arial"/>
+          </w:rPr>
+          <w:t>while parsing input files.</w:t>
+        </w:r>
+      </w:ins>
     </w:p>
     <w:p>
       <w:pPr>
         <w:pStyle w:val="H1bodytext"/>
+        <w:numPr>
+          <w:ilvl w:val="0"/>
+          <w:numId w:val="18"/>
+        </w:numPr>
         <w:spacing w:after="120"/>
         <w:rPr>
           <w:rFonts w:ascii="Arial" w:hAnsi="Arial"/>
@@ -3257,20 +3700,17 @@
       <w:r>
         <w:rPr>
           <w:rFonts w:ascii="Arial" w:hAnsi="Arial"/>
-          <w:u w:val="single"/>
-        </w:rPr>
-        <w:t>Tool Runner</w:t>
-      </w:r>
-      <w:r>
-        <w:rPr>
-          <w:rFonts w:ascii="Arial" w:hAnsi="Arial"/>
-        </w:rPr>
-        <w:t>:</w:t>
+        </w:rPr>
+        <w:t>&lt;base file name&gt;-summary.csv</w:t>
       </w:r>
     </w:p>
     <w:p>
       <w:pPr>
         <w:pStyle w:val="H1bodytext"/>
+        <w:numPr>
+          <w:ilvl w:val="1"/>
+          <w:numId w:val="18"/>
+        </w:numPr>
         <w:spacing w:after="120"/>
         <w:rPr>
           <w:rFonts w:ascii="Arial" w:hAnsi="Arial"/>
@@ -3280,13 +3720,7 @@
         <w:rPr>
           <w:rFonts w:ascii="Arial" w:hAnsi="Arial"/>
         </w:rPr>
-        <w:t>The following is the shell script configuration</w:t>
-      </w:r>
-      <w:r>
-        <w:rPr>
-          <w:rFonts w:ascii="Arial" w:hAnsi="Arial"/>
-        </w:rPr>
-        <w:t xml:space="preserve"> that will be passed as an argument to the Tool Runner for qualified runs:</w:t>
+        <w:t>Contains summary information of the total inventory by waste site and some breakdown of the integrated mass over specific time frames. This information, like the log file, is not to be QA’d but is useful information for evaluating the script and its output.</w:t>
       </w:r>
     </w:p>
     <w:p>
@@ -3300,66 +3734,15 @@
       <w:r>
         <w:rPr>
           <w:rFonts w:ascii="Arial" w:hAnsi="Arial"/>
-        </w:rPr>
-        <w:t>{directory path to repository}/</w:t>
-      </w:r>
-      <w:r>
-        <w:rPr>
-          <w:rFonts w:ascii="Arial" w:hAnsi="Arial"/>
-        </w:rPr>
-        <w:t>\tools\ca-</w:t>
-      </w:r>
-      <w:proofErr w:type="spellStart"/>
-      <w:r>
-        <w:rPr>
-          <w:rFonts w:ascii="Arial" w:hAnsi="Arial"/>
-        </w:rPr>
-        <w:t>ipp</w:t>
-      </w:r>
-      <w:proofErr w:type="spellEnd"/>
-      <w:r>
-        <w:rPr>
-          <w:rFonts w:ascii="Arial" w:hAnsi="Arial"/>
-        </w:rPr>
-        <w:t xml:space="preserve"> \</w:t>
-      </w:r>
-      <w:proofErr w:type="gramStart"/>
-      <w:r>
-        <w:rPr>
-          <w:rFonts w:ascii="Arial" w:hAnsi="Arial"/>
-        </w:rPr>
-        <w:t>ca-ipp.pl</w:t>
-      </w:r>
-      <w:r>
-        <w:rPr>
-          <w:rFonts w:ascii="Arial" w:hAnsi="Arial"/>
-        </w:rPr>
-        <w:t xml:space="preserve"> </w:t>
-      </w:r>
-      <w:r>
-        <w:rPr>
-          <w:rFonts w:ascii="Arial" w:hAnsi="Arial"/>
-        </w:rPr>
-        <w:t xml:space="preserve"> </w:t>
-      </w:r>
-      <w:r>
-        <w:rPr>
-          <w:rFonts w:ascii="Arial" w:hAnsi="Arial"/>
-        </w:rPr>
-        <w:t>“</w:t>
-      </w:r>
-      <w:proofErr w:type="gramEnd"/>
-      <w:r>
-        <w:rPr>
-          <w:rFonts w:ascii="Arial" w:hAnsi="Arial"/>
-        </w:rPr>
-        <w:t>$EHSIT $RADINV $CHEMINV $LIQINV $SWRDIR $SWRIND $REDFIN $OUTPUT</w:t>
-      </w:r>
-      <w:r>
-        <w:rPr>
-          <w:rFonts w:ascii="Arial" w:hAnsi="Arial"/>
-        </w:rPr>
-        <w:t>”</w:t>
+          <w:u w:val="single"/>
+        </w:rPr>
+        <w:t>Tool Runner</w:t>
+      </w:r>
+      <w:r>
+        <w:rPr>
+          <w:rFonts w:ascii="Arial" w:hAnsi="Arial"/>
+        </w:rPr>
+        <w:t>:</w:t>
       </w:r>
     </w:p>
     <w:p>
@@ -3374,7 +3757,13 @@
         <w:rPr>
           <w:rFonts w:ascii="Arial" w:hAnsi="Arial"/>
         </w:rPr>
-        <w:t>Each of these shell script variables (denoted by the “$”) will be set in the shell script with the corresponding variable input.</w:t>
+        <w:t>The following is the shell script configuration</w:t>
+      </w:r>
+      <w:r>
+        <w:rPr>
+          <w:rFonts w:ascii="Arial" w:hAnsi="Arial"/>
+        </w:rPr>
+        <w:t xml:space="preserve"> that will be passed as an argument to the Tool Runner for qualified runs:</w:t>
       </w:r>
     </w:p>
     <w:p>
@@ -3388,15 +3777,80 @@
       <w:r>
         <w:rPr>
           <w:rFonts w:ascii="Arial" w:hAnsi="Arial"/>
-          <w:u w:val="single"/>
-        </w:rPr>
-        <w:t>Code Review</w:t>
-      </w:r>
-      <w:r>
-        <w:rPr>
-          <w:rFonts w:ascii="Arial" w:hAnsi="Arial"/>
-        </w:rPr>
-        <w:t>:</w:t>
+        </w:rPr>
+        <w:t>{directory path to repository}/</w:t>
+      </w:r>
+      <w:r>
+        <w:rPr>
+          <w:rFonts w:ascii="Arial" w:hAnsi="Arial"/>
+        </w:rPr>
+        <w:t>\tools\ca-</w:t>
+      </w:r>
+      <w:proofErr w:type="spellStart"/>
+      <w:r>
+        <w:rPr>
+          <w:rFonts w:ascii="Arial" w:hAnsi="Arial"/>
+        </w:rPr>
+        <w:t>ipp</w:t>
+      </w:r>
+      <w:proofErr w:type="spellEnd"/>
+      <w:r>
+        <w:rPr>
+          <w:rFonts w:ascii="Arial" w:hAnsi="Arial"/>
+        </w:rPr>
+        <w:t xml:space="preserve"> \</w:t>
+      </w:r>
+      <w:proofErr w:type="gramStart"/>
+      <w:r>
+        <w:rPr>
+          <w:rFonts w:ascii="Arial" w:hAnsi="Arial"/>
+        </w:rPr>
+        <w:t>ca-ipp.pl</w:t>
+      </w:r>
+      <w:r>
+        <w:rPr>
+          <w:rFonts w:ascii="Arial" w:hAnsi="Arial"/>
+        </w:rPr>
+        <w:t xml:space="preserve"> </w:t>
+      </w:r>
+      <w:r>
+        <w:rPr>
+          <w:rFonts w:ascii="Arial" w:hAnsi="Arial"/>
+        </w:rPr>
+        <w:t xml:space="preserve"> </w:t>
+      </w:r>
+      <w:r>
+        <w:rPr>
+          <w:rFonts w:ascii="Arial" w:hAnsi="Arial"/>
+        </w:rPr>
+        <w:t>“</w:t>
+      </w:r>
+      <w:proofErr w:type="gramEnd"/>
+      <w:r>
+        <w:rPr>
+          <w:rFonts w:ascii="Arial" w:hAnsi="Arial"/>
+        </w:rPr>
+        <w:t xml:space="preserve">$EHSIT $RADINV $CHEMINV $LIQINV </w:t>
+      </w:r>
+      <w:del w:id="134" w:author="Jacob Fullerton" w:date="2020-09-03T16:00:00Z">
+        <w:r>
+          <w:rPr>
+            <w:rFonts w:ascii="Arial" w:hAnsi="Arial"/>
+          </w:rPr>
+          <w:delText xml:space="preserve">$SWRDIR $SWRIND </w:delText>
+        </w:r>
+      </w:del>
+      <w:r>
+        <w:rPr>
+          <w:rFonts w:ascii="Arial" w:hAnsi="Arial"/>
+        </w:rPr>
+        <w:t>$REDFIN $OUTPUT</w:t>
+      </w:r>
+      <w:r>
+        <w:rPr>
+          <w:rFonts w:ascii="Arial" w:hAnsi="Arial"/>
+        </w:rPr>
+        <w:t>”</w:t>
       </w:r>
     </w:p>
     <w:p>
@@ -3411,82 +3865,29 @@
         <w:rPr>
           <w:rFonts w:ascii="Arial" w:hAnsi="Arial"/>
         </w:rPr>
-        <w:t>Neil Powers</w:t>
-      </w:r>
-      <w:r>
-        <w:rPr>
-          <w:rFonts w:ascii="Arial" w:hAnsi="Arial"/>
-        </w:rPr>
-        <w:t xml:space="preserve"> performed a</w:t>
-      </w:r>
-      <w:r>
-        <w:rPr>
-          <w:rFonts w:ascii="Arial" w:hAnsi="Arial"/>
-        </w:rPr>
-        <w:t>n independent</w:t>
-      </w:r>
-      <w:r>
-        <w:rPr>
-          <w:rFonts w:ascii="Arial" w:hAnsi="Arial"/>
-        </w:rPr>
-        <w:t xml:space="preserve"> code review</w:t>
-      </w:r>
-      <w:r>
-        <w:rPr>
-          <w:rFonts w:ascii="Arial" w:hAnsi="Arial"/>
-        </w:rPr>
-        <w:t xml:space="preserve"> on 3</w:t>
-      </w:r>
-      <w:r>
-        <w:rPr>
-          <w:rFonts w:ascii="Arial" w:hAnsi="Arial"/>
-        </w:rPr>
-        <w:t>/</w:t>
-      </w:r>
-      <w:r>
-        <w:rPr>
-          <w:rFonts w:ascii="Arial" w:hAnsi="Arial"/>
-        </w:rPr>
-        <w:t>31</w:t>
-      </w:r>
-      <w:r>
-        <w:rPr>
-          <w:rFonts w:ascii="Arial" w:hAnsi="Arial"/>
-        </w:rPr>
-        <w:t>/</w:t>
-      </w:r>
-      <w:r>
-        <w:rPr>
-          <w:rFonts w:ascii="Arial" w:hAnsi="Arial"/>
-        </w:rPr>
-        <w:t>2020</w:t>
-      </w:r>
-      <w:r>
-        <w:rPr>
-          <w:rFonts w:ascii="Arial" w:hAnsi="Arial"/>
-        </w:rPr>
-        <w:t xml:space="preserve">. </w:t>
-      </w:r>
-      <w:r>
-        <w:rPr>
-          <w:rFonts w:eastAsia="Arial"/>
-          <w:color w:val="000000" w:themeColor="text1"/>
-        </w:rPr>
-        <w:t xml:space="preserve"> </w:t>
-      </w:r>
-      <w:r>
-        <w:rPr>
-          <w:rFonts w:ascii="Arial" w:hAnsi="Arial"/>
-        </w:rPr>
-        <w:t>No impacts to other repository tools or library dependencies were identified for the CA-IPP tool.</w:t>
+        <w:t>Each of these shell script variables (denoted by the “$”) will be set in the shell script with the corresponding variable input.</w:t>
       </w:r>
     </w:p>
     <w:p>
       <w:pPr>
-        <w:pStyle w:val="Heading1"/>
-      </w:pPr>
-      <w:r>
-        <w:t>Requirements Traceability Matrix</w:t>
+        <w:pStyle w:val="H1bodytext"/>
+        <w:spacing w:after="120"/>
+        <w:rPr>
+          <w:rFonts w:ascii="Arial" w:hAnsi="Arial"/>
+        </w:rPr>
+      </w:pPr>
+      <w:r>
+        <w:rPr>
+          <w:rFonts w:ascii="Arial" w:hAnsi="Arial"/>
+          <w:u w:val="single"/>
+        </w:rPr>
+        <w:t>Code Review</w:t>
+      </w:r>
+      <w:r>
+        <w:rPr>
+          <w:rFonts w:ascii="Arial" w:hAnsi="Arial"/>
+        </w:rPr>
+        <w:t>:</w:t>
       </w:r>
     </w:p>
     <w:p>
@@ -3497,7 +3898,108 @@
           <w:rFonts w:ascii="Arial" w:hAnsi="Arial"/>
         </w:rPr>
       </w:pPr>
-      <w:bookmarkStart w:id="64" w:name="_Hlk24021851"/>
+      <w:del w:id="135" w:author="Jacob Fullerton" w:date="2020-09-03T16:00:00Z">
+        <w:r>
+          <w:rPr>
+            <w:rFonts w:ascii="Arial" w:hAnsi="Arial"/>
+          </w:rPr>
+          <w:delText>Neil Powers</w:delText>
+        </w:r>
+        <w:r>
+          <w:rPr>
+            <w:rFonts w:ascii="Arial" w:hAnsi="Arial"/>
+          </w:rPr>
+          <w:delText xml:space="preserve"> performed a</w:delText>
+        </w:r>
+        <w:r>
+          <w:rPr>
+            <w:rFonts w:ascii="Arial" w:hAnsi="Arial"/>
+          </w:rPr>
+          <w:delText>n independent</w:delText>
+        </w:r>
+        <w:r>
+          <w:rPr>
+            <w:rFonts w:ascii="Arial" w:hAnsi="Arial"/>
+          </w:rPr>
+          <w:delText xml:space="preserve"> code review</w:delText>
+        </w:r>
+        <w:r>
+          <w:rPr>
+            <w:rFonts w:ascii="Arial" w:hAnsi="Arial"/>
+          </w:rPr>
+          <w:delText xml:space="preserve"> on 3</w:delText>
+        </w:r>
+        <w:r>
+          <w:rPr>
+            <w:rFonts w:ascii="Arial" w:hAnsi="Arial"/>
+          </w:rPr>
+          <w:delText>/</w:delText>
+        </w:r>
+        <w:r>
+          <w:rPr>
+            <w:rFonts w:ascii="Arial" w:hAnsi="Arial"/>
+          </w:rPr>
+          <w:delText>31</w:delText>
+        </w:r>
+        <w:r>
+          <w:rPr>
+            <w:rFonts w:ascii="Arial" w:hAnsi="Arial"/>
+          </w:rPr>
+          <w:delText>/</w:delText>
+        </w:r>
+        <w:r>
+          <w:rPr>
+            <w:rFonts w:ascii="Arial" w:hAnsi="Arial"/>
+          </w:rPr>
+          <w:delText>2020</w:delText>
+        </w:r>
+        <w:r>
+          <w:rPr>
+            <w:rFonts w:ascii="Arial" w:hAnsi="Arial"/>
+          </w:rPr>
+          <w:delText xml:space="preserve">. </w:delText>
+        </w:r>
+        <w:r>
+          <w:rPr>
+            <w:rFonts w:eastAsia="Arial"/>
+            <w:color w:val="000000" w:themeColor="text1"/>
+          </w:rPr>
+          <w:delText xml:space="preserve"> </w:delText>
+        </w:r>
+        <w:r>
+          <w:rPr>
+            <w:rFonts w:ascii="Arial" w:hAnsi="Arial"/>
+          </w:rPr>
+          <w:delText>No impacts to other repository tools or library dependencies were identified for the CA-IPP tool.</w:delText>
+        </w:r>
+      </w:del>
+      <w:commentRangeStart w:id="136"/>
+      <w:commentRangeEnd w:id="136"/>
+      <w:r>
+        <w:rPr>
+          <w:rStyle w:val="CommentReference"/>
+          <w:rFonts w:ascii="Arial" w:eastAsiaTheme="minorHAnsi" w:hAnsi="Arial" w:cs="Arial"/>
+        </w:rPr>
+        <w:commentReference w:id="136"/>
+      </w:r>
+    </w:p>
+    <w:p>
+      <w:pPr>
+        <w:pStyle w:val="Heading1"/>
+      </w:pPr>
+      <w:r>
+        <w:t>Requirements Traceability Matrix</w:t>
+      </w:r>
+    </w:p>
+    <w:p>
+      <w:pPr>
+        <w:pStyle w:val="H1bodytext"/>
+        <w:spacing w:after="120"/>
+        <w:rPr>
+          <w:rFonts w:ascii="Arial" w:hAnsi="Arial"/>
+        </w:rPr>
+      </w:pPr>
+      <w:bookmarkStart w:id="137" w:name="_Hlk24021851"/>
       <w:r>
         <w:rPr>
           <w:rFonts w:ascii="Arial" w:hAnsi="Arial" w:cs="Arial"/>
@@ -3519,7 +4021,7 @@
           <w:text/>
         </w:sdtPr>
         <w:sdtContent>
-          <w:del w:id="65" w:author="Jacob Fullerton" w:date="2020-09-01T08:14:00Z">
+          <w:del w:id="138" w:author="Jacob Fullerton" w:date="2020-09-01T08:14:00Z">
             <w:r>
               <w:rPr>
                 <w:rFonts w:ascii="Arial" w:hAnsi="Arial"/>
@@ -3527,7 +4029,7 @@
               <w:delText>CA-IPP</w:delText>
             </w:r>
           </w:del>
-          <w:ins w:id="66" w:author="Jacob Fullerton" w:date="2020-09-01T08:14:00Z">
+          <w:ins w:id="139" w:author="Jacob Fullerton" w:date="2020-09-01T08:14:00Z">
             <w:r>
               <w:rPr>
                 <w:rFonts w:ascii="Arial" w:hAnsi="Arial"/>
@@ -3649,8 +4151,8 @@
             <w:pPr>
               <w:pStyle w:val="Table"/>
             </w:pPr>
-            <w:bookmarkStart w:id="67" w:name="_Ref33083555"/>
-            <w:bookmarkEnd w:id="64"/>
+            <w:bookmarkStart w:id="140" w:name="_Ref33083555"/>
+            <w:bookmarkEnd w:id="137"/>
             <w:r>
               <w:t xml:space="preserve">Table </w:t>
             </w:r>
@@ -3662,7 +4164,7 @@
                 <w:t>1</w:t>
               </w:r>
             </w:fldSimple>
-            <w:bookmarkEnd w:id="67"/>
+            <w:bookmarkEnd w:id="140"/>
           </w:p>
           <w:p>
             <w:pPr>
@@ -4153,7 +4655,6 @@
                 <w:rFonts w:ascii="Arial" w:hAnsi="Arial"/>
                 <w:sz w:val="20"/>
               </w:rPr>
-              <w:lastRenderedPageBreak/>
               <w:t>FR-3</w:t>
             </w:r>
           </w:p>
@@ -4285,6 +4786,7 @@
                 <w:rFonts w:ascii="Arial" w:hAnsi="Arial"/>
                 <w:sz w:val="20"/>
               </w:rPr>
+              <w:lastRenderedPageBreak/>
               <w:t>FR-4</w:t>
             </w:r>
           </w:p>
@@ -4852,7 +5354,7 @@
           <w:text/>
         </w:sdtPr>
         <w:sdtContent>
-          <w:del w:id="68" w:author="Jacob Fullerton" w:date="2020-09-01T08:14:00Z">
+          <w:del w:id="141" w:author="Jacob Fullerton" w:date="2020-09-01T08:14:00Z">
             <w:r>
               <w:rPr>
                 <w:rFonts w:ascii="Arial" w:hAnsi="Arial"/>
@@ -4860,7 +5362,7 @@
               <w:delText>CA-IPP</w:delText>
             </w:r>
           </w:del>
-          <w:ins w:id="69" w:author="Jacob Fullerton" w:date="2020-09-01T08:14:00Z">
+          <w:ins w:id="142" w:author="Jacob Fullerton" w:date="2020-09-01T08:14:00Z">
             <w:r>
               <w:rPr>
                 <w:rFonts w:ascii="Arial" w:hAnsi="Arial"/>
@@ -4980,7 +5482,7 @@
           <w:text/>
         </w:sdtPr>
         <w:sdtContent>
-          <w:del w:id="70" w:author="Jacob Fullerton" w:date="2020-09-01T08:14:00Z">
+          <w:del w:id="143" w:author="Jacob Fullerton" w:date="2020-09-01T08:14:00Z">
             <w:r>
               <w:rPr>
                 <w:rFonts w:ascii="Arial" w:hAnsi="Arial"/>
@@ -4988,7 +5490,7 @@
               <w:delText>CA-IPP</w:delText>
             </w:r>
           </w:del>
-          <w:ins w:id="71" w:author="Jacob Fullerton" w:date="2020-09-01T08:14:00Z">
+          <w:ins w:id="144" w:author="Jacob Fullerton" w:date="2020-09-01T08:14:00Z">
             <w:r>
               <w:rPr>
                 <w:rFonts w:ascii="Arial" w:hAnsi="Arial"/>
@@ -5203,9 +5705,8 @@
                 <w:sz w:val="20"/>
               </w:rPr>
             </w:pPr>
-            <w:bookmarkStart w:id="72" w:name="_Ref35854255"/>
-            <w:r>
-              <w:lastRenderedPageBreak/>
+            <w:bookmarkStart w:id="145" w:name="_Ref35854255"/>
+            <w:r>
               <w:t xml:space="preserve">Table </w:t>
             </w:r>
             <w:fldSimple w:instr=" SEQ Table \* ARABIC ">
@@ -5216,7 +5717,7 @@
                 <w:t>2</w:t>
               </w:r>
             </w:fldSimple>
-            <w:bookmarkEnd w:id="72"/>
+            <w:bookmarkEnd w:id="145"/>
           </w:p>
           <w:p>
             <w:pPr>
@@ -5248,7 +5749,7 @@
                 <w:text/>
               </w:sdtPr>
               <w:sdtContent>
-                <w:del w:id="73" w:author="Jacob Fullerton" w:date="2020-09-01T08:14:00Z">
+                <w:del w:id="146" w:author="Jacob Fullerton" w:date="2020-09-01T08:14:00Z">
                   <w:r>
                     <w:rPr>
                       <w:rFonts w:ascii="Arial" w:hAnsi="Arial"/>
@@ -5259,7 +5760,7 @@
                     <w:delText>CA-IPP</w:delText>
                   </w:r>
                 </w:del>
-                <w:ins w:id="74" w:author="Jacob Fullerton" w:date="2020-09-01T08:14:00Z">
+                <w:ins w:id="147" w:author="Jacob Fullerton" w:date="2020-09-01T08:14:00Z">
                   <w:r>
                     <w:rPr>
                       <w:rFonts w:ascii="Arial" w:hAnsi="Arial"/>
@@ -5337,7 +5838,7 @@
                 <w:text/>
               </w:sdtPr>
               <w:sdtContent>
-                <w:del w:id="75" w:author="Jacob Fullerton" w:date="2020-09-01T08:14:00Z">
+                <w:del w:id="148" w:author="Jacob Fullerton" w:date="2020-09-01T08:14:00Z">
                   <w:r>
                     <w:rPr>
                       <w:rFonts w:ascii="Arial" w:hAnsi="Arial"/>
@@ -5348,7 +5849,7 @@
                     <w:delText>CA-IPP</w:delText>
                   </w:r>
                 </w:del>
-                <w:ins w:id="76" w:author="Jacob Fullerton" w:date="2020-09-01T08:14:00Z">
+                <w:ins w:id="149" w:author="Jacob Fullerton" w:date="2020-09-01T08:14:00Z">
                   <w:r>
                     <w:rPr>
                       <w:rFonts w:ascii="Arial" w:hAnsi="Arial"/>
@@ -5424,7 +5925,7 @@
                 <w:text/>
               </w:sdtPr>
               <w:sdtContent>
-                <w:del w:id="77" w:author="Jacob Fullerton" w:date="2020-09-01T08:14:00Z">
+                <w:del w:id="150" w:author="Jacob Fullerton" w:date="2020-09-01T08:14:00Z">
                   <w:r>
                     <w:rPr>
                       <w:rFonts w:ascii="Arial" w:hAnsi="Arial"/>
@@ -5435,7 +5936,7 @@
                     <w:delText>CA-IPP</w:delText>
                   </w:r>
                 </w:del>
-                <w:ins w:id="78" w:author="Jacob Fullerton" w:date="2020-09-01T08:14:00Z">
+                <w:ins w:id="151" w:author="Jacob Fullerton" w:date="2020-09-01T08:14:00Z">
                   <w:r>
                     <w:rPr>
                       <w:rFonts w:ascii="Arial" w:hAnsi="Arial"/>
@@ -6008,7 +6509,7 @@
                 <w:text/>
               </w:sdtPr>
               <w:sdtContent>
-                <w:del w:id="79" w:author="Jacob Fullerton" w:date="2020-09-01T08:14:00Z">
+                <w:del w:id="152" w:author="Jacob Fullerton" w:date="2020-09-01T08:14:00Z">
                   <w:r>
                     <w:rPr>
                       <w:rFonts w:ascii="Arial" w:hAnsi="Arial"/>
@@ -6019,7 +6520,7 @@
                     <w:delText>CA-IPP</w:delText>
                   </w:r>
                 </w:del>
-                <w:ins w:id="80" w:author="Jacob Fullerton" w:date="2020-09-01T08:14:00Z">
+                <w:ins w:id="153" w:author="Jacob Fullerton" w:date="2020-09-01T08:14:00Z">
                   <w:r>
                     <w:rPr>
                       <w:rFonts w:ascii="Arial" w:hAnsi="Arial"/>
@@ -6078,6 +6579,7 @@
                 <w:rFonts w:ascii="Arial" w:hAnsi="Arial"/>
                 <w:sz w:val="20"/>
               </w:rPr>
+              <w:lastRenderedPageBreak/>
               <w:t>2</w:t>
             </w:r>
           </w:p>
@@ -6364,7 +6866,7 @@
             <w:pPr>
               <w:pStyle w:val="Table"/>
             </w:pPr>
-            <w:bookmarkStart w:id="81" w:name="_Ref35857166"/>
+            <w:bookmarkStart w:id="154" w:name="_Ref35857166"/>
             <w:r>
               <w:t xml:space="preserve">Table </w:t>
             </w:r>
@@ -6376,7 +6878,7 @@
                 <w:t>3</w:t>
               </w:r>
             </w:fldSimple>
-            <w:bookmarkEnd w:id="81"/>
+            <w:bookmarkEnd w:id="154"/>
           </w:p>
           <w:p>
             <w:pPr>
@@ -6408,7 +6910,7 @@
                 <w:text/>
               </w:sdtPr>
               <w:sdtContent>
-                <w:del w:id="82" w:author="Jacob Fullerton" w:date="2020-09-01T08:14:00Z">
+                <w:del w:id="155" w:author="Jacob Fullerton" w:date="2020-09-01T08:14:00Z">
                   <w:r>
                     <w:rPr>
                       <w:rFonts w:ascii="Arial" w:hAnsi="Arial"/>
@@ -6419,7 +6921,7 @@
                     <w:delText>CA-IPP</w:delText>
                   </w:r>
                 </w:del>
-                <w:ins w:id="83" w:author="Jacob Fullerton" w:date="2020-09-01T08:14:00Z">
+                <w:ins w:id="156" w:author="Jacob Fullerton" w:date="2020-09-01T08:14:00Z">
                   <w:r>
                     <w:rPr>
                       <w:rFonts w:ascii="Arial" w:hAnsi="Arial"/>
@@ -6521,7 +7023,7 @@
                 <w:text/>
               </w:sdtPr>
               <w:sdtContent>
-                <w:del w:id="84" w:author="Jacob Fullerton" w:date="2020-09-01T08:14:00Z">
+                <w:del w:id="157" w:author="Jacob Fullerton" w:date="2020-09-01T08:14:00Z">
                   <w:r>
                     <w:rPr>
                       <w:rFonts w:ascii="Arial" w:hAnsi="Arial"/>
@@ -6532,7 +7034,7 @@
                     <w:delText>CA-IPP</w:delText>
                   </w:r>
                 </w:del>
-                <w:ins w:id="85" w:author="Jacob Fullerton" w:date="2020-09-01T08:14:00Z">
+                <w:ins w:id="158" w:author="Jacob Fullerton" w:date="2020-09-01T08:14:00Z">
                   <w:r>
                     <w:rPr>
                       <w:rFonts w:ascii="Arial" w:hAnsi="Arial"/>
@@ -6608,7 +7110,7 @@
                 <w:text/>
               </w:sdtPr>
               <w:sdtContent>
-                <w:del w:id="86" w:author="Jacob Fullerton" w:date="2020-09-01T08:14:00Z">
+                <w:del w:id="159" w:author="Jacob Fullerton" w:date="2020-09-01T08:14:00Z">
                   <w:r>
                     <w:rPr>
                       <w:rFonts w:ascii="Arial" w:hAnsi="Arial"/>
@@ -6619,7 +7121,7 @@
                     <w:delText>CA-IPP</w:delText>
                   </w:r>
                 </w:del>
-                <w:ins w:id="87" w:author="Jacob Fullerton" w:date="2020-09-01T08:14:00Z">
+                <w:ins w:id="160" w:author="Jacob Fullerton" w:date="2020-09-01T08:14:00Z">
                   <w:r>
                     <w:rPr>
                       <w:rFonts w:ascii="Arial" w:hAnsi="Arial"/>
@@ -7576,15 +8078,7 @@
                 <w:rFonts w:ascii="Arial" w:hAnsi="Arial"/>
                 <w:sz w:val="20"/>
               </w:rPr>
-              <w:t xml:space="preserve">##QA-PASS (FR-1): </w:t>
-            </w:r>
-            <w:r>
-              <w:rPr>
-                <w:rFonts w:ascii="Arial" w:hAnsi="Arial"/>
-                <w:sz w:val="20"/>
-              </w:rPr>
-              <w:lastRenderedPageBreak/>
-              <w:t>The ca-ipp.pl output only has sites listed in the VZEHSIT.</w:t>
+              <w:t>##QA-PASS (FR-1): The ca-ipp.pl output only has sites listed in the VZEHSIT.</w:t>
             </w:r>
             <w:r>
               <w:rPr>
@@ -7640,7 +8134,7 @@
                 <w:text/>
               </w:sdtPr>
               <w:sdtContent>
-                <w:del w:id="88" w:author="Jacob Fullerton" w:date="2020-09-01T08:14:00Z">
+                <w:del w:id="161" w:author="Jacob Fullerton" w:date="2020-09-01T08:14:00Z">
                   <w:r>
                     <w:rPr>
                       <w:rFonts w:ascii="Arial" w:hAnsi="Arial"/>
@@ -7651,7 +8145,7 @@
                     <w:delText>CA-IPP</w:delText>
                   </w:r>
                 </w:del>
-                <w:ins w:id="89" w:author="Jacob Fullerton" w:date="2020-09-01T08:14:00Z">
+                <w:ins w:id="162" w:author="Jacob Fullerton" w:date="2020-09-01T08:14:00Z">
                   <w:r>
                     <w:rPr>
                       <w:rFonts w:ascii="Arial" w:hAnsi="Arial"/>
@@ -7816,7 +8310,15 @@
                 <w:rFonts w:ascii="Arial" w:hAnsi="Arial"/>
                 <w:sz w:val="20"/>
               </w:rPr>
-              <w:t xml:space="preserve"> in a text editor and search for the string inside double quotes: “</w:t>
+              <w:t xml:space="preserve"> in a text editor and search for the string inside </w:t>
+            </w:r>
+            <w:r>
+              <w:rPr>
+                <w:rFonts w:ascii="Arial" w:hAnsi="Arial"/>
+                <w:sz w:val="20"/>
+              </w:rPr>
+              <w:lastRenderedPageBreak/>
+              <w:t>double quotes: “</w:t>
             </w:r>
             <w:r>
               <w:rPr>
@@ -7879,7 +8381,7 @@
                 <w:text/>
               </w:sdtPr>
               <w:sdtContent>
-                <w:del w:id="90" w:author="Jacob Fullerton" w:date="2020-09-01T08:14:00Z">
+                <w:del w:id="163" w:author="Jacob Fullerton" w:date="2020-09-01T08:14:00Z">
                   <w:r>
                     <w:rPr>
                       <w:rFonts w:ascii="Arial" w:hAnsi="Arial"/>
@@ -7890,7 +8392,7 @@
                     <w:delText>CA-IPP</w:delText>
                   </w:r>
                 </w:del>
-                <w:ins w:id="91" w:author="Jacob Fullerton" w:date="2020-09-01T08:14:00Z">
+                <w:ins w:id="164" w:author="Jacob Fullerton" w:date="2020-09-01T08:14:00Z">
                   <w:r>
                     <w:rPr>
                       <w:rFonts w:ascii="Arial" w:hAnsi="Arial"/>
@@ -8123,7 +8625,7 @@
                 <w:text/>
               </w:sdtPr>
               <w:sdtContent>
-                <w:del w:id="92" w:author="Jacob Fullerton" w:date="2020-09-01T08:14:00Z">
+                <w:del w:id="165" w:author="Jacob Fullerton" w:date="2020-09-01T08:14:00Z">
                   <w:r>
                     <w:rPr>
                       <w:rFonts w:ascii="Arial" w:hAnsi="Arial"/>
@@ -8134,7 +8636,7 @@
                     <w:delText>CA-IPP</w:delText>
                   </w:r>
                 </w:del>
-                <w:ins w:id="93" w:author="Jacob Fullerton" w:date="2020-09-01T08:14:00Z">
+                <w:ins w:id="166" w:author="Jacob Fullerton" w:date="2020-09-01T08:14:00Z">
                   <w:r>
                     <w:rPr>
                       <w:rFonts w:ascii="Arial" w:hAnsi="Arial"/>
@@ -8376,7 +8878,7 @@
                 <w:text/>
               </w:sdtPr>
               <w:sdtContent>
-                <w:del w:id="94" w:author="Jacob Fullerton" w:date="2020-09-01T08:14:00Z">
+                <w:del w:id="167" w:author="Jacob Fullerton" w:date="2020-09-01T08:14:00Z">
                   <w:r>
                     <w:rPr>
                       <w:rFonts w:ascii="Arial" w:hAnsi="Arial"/>
@@ -8387,7 +8889,7 @@
                     <w:delText>CA-IPP</w:delText>
                   </w:r>
                 </w:del>
-                <w:ins w:id="95" w:author="Jacob Fullerton" w:date="2020-09-01T08:14:00Z">
+                <w:ins w:id="168" w:author="Jacob Fullerton" w:date="2020-09-01T08:14:00Z">
                   <w:r>
                     <w:rPr>
                       <w:rFonts w:ascii="Arial" w:hAnsi="Arial"/>
@@ -8489,7 +8991,7 @@
             <w:pPr>
               <w:pStyle w:val="Table"/>
             </w:pPr>
-            <w:bookmarkStart w:id="96" w:name="_Ref35854855"/>
+            <w:bookmarkStart w:id="169" w:name="_Ref35854855"/>
             <w:r>
               <w:t xml:space="preserve">Table </w:t>
             </w:r>
@@ -8501,7 +9003,7 @@
                 <w:t>4</w:t>
               </w:r>
             </w:fldSimple>
-            <w:bookmarkEnd w:id="96"/>
+            <w:bookmarkEnd w:id="169"/>
           </w:p>
           <w:p>
             <w:pPr>
@@ -8533,7 +9035,7 @@
                 <w:text/>
               </w:sdtPr>
               <w:sdtContent>
-                <w:del w:id="97" w:author="Jacob Fullerton" w:date="2020-09-01T08:14:00Z">
+                <w:del w:id="170" w:author="Jacob Fullerton" w:date="2020-09-01T08:14:00Z">
                   <w:r>
                     <w:rPr>
                       <w:rFonts w:ascii="Arial" w:hAnsi="Arial"/>
@@ -8544,7 +9046,7 @@
                     <w:delText>CA-IPP</w:delText>
                   </w:r>
                 </w:del>
-                <w:ins w:id="98" w:author="Jacob Fullerton" w:date="2020-09-01T08:14:00Z">
+                <w:ins w:id="171" w:author="Jacob Fullerton" w:date="2020-09-01T08:14:00Z">
                   <w:r>
                     <w:rPr>
                       <w:rFonts w:ascii="Arial" w:hAnsi="Arial"/>
@@ -8646,7 +9148,7 @@
                 <w:text/>
               </w:sdtPr>
               <w:sdtContent>
-                <w:del w:id="99" w:author="Jacob Fullerton" w:date="2020-09-01T08:14:00Z">
+                <w:del w:id="172" w:author="Jacob Fullerton" w:date="2020-09-01T08:14:00Z">
                   <w:r>
                     <w:rPr>
                       <w:rFonts w:ascii="Arial" w:hAnsi="Arial"/>
@@ -8657,7 +9159,7 @@
                     <w:delText>CA-IPP</w:delText>
                   </w:r>
                 </w:del>
-                <w:ins w:id="100" w:author="Jacob Fullerton" w:date="2020-09-01T08:14:00Z">
+                <w:ins w:id="173" w:author="Jacob Fullerton" w:date="2020-09-01T08:14:00Z">
                   <w:r>
                     <w:rPr>
                       <w:rFonts w:ascii="Arial" w:hAnsi="Arial"/>
@@ -8717,7 +9219,7 @@
                 <w:text/>
               </w:sdtPr>
               <w:sdtContent>
-                <w:del w:id="101" w:author="Jacob Fullerton" w:date="2020-09-01T08:14:00Z">
+                <w:del w:id="174" w:author="Jacob Fullerton" w:date="2020-09-01T08:14:00Z">
                   <w:r>
                     <w:rPr>
                       <w:rFonts w:ascii="Arial" w:hAnsi="Arial"/>
@@ -8728,7 +9230,7 @@
                     <w:delText>CA-IPP</w:delText>
                   </w:r>
                 </w:del>
-                <w:ins w:id="102" w:author="Jacob Fullerton" w:date="2020-09-01T08:14:00Z">
+                <w:ins w:id="175" w:author="Jacob Fullerton" w:date="2020-09-01T08:14:00Z">
                   <w:r>
                     <w:rPr>
                       <w:rFonts w:ascii="Arial" w:hAnsi="Arial"/>
@@ -9282,7 +9784,6 @@
                 <w:rFonts w:ascii="Arial" w:hAnsi="Arial"/>
                 <w:sz w:val="20"/>
               </w:rPr>
-              <w:lastRenderedPageBreak/>
               <w:t>2</w:t>
             </w:r>
           </w:p>
@@ -9434,6 +9935,7 @@
                 <w:rFonts w:ascii="Arial" w:hAnsi="Arial"/>
                 <w:sz w:val="20"/>
               </w:rPr>
+              <w:lastRenderedPageBreak/>
               <w:t>3</w:t>
             </w:r>
           </w:p>
@@ -11286,7 +11788,7 @@
       <w:pPr>
         <w:pStyle w:val="Caption"/>
       </w:pPr>
-      <w:bookmarkStart w:id="103" w:name="_Ref35935840"/>
+      <w:bookmarkStart w:id="176" w:name="_Ref35935840"/>
       <w:r>
         <w:t xml:space="preserve">Equation </w:t>
       </w:r>
@@ -11298,7 +11800,7 @@
           <w:t>1</w:t>
         </w:r>
       </w:fldSimple>
-      <w:bookmarkEnd w:id="103"/>
+      <w:bookmarkEnd w:id="176"/>
       <w:r>
         <w:t>. Activity to Mass</w:t>
       </w:r>
@@ -11308,7 +11810,7 @@
         <w:pStyle w:val="Caption"/>
         <w:keepNext/>
       </w:pPr>
-      <w:bookmarkStart w:id="104" w:name="_Ref36122657"/>
+      <w:bookmarkStart w:id="177" w:name="_Ref36122657"/>
       <w:r>
         <w:t xml:space="preserve">Table </w:t>
       </w:r>
@@ -11320,7 +11822,7 @@
           <w:t>5</w:t>
         </w:r>
       </w:fldSimple>
-      <w:bookmarkEnd w:id="104"/>
+      <w:bookmarkEnd w:id="177"/>
       <w:r>
         <w:t>. Constants for Uranium Isotopes</w:t>
       </w:r>
@@ -12337,7 +12839,7 @@
             <w:pPr>
               <w:pStyle w:val="Table"/>
             </w:pPr>
-            <w:bookmarkStart w:id="105" w:name="_Ref35956251"/>
+            <w:bookmarkStart w:id="178" w:name="_Ref35956251"/>
             <w:r>
               <w:lastRenderedPageBreak/>
               <w:t xml:space="preserve">Table </w:t>
@@ -12350,7 +12852,7 @@
                 <w:t>6</w:t>
               </w:r>
             </w:fldSimple>
-            <w:bookmarkEnd w:id="105"/>
+            <w:bookmarkEnd w:id="178"/>
           </w:p>
           <w:p>
             <w:pPr>
@@ -12382,7 +12884,7 @@
                 <w:text/>
               </w:sdtPr>
               <w:sdtContent>
-                <w:del w:id="106" w:author="Jacob Fullerton" w:date="2020-09-01T08:14:00Z">
+                <w:del w:id="179" w:author="Jacob Fullerton" w:date="2020-09-01T08:14:00Z">
                   <w:r>
                     <w:rPr>
                       <w:rFonts w:ascii="Arial" w:hAnsi="Arial"/>
@@ -12393,7 +12895,7 @@
                     <w:delText>CA-IPP</w:delText>
                   </w:r>
                 </w:del>
-                <w:ins w:id="107" w:author="Jacob Fullerton" w:date="2020-09-01T08:14:00Z">
+                <w:ins w:id="180" w:author="Jacob Fullerton" w:date="2020-09-01T08:14:00Z">
                   <w:r>
                     <w:rPr>
                       <w:rFonts w:ascii="Arial" w:hAnsi="Arial"/>
@@ -12479,7 +12981,7 @@
                 <w:text/>
               </w:sdtPr>
               <w:sdtContent>
-                <w:del w:id="108" w:author="Jacob Fullerton" w:date="2020-09-01T08:14:00Z">
+                <w:del w:id="181" w:author="Jacob Fullerton" w:date="2020-09-01T08:14:00Z">
                   <w:r>
                     <w:rPr>
                       <w:rFonts w:ascii="Arial" w:hAnsi="Arial"/>
@@ -12490,7 +12992,7 @@
                     <w:delText>CA-IPP</w:delText>
                   </w:r>
                 </w:del>
-                <w:ins w:id="109" w:author="Jacob Fullerton" w:date="2020-09-01T08:14:00Z">
+                <w:ins w:id="182" w:author="Jacob Fullerton" w:date="2020-09-01T08:14:00Z">
                   <w:r>
                     <w:rPr>
                       <w:rFonts w:ascii="Arial" w:hAnsi="Arial"/>
@@ -12550,7 +13052,7 @@
                 <w:text/>
               </w:sdtPr>
               <w:sdtContent>
-                <w:del w:id="110" w:author="Jacob Fullerton" w:date="2020-09-01T08:14:00Z">
+                <w:del w:id="183" w:author="Jacob Fullerton" w:date="2020-09-01T08:14:00Z">
                   <w:r>
                     <w:rPr>
                       <w:rFonts w:ascii="Arial" w:hAnsi="Arial"/>
@@ -12561,7 +13063,7 @@
                     <w:delText>CA-IPP</w:delText>
                   </w:r>
                 </w:del>
-                <w:ins w:id="111" w:author="Jacob Fullerton" w:date="2020-09-01T08:14:00Z">
+                <w:ins w:id="184" w:author="Jacob Fullerton" w:date="2020-09-01T08:14:00Z">
                   <w:r>
                     <w:rPr>
                       <w:rFonts w:ascii="Arial" w:hAnsi="Arial"/>
@@ -14477,7 +14979,7 @@
           <w:text/>
         </w:sdtPr>
         <w:sdtContent>
-          <w:del w:id="112" w:author="Jacob Fullerton" w:date="2020-09-01T08:14:00Z">
+          <w:del w:id="185" w:author="Jacob Fullerton" w:date="2020-09-01T08:14:00Z">
             <w:r>
               <w:rPr>
                 <w:b/>
@@ -14487,7 +14989,7 @@
               <w:delText>CA-IPP</w:delText>
             </w:r>
           </w:del>
-          <w:ins w:id="113" w:author="Jacob Fullerton" w:date="2020-09-01T08:14:00Z">
+          <w:ins w:id="186" w:author="Jacob Fullerton" w:date="2020-09-01T08:14:00Z">
             <w:r>
               <w:rPr>
                 <w:b/>
@@ -14778,7 +15280,7 @@
           <w:bCs/>
         </w:rPr>
       </w:pPr>
-      <w:bookmarkStart w:id="114" w:name="_Ref33082828"/>
+      <w:bookmarkStart w:id="187" w:name="_Ref33082828"/>
       <w:r>
         <w:t xml:space="preserve">Appendix </w:t>
       </w:r>
@@ -14790,7 +15292,7 @@
           <w:t>A</w:t>
         </w:r>
       </w:fldSimple>
-      <w:bookmarkEnd w:id="114"/>
+      <w:bookmarkEnd w:id="187"/>
     </w:p>
     <w:p>
       <w:pPr>
@@ -14883,12 +15385,12 @@
           <w:text/>
         </w:sdtPr>
         <w:sdtContent>
-          <w:del w:id="115" w:author="Jacob Fullerton" w:date="2020-09-01T08:14:00Z">
+          <w:del w:id="188" w:author="Jacob Fullerton" w:date="2020-09-01T08:14:00Z">
             <w:r>
               <w:delText>CA-IPP</w:delText>
             </w:r>
           </w:del>
-          <w:ins w:id="116" w:author="Jacob Fullerton" w:date="2020-09-01T08:14:00Z">
+          <w:ins w:id="189" w:author="Jacob Fullerton" w:date="2020-09-01T08:14:00Z">
             <w:r>
               <w:t>CIE-IPP</w:t>
             </w:r>
@@ -14954,12 +15456,12 @@
           <w:text/>
         </w:sdtPr>
         <w:sdtContent>
-          <w:del w:id="117" w:author="Jacob Fullerton" w:date="2020-09-01T08:14:00Z">
+          <w:del w:id="190" w:author="Jacob Fullerton" w:date="2020-09-01T08:14:00Z">
             <w:r>
               <w:delText>CA-IPP</w:delText>
             </w:r>
           </w:del>
-          <w:ins w:id="118" w:author="Jacob Fullerton" w:date="2020-09-01T08:14:00Z">
+          <w:ins w:id="191" w:author="Jacob Fullerton" w:date="2020-09-01T08:14:00Z">
             <w:r>
               <w:t>CIE-IPP</w:t>
             </w:r>
@@ -15403,7 +15905,7 @@
                 <w:text/>
               </w:sdtPr>
               <w:sdtContent>
-                <w:del w:id="119" w:author="Jacob Fullerton" w:date="2020-09-01T08:14:00Z">
+                <w:del w:id="192" w:author="Jacob Fullerton" w:date="2020-09-01T08:14:00Z">
                   <w:r>
                     <w:rPr>
                       <w:rFonts w:ascii="Arial" w:hAnsi="Arial"/>
@@ -15414,7 +15916,7 @@
                     <w:delText>CA-IPP</w:delText>
                   </w:r>
                 </w:del>
-                <w:ins w:id="120" w:author="Jacob Fullerton" w:date="2020-09-01T08:14:00Z">
+                <w:ins w:id="193" w:author="Jacob Fullerton" w:date="2020-09-01T08:14:00Z">
                   <w:r>
                     <w:rPr>
                       <w:rFonts w:ascii="Arial" w:hAnsi="Arial"/>
@@ -15492,7 +15994,7 @@
                 <w:text/>
               </w:sdtPr>
               <w:sdtContent>
-                <w:del w:id="121" w:author="Jacob Fullerton" w:date="2020-09-01T08:14:00Z">
+                <w:del w:id="194" w:author="Jacob Fullerton" w:date="2020-09-01T08:14:00Z">
                   <w:r>
                     <w:rPr>
                       <w:rFonts w:ascii="Arial" w:hAnsi="Arial"/>
@@ -15503,7 +16005,7 @@
                     <w:delText>CA-IPP</w:delText>
                   </w:r>
                 </w:del>
-                <w:ins w:id="122" w:author="Jacob Fullerton" w:date="2020-09-01T08:14:00Z">
+                <w:ins w:id="195" w:author="Jacob Fullerton" w:date="2020-09-01T08:14:00Z">
                   <w:r>
                     <w:rPr>
                       <w:rFonts w:ascii="Arial" w:hAnsi="Arial"/>
@@ -15579,7 +16081,7 @@
                 <w:text/>
               </w:sdtPr>
               <w:sdtContent>
-                <w:del w:id="123" w:author="Jacob Fullerton" w:date="2020-09-01T08:14:00Z">
+                <w:del w:id="196" w:author="Jacob Fullerton" w:date="2020-09-01T08:14:00Z">
                   <w:r>
                     <w:rPr>
                       <w:rFonts w:ascii="Arial" w:hAnsi="Arial"/>
@@ -15590,7 +16092,7 @@
                     <w:delText>CA-IPP</w:delText>
                   </w:r>
                 </w:del>
-                <w:ins w:id="124" w:author="Jacob Fullerton" w:date="2020-09-01T08:14:00Z">
+                <w:ins w:id="197" w:author="Jacob Fullerton" w:date="2020-09-01T08:14:00Z">
                   <w:r>
                     <w:rPr>
                       <w:rFonts w:ascii="Arial" w:hAnsi="Arial"/>
@@ -16607,7 +17109,7 @@
                 <w:text/>
               </w:sdtPr>
               <w:sdtContent>
-                <w:del w:id="125" w:author="Jacob Fullerton" w:date="2020-09-01T08:14:00Z">
+                <w:del w:id="198" w:author="Jacob Fullerton" w:date="2020-09-01T08:14:00Z">
                   <w:r>
                     <w:rPr>
                       <w:rFonts w:ascii="Arial" w:hAnsi="Arial"/>
@@ -16618,7 +17120,7 @@
                     <w:delText>CA-IPP</w:delText>
                   </w:r>
                 </w:del>
-                <w:ins w:id="126" w:author="Jacob Fullerton" w:date="2020-09-01T08:14:00Z">
+                <w:ins w:id="199" w:author="Jacob Fullerton" w:date="2020-09-01T08:14:00Z">
                   <w:r>
                     <w:rPr>
                       <w:rFonts w:ascii="Arial" w:hAnsi="Arial"/>
@@ -16853,7 +17355,7 @@
                 <w:text/>
               </w:sdtPr>
               <w:sdtContent>
-                <w:del w:id="127" w:author="Jacob Fullerton" w:date="2020-09-01T08:14:00Z">
+                <w:del w:id="200" w:author="Jacob Fullerton" w:date="2020-09-01T08:14:00Z">
                   <w:r>
                     <w:rPr>
                       <w:rFonts w:ascii="Arial" w:hAnsi="Arial"/>
@@ -16864,7 +17366,7 @@
                     <w:delText>CA-IPP</w:delText>
                   </w:r>
                 </w:del>
-                <w:ins w:id="128" w:author="Jacob Fullerton" w:date="2020-09-01T08:14:00Z">
+                <w:ins w:id="201" w:author="Jacob Fullerton" w:date="2020-09-01T08:14:00Z">
                   <w:r>
                     <w:rPr>
                       <w:rFonts w:ascii="Arial" w:hAnsi="Arial"/>
@@ -17104,7 +17606,7 @@
                 <w:text/>
               </w:sdtPr>
               <w:sdtContent>
-                <w:del w:id="129" w:author="Jacob Fullerton" w:date="2020-09-01T08:14:00Z">
+                <w:del w:id="202" w:author="Jacob Fullerton" w:date="2020-09-01T08:14:00Z">
                   <w:r>
                     <w:rPr>
                       <w:rFonts w:ascii="Arial" w:hAnsi="Arial"/>
@@ -17115,7 +17617,7 @@
                     <w:delText>CA-IPP</w:delText>
                   </w:r>
                 </w:del>
-                <w:ins w:id="130" w:author="Jacob Fullerton" w:date="2020-09-01T08:14:00Z">
+                <w:ins w:id="203" w:author="Jacob Fullerton" w:date="2020-09-01T08:14:00Z">
                   <w:r>
                     <w:rPr>
                       <w:rFonts w:ascii="Arial" w:hAnsi="Arial"/>
@@ -17364,7 +17866,7 @@
                 <w:text/>
               </w:sdtPr>
               <w:sdtContent>
-                <w:del w:id="131" w:author="Jacob Fullerton" w:date="2020-09-01T08:14:00Z">
+                <w:del w:id="204" w:author="Jacob Fullerton" w:date="2020-09-01T08:14:00Z">
                   <w:r>
                     <w:rPr>
                       <w:rFonts w:ascii="Arial" w:hAnsi="Arial"/>
@@ -17375,7 +17877,7 @@
                     <w:delText>CA-IPP</w:delText>
                   </w:r>
                 </w:del>
-                <w:ins w:id="132" w:author="Jacob Fullerton" w:date="2020-09-01T08:14:00Z">
+                <w:ins w:id="205" w:author="Jacob Fullerton" w:date="2020-09-01T08:14:00Z">
                   <w:r>
                     <w:rPr>
                       <w:rFonts w:ascii="Arial" w:hAnsi="Arial"/>
@@ -17547,7 +18049,7 @@
                 <w:text/>
               </w:sdtPr>
               <w:sdtContent>
-                <w:del w:id="133" w:author="Jacob Fullerton" w:date="2020-09-01T08:14:00Z">
+                <w:del w:id="206" w:author="Jacob Fullerton" w:date="2020-09-01T08:14:00Z">
                   <w:r>
                     <w:rPr>
                       <w:rFonts w:ascii="Arial" w:hAnsi="Arial"/>
@@ -17558,7 +18060,7 @@
                     <w:delText>CA-IPP</w:delText>
                   </w:r>
                 </w:del>
-                <w:ins w:id="134" w:author="Jacob Fullerton" w:date="2020-09-01T08:14:00Z">
+                <w:ins w:id="207" w:author="Jacob Fullerton" w:date="2020-09-01T08:14:00Z">
                   <w:r>
                     <w:rPr>
                       <w:rFonts w:ascii="Arial" w:hAnsi="Arial"/>
@@ -17636,7 +18138,7 @@
                 <w:text/>
               </w:sdtPr>
               <w:sdtContent>
-                <w:del w:id="135" w:author="Jacob Fullerton" w:date="2020-09-01T08:14:00Z">
+                <w:del w:id="208" w:author="Jacob Fullerton" w:date="2020-09-01T08:14:00Z">
                   <w:r>
                     <w:rPr>
                       <w:rFonts w:ascii="Arial" w:hAnsi="Arial"/>
@@ -17647,7 +18149,7 @@
                     <w:delText>CA-IPP</w:delText>
                   </w:r>
                 </w:del>
-                <w:ins w:id="136" w:author="Jacob Fullerton" w:date="2020-09-01T08:14:00Z">
+                <w:ins w:id="209" w:author="Jacob Fullerton" w:date="2020-09-01T08:14:00Z">
                   <w:r>
                     <w:rPr>
                       <w:rFonts w:ascii="Arial" w:hAnsi="Arial"/>
@@ -17707,7 +18209,7 @@
                 <w:text/>
               </w:sdtPr>
               <w:sdtContent>
-                <w:del w:id="137" w:author="Jacob Fullerton" w:date="2020-09-01T08:14:00Z">
+                <w:del w:id="210" w:author="Jacob Fullerton" w:date="2020-09-01T08:14:00Z">
                   <w:r>
                     <w:rPr>
                       <w:rFonts w:ascii="Arial" w:hAnsi="Arial"/>
@@ -17718,7 +18220,7 @@
                     <w:delText>CA-IPP</w:delText>
                   </w:r>
                 </w:del>
-                <w:ins w:id="138" w:author="Jacob Fullerton" w:date="2020-09-01T08:14:00Z">
+                <w:ins w:id="211" w:author="Jacob Fullerton" w:date="2020-09-01T08:14:00Z">
                   <w:r>
                     <w:rPr>
                       <w:rFonts w:ascii="Arial" w:hAnsi="Arial"/>
@@ -18636,7 +19138,7 @@
                 <w:text/>
               </w:sdtPr>
               <w:sdtContent>
-                <w:del w:id="139" w:author="Jacob Fullerton" w:date="2020-09-01T08:14:00Z">
+                <w:del w:id="212" w:author="Jacob Fullerton" w:date="2020-09-01T08:14:00Z">
                   <w:r>
                     <w:rPr>
                       <w:rFonts w:ascii="Arial" w:hAnsi="Arial"/>
@@ -18647,7 +19149,7 @@
                     <w:delText>CA-IPP</w:delText>
                   </w:r>
                 </w:del>
-                <w:ins w:id="140" w:author="Jacob Fullerton" w:date="2020-09-01T08:14:00Z">
+                <w:ins w:id="213" w:author="Jacob Fullerton" w:date="2020-09-01T08:14:00Z">
                   <w:r>
                     <w:rPr>
                       <w:rFonts w:ascii="Arial" w:hAnsi="Arial"/>
@@ -18733,7 +19235,7 @@
                 <w:text/>
               </w:sdtPr>
               <w:sdtContent>
-                <w:del w:id="141" w:author="Jacob Fullerton" w:date="2020-09-01T08:14:00Z">
+                <w:del w:id="214" w:author="Jacob Fullerton" w:date="2020-09-01T08:14:00Z">
                   <w:r>
                     <w:rPr>
                       <w:rFonts w:ascii="Arial" w:hAnsi="Arial"/>
@@ -18744,7 +19246,7 @@
                     <w:delText>CA-IPP</w:delText>
                   </w:r>
                 </w:del>
-                <w:ins w:id="142" w:author="Jacob Fullerton" w:date="2020-09-01T08:14:00Z">
+                <w:ins w:id="215" w:author="Jacob Fullerton" w:date="2020-09-01T08:14:00Z">
                   <w:r>
                     <w:rPr>
                       <w:rFonts w:ascii="Arial" w:hAnsi="Arial"/>
@@ -18804,7 +19306,7 @@
                 <w:text/>
               </w:sdtPr>
               <w:sdtContent>
-                <w:del w:id="143" w:author="Jacob Fullerton" w:date="2020-09-01T08:14:00Z">
+                <w:del w:id="216" w:author="Jacob Fullerton" w:date="2020-09-01T08:14:00Z">
                   <w:r>
                     <w:rPr>
                       <w:rFonts w:ascii="Arial" w:hAnsi="Arial"/>
@@ -18815,7 +19317,7 @@
                     <w:delText>CA-IPP</w:delText>
                   </w:r>
                 </w:del>
-                <w:ins w:id="144" w:author="Jacob Fullerton" w:date="2020-09-01T08:14:00Z">
+                <w:ins w:id="217" w:author="Jacob Fullerton" w:date="2020-09-01T08:14:00Z">
                   <w:r>
                     <w:rPr>
                       <w:rFonts w:ascii="Arial" w:hAnsi="Arial"/>
@@ -20129,7 +20631,7 @@
                 <w:text/>
               </w:sdtPr>
               <w:sdtContent>
-                <w:del w:id="145" w:author="Jacob Fullerton" w:date="2020-09-01T08:14:00Z">
+                <w:del w:id="218" w:author="Jacob Fullerton" w:date="2020-09-01T08:14:00Z">
                   <w:r>
                     <w:rPr>
                       <w:rFonts w:ascii="Arial" w:hAnsi="Arial"/>
@@ -20140,7 +20642,7 @@
                     <w:delText>CA-IPP</w:delText>
                   </w:r>
                 </w:del>
-                <w:ins w:id="146" w:author="Jacob Fullerton" w:date="2020-09-01T08:14:00Z">
+                <w:ins w:id="219" w:author="Jacob Fullerton" w:date="2020-09-01T08:14:00Z">
                   <w:r>
                     <w:rPr>
                       <w:rFonts w:ascii="Arial" w:hAnsi="Arial"/>
@@ -20218,7 +20720,7 @@
                 <w:text/>
               </w:sdtPr>
               <w:sdtContent>
-                <w:del w:id="147" w:author="Jacob Fullerton" w:date="2020-09-01T08:14:00Z">
+                <w:del w:id="220" w:author="Jacob Fullerton" w:date="2020-09-01T08:14:00Z">
                   <w:r>
                     <w:rPr>
                       <w:rFonts w:ascii="Arial" w:hAnsi="Arial"/>
@@ -20229,7 +20731,7 @@
                     <w:delText>CA-IPP</w:delText>
                   </w:r>
                 </w:del>
-                <w:ins w:id="148" w:author="Jacob Fullerton" w:date="2020-09-01T08:14:00Z">
+                <w:ins w:id="221" w:author="Jacob Fullerton" w:date="2020-09-01T08:14:00Z">
                   <w:r>
                     <w:rPr>
                       <w:rFonts w:ascii="Arial" w:hAnsi="Arial"/>
@@ -20305,7 +20807,7 @@
                 <w:text/>
               </w:sdtPr>
               <w:sdtContent>
-                <w:del w:id="149" w:author="Jacob Fullerton" w:date="2020-09-01T08:14:00Z">
+                <w:del w:id="222" w:author="Jacob Fullerton" w:date="2020-09-01T08:14:00Z">
                   <w:r>
                     <w:rPr>
                       <w:rFonts w:ascii="Arial" w:hAnsi="Arial"/>
@@ -20316,7 +20818,7 @@
                     <w:delText>CA-IPP</w:delText>
                   </w:r>
                 </w:del>
-                <w:ins w:id="150" w:author="Jacob Fullerton" w:date="2020-09-01T08:14:00Z">
+                <w:ins w:id="223" w:author="Jacob Fullerton" w:date="2020-09-01T08:14:00Z">
                   <w:r>
                     <w:rPr>
                       <w:rFonts w:ascii="Arial" w:hAnsi="Arial"/>
@@ -20856,7 +21358,7 @@
                 <w:text/>
               </w:sdtPr>
               <w:sdtContent>
-                <w:del w:id="151" w:author="Jacob Fullerton" w:date="2020-09-01T08:14:00Z">
+                <w:del w:id="224" w:author="Jacob Fullerton" w:date="2020-09-01T08:14:00Z">
                   <w:r>
                     <w:rPr>
                       <w:rFonts w:ascii="Arial" w:hAnsi="Arial"/>
@@ -20867,7 +21369,7 @@
                     <w:delText>CA-IPP</w:delText>
                   </w:r>
                 </w:del>
-                <w:ins w:id="152" w:author="Jacob Fullerton" w:date="2020-09-01T08:14:00Z">
+                <w:ins w:id="225" w:author="Jacob Fullerton" w:date="2020-09-01T08:14:00Z">
                   <w:r>
                     <w:rPr>
                       <w:rFonts w:ascii="Arial" w:hAnsi="Arial"/>
@@ -21165,9 +21667,9 @@
     </w:tbl>
     <w:p/>
     <w:sectPr>
-      <w:headerReference w:type="default" r:id="rId11"/>
-      <w:footerReference w:type="default" r:id="rId12"/>
-      <w:headerReference w:type="first" r:id="rId13"/>
+      <w:headerReference w:type="default" r:id="rId15"/>
+      <w:footerReference w:type="default" r:id="rId16"/>
+      <w:headerReference w:type="first" r:id="rId17"/>
       <w:pgSz w:w="12240" w:h="15840" w:code="1"/>
       <w:pgMar w:top="1080" w:right="1080" w:bottom="720" w:left="1080" w:header="720" w:footer="720" w:gutter="0"/>
       <w:cols w:space="720"/>
@@ -21176,6 +21678,45 @@
     </w:sectPr>
   </w:body>
 </w:document>
+</file>
+
+<file path=word/comments.xml><?xml version="1.0" encoding="utf-8"?>
+<w:comments xmlns:wpc="http://schemas.microsoft.com/office/word/2010/wordprocessingCanvas" xmlns:cx="http://schemas.microsoft.com/office/drawing/2014/chartex" xmlns:cx1="http://schemas.microsoft.com/office/drawing/2015/9/8/chartex" xmlns:cx2="http://schemas.microsoft.com/office/drawing/2015/10/21/chartex" xmlns:cx3="http://schemas.microsoft.com/office/drawing/2016/5/9/chartex" xmlns:cx4="http://schemas.microsoft.com/office/drawing/2016/5/10/chartex" xmlns:cx5="http://schemas.microsoft.com/office/drawing/2016/5/11/chartex" xmlns:cx6="http://schemas.microsoft.com/office/drawing/2016/5/12/chartex" xmlns:cx7="http://schemas.microsoft.com/office/drawing/2016/5/13/chartex" xmlns:cx8="http://schemas.microsoft.com/office/drawing/2016/5/14/chartex" xmlns:mc="http://schemas.openxmlformats.org/markup-compatibility/2006" xmlns:aink="http://schemas.microsoft.com/office/drawing/2016/ink" xmlns:am3d="http://schemas.microsoft.com/office/drawing/2017/model3d" xmlns:o="urn:schemas-microsoft-com:office:office" xmlns:r="http://schemas.openxmlformats.org/officeDocument/2006/relationships" xmlns:m="http://schemas.openxmlformats.org/officeDocument/2006/math" xmlns:v="urn:schemas-microsoft-com:vml" xmlns:wp14="http://schemas.microsoft.com/office/word/2010/wordprocessingDrawing" xmlns:wp="http://schemas.openxmlformats.org/drawingml/2006/wordprocessingDrawing" xmlns:w10="urn:schemas-microsoft-com:office:word" xmlns:w="http://schemas.openxmlformats.org/wordprocessingml/2006/main" xmlns:w14="http://schemas.microsoft.com/office/word/2010/wordml" xmlns:w15="http://schemas.microsoft.com/office/word/2012/wordml" xmlns:w16cex="http://schemas.microsoft.com/office/word/2018/wordml/cex" xmlns:w16cid="http://schemas.microsoft.com/office/word/2016/wordml/cid" xmlns:w16="http://schemas.microsoft.com/office/word/2018/wordml" xmlns:w16se="http://schemas.microsoft.com/office/word/2015/wordml/symex" xmlns:wpg="http://schemas.microsoft.com/office/word/2010/wordprocessingGroup" xmlns:wpi="http://schemas.microsoft.com/office/word/2010/wordprocessingInk" xmlns:wne="http://schemas.microsoft.com/office/word/2006/wordml" xmlns:wps="http://schemas.microsoft.com/office/word/2010/wordprocessingShape" mc:Ignorable="w14 w15 w16se w16cid w16 w16cex wp14">
+  <w:comment w:id="136" w:author="Jacob Fullerton" w:date="2020-09-03T16:01:00Z" w:initials="JF">
+    <w:p>
+      <w:pPr>
+        <w:pStyle w:val="CommentText"/>
+      </w:pPr>
+      <w:r>
+        <w:rPr>
+          <w:rStyle w:val="CommentReference"/>
+        </w:rPr>
+        <w:annotationRef/>
+      </w:r>
+      <w:r>
+        <w:t>Need to get an independent code review done for this tool when it's ready for prime-time.</w:t>
+      </w:r>
+    </w:p>
+  </w:comment>
+</w:comments>
+</file>
+
+<file path=word/commentsExtended.xml><?xml version="1.0" encoding="utf-8"?>
+<w15:commentsEx xmlns:wpc="http://schemas.microsoft.com/office/word/2010/wordprocessingCanvas" xmlns:cx="http://schemas.microsoft.com/office/drawing/2014/chartex" xmlns:cx1="http://schemas.microsoft.com/office/drawing/2015/9/8/chartex" xmlns:cx2="http://schemas.microsoft.com/office/drawing/2015/10/21/chartex" xmlns:cx3="http://schemas.microsoft.com/office/drawing/2016/5/9/chartex" xmlns:cx4="http://schemas.microsoft.com/office/drawing/2016/5/10/chartex" xmlns:cx5="http://schemas.microsoft.com/office/drawing/2016/5/11/chartex" xmlns:cx6="http://schemas.microsoft.com/office/drawing/2016/5/12/chartex" xmlns:cx7="http://schemas.microsoft.com/office/drawing/2016/5/13/chartex" xmlns:cx8="http://schemas.microsoft.com/office/drawing/2016/5/14/chartex" xmlns:mc="http://schemas.openxmlformats.org/markup-compatibility/2006" xmlns:aink="http://schemas.microsoft.com/office/drawing/2016/ink" xmlns:am3d="http://schemas.microsoft.com/office/drawing/2017/model3d" xmlns:o="urn:schemas-microsoft-com:office:office" xmlns:r="http://schemas.openxmlformats.org/officeDocument/2006/relationships" xmlns:m="http://schemas.openxmlformats.org/officeDocument/2006/math" xmlns:v="urn:schemas-microsoft-com:vml" xmlns:wp14="http://schemas.microsoft.com/office/word/2010/wordprocessingDrawing" xmlns:wp="http://schemas.openxmlformats.org/drawingml/2006/wordprocessingDrawing" xmlns:w10="urn:schemas-microsoft-com:office:word" xmlns:w="http://schemas.openxmlformats.org/wordprocessingml/2006/main" xmlns:w14="http://schemas.microsoft.com/office/word/2010/wordml" xmlns:w15="http://schemas.microsoft.com/office/word/2012/wordml" xmlns:w16cex="http://schemas.microsoft.com/office/word/2018/wordml/cex" xmlns:w16cid="http://schemas.microsoft.com/office/word/2016/wordml/cid" xmlns:w16="http://schemas.microsoft.com/office/word/2018/wordml" xmlns:w16se="http://schemas.microsoft.com/office/word/2015/wordml/symex" xmlns:wpg="http://schemas.microsoft.com/office/word/2010/wordprocessingGroup" xmlns:wpi="http://schemas.microsoft.com/office/word/2010/wordprocessingInk" xmlns:wne="http://schemas.microsoft.com/office/word/2006/wordml" xmlns:wps="http://schemas.microsoft.com/office/word/2010/wordprocessingShape" mc:Ignorable="w14 w15 w16se w16cid w16 w16cex wp14">
+  <w15:commentEx w15:paraId="48E2BE72" w15:done="0"/>
+</w15:commentsEx>
+</file>
+
+<file path=word/commentsExtensible.xml><?xml version="1.0" encoding="utf-8"?>
+<w16cex:commentsExtensible xmlns:wpc="http://schemas.microsoft.com/office/word/2010/wordprocessingCanvas" xmlns:cx="http://schemas.microsoft.com/office/drawing/2014/chartex" xmlns:cx1="http://schemas.microsoft.com/office/drawing/2015/9/8/chartex" xmlns:cx2="http://schemas.microsoft.com/office/drawing/2015/10/21/chartex" xmlns:cx3="http://schemas.microsoft.com/office/drawing/2016/5/9/chartex" xmlns:cx4="http://schemas.microsoft.com/office/drawing/2016/5/10/chartex" xmlns:cx5="http://schemas.microsoft.com/office/drawing/2016/5/11/chartex" xmlns:cx6="http://schemas.microsoft.com/office/drawing/2016/5/12/chartex" xmlns:cx7="http://schemas.microsoft.com/office/drawing/2016/5/13/chartex" xmlns:cx8="http://schemas.microsoft.com/office/drawing/2016/5/14/chartex" xmlns:mc="http://schemas.openxmlformats.org/markup-compatibility/2006" xmlns:aink="http://schemas.microsoft.com/office/drawing/2016/ink" xmlns:am3d="http://schemas.microsoft.com/office/drawing/2017/model3d" xmlns:o="urn:schemas-microsoft-com:office:office" xmlns:r="http://schemas.openxmlformats.org/officeDocument/2006/relationships" xmlns:m="http://schemas.openxmlformats.org/officeDocument/2006/math" xmlns:v="urn:schemas-microsoft-com:vml" xmlns:wp14="http://schemas.microsoft.com/office/word/2010/wordprocessingDrawing" xmlns:wp="http://schemas.openxmlformats.org/drawingml/2006/wordprocessingDrawing" xmlns:w10="urn:schemas-microsoft-com:office:word" xmlns:w="http://schemas.openxmlformats.org/wordprocessingml/2006/main" xmlns:w14="http://schemas.microsoft.com/office/word/2010/wordml" xmlns:w15="http://schemas.microsoft.com/office/word/2012/wordml" xmlns:w16cex="http://schemas.microsoft.com/office/word/2018/wordml/cex" xmlns:w16cid="http://schemas.microsoft.com/office/word/2016/wordml/cid" xmlns:w16="http://schemas.microsoft.com/office/word/2018/wordml" xmlns:w16se="http://schemas.microsoft.com/office/word/2015/wordml/symex" xmlns:wpg="http://schemas.microsoft.com/office/word/2010/wordprocessingGroup" xmlns:wpi="http://schemas.microsoft.com/office/word/2010/wordprocessingInk" xmlns:wne="http://schemas.microsoft.com/office/word/2006/wordml" xmlns:wps="http://schemas.microsoft.com/office/word/2010/wordprocessingShape" mc:Ignorable="w14 w15 w16se w16cid w16 w16cex wp14">
+  <w16cex:commentExtensible w16cex:durableId="22FB91D3" w16cex:dateUtc="2020-09-03T23:01:00Z"/>
+</w16cex:commentsExtensible>
+</file>
+
+<file path=word/commentsIds.xml><?xml version="1.0" encoding="utf-8"?>
+<w16cid:commentsIds xmlns:wpc="http://schemas.microsoft.com/office/word/2010/wordprocessingCanvas" xmlns:cx="http://schemas.microsoft.com/office/drawing/2014/chartex" xmlns:cx1="http://schemas.microsoft.com/office/drawing/2015/9/8/chartex" xmlns:cx2="http://schemas.microsoft.com/office/drawing/2015/10/21/chartex" xmlns:cx3="http://schemas.microsoft.com/office/drawing/2016/5/9/chartex" xmlns:cx4="http://schemas.microsoft.com/office/drawing/2016/5/10/chartex" xmlns:cx5="http://schemas.microsoft.com/office/drawing/2016/5/11/chartex" xmlns:cx6="http://schemas.microsoft.com/office/drawing/2016/5/12/chartex" xmlns:cx7="http://schemas.microsoft.com/office/drawing/2016/5/13/chartex" xmlns:cx8="http://schemas.microsoft.com/office/drawing/2016/5/14/chartex" xmlns:mc="http://schemas.openxmlformats.org/markup-compatibility/2006" xmlns:aink="http://schemas.microsoft.com/office/drawing/2016/ink" xmlns:am3d="http://schemas.microsoft.com/office/drawing/2017/model3d" xmlns:o="urn:schemas-microsoft-com:office:office" xmlns:r="http://schemas.openxmlformats.org/officeDocument/2006/relationships" xmlns:m="http://schemas.openxmlformats.org/officeDocument/2006/math" xmlns:v="urn:schemas-microsoft-com:vml" xmlns:wp14="http://schemas.microsoft.com/office/word/2010/wordprocessingDrawing" xmlns:wp="http://schemas.openxmlformats.org/drawingml/2006/wordprocessingDrawing" xmlns:w10="urn:schemas-microsoft-com:office:word" xmlns:w="http://schemas.openxmlformats.org/wordprocessingml/2006/main" xmlns:w14="http://schemas.microsoft.com/office/word/2010/wordml" xmlns:w15="http://schemas.microsoft.com/office/word/2012/wordml" xmlns:w16cex="http://schemas.microsoft.com/office/word/2018/wordml/cex" xmlns:w16cid="http://schemas.microsoft.com/office/word/2016/wordml/cid" xmlns:w16="http://schemas.microsoft.com/office/word/2018/wordml" xmlns:w16se="http://schemas.microsoft.com/office/word/2015/wordml/symex" xmlns:wpg="http://schemas.microsoft.com/office/word/2010/wordprocessingGroup" xmlns:wpi="http://schemas.microsoft.com/office/word/2010/wordprocessingInk" xmlns:wne="http://schemas.microsoft.com/office/word/2006/wordml" xmlns:wps="http://schemas.microsoft.com/office/word/2010/wordprocessingShape" mc:Ignorable="w14 w15 w16se w16cid w16 w16cex wp14">
+  <w16cid:commentId w16cid:paraId="48E2BE72" w16cid:durableId="22FB91D3"/>
+</w16cid:commentsIds>
 </file>
 
 <file path=word/endnotes.xml><?xml version="1.0" encoding="utf-8"?>
@@ -24362,7 +24903,6 @@
     <w:basedOn w:val="Normal"/>
     <w:link w:val="CommentTextChar"/>
     <w:uiPriority w:val="99"/>
-    <w:semiHidden/>
     <w:unhideWhenUsed/>
     <w:rsid w:val="006504D7"/>
     <w:rPr>
@@ -24375,7 +24915,6 @@
     <w:basedOn w:val="DefaultParagraphFont"/>
     <w:link w:val="CommentText"/>
     <w:uiPriority w:val="99"/>
-    <w:semiHidden/>
     <w:rsid w:val="006504D7"/>
     <w:rPr>
       <w:rFonts w:ascii="Times New Roman" w:eastAsia="Times New Roman" w:hAnsi="Times New Roman" w:cs="Times New Roman"/>

</xml_diff>

<commit_message>
Updates to the text (found some errors, credit goes to Dennis, thanks)
</commit_message>
<xml_diff>
--- a/docs/cie-ipp/00_cie-ipp_cie-ipp.pl_CACIE_Tools_ctp.docx
+++ b/docs/cie-ipp/00_cie-ipp_cie-ipp.pl_CACIE_Tools_ctp.docx
@@ -52,6 +52,7 @@
           <w:dataBinding w:prefixMappings="xmlns:ns0='http://purl.org/dc/elements/1.1/' xmlns:ns1='http://schemas.openxmlformats.org/package/2006/metadata/core-properties' " w:xpath="/ns1:coreProperties[1]/ns1:keywords[1]" w:storeItemID="{6C3C8BC8-F283-45AE-878A-BAB7291924A1}"/>
           <w:text/>
         </w:sdtPr>
+        <w:sdtEndPr/>
         <w:sdtContent>
           <w:r>
             <w:rPr>
@@ -224,6 +225,7 @@
           <w:dataBinding w:prefixMappings="xmlns:ns0='http://purl.org/dc/elements/1.1/' xmlns:ns1='http://schemas.openxmlformats.org/package/2006/metadata/core-properties' " w:xpath="/ns1:coreProperties[1]/ns1:keywords[1]" w:storeItemID="{6C3C8BC8-F283-45AE-878A-BAB7291924A1}"/>
           <w:text/>
         </w:sdtPr>
+        <w:sdtEndPr/>
         <w:sdtContent>
           <w:r>
             <w:rPr>
@@ -725,6 +727,7 @@
           <w:dataBinding w:prefixMappings="xmlns:ns0='http://purl.org/dc/elements/1.1/' xmlns:ns1='http://schemas.openxmlformats.org/package/2006/metadata/core-properties' " w:xpath="/ns1:coreProperties[1]/ns1:keywords[1]" w:storeItemID="{6C3C8BC8-F283-45AE-878A-BAB7291924A1}"/>
           <w:text/>
         </w:sdtPr>
+        <w:sdtEndPr/>
         <w:sdtContent>
           <w:r>
             <w:rPr>
@@ -3127,6 +3130,7 @@
           <w:dataBinding w:prefixMappings="xmlns:ns0='http://purl.org/dc/elements/1.1/' xmlns:ns1='http://schemas.openxmlformats.org/package/2006/metadata/core-properties' " w:xpath="/ns1:coreProperties[1]/ns1:keywords[1]" w:storeItemID="{6C3C8BC8-F283-45AE-878A-BAB7291924A1}"/>
           <w:text/>
         </w:sdtPr>
+        <w:sdtEndPr/>
         <w:sdtContent>
           <w:r>
             <w:rPr>
@@ -3253,27 +3257,14 @@
             <w:r>
               <w:t xml:space="preserve">Table </w:t>
             </w:r>
-            <w:r>
-              <w:fldChar w:fldCharType="begin"/>
-            </w:r>
-            <w:r>
-              <w:instrText xml:space="preserve"> SEQ Table \* ARABIC </w:instrText>
-            </w:r>
-            <w:r>
-              <w:fldChar w:fldCharType="separate"/>
-            </w:r>
-            <w:r>
-              <w:rPr>
-                <w:noProof/>
-              </w:rPr>
-              <w:t>1</w:t>
-            </w:r>
-            <w:r>
-              <w:rPr>
-                <w:noProof/>
-              </w:rPr>
-              <w:fldChar w:fldCharType="end"/>
-            </w:r>
+            <w:fldSimple w:instr=" SEQ Table \* ARABIC ">
+              <w:r>
+                <w:rPr>
+                  <w:noProof/>
+                </w:rPr>
+                <w:t>1</w:t>
+              </w:r>
+            </w:fldSimple>
             <w:bookmarkEnd w:id="4"/>
           </w:p>
           <w:p>
@@ -5094,6 +5085,7 @@
           <w:dataBinding w:prefixMappings="xmlns:ns0='http://purl.org/dc/elements/1.1/' xmlns:ns1='http://schemas.openxmlformats.org/package/2006/metadata/core-properties' " w:xpath="/ns1:coreProperties[1]/ns1:keywords[1]" w:storeItemID="{6C3C8BC8-F283-45AE-878A-BAB7291924A1}"/>
           <w:text/>
         </w:sdtPr>
+        <w:sdtEndPr/>
         <w:sdtContent>
           <w:r>
             <w:rPr>
@@ -5200,6 +5192,7 @@
           <w:dataBinding w:prefixMappings="xmlns:ns0='http://purl.org/dc/elements/1.1/' xmlns:ns1='http://schemas.openxmlformats.org/package/2006/metadata/core-properties' " w:xpath="/ns1:coreProperties[1]/ns1:keywords[1]" w:storeItemID="{6C3C8BC8-F283-45AE-878A-BAB7291924A1}"/>
           <w:text/>
         </w:sdtPr>
+        <w:sdtEndPr/>
         <w:sdtContent>
           <w:r>
             <w:rPr>
@@ -5301,27 +5294,14 @@
               <w:lastRenderedPageBreak/>
               <w:t xml:space="preserve">Table </w:t>
             </w:r>
-            <w:r>
-              <w:fldChar w:fldCharType="begin"/>
-            </w:r>
-            <w:r>
-              <w:instrText xml:space="preserve"> SEQ Table \* ARABIC </w:instrText>
-            </w:r>
-            <w:r>
-              <w:fldChar w:fldCharType="separate"/>
-            </w:r>
-            <w:r>
-              <w:rPr>
-                <w:noProof/>
-              </w:rPr>
-              <w:t>2</w:t>
-            </w:r>
-            <w:r>
-              <w:rPr>
-                <w:noProof/>
-              </w:rPr>
-              <w:fldChar w:fldCharType="end"/>
-            </w:r>
+            <w:fldSimple w:instr=" SEQ Table \* ARABIC ">
+              <w:r>
+                <w:rPr>
+                  <w:noProof/>
+                </w:rPr>
+                <w:t>2</w:t>
+              </w:r>
+            </w:fldSimple>
             <w:bookmarkEnd w:id="5"/>
           </w:p>
           <w:p>
@@ -5353,6 +5333,7 @@
                 <w:dataBinding w:prefixMappings="xmlns:ns0='http://purl.org/dc/elements/1.1/' xmlns:ns1='http://schemas.openxmlformats.org/package/2006/metadata/core-properties' " w:xpath="/ns1:coreProperties[1]/ns1:keywords[1]" w:storeItemID="{6C3C8BC8-F283-45AE-878A-BAB7291924A1}"/>
                 <w:text/>
               </w:sdtPr>
+              <w:sdtEndPr/>
               <w:sdtContent>
                 <w:r>
                   <w:rPr>
@@ -5429,6 +5410,7 @@
                 <w:dataBinding w:prefixMappings="xmlns:ns0='http://purl.org/dc/elements/1.1/' xmlns:ns1='http://schemas.openxmlformats.org/package/2006/metadata/core-properties' " w:xpath="/ns1:coreProperties[1]/ns1:keywords[1]" w:storeItemID="{6C3C8BC8-F283-45AE-878A-BAB7291924A1}"/>
                 <w:text/>
               </w:sdtPr>
+              <w:sdtEndPr/>
               <w:sdtContent>
                 <w:r>
                   <w:rPr>
@@ -5503,6 +5485,7 @@
                 <w:dataBinding w:prefixMappings="xmlns:ns0='http://purl.org/dc/elements/1.1/' xmlns:ns1='http://schemas.openxmlformats.org/package/2006/metadata/core-properties' " w:xpath="/ns1:coreProperties[1]/ns1:keywords[1]" w:storeItemID="{6C3C8BC8-F283-45AE-878A-BAB7291924A1}"/>
                 <w:text/>
               </w:sdtPr>
+              <w:sdtEndPr/>
               <w:sdtContent>
                 <w:r>
                   <w:rPr>
@@ -6065,6 +6048,7 @@
                 <w:dataBinding w:prefixMappings="xmlns:ns0='http://purl.org/dc/elements/1.1/' xmlns:ns1='http://schemas.openxmlformats.org/package/2006/metadata/core-properties' " w:xpath="/ns1:coreProperties[1]/ns1:keywords[1]" w:storeItemID="{6C3C8BC8-F283-45AE-878A-BAB7291924A1}"/>
                 <w:text/>
               </w:sdtPr>
+              <w:sdtEndPr/>
               <w:sdtContent>
                 <w:r>
                   <w:rPr>
@@ -6414,27 +6398,14 @@
             <w:r>
               <w:t xml:space="preserve">Table </w:t>
             </w:r>
-            <w:r>
-              <w:fldChar w:fldCharType="begin"/>
-            </w:r>
-            <w:r>
-              <w:instrText xml:space="preserve"> SEQ Table \* ARABIC </w:instrText>
-            </w:r>
-            <w:r>
-              <w:fldChar w:fldCharType="separate"/>
-            </w:r>
-            <w:r>
-              <w:rPr>
-                <w:noProof/>
-              </w:rPr>
-              <w:t>3</w:t>
-            </w:r>
-            <w:r>
-              <w:rPr>
-                <w:noProof/>
-              </w:rPr>
-              <w:fldChar w:fldCharType="end"/>
-            </w:r>
+            <w:fldSimple w:instr=" SEQ Table \* ARABIC ">
+              <w:r>
+                <w:rPr>
+                  <w:noProof/>
+                </w:rPr>
+                <w:t>3</w:t>
+              </w:r>
+            </w:fldSimple>
             <w:bookmarkEnd w:id="6"/>
           </w:p>
           <w:p>
@@ -6466,6 +6437,7 @@
                 <w:dataBinding w:prefixMappings="xmlns:ns0='http://purl.org/dc/elements/1.1/' xmlns:ns1='http://schemas.openxmlformats.org/package/2006/metadata/core-properties' " w:xpath="/ns1:coreProperties[1]/ns1:keywords[1]" w:storeItemID="{6C3C8BC8-F283-45AE-878A-BAB7291924A1}"/>
                 <w:text/>
               </w:sdtPr>
+              <w:sdtEndPr/>
               <w:sdtContent>
                 <w:r>
                   <w:rPr>
@@ -6566,6 +6538,7 @@
                 <w:dataBinding w:prefixMappings="xmlns:ns0='http://purl.org/dc/elements/1.1/' xmlns:ns1='http://schemas.openxmlformats.org/package/2006/metadata/core-properties' " w:xpath="/ns1:coreProperties[1]/ns1:keywords[1]" w:storeItemID="{6C3C8BC8-F283-45AE-878A-BAB7291924A1}"/>
                 <w:text/>
               </w:sdtPr>
+              <w:sdtEndPr/>
               <w:sdtContent>
                 <w:r>
                   <w:rPr>
@@ -6640,6 +6613,7 @@
                 <w:dataBinding w:prefixMappings="xmlns:ns0='http://purl.org/dc/elements/1.1/' xmlns:ns1='http://schemas.openxmlformats.org/package/2006/metadata/core-properties' " w:xpath="/ns1:coreProperties[1]/ns1:keywords[1]" w:storeItemID="{6C3C8BC8-F283-45AE-878A-BAB7291924A1}"/>
                 <w:text/>
               </w:sdtPr>
+              <w:sdtEndPr/>
               <w:sdtContent>
                 <w:r>
                   <w:rPr>
@@ -7064,61 +7038,6 @@
       </w:tr>
       <w:tr>
         <w:trPr>
-          <w:trHeight w:val="440"/>
-        </w:trPr>
-        <w:tc>
-          <w:tcPr>
-            <w:tcW w:w="650" w:type="dxa"/>
-            <w:vAlign w:val="center"/>
-          </w:tcPr>
-          <w:p>
-            <w:pPr>
-              <w:pStyle w:val="H1bodytext"/>
-              <w:spacing w:after="0"/>
-              <w:ind w:left="0"/>
-              <w:jc w:val="center"/>
-              <w:rPr>
-                <w:rFonts w:ascii="Arial" w:hAnsi="Arial"/>
-                <w:sz w:val="20"/>
-              </w:rPr>
-            </w:pPr>
-            <w:r>
-              <w:rPr>
-                <w:rFonts w:ascii="Arial" w:hAnsi="Arial"/>
-                <w:sz w:val="20"/>
-              </w:rPr>
-              <w:t>1</w:t>
-            </w:r>
-          </w:p>
-        </w:tc>
-        <w:tc>
-          <w:tcPr>
-            <w:tcW w:w="8710" w:type="dxa"/>
-            <w:gridSpan w:val="3"/>
-            <w:vAlign w:val="center"/>
-          </w:tcPr>
-          <w:p>
-            <w:pPr>
-              <w:pStyle w:val="H1bodytext"/>
-              <w:spacing w:after="0"/>
-              <w:ind w:left="0"/>
-              <w:rPr>
-                <w:rFonts w:ascii="Arial" w:hAnsi="Arial"/>
-                <w:sz w:val="20"/>
-              </w:rPr>
-            </w:pPr>
-            <w:r>
-              <w:rPr>
-                <w:rFonts w:ascii="Arial" w:hAnsi="Arial"/>
-                <w:sz w:val="20"/>
-              </w:rPr>
-              <w:t>Open the “reroute-list” file and modify the path from “USER” to the user’s corresponding username.</w:t>
-            </w:r>
-          </w:p>
-        </w:tc>
-      </w:tr>
-      <w:tr>
-        <w:trPr>
           <w:trHeight w:val="728"/>
         </w:trPr>
         <w:tc>
@@ -7142,7 +7061,7 @@
                 <w:rFonts w:ascii="Arial" w:hAnsi="Arial"/>
                 <w:sz w:val="20"/>
               </w:rPr>
-              <w:t>2</w:t>
+              <w:t>1</w:t>
             </w:r>
           </w:p>
         </w:tc>
@@ -7226,7 +7145,14 @@
                 <w:rFonts w:ascii="Arial" w:hAnsi="Arial"/>
                 <w:sz w:val="20"/>
               </w:rPr>
-              <w:t>4 files should be created</w:t>
+              <w:t>5</w:t>
+            </w:r>
+            <w:r>
+              <w:rPr>
+                <w:rFonts w:ascii="Arial" w:hAnsi="Arial"/>
+                <w:sz w:val="20"/>
+              </w:rPr>
+              <w:t xml:space="preserve"> files should be created</w:t>
             </w:r>
             <w:r>
               <w:rPr>
@@ -7450,7 +7376,7 @@
                 <w:rFonts w:ascii="Arial" w:hAnsi="Arial"/>
                 <w:sz w:val="20"/>
               </w:rPr>
-              <w:t>3</w:t>
+              <w:t>2</w:t>
             </w:r>
           </w:p>
         </w:tc>
@@ -7595,7 +7521,7 @@
                 <w:rFonts w:ascii="Arial" w:hAnsi="Arial"/>
                 <w:sz w:val="20"/>
               </w:rPr>
-              <w:t>4</w:t>
+              <w:t>3</w:t>
             </w:r>
           </w:p>
         </w:tc>
@@ -7679,7 +7605,14 @@
                 <w:rFonts w:ascii="Arial" w:hAnsi="Arial"/>
                 <w:sz w:val="20"/>
               </w:rPr>
-              <w:t xml:space="preserve"> in a text editor and search for the string inside double </w:t>
+              <w:t xml:space="preserve"> in a text editor and search for the string inside double quotes: “</w:t>
+            </w:r>
+            <w:r>
+              <w:rPr>
+                <w:rFonts w:ascii="Arial" w:hAnsi="Arial"/>
+                <w:sz w:val="20"/>
+              </w:rPr>
+              <w:t xml:space="preserve">##QA-PASS (Waste Site </w:t>
             </w:r>
             <w:r>
               <w:rPr>
@@ -7687,14 +7620,7 @@
                 <w:sz w:val="20"/>
               </w:rPr>
               <w:lastRenderedPageBreak/>
-              <w:t>quotes: “</w:t>
-            </w:r>
-            <w:r>
-              <w:rPr>
-                <w:rFonts w:ascii="Arial" w:hAnsi="Arial"/>
-                <w:sz w:val="20"/>
-              </w:rPr>
-              <w:t>##QA-PASS (Waste Site Parse Check): The cie-ipp.pl output only has sites listed in the VZEHSIT.</w:t>
+              <w:t>Parse Check): The cie-ipp.pl output only has sites listed in the VZEHSIT.</w:t>
             </w:r>
             <w:r>
               <w:rPr>
@@ -7749,6 +7675,7 @@
                 <w:dataBinding w:prefixMappings="xmlns:ns0='http://purl.org/dc/elements/1.1/' xmlns:ns1='http://schemas.openxmlformats.org/package/2006/metadata/core-properties' " w:xpath="/ns1:coreProperties[1]/ns1:keywords[1]" w:storeItemID="{6C3C8BC8-F283-45AE-878A-BAB7291924A1}"/>
                 <w:text/>
               </w:sdtPr>
+              <w:sdtEndPr/>
               <w:sdtContent>
                 <w:r>
                   <w:rPr>
@@ -7829,7 +7756,7 @@
                 <w:rFonts w:ascii="Arial" w:hAnsi="Arial"/>
                 <w:sz w:val="20"/>
               </w:rPr>
-              <w:t>5</w:t>
+              <w:t>4</w:t>
             </w:r>
           </w:p>
         </w:tc>
@@ -7975,6 +7902,7 @@
                 <w:dataBinding w:prefixMappings="xmlns:ns0='http://purl.org/dc/elements/1.1/' xmlns:ns1='http://schemas.openxmlformats.org/package/2006/metadata/core-properties' " w:xpath="/ns1:coreProperties[1]/ns1:keywords[1]" w:storeItemID="{6C3C8BC8-F283-45AE-878A-BAB7291924A1}"/>
                 <w:text/>
               </w:sdtPr>
+              <w:sdtEndPr/>
               <w:sdtContent>
                 <w:r>
                   <w:rPr>
@@ -8046,7 +7974,7 @@
                 <w:rFonts w:ascii="Arial" w:hAnsi="Arial"/>
                 <w:sz w:val="20"/>
               </w:rPr>
-              <w:t>6</w:t>
+              <w:t>5</w:t>
             </w:r>
           </w:p>
         </w:tc>
@@ -8192,6 +8120,7 @@
                 <w:dataBinding w:prefixMappings="xmlns:ns0='http://purl.org/dc/elements/1.1/' xmlns:ns1='http://schemas.openxmlformats.org/package/2006/metadata/core-properties' " w:xpath="/ns1:coreProperties[1]/ns1:keywords[1]" w:storeItemID="{6C3C8BC8-F283-45AE-878A-BAB7291924A1}"/>
                 <w:text/>
               </w:sdtPr>
+              <w:sdtEndPr/>
               <w:sdtContent>
                 <w:r>
                   <w:rPr>
@@ -8272,7 +8201,7 @@
                 <w:rFonts w:ascii="Arial" w:hAnsi="Arial"/>
                 <w:sz w:val="20"/>
               </w:rPr>
-              <w:t>7</w:t>
+              <w:t>6</w:t>
             </w:r>
           </w:p>
         </w:tc>
@@ -8425,6 +8354,7 @@
                 <w:dataBinding w:prefixMappings="xmlns:ns0='http://purl.org/dc/elements/1.1/' xmlns:ns1='http://schemas.openxmlformats.org/package/2006/metadata/core-properties' " w:xpath="/ns1:coreProperties[1]/ns1:keywords[1]" w:storeItemID="{6C3C8BC8-F283-45AE-878A-BAB7291924A1}"/>
                 <w:text/>
               </w:sdtPr>
+              <w:sdtEndPr/>
               <w:sdtContent>
                 <w:r>
                   <w:rPr>
@@ -8505,7 +8435,7 @@
                 <w:rFonts w:ascii="Arial" w:hAnsi="Arial"/>
                 <w:sz w:val="20"/>
               </w:rPr>
-              <w:t>8</w:t>
+              <w:t>7</w:t>
             </w:r>
           </w:p>
         </w:tc>
@@ -8644,6 +8574,7 @@
                 <w:dataBinding w:prefixMappings="xmlns:ns0='http://purl.org/dc/elements/1.1/' xmlns:ns1='http://schemas.openxmlformats.org/package/2006/metadata/core-properties' " w:xpath="/ns1:coreProperties[1]/ns1:keywords[1]" w:storeItemID="{6C3C8BC8-F283-45AE-878A-BAB7291924A1}"/>
                 <w:text/>
               </w:sdtPr>
+              <w:sdtEndPr/>
               <w:sdtContent>
                 <w:r>
                   <w:rPr>
@@ -8727,7 +8658,7 @@
                 <w:rFonts w:ascii="Arial" w:hAnsi="Arial"/>
                 <w:sz w:val="20"/>
               </w:rPr>
-              <w:t>9</w:t>
+              <w:t>8</w:t>
             </w:r>
           </w:p>
         </w:tc>
@@ -8879,6 +8810,7 @@
                 <w:dataBinding w:prefixMappings="xmlns:ns0='http://purl.org/dc/elements/1.1/' xmlns:ns1='http://schemas.openxmlformats.org/package/2006/metadata/core-properties' " w:xpath="/ns1:coreProperties[1]/ns1:keywords[1]" w:storeItemID="{6C3C8BC8-F283-45AE-878A-BAB7291924A1}"/>
                 <w:text/>
               </w:sdtPr>
+              <w:sdtEndPr/>
               <w:sdtContent>
                 <w:r>
                   <w:rPr>
@@ -8965,7 +8897,7 @@
                 <w:rFonts w:ascii="Arial" w:hAnsi="Arial"/>
                 <w:sz w:val="20"/>
               </w:rPr>
-              <w:t>10</w:t>
+              <w:t>9</w:t>
             </w:r>
           </w:p>
         </w:tc>
@@ -9098,6 +9030,7 @@
                 <w:rFonts w:ascii="Arial" w:hAnsi="Arial"/>
                 <w:sz w:val="20"/>
               </w:rPr>
+              <w:lastRenderedPageBreak/>
               <w:t xml:space="preserve">If this exact string is present, FR-9 has been satisfied by the </w:t>
             </w:r>
             <w:sdt>
@@ -9117,6 +9050,7 @@
                 <w:dataBinding w:prefixMappings="xmlns:ns0='http://purl.org/dc/elements/1.1/' xmlns:ns1='http://schemas.openxmlformats.org/package/2006/metadata/core-properties' " w:xpath="/ns1:coreProperties[1]/ns1:keywords[1]" w:storeItemID="{6C3C8BC8-F283-45AE-878A-BAB7291924A1}"/>
                 <w:text/>
               </w:sdtPr>
+              <w:sdtEndPr/>
               <w:sdtContent>
                 <w:r>
                   <w:rPr>
@@ -9708,6 +9642,7 @@
           <w:dataBinding w:prefixMappings="xmlns:ns0='http://purl.org/dc/elements/1.1/' xmlns:ns1='http://schemas.openxmlformats.org/package/2006/metadata/core-properties' " w:xpath="/ns1:coreProperties[1]/ns1:keywords[1]" w:storeItemID="{6C3C8BC8-F283-45AE-878A-BAB7291924A1}"/>
           <w:text/>
         </w:sdtPr>
+        <w:sdtEndPr/>
         <w:sdtContent>
           <w:r>
             <w:rPr>
@@ -10080,27 +10015,14 @@
       <w:r>
         <w:t xml:space="preserve">Appendix </w:t>
       </w:r>
-      <w:r>
-        <w:fldChar w:fldCharType="begin"/>
-      </w:r>
-      <w:r>
-        <w:instrText xml:space="preserve"> SEQ Appendix \* ALPHABETIC </w:instrText>
-      </w:r>
-      <w:r>
-        <w:fldChar w:fldCharType="separate"/>
-      </w:r>
-      <w:r>
-        <w:rPr>
-          <w:noProof/>
-        </w:rPr>
-        <w:t>A</w:t>
-      </w:r>
-      <w:r>
-        <w:rPr>
-          <w:noProof/>
-        </w:rPr>
-        <w:fldChar w:fldCharType="end"/>
-      </w:r>
+      <w:fldSimple w:instr=" SEQ Appendix \* ALPHABETIC ">
+        <w:r>
+          <w:rPr>
+            <w:noProof/>
+          </w:rPr>
+          <w:t>A</w:t>
+        </w:r>
+      </w:fldSimple>
       <w:bookmarkEnd w:id="8"/>
     </w:p>
     <w:p>
@@ -10193,6 +10115,7 @@
           <w:dataBinding w:prefixMappings="xmlns:ns0='http://purl.org/dc/elements/1.1/' xmlns:ns1='http://schemas.openxmlformats.org/package/2006/metadata/core-properties' " w:xpath="/ns1:coreProperties[1]/ns1:keywords[1]" w:storeItemID="{6C3C8BC8-F283-45AE-878A-BAB7291924A1}"/>
           <w:text/>
         </w:sdtPr>
+        <w:sdtEndPr/>
         <w:sdtContent>
           <w:r>
             <w:t>CIE-IPP</w:t>
@@ -10257,6 +10180,7 @@
           <w:dataBinding w:prefixMappings="xmlns:ns0='http://purl.org/dc/elements/1.1/' xmlns:ns1='http://schemas.openxmlformats.org/package/2006/metadata/core-properties' " w:xpath="/ns1:coreProperties[1]/ns1:keywords[1]" w:storeItemID="{6C3C8BC8-F283-45AE-878A-BAB7291924A1}"/>
           <w:text/>
         </w:sdtPr>
+        <w:sdtEndPr/>
         <w:sdtContent>
           <w:r>
             <w:t>CIE-IPP</w:t>
@@ -10354,27 +10278,14 @@
             <w:r>
               <w:t xml:space="preserve">Table </w:t>
             </w:r>
-            <w:r>
-              <w:fldChar w:fldCharType="begin"/>
-            </w:r>
-            <w:r>
-              <w:instrText xml:space="preserve"> SEQ Table \* ARABIC </w:instrText>
-            </w:r>
-            <w:r>
-              <w:fldChar w:fldCharType="separate"/>
-            </w:r>
-            <w:r>
-              <w:rPr>
-                <w:noProof/>
-              </w:rPr>
-              <w:t>3</w:t>
-            </w:r>
-            <w:r>
-              <w:rPr>
-                <w:noProof/>
-              </w:rPr>
-              <w:fldChar w:fldCharType="end"/>
-            </w:r>
+            <w:fldSimple w:instr=" SEQ Table \* ARABIC ">
+              <w:r>
+                <w:rPr>
+                  <w:noProof/>
+                </w:rPr>
+                <w:t>3</w:t>
+              </w:r>
+            </w:fldSimple>
           </w:p>
           <w:p>
             <w:pPr>
@@ -10405,6 +10316,7 @@
                 <w:dataBinding w:prefixMappings="xmlns:ns0='http://purl.org/dc/elements/1.1/' xmlns:ns1='http://schemas.openxmlformats.org/package/2006/metadata/core-properties' " w:xpath="/ns1:coreProperties[1]/ns1:keywords[1]" w:storeItemID="{6C3C8BC8-F283-45AE-878A-BAB7291924A1}"/>
                 <w:text/>
               </w:sdtPr>
+              <w:sdtEndPr/>
               <w:sdtContent>
                 <w:r>
                   <w:rPr>
@@ -10481,6 +10393,7 @@
                 <w:dataBinding w:prefixMappings="xmlns:ns0='http://purl.org/dc/elements/1.1/' xmlns:ns1='http://schemas.openxmlformats.org/package/2006/metadata/core-properties' " w:xpath="/ns1:coreProperties[1]/ns1:keywords[1]" w:storeItemID="{6C3C8BC8-F283-45AE-878A-BAB7291924A1}"/>
                 <w:text/>
               </w:sdtPr>
+              <w:sdtEndPr/>
               <w:sdtContent>
                 <w:r>
                   <w:rPr>
@@ -10555,6 +10468,7 @@
                 <w:dataBinding w:prefixMappings="xmlns:ns0='http://purl.org/dc/elements/1.1/' xmlns:ns1='http://schemas.openxmlformats.org/package/2006/metadata/core-properties' " w:xpath="/ns1:coreProperties[1]/ns1:keywords[1]" w:storeItemID="{6C3C8BC8-F283-45AE-878A-BAB7291924A1}"/>
                 <w:text/>
               </w:sdtPr>
+              <w:sdtEndPr/>
               <w:sdtContent>
                 <w:r>
                   <w:rPr>
@@ -10964,61 +10878,6 @@
       </w:tr>
       <w:tr>
         <w:trPr>
-          <w:trHeight w:val="440"/>
-        </w:trPr>
-        <w:tc>
-          <w:tcPr>
-            <w:tcW w:w="650" w:type="dxa"/>
-            <w:vAlign w:val="center"/>
-          </w:tcPr>
-          <w:p>
-            <w:pPr>
-              <w:pStyle w:val="H1bodytext"/>
-              <w:spacing w:after="0"/>
-              <w:ind w:left="0"/>
-              <w:jc w:val="center"/>
-              <w:rPr>
-                <w:rFonts w:ascii="Arial" w:hAnsi="Arial"/>
-                <w:sz w:val="20"/>
-              </w:rPr>
-            </w:pPr>
-            <w:r>
-              <w:rPr>
-                <w:rFonts w:ascii="Arial" w:hAnsi="Arial"/>
-                <w:sz w:val="20"/>
-              </w:rPr>
-              <w:t>1</w:t>
-            </w:r>
-          </w:p>
-        </w:tc>
-        <w:tc>
-          <w:tcPr>
-            <w:tcW w:w="8710" w:type="dxa"/>
-            <w:gridSpan w:val="3"/>
-            <w:vAlign w:val="center"/>
-          </w:tcPr>
-          <w:p>
-            <w:pPr>
-              <w:pStyle w:val="H1bodytext"/>
-              <w:spacing w:after="0"/>
-              <w:ind w:left="0"/>
-              <w:rPr>
-                <w:rFonts w:ascii="Arial" w:hAnsi="Arial"/>
-                <w:sz w:val="20"/>
-              </w:rPr>
-            </w:pPr>
-            <w:r>
-              <w:rPr>
-                <w:rFonts w:ascii="Arial" w:hAnsi="Arial"/>
-                <w:sz w:val="20"/>
-              </w:rPr>
-              <w:t>Open the “reroute-list” file and modify the path from “USER” to the user’s corresponding username.</w:t>
-            </w:r>
-          </w:p>
-        </w:tc>
-      </w:tr>
-      <w:tr>
-        <w:trPr>
           <w:trHeight w:val="728"/>
         </w:trPr>
         <w:tc>
@@ -11042,7 +10901,7 @@
                 <w:rFonts w:ascii="Arial" w:hAnsi="Arial"/>
                 <w:sz w:val="20"/>
               </w:rPr>
-              <w:t>2</w:t>
+              <w:t>1</w:t>
             </w:r>
           </w:p>
         </w:tc>
@@ -11099,7 +10958,14 @@
                 <w:rFonts w:ascii="Arial" w:hAnsi="Arial"/>
                 <w:sz w:val="20"/>
               </w:rPr>
-              <w:t>4 files should be created:</w:t>
+              <w:t>5</w:t>
+            </w:r>
+            <w:r>
+              <w:rPr>
+                <w:rFonts w:ascii="Arial" w:hAnsi="Arial"/>
+                <w:sz w:val="20"/>
+              </w:rPr>
+              <w:t xml:space="preserve"> files should be created:</w:t>
             </w:r>
           </w:p>
           <w:p>
@@ -11294,7 +11160,7 @@
                 <w:rFonts w:ascii="Arial" w:hAnsi="Arial"/>
                 <w:sz w:val="20"/>
               </w:rPr>
-              <w:t>3</w:t>
+              <w:t>2</w:t>
             </w:r>
           </w:p>
         </w:tc>
@@ -11421,7 +11287,7 @@
                 <w:rFonts w:ascii="Arial" w:hAnsi="Arial"/>
                 <w:sz w:val="20"/>
               </w:rPr>
-              <w:t>4</w:t>
+              <w:t>3</w:t>
             </w:r>
           </w:p>
         </w:tc>
@@ -11567,6 +11433,7 @@
                 <w:dataBinding w:prefixMappings="xmlns:ns0='http://purl.org/dc/elements/1.1/' xmlns:ns1='http://schemas.openxmlformats.org/package/2006/metadata/core-properties' " w:xpath="/ns1:coreProperties[1]/ns1:keywords[1]" w:storeItemID="{6C3C8BC8-F283-45AE-878A-BAB7291924A1}"/>
                 <w:text/>
               </w:sdtPr>
+              <w:sdtEndPr/>
               <w:sdtContent>
                 <w:r>
                   <w:rPr>
@@ -11647,7 +11514,7 @@
                 <w:rFonts w:ascii="Arial" w:hAnsi="Arial"/>
                 <w:sz w:val="20"/>
               </w:rPr>
-              <w:t>5</w:t>
+              <w:t>4</w:t>
             </w:r>
           </w:p>
         </w:tc>
@@ -11758,23 +11625,11 @@
                 <w:sz w:val="20"/>
               </w:rPr>
             </w:pPr>
-          </w:p>
-          <w:p>
-            <w:pPr>
-              <w:pStyle w:val="H1bodytext"/>
-              <w:spacing w:after="0"/>
-              <w:ind w:left="0"/>
-              <w:rPr>
-                <w:rFonts w:ascii="Arial" w:hAnsi="Arial"/>
-                <w:sz w:val="20"/>
-              </w:rPr>
-            </w:pPr>
-            <w:r>
-              <w:rPr>
-                <w:rFonts w:ascii="Arial" w:hAnsi="Arial"/>
-                <w:sz w:val="20"/>
-              </w:rPr>
-              <w:lastRenderedPageBreak/>
+            <w:r>
+              <w:rPr>
+                <w:rFonts w:ascii="Arial" w:hAnsi="Arial"/>
+                <w:sz w:val="20"/>
+              </w:rPr>
               <w:t xml:space="preserve">If this exact string is present, then FR-2, FR-5, and FR-6 have been satisfied by the </w:t>
             </w:r>
             <w:sdt>
@@ -11794,6 +11649,7 @@
                 <w:dataBinding w:prefixMappings="xmlns:ns0='http://purl.org/dc/elements/1.1/' xmlns:ns1='http://schemas.openxmlformats.org/package/2006/metadata/core-properties' " w:xpath="/ns1:coreProperties[1]/ns1:keywords[1]" w:storeItemID="{6C3C8BC8-F283-45AE-878A-BAB7291924A1}"/>
                 <w:text/>
               </w:sdtPr>
+              <w:sdtEndPr/>
               <w:sdtContent>
                 <w:r>
                   <w:rPr>
@@ -11865,7 +11721,8 @@
                 <w:rFonts w:ascii="Arial" w:hAnsi="Arial"/>
                 <w:sz w:val="20"/>
               </w:rPr>
-              <w:t>6</w:t>
+              <w:lastRenderedPageBreak/>
+              <w:t>5</w:t>
             </w:r>
           </w:p>
         </w:tc>
@@ -12011,6 +11868,7 @@
                 <w:dataBinding w:prefixMappings="xmlns:ns0='http://purl.org/dc/elements/1.1/' xmlns:ns1='http://schemas.openxmlformats.org/package/2006/metadata/core-properties' " w:xpath="/ns1:coreProperties[1]/ns1:keywords[1]" w:storeItemID="{6C3C8BC8-F283-45AE-878A-BAB7291924A1}"/>
                 <w:text/>
               </w:sdtPr>
+              <w:sdtEndPr/>
               <w:sdtContent>
                 <w:r>
                   <w:rPr>
@@ -12091,7 +11949,7 @@
                 <w:rFonts w:ascii="Arial" w:hAnsi="Arial"/>
                 <w:sz w:val="20"/>
               </w:rPr>
-              <w:t>7</w:t>
+              <w:t>6</w:t>
             </w:r>
           </w:p>
         </w:tc>
@@ -12237,6 +12095,7 @@
                 <w:dataBinding w:prefixMappings="xmlns:ns0='http://purl.org/dc/elements/1.1/' xmlns:ns1='http://schemas.openxmlformats.org/package/2006/metadata/core-properties' " w:xpath="/ns1:coreProperties[1]/ns1:keywords[1]" w:storeItemID="{6C3C8BC8-F283-45AE-878A-BAB7291924A1}"/>
                 <w:text/>
               </w:sdtPr>
+              <w:sdtEndPr/>
               <w:sdtContent>
                 <w:r>
                   <w:rPr>
@@ -12317,7 +12176,7 @@
                 <w:rFonts w:ascii="Arial" w:hAnsi="Arial"/>
                 <w:sz w:val="20"/>
               </w:rPr>
-              <w:t>8</w:t>
+              <w:t>7</w:t>
             </w:r>
           </w:p>
         </w:tc>
@@ -12449,6 +12308,7 @@
                 <w:dataBinding w:prefixMappings="xmlns:ns0='http://purl.org/dc/elements/1.1/' xmlns:ns1='http://schemas.openxmlformats.org/package/2006/metadata/core-properties' " w:xpath="/ns1:coreProperties[1]/ns1:keywords[1]" w:storeItemID="{6C3C8BC8-F283-45AE-878A-BAB7291924A1}"/>
                 <w:text/>
               </w:sdtPr>
+              <w:sdtEndPr/>
               <w:sdtContent>
                 <w:r>
                   <w:rPr>
@@ -12529,7 +12389,7 @@
                 <w:rFonts w:ascii="Arial" w:hAnsi="Arial"/>
                 <w:sz w:val="20"/>
               </w:rPr>
-              <w:t>9</w:t>
+              <w:t>8</w:t>
             </w:r>
           </w:p>
         </w:tc>
@@ -12675,6 +12535,7 @@
                 <w:dataBinding w:prefixMappings="xmlns:ns0='http://purl.org/dc/elements/1.1/' xmlns:ns1='http://schemas.openxmlformats.org/package/2006/metadata/core-properties' " w:xpath="/ns1:coreProperties[1]/ns1:keywords[1]" w:storeItemID="{6C3C8BC8-F283-45AE-878A-BAB7291924A1}"/>
                 <w:text/>
               </w:sdtPr>
+              <w:sdtEndPr/>
               <w:sdtContent>
                 <w:r>
                   <w:rPr>
@@ -12755,7 +12616,7 @@
                 <w:rFonts w:ascii="Arial" w:hAnsi="Arial"/>
                 <w:sz w:val="20"/>
               </w:rPr>
-              <w:t>10</w:t>
+              <w:t>9</w:t>
             </w:r>
           </w:p>
         </w:tc>
@@ -12901,6 +12762,7 @@
                 <w:dataBinding w:prefixMappings="xmlns:ns0='http://purl.org/dc/elements/1.1/' xmlns:ns1='http://schemas.openxmlformats.org/package/2006/metadata/core-properties' " w:xpath="/ns1:coreProperties[1]/ns1:keywords[1]" w:storeItemID="{6C3C8BC8-F283-45AE-878A-BAB7291924A1}"/>
                 <w:text/>
               </w:sdtPr>
+              <w:sdtEndPr/>
               <w:sdtContent>
                 <w:r>
                   <w:rPr>
@@ -13016,27 +12878,14 @@
       <w:r>
         <w:t xml:space="preserve">Appendix </w:t>
       </w:r>
-      <w:r>
-        <w:fldChar w:fldCharType="begin"/>
-      </w:r>
-      <w:r>
-        <w:instrText xml:space="preserve"> SEQ Appendix \* ALPHABETIC </w:instrText>
-      </w:r>
-      <w:r>
-        <w:fldChar w:fldCharType="separate"/>
-      </w:r>
-      <w:r>
-        <w:rPr>
-          <w:noProof/>
-        </w:rPr>
-        <w:t>B</w:t>
-      </w:r>
-      <w:r>
-        <w:rPr>
-          <w:noProof/>
-        </w:rPr>
-        <w:fldChar w:fldCharType="end"/>
-      </w:r>
+      <w:fldSimple w:instr=" SEQ Appendix \* ALPHABETIC ">
+        <w:r>
+          <w:rPr>
+            <w:noProof/>
+          </w:rPr>
+          <w:t>B</w:t>
+        </w:r>
+      </w:fldSimple>
     </w:p>
     <w:p>
       <w:pPr>
@@ -13156,6 +13005,7 @@
                 <w:dataBinding w:prefixMappings="xmlns:ns0='http://purl.org/dc/elements/1.1/' xmlns:ns1='http://schemas.openxmlformats.org/package/2006/metadata/core-properties' " w:xpath="/ns1:coreProperties[1]/ns1:keywords[1]" w:storeItemID="{6C3C8BC8-F283-45AE-878A-BAB7291924A1}"/>
                 <w:text/>
               </w:sdtPr>
+              <w:sdtEndPr/>
               <w:sdtContent>
                 <w:r>
                   <w:rPr>
@@ -13232,6 +13082,7 @@
                 <w:dataBinding w:prefixMappings="xmlns:ns0='http://purl.org/dc/elements/1.1/' xmlns:ns1='http://schemas.openxmlformats.org/package/2006/metadata/core-properties' " w:xpath="/ns1:coreProperties[1]/ns1:keywords[1]" w:storeItemID="{6C3C8BC8-F283-45AE-878A-BAB7291924A1}"/>
                 <w:text/>
               </w:sdtPr>
+              <w:sdtEndPr/>
               <w:sdtContent>
                 <w:r>
                   <w:rPr>
@@ -13306,6 +13157,7 @@
                 <w:dataBinding w:prefixMappings="xmlns:ns0='http://purl.org/dc/elements/1.1/' xmlns:ns1='http://schemas.openxmlformats.org/package/2006/metadata/core-properties' " w:xpath="/ns1:coreProperties[1]/ns1:keywords[1]" w:storeItemID="{6C3C8BC8-F283-45AE-878A-BAB7291924A1}"/>
                 <w:text/>
               </w:sdtPr>
+              <w:sdtEndPr/>
               <w:sdtContent>
                 <w:r>
                   <w:rPr>
@@ -13844,6 +13696,7 @@
                 <w:dataBinding w:prefixMappings="xmlns:ns0='http://purl.org/dc/elements/1.1/' xmlns:ns1='http://schemas.openxmlformats.org/package/2006/metadata/core-properties' " w:xpath="/ns1:coreProperties[1]/ns1:keywords[1]" w:storeItemID="{6C3C8BC8-F283-45AE-878A-BAB7291924A1}"/>
                 <w:text/>
               </w:sdtPr>
+              <w:sdtEndPr/>
               <w:sdtContent>
                 <w:r>
                   <w:rPr>
@@ -18916,6 +18769,7 @@
     <w:rsid w:val="00BA4E5C"/>
     <w:rsid w:val="00C734EB"/>
     <w:rsid w:val="00CA29F6"/>
+    <w:rsid w:val="00CC4A7D"/>
     <w:rsid w:val="00E03B4D"/>
     <w:rsid w:val="00EE5E56"/>
     <w:rsid w:val="00FE3CB5"/>
@@ -19422,18 +19276,6 @@
     <w:name w:val="C1C92FA3FAD34504BDAE3F12656806EA"/>
     <w:rsid w:val="00EE5E56"/>
   </w:style>
-  <w:style w:type="paragraph" w:customStyle="1" w:styleId="342975EBDEC4428A9E42B9D059D93167">
-    <w:name w:val="342975EBDEC4428A9E42B9D059D93167"/>
-    <w:rsid w:val="00EE5E56"/>
-  </w:style>
-  <w:style w:type="paragraph" w:customStyle="1" w:styleId="6EB5291BD82245EA83EAF20351338250">
-    <w:name w:val="6EB5291BD82245EA83EAF20351338250"/>
-    <w:rsid w:val="00EE5E56"/>
-  </w:style>
-  <w:style w:type="paragraph" w:customStyle="1" w:styleId="0794B7308BDA444485A48509C297818C">
-    <w:name w:val="0794B7308BDA444485A48509C297818C"/>
-    <w:rsid w:val="00EE5E56"/>
-  </w:style>
   <w:style w:type="paragraph" w:customStyle="1" w:styleId="A96D853847984CC8AC5EA78618DE77C6">
     <w:name w:val="A96D853847984CC8AC5EA78618DE77C6"/>
     <w:rsid w:val="00E03B4D"/>
@@ -19444,30 +19286,6 @@
   </w:style>
   <w:style w:type="paragraph" w:customStyle="1" w:styleId="06303F3B29804855B63BCC0DD8FC7476">
     <w:name w:val="06303F3B29804855B63BCC0DD8FC7476"/>
-    <w:rsid w:val="00E03B4D"/>
-  </w:style>
-  <w:style w:type="paragraph" w:customStyle="1" w:styleId="2B843C4A27A34402BA53CF6C04C3FBFE">
-    <w:name w:val="2B843C4A27A34402BA53CF6C04C3FBFE"/>
-    <w:rsid w:val="00E03B4D"/>
-  </w:style>
-  <w:style w:type="paragraph" w:customStyle="1" w:styleId="D1EE0C3F918E4592941D2E39D0C58C5C">
-    <w:name w:val="D1EE0C3F918E4592941D2E39D0C58C5C"/>
-    <w:rsid w:val="00E03B4D"/>
-  </w:style>
-  <w:style w:type="paragraph" w:customStyle="1" w:styleId="02D4F4EBF7194308872A90920415122D">
-    <w:name w:val="02D4F4EBF7194308872A90920415122D"/>
-    <w:rsid w:val="00E03B4D"/>
-  </w:style>
-  <w:style w:type="paragraph" w:customStyle="1" w:styleId="8616CCCB3D67418EAA4A14CFB45B9F04">
-    <w:name w:val="8616CCCB3D67418EAA4A14CFB45B9F04"/>
-    <w:rsid w:val="00E03B4D"/>
-  </w:style>
-  <w:style w:type="paragraph" w:customStyle="1" w:styleId="E2651D6B5209491E824897C28D5CBCEC">
-    <w:name w:val="E2651D6B5209491E824897C28D5CBCEC"/>
-    <w:rsid w:val="00E03B4D"/>
-  </w:style>
-  <w:style w:type="paragraph" w:customStyle="1" w:styleId="198B47BB2CC942838312D462BEFEAC30">
-    <w:name w:val="198B47BB2CC942838312D462BEFEAC30"/>
     <w:rsid w:val="00E03B4D"/>
   </w:style>
   <w:style w:type="paragraph" w:customStyle="1" w:styleId="8A34BD2B0B1D463DA40EFD1532E26FC8">
@@ -19490,52 +19308,12 @@
     <w:name w:val="3ECB63AA5B2D4C43A5F4565E43EEFCB6"/>
     <w:rsid w:val="006C19CD"/>
   </w:style>
-  <w:style w:type="paragraph" w:customStyle="1" w:styleId="68551AFBDB564D5D8B32C8C9C19E065E">
-    <w:name w:val="68551AFBDB564D5D8B32C8C9C19E065E"/>
-    <w:rsid w:val="006C19CD"/>
-  </w:style>
-  <w:style w:type="paragraph" w:customStyle="1" w:styleId="3C40820CC0794F4D939E96F72E4ECCD6">
-    <w:name w:val="3C40820CC0794F4D939E96F72E4ECCD6"/>
-    <w:rsid w:val="006C19CD"/>
-  </w:style>
-  <w:style w:type="paragraph" w:customStyle="1" w:styleId="65005E02D43C44B78CD9D9B96B2C43E9">
-    <w:name w:val="65005E02D43C44B78CD9D9B96B2C43E9"/>
-    <w:rsid w:val="006C19CD"/>
-  </w:style>
   <w:style w:type="paragraph" w:customStyle="1" w:styleId="52A8C7EFB6254A2E927EDEA3BA4FB49B">
     <w:name w:val="52A8C7EFB6254A2E927EDEA3BA4FB49B"/>
     <w:rsid w:val="006C19CD"/>
   </w:style>
   <w:style w:type="paragraph" w:customStyle="1" w:styleId="107DDCD6DE1E4A588BDC67B56D46477C">
     <w:name w:val="107DDCD6DE1E4A588BDC67B56D46477C"/>
-    <w:rsid w:val="006C19CD"/>
-  </w:style>
-  <w:style w:type="paragraph" w:customStyle="1" w:styleId="F56DBF0C96F74BEAB019C2DFB3DCE009">
-    <w:name w:val="F56DBF0C96F74BEAB019C2DFB3DCE009"/>
-    <w:rsid w:val="006C19CD"/>
-  </w:style>
-  <w:style w:type="paragraph" w:customStyle="1" w:styleId="4FC7D665E0534B85977B2D194ABD4407">
-    <w:name w:val="4FC7D665E0534B85977B2D194ABD4407"/>
-    <w:rsid w:val="006C19CD"/>
-  </w:style>
-  <w:style w:type="paragraph" w:customStyle="1" w:styleId="90F04F7A8C75434981439163508AD870">
-    <w:name w:val="90F04F7A8C75434981439163508AD870"/>
-    <w:rsid w:val="006C19CD"/>
-  </w:style>
-  <w:style w:type="paragraph" w:customStyle="1" w:styleId="6D2158E10B654A2E8EB87F637344D390">
-    <w:name w:val="6D2158E10B654A2E8EB87F637344D390"/>
-    <w:rsid w:val="006C19CD"/>
-  </w:style>
-  <w:style w:type="paragraph" w:customStyle="1" w:styleId="655915D65F844E4A94849E72100276FD">
-    <w:name w:val="655915D65F844E4A94849E72100276FD"/>
-    <w:rsid w:val="006C19CD"/>
-  </w:style>
-  <w:style w:type="paragraph" w:customStyle="1" w:styleId="2AABF0E771044AD7B85FCB4BADFE3A0C">
-    <w:name w:val="2AABF0E771044AD7B85FCB4BADFE3A0C"/>
-    <w:rsid w:val="006C19CD"/>
-  </w:style>
-  <w:style w:type="paragraph" w:customStyle="1" w:styleId="FC3D713CC3394A2F9E585AD43F62F945">
-    <w:name w:val="FC3D713CC3394A2F9E585AD43F62F945"/>
     <w:rsid w:val="006C19CD"/>
   </w:style>
   <w:style w:type="paragraph" w:customStyle="1" w:styleId="370097ED6B2E4C4EAD3DE101EEE9E59F">
@@ -19545,18 +19323,6 @@
   <w:style w:type="paragraph" w:customStyle="1" w:styleId="8B9C9BDD70204CB8966848E446B0763C">
     <w:name w:val="8B9C9BDD70204CB8966848E446B0763C"/>
     <w:rsid w:val="0094491B"/>
-  </w:style>
-  <w:style w:type="paragraph" w:customStyle="1" w:styleId="0B5033D44CE14441B2B350AA8F0477CA">
-    <w:name w:val="0B5033D44CE14441B2B350AA8F0477CA"/>
-    <w:rsid w:val="0094491B"/>
-  </w:style>
-  <w:style w:type="paragraph" w:customStyle="1" w:styleId="49BB8A3F504442CFB9C52693D98FC7CB">
-    <w:name w:val="49BB8A3F504442CFB9C52693D98FC7CB"/>
-    <w:rsid w:val="0094491B"/>
-  </w:style>
-  <w:style w:type="paragraph" w:customStyle="1" w:styleId="800F04DBF70F4E00A773D631DE3A8F65">
-    <w:name w:val="800F04DBF70F4E00A773D631DE3A8F65"/>
-    <w:rsid w:val="005C11DF"/>
   </w:style>
   <w:style w:type="paragraph" w:customStyle="1" w:styleId="A727A014C8F644C6AF79ADC79285433B">
     <w:name w:val="A727A014C8F644C6AF79ADC79285433B"/>
@@ -19920,6 +19686,25 @@
 </file>
 
 <file path=customXml/item1.xml><?xml version="1.0" encoding="utf-8"?>
+<p:properties xmlns:p="http://schemas.microsoft.com/office/2006/metadata/properties" xmlns:xsi="http://www.w3.org/2001/XMLSchema-instance" xmlns:pc="http://schemas.microsoft.com/office/infopath/2007/PartnerControls">
+  <documentManagement/>
+</p:properties>
+</file>
+
+<file path=customXml/item2.xml><?xml version="1.0" encoding="utf-8"?>
+<b:Sources xmlns:b="http://schemas.openxmlformats.org/officeDocument/2006/bibliography" xmlns="http://schemas.openxmlformats.org/officeDocument/2006/bibliography" SelectedStyle="\APASixthEditionOfficeOnline.xsl" StyleName="APA" Version="6"/>
+</file>
+
+<file path=customXml/item3.xml><?xml version="1.0" encoding="utf-8"?>
+<?mso-contentType ?>
+<FormTemplates xmlns="http://schemas.microsoft.com/sharepoint/v3/contenttype/forms">
+  <Display>DocumentLibraryForm</Display>
+  <Edit>DocumentLibraryForm</Edit>
+  <New>DocumentLibraryForm</New>
+</FormTemplates>
+</file>
+
+<file path=customXml/item4.xml><?xml version="1.0" encoding="utf-8"?>
 <ct:contentTypeSchema xmlns:ct="http://schemas.microsoft.com/office/2006/metadata/contentType" xmlns:ma="http://schemas.microsoft.com/office/2006/metadata/properties/metaAttributes" ct:_="" ma:_="" ma:contentTypeName="Document" ma:contentTypeID="0x010100092ED8BFBE6B3A4EA77F2F6C3B7D5F03" ma:contentTypeVersion="8" ma:contentTypeDescription="Create a new document." ma:contentTypeScope="" ma:versionID="796696fc8e9b9101acb13fc7b732803f">
   <xsd:schema xmlns:xsd="http://www.w3.org/2001/XMLSchema" xmlns:xs="http://www.w3.org/2001/XMLSchema" xmlns:p="http://schemas.microsoft.com/office/2006/metadata/properties" xmlns:ns2="786b8faf-106f-4958-a2b4-f779ae144ea5" targetNamespace="http://schemas.microsoft.com/office/2006/metadata/properties" ma:root="true" ma:fieldsID="7e5bcc9bcf80405593e224788f38d223" ns2:_="">
     <xsd:import namespace="786b8faf-106f-4958-a2b4-f779ae144ea5"/>
@@ -20091,26 +19876,32 @@
 </ct:contentTypeSchema>
 </file>
 
-<file path=customXml/item2.xml><?xml version="1.0" encoding="utf-8"?>
-<?mso-contentType ?>
-<FormTemplates xmlns="http://schemas.microsoft.com/sharepoint/v3/contenttype/forms">
-  <Display>DocumentLibraryForm</Display>
-  <Edit>DocumentLibraryForm</Edit>
-  <New>DocumentLibraryForm</New>
-</FormTemplates>
+<file path=customXml/itemProps1.xml><?xml version="1.0" encoding="utf-8"?>
+<ds:datastoreItem xmlns:ds="http://schemas.openxmlformats.org/officeDocument/2006/customXml" ds:itemID="{E06CAFCD-6133-4BF3-A671-56544DC9D586}">
+  <ds:schemaRefs>
+    <ds:schemaRef ds:uri="http://schemas.microsoft.com/office/2006/metadata/properties"/>
+    <ds:schemaRef ds:uri="http://schemas.microsoft.com/office/infopath/2007/PartnerControls"/>
+  </ds:schemaRefs>
+</ds:datastoreItem>
 </file>
 
-<file path=customXml/item3.xml><?xml version="1.0" encoding="utf-8"?>
-<b:Sources xmlns:b="http://schemas.openxmlformats.org/officeDocument/2006/bibliography" xmlns="http://schemas.openxmlformats.org/officeDocument/2006/bibliography" SelectedStyle="\APASixthEditionOfficeOnline.xsl" StyleName="APA" Version="6"/>
+<file path=customXml/itemProps2.xml><?xml version="1.0" encoding="utf-8"?>
+<ds:datastoreItem xmlns:ds="http://schemas.openxmlformats.org/officeDocument/2006/customXml" ds:itemID="{2720F218-8B4B-4A5E-8C27-4CA0B85B0CEC}">
+  <ds:schemaRefs>
+    <ds:schemaRef ds:uri="http://schemas.openxmlformats.org/officeDocument/2006/bibliography"/>
+  </ds:schemaRefs>
+</ds:datastoreItem>
 </file>
 
-<file path=customXml/item4.xml><?xml version="1.0" encoding="utf-8"?>
-<p:properties xmlns:p="http://schemas.microsoft.com/office/2006/metadata/properties" xmlns:xsi="http://www.w3.org/2001/XMLSchema-instance" xmlns:pc="http://schemas.microsoft.com/office/infopath/2007/PartnerControls">
-  <documentManagement/>
-</p:properties>
+<file path=customXml/itemProps3.xml><?xml version="1.0" encoding="utf-8"?>
+<ds:datastoreItem xmlns:ds="http://schemas.openxmlformats.org/officeDocument/2006/customXml" ds:itemID="{8D42678C-F8F3-49FD-9D71-B1240709B3FD}">
+  <ds:schemaRefs>
+    <ds:schemaRef ds:uri="http://schemas.microsoft.com/sharepoint/v3/contenttype/forms"/>
+  </ds:schemaRefs>
+</ds:datastoreItem>
 </file>
 
-<file path=customXml/itemProps1.xml><?xml version="1.0" encoding="utf-8"?>
+<file path=customXml/itemProps4.xml><?xml version="1.0" encoding="utf-8"?>
 <ds:datastoreItem xmlns:ds="http://schemas.openxmlformats.org/officeDocument/2006/customXml" ds:itemID="{1FAACE68-BB26-42D3-BF86-4B60A8669896}">
   <ds:schemaRefs>
     <ds:schemaRef ds:uri="http://schemas.microsoft.com/office/2006/metadata/contentType"/>
@@ -20126,29 +19917,4 @@
     <ds:schemaRef ds:uri="http://schemas.microsoft.com/internal/obd"/>
   </ds:schemaRefs>
 </ds:datastoreItem>
-</file>
-
-<file path=customXml/itemProps2.xml><?xml version="1.0" encoding="utf-8"?>
-<ds:datastoreItem xmlns:ds="http://schemas.openxmlformats.org/officeDocument/2006/customXml" ds:itemID="{8D42678C-F8F3-49FD-9D71-B1240709B3FD}">
-  <ds:schemaRefs>
-    <ds:schemaRef ds:uri="http://schemas.microsoft.com/sharepoint/v3/contenttype/forms"/>
-  </ds:schemaRefs>
-</ds:datastoreItem>
-</file>
-
-<file path=customXml/itemProps3.xml><?xml version="1.0" encoding="utf-8"?>
-<ds:datastoreItem xmlns:ds="http://schemas.openxmlformats.org/officeDocument/2006/customXml" ds:itemID="{2720F218-8B4B-4A5E-8C27-4CA0B85B0CEC}">
-  <ds:schemaRefs>
-    <ds:schemaRef ds:uri="http://schemas.openxmlformats.org/officeDocument/2006/bibliography"/>
-  </ds:schemaRefs>
-</ds:datastoreItem>
-</file>
-
-<file path=customXml/itemProps4.xml><?xml version="1.0" encoding="utf-8"?>
-<ds:datastoreItem xmlns:ds="http://schemas.openxmlformats.org/officeDocument/2006/customXml" ds:itemID="{E06CAFCD-6133-4BF3-A671-56544DC9D586}">
-  <ds:schemaRefs>
-    <ds:schemaRef ds:uri="http://schemas.microsoft.com/office/2006/metadata/properties"/>
-    <ds:schemaRef ds:uri="http://schemas.microsoft.com/office/infopath/2007/PartnerControls"/>
-  </ds:schemaRefs>
-</ds:datastoreItem>
 </file>
</xml_diff>